<commit_message>
Ajout - Modèles Architecture
</commit_message>
<xml_diff>
--- a/P6_01_DocumentDefinitionArchitecture.docx
+++ b/P6_01_DocumentDefinitionArchitecture.docx
@@ -208,7 +208,6 @@
           <w:b/>
           <w:sz w:val="32"/>
           <w:szCs w:val="32"/>
-          <w:lang w:val="en-GB"/>
         </w:rPr>
       </w:pPr>
       <w:bookmarkStart w:id="1" w:name="_heading=h.gjdgxs" w:colFirst="0" w:colLast="0"/>
@@ -219,7 +218,6 @@
           <w:b/>
           <w:sz w:val="32"/>
           <w:szCs w:val="32"/>
-          <w:lang w:val="en-GB"/>
         </w:rPr>
         <w:t>David EVAN</w:t>
       </w:r>
@@ -229,7 +227,6 @@
           <w:b/>
           <w:sz w:val="32"/>
           <w:szCs w:val="32"/>
-          <w:lang w:val="en-GB"/>
         </w:rPr>
         <w:br/>
       </w:r>
@@ -242,7 +239,6 @@
           <w:b/>
           <w:sz w:val="32"/>
           <w:szCs w:val="32"/>
-          <w:lang w:val="en-GB"/>
         </w:rPr>
       </w:pPr>
       <w:r>
@@ -284,7 +280,7 @@
           <w:szCs w:val="32"/>
           <w:lang w:val="en-GB"/>
         </w:rPr>
-        <w:t>02/12/2021</w:t>
+        <w:t>10/12/2021</w:t>
       </w:r>
       <w:r>
         <w:rPr>
@@ -302,7 +298,6 @@
           <w:b/>
           <w:sz w:val="32"/>
           <w:szCs w:val="32"/>
-          <w:lang w:val="en-GB"/>
         </w:rPr>
         <w:br/>
       </w:r>
@@ -316,7 +311,6 @@
           <w:color w:val="0B5396"/>
           <w:sz w:val="44"/>
           <w:szCs w:val="44"/>
-          <w:lang w:val="en-GB"/>
         </w:rPr>
       </w:pPr>
       <w:bookmarkStart w:id="2" w:name="_heading=h.30j0zll" w:colFirst="0" w:colLast="0"/>
@@ -327,7 +321,6 @@
           <w:b/>
           <w:sz w:val="32"/>
           <w:szCs w:val="32"/>
-          <w:lang w:val="en-GB"/>
         </w:rPr>
         <w:t>Version 1.0</w:t>
       </w:r>
@@ -545,26 +538,13 @@
           <w:bCs/>
           <w:sz w:val="28"/>
           <w:szCs w:val="28"/>
-          <w:lang w:val="en-GB"/>
         </w:rPr>
       </w:pPr>
       <w:bookmarkStart w:id="3" w:name="_heading=h.1fob9te" w:colFirst="0" w:colLast="0"/>
       <w:bookmarkEnd w:id="3"/>
       <w:r>
-        <w:rPr>
-          <w:lang w:val="en-GB"/>
-        </w:rPr>
         <w:br w:type="page"/>
       </w:r>
-    </w:p>
-    <w:p>
-      <w:pPr>
-        <w:spacing w:after="0" w:line="240" w:lineRule="auto"/>
-        <w:rPr>
-          <w:color w:val="00B050"/>
-          <w:lang w:val="en-GB"/>
-        </w:rPr>
-      </w:pPr>
     </w:p>
     <w:p>
       <w:pPr>
@@ -585,6 +565,7 @@
           <w:sz w:val="32"/>
           <w:szCs w:val="32"/>
         </w:rPr>
+        <w:lastRenderedPageBreak/>
         <w:t>Document de définition</w:t>
       </w:r>
       <w:r>
@@ -982,27 +963,14 @@
       <w:r>
         <w:t xml:space="preserve">Tableau </w:t>
       </w:r>
-      <w:r>
-        <w:fldChar w:fldCharType="begin"/>
-      </w:r>
-      <w:r>
-        <w:instrText xml:space="preserve"> SEQ Tableau \* ARABIC </w:instrText>
-      </w:r>
-      <w:r>
-        <w:fldChar w:fldCharType="separate"/>
-      </w:r>
-      <w:r>
-        <w:rPr>
-          <w:noProof/>
-        </w:rPr>
-        <w:t>1</w:t>
-      </w:r>
-      <w:r>
-        <w:rPr>
-          <w:noProof/>
-        </w:rPr>
-        <w:fldChar w:fldCharType="end"/>
-      </w:r>
+      <w:fldSimple w:instr=" SEQ Tableau \* ARABIC ">
+        <w:r>
+          <w:rPr>
+            <w:noProof/>
+          </w:rPr>
+          <w:t>1</w:t>
+        </w:r>
+      </w:fldSimple>
       <w:r>
         <w:t xml:space="preserve"> </w:t>
       </w:r>
@@ -1038,10 +1006,7 @@
         <w:jc w:val="both"/>
       </w:pPr>
       <w:r>
-        <w:t xml:space="preserve">Ce </w:t>
-      </w:r>
-      <w:r>
-        <w:t>document de définition de l'architecture</w:t>
+        <w:t>Ce document de définition de l'architecture</w:t>
       </w:r>
       <w:r>
         <w:t xml:space="preserve"> rappel le contexte, les objectifs et les contraintes</w:t>
@@ -1051,6 +1016,21 @@
       </w:r>
       <w:r>
         <w:t>de ce chantier d’architecture.</w:t>
+      </w:r>
+      <w:r>
+        <w:t xml:space="preserve"> Il fournit aussi </w:t>
+      </w:r>
+      <w:r>
+        <w:t xml:space="preserve">une vue </w:t>
+      </w:r>
+      <w:r>
+        <w:t>d’ensemble</w:t>
+      </w:r>
+      <w:r>
+        <w:t xml:space="preserve"> des différentes états de l’architecture (de référence, cible et de transition)</w:t>
+      </w:r>
+      <w:r>
+        <w:t>.</w:t>
       </w:r>
     </w:p>
     <w:p>
@@ -1058,35 +1038,9 @@
         <w:spacing w:after="0" w:line="240" w:lineRule="auto"/>
         <w:jc w:val="both"/>
       </w:pPr>
-    </w:p>
-    <w:p>
-      <w:pPr>
-        <w:spacing w:after="0" w:line="240" w:lineRule="auto"/>
-        <w:jc w:val="both"/>
-      </w:pPr>
-      <w:r>
-        <w:t xml:space="preserve">En dernier lieu, </w:t>
-      </w:r>
-      <w:r>
-        <w:t xml:space="preserve">une vue </w:t>
-      </w:r>
-      <w:r>
-        <w:t>d’ensemble</w:t>
-      </w:r>
-      <w:r>
-        <w:t xml:space="preserve"> des différentes états de l’architecture (de référence, cible et de transition)</w:t>
-      </w:r>
-      <w:r>
-        <w:t>.</w:t>
-      </w:r>
-    </w:p>
-    <w:p>
-      <w:pPr>
-        <w:spacing w:after="0" w:line="240" w:lineRule="auto"/>
-        <w:jc w:val="both"/>
-      </w:pPr>
-    </w:p>
-    <w:p>
+      <w:r>
+        <w:br/>
+      </w:r>
       <w:r>
         <w:t>Quatre axes d’architecture y seront abordés :</w:t>
       </w:r>
@@ -1104,6 +1058,9 @@
       <w:r>
         <w:t>L’architecture métier</w:t>
       </w:r>
+      <w:r>
+        <w:t xml:space="preserve"> (business layer)</w:t>
+      </w:r>
     </w:p>
     <w:p>
       <w:pPr>
@@ -1118,6 +1075,9 @@
       <w:r>
         <w:t>L’architecture logicielle</w:t>
       </w:r>
+      <w:r>
+        <w:t xml:space="preserve"> (application layer)</w:t>
+      </w:r>
     </w:p>
     <w:p>
       <w:pPr>
@@ -1132,6 +1092,17 @@
       <w:r>
         <w:t>L’architecture en termes d’infrastructure</w:t>
       </w:r>
+      <w:r>
+        <w:t xml:space="preserve"> (</w:t>
+      </w:r>
+      <w:proofErr w:type="spellStart"/>
+      <w:r>
+        <w:t>physical</w:t>
+      </w:r>
+      <w:proofErr w:type="spellEnd"/>
+      <w:r>
+        <w:t xml:space="preserve"> layer)</w:t>
+      </w:r>
     </w:p>
     <w:p>
       <w:pPr>
@@ -1145,6 +1116,88 @@
       </w:pPr>
       <w:r>
         <w:t>L’architecture technologique</w:t>
+      </w:r>
+      <w:r>
+        <w:t xml:space="preserve"> (</w:t>
+      </w:r>
+      <w:proofErr w:type="spellStart"/>
+      <w:r>
+        <w:t>technology</w:t>
+      </w:r>
+      <w:proofErr w:type="spellEnd"/>
+      <w:r>
+        <w:t xml:space="preserve"> layer)</w:t>
+      </w:r>
+    </w:p>
+    <w:p>
+      <w:pPr>
+        <w:spacing w:after="0" w:line="240" w:lineRule="auto"/>
+        <w:jc w:val="both"/>
+      </w:pPr>
+    </w:p>
+    <w:p>
+      <w:pPr>
+        <w:spacing w:after="0" w:line="240" w:lineRule="auto"/>
+        <w:jc w:val="both"/>
+      </w:pPr>
+      <w:r>
+        <w:t xml:space="preserve">Certaines notions de ce document supposent une connaissance préalable des précédents livrables réalisés dans le cadre de la phase préliminaire de chantier d’architecture à savoir : </w:t>
+      </w:r>
+    </w:p>
+    <w:p>
+      <w:pPr>
+        <w:pStyle w:val="Paragraphedeliste"/>
+        <w:numPr>
+          <w:ilvl w:val="0"/>
+          <w:numId w:val="39"/>
+        </w:numPr>
+        <w:spacing w:after="0" w:line="240" w:lineRule="auto"/>
+        <w:jc w:val="both"/>
+      </w:pPr>
+      <w:r>
+        <w:t>L’organigramme de l’entreprise</w:t>
+      </w:r>
+    </w:p>
+    <w:p>
+      <w:pPr>
+        <w:pStyle w:val="Paragraphedeliste"/>
+        <w:numPr>
+          <w:ilvl w:val="0"/>
+          <w:numId w:val="39"/>
+        </w:numPr>
+        <w:spacing w:after="0" w:line="240" w:lineRule="auto"/>
+        <w:jc w:val="both"/>
+      </w:pPr>
+      <w:r>
+        <w:t>L’audit technique</w:t>
+      </w:r>
+    </w:p>
+    <w:p>
+      <w:pPr>
+        <w:pStyle w:val="Paragraphedeliste"/>
+        <w:numPr>
+          <w:ilvl w:val="0"/>
+          <w:numId w:val="39"/>
+        </w:numPr>
+        <w:spacing w:after="0" w:line="240" w:lineRule="auto"/>
+        <w:jc w:val="both"/>
+      </w:pPr>
+      <w:r>
+        <w:t xml:space="preserve">Le cahier des charges </w:t>
+      </w:r>
+    </w:p>
+    <w:p>
+      <w:pPr>
+        <w:pStyle w:val="Paragraphedeliste"/>
+        <w:numPr>
+          <w:ilvl w:val="0"/>
+          <w:numId w:val="39"/>
+        </w:numPr>
+        <w:spacing w:after="0" w:line="240" w:lineRule="auto"/>
+        <w:jc w:val="both"/>
+      </w:pPr>
+      <w:r>
+        <w:t>Le dossier de définition des processus.</w:t>
       </w:r>
     </w:p>
     <w:p>
@@ -1300,12 +1353,22 @@
     </w:p>
     <w:p>
       <w:pPr>
+        <w:pBdr>
+          <w:top w:val="single" w:sz="4" w:space="1" w:color="auto"/>
+          <w:left w:val="single" w:sz="4" w:space="4" w:color="auto"/>
+          <w:bottom w:val="single" w:sz="4" w:space="1" w:color="auto"/>
+          <w:right w:val="single" w:sz="4" w:space="4" w:color="auto"/>
+        </w:pBdr>
+        <w:shd w:val="clear" w:color="auto" w:fill="F2F2F2" w:themeFill="background1" w:themeFillShade="F2"/>
         <w:spacing w:after="0" w:line="240" w:lineRule="auto"/>
         <w:jc w:val="both"/>
-      </w:pPr>
-      <w:r>
-        <w:br w:type="page"/>
-      </w:r>
+        <w:rPr>
+          <w:rFonts w:ascii="Calibri" w:hAnsi="Calibri" w:cs="Calibri"/>
+          <w:color w:val="262626" w:themeColor="text1" w:themeTint="D9"/>
+          <w:sz w:val="20"/>
+          <w:szCs w:val="20"/>
+        </w:rPr>
+      </w:pPr>
     </w:p>
     <w:p>
       <w:pPr>
@@ -2739,13 +2802,7 @@
         <w:jc w:val="both"/>
       </w:pPr>
       <w:r>
-        <w:t>L</w:t>
-      </w:r>
-      <w:r>
-        <w:t>AE (Les Assureurs Engagés) est une entreprise d’assurance spécialisée dans les assurances-vie. Depuis 30 ans, la réputation de l’entreprise s’est bâtie grâce à son engagement auprès des clients</w:t>
-      </w:r>
-      <w:r>
-        <w:t>.</w:t>
+        <w:t>LAE (Les Assureurs Engagés) est une entreprise d’assurance spécialisée dans les assurances-vie. Depuis 30 ans, la réputation de l’entreprise s’est bâtie grâce à son engagement auprès des clients.</w:t>
       </w:r>
     </w:p>
     <w:p>
@@ -2754,10 +2811,7 @@
         <w:jc w:val="both"/>
       </w:pPr>
       <w:r>
-        <w:t>L’entreprise se décompose en quatre services que sont</w:t>
-      </w:r>
-      <w:r>
-        <w:t xml:space="preserve"> : </w:t>
+        <w:t xml:space="preserve">L’entreprise se décompose en quatre services que sont : </w:t>
       </w:r>
     </w:p>
     <w:p>
@@ -2780,13 +2834,7 @@
         <w:t>Le service client</w:t>
       </w:r>
       <w:r>
-        <w:t>, qui est en charge de réceptionner les appels, modifier ou accéder aux informations client et rediriger des appels vers les autres</w:t>
-      </w:r>
-      <w:r>
-        <w:t xml:space="preserve"> </w:t>
-      </w:r>
-      <w:r>
-        <w:t>services.</w:t>
+        <w:t>, qui est en charge de réceptionner les appels, modifier ou accéder aux informations client et rediriger des appels vers les autres services.</w:t>
       </w:r>
     </w:p>
     <w:p>
@@ -2809,13 +2857,7 @@
         <w:t>Le service vente</w:t>
       </w:r>
       <w:r>
-        <w:t xml:space="preserve">, qui définit les plans d’action commerciale (définition de cibles, de produits et d'événements publicitaires). Ce service réalise </w:t>
-      </w:r>
-      <w:r>
-        <w:t xml:space="preserve">aussi </w:t>
-      </w:r>
-      <w:r>
-        <w:t>l’envoi de devis adaptés aux besoins des clients et aux risques pris par LAE.</w:t>
+        <w:t>, qui définit les plans d’action commerciale (définition de cibles, de produits et d'événements publicitaires). Ce service réalise aussi l’envoi de devis adaptés aux besoins des clients et aux risques pris par LAE.</w:t>
       </w:r>
     </w:p>
     <w:p>
@@ -3078,7 +3120,10 @@
         <w:pStyle w:val="Titre2"/>
       </w:pPr>
       <w:r>
-        <w:t>Portée de</w:t>
+        <w:t>Cadre et p</w:t>
+      </w:r>
+      <w:r>
+        <w:t>ortée de</w:t>
       </w:r>
       <w:bookmarkEnd w:id="10"/>
       <w:r>
@@ -3090,7 +3135,7 @@
         <w:jc w:val="both"/>
       </w:pPr>
       <w:r>
-        <w:t>La portée des modifications intègre l’ensemble du des couches du système d’information (applicatif, données, technologies et plateforme technique).</w:t>
+        <w:t>Le cadre des modifications n’inclut pas l’analyse et la représentation des processus associés à la stratégie de l’entreprise (ex : Reporting des leads de service au CEO).</w:t>
       </w:r>
     </w:p>
     <w:p>
@@ -3098,13 +3143,7 @@
         <w:jc w:val="both"/>
       </w:pPr>
       <w:r>
-        <w:t xml:space="preserve">Les processus associés au responsable informatique seront modifiés pour s’adapter aux capacités offertes par la nouvelle </w:t>
-      </w:r>
-      <w:r>
-        <w:t>architecture</w:t>
-      </w:r>
-      <w:r>
-        <w:t>.</w:t>
+        <w:t>La portée des modifications intègre l’ensemble du des couches du système d’information (applicatif, données, technologies et plateforme technique).</w:t>
       </w:r>
     </w:p>
     <w:p>
@@ -3112,6 +3151,20 @@
         <w:jc w:val="both"/>
       </w:pPr>
       <w:r>
+        <w:t xml:space="preserve">Les processus associés au responsable informatique seront modifiés pour s’adapter aux capacités offertes par la nouvelle </w:t>
+      </w:r>
+      <w:r>
+        <w:t>architecture</w:t>
+      </w:r>
+      <w:r>
+        <w:t>.</w:t>
+      </w:r>
+    </w:p>
+    <w:p>
+      <w:pPr>
+        <w:jc w:val="both"/>
+      </w:pPr>
+      <w:r>
         <w:t xml:space="preserve">Le service rendu n’étant pas remis en cause dans les constats réalisés, les actions des utilisateurs dans les processus métiers opérationnels ne seront pas modifiés. (Les interfaces logicielles seront </w:t>
       </w:r>
       <w:r>
@@ -3124,10 +3177,13 @@
         <w:t>remettront</w:t>
       </w:r>
       <w:r>
-        <w:t xml:space="preserve"> pas en cause les </w:t>
-      </w:r>
-      <w:r>
-        <w:t>processus).</w:t>
+        <w:t xml:space="preserve"> pas en cause </w:t>
+      </w:r>
+      <w:r>
+        <w:t>l’organisation de l’entreprise</w:t>
+      </w:r>
+      <w:r>
+        <w:t>).</w:t>
       </w:r>
       <w:bookmarkStart w:id="11" w:name="_Toc89416700"/>
       <w:r>
@@ -3162,10 +3218,7 @@
     </w:p>
     <w:p>
       <w:r>
-        <w:t xml:space="preserve">Les objectifs formalisés à atteindre sont </w:t>
-      </w:r>
-      <w:r>
-        <w:t>listés dans le catalogue ci-après :</w:t>
+        <w:t>Les objectifs formalisés à atteindre sont listés dans le catalogue ci-après :</w:t>
       </w:r>
     </w:p>
     <w:tbl>
@@ -3373,10 +3426,7 @@
               <w:jc w:val="both"/>
             </w:pPr>
             <w:r>
-              <w:t>Diminuer les temps de traitement des opérations</w:t>
-            </w:r>
-            <w:r>
-              <w:t xml:space="preserve"> (de collaboration ou technique).</w:t>
+              <w:t>Diminuer les temps de traitement des opérations (de collaboration ou technique).</w:t>
             </w:r>
           </w:p>
         </w:tc>
@@ -3707,24 +3757,14 @@
       <w:r>
         <w:t xml:space="preserve">Tableau </w:t>
       </w:r>
-      <w:r>
-        <w:fldChar w:fldCharType="begin"/>
-      </w:r>
-      <w:r>
-        <w:instrText xml:space="preserve"> SEQ Tableau \* ARABIC </w:instrText>
-      </w:r>
-      <w:r>
-        <w:fldChar w:fldCharType="separate"/>
-      </w:r>
-      <w:r>
-        <w:rPr>
-          <w:noProof/>
-        </w:rPr>
-        <w:t>2</w:t>
-      </w:r>
-      <w:r>
-        <w:fldChar w:fldCharType="end"/>
-      </w:r>
+      <w:fldSimple w:instr=" SEQ Tableau \* ARABIC ">
+        <w:r>
+          <w:rPr>
+            <w:noProof/>
+          </w:rPr>
+          <w:t>2</w:t>
+        </w:r>
+      </w:fldSimple>
       <w:r>
         <w:t xml:space="preserve"> - Catalogue des objectifs </w:t>
       </w:r>
@@ -4380,36 +4420,26 @@
       <w:pPr>
         <w:pStyle w:val="Lgende"/>
       </w:pPr>
-      <w:bookmarkStart w:id="15" w:name="_Toc89416703"/>
-      <w:bookmarkStart w:id="16" w:name="_Toc89420600"/>
+      <w:bookmarkStart w:id="15" w:name="_Toc89420600"/>
+      <w:bookmarkStart w:id="16" w:name="_Toc89416703"/>
       <w:r>
         <w:t xml:space="preserve">Tableau </w:t>
       </w:r>
-      <w:r>
-        <w:fldChar w:fldCharType="begin"/>
-      </w:r>
-      <w:r>
-        <w:instrText xml:space="preserve"> SEQ Tableau \* ARABIC </w:instrText>
-      </w:r>
-      <w:r>
-        <w:fldChar w:fldCharType="separate"/>
-      </w:r>
-      <w:r>
-        <w:rPr>
-          <w:noProof/>
-        </w:rPr>
-        <w:t>3</w:t>
-      </w:r>
-      <w:r>
-        <w:fldChar w:fldCharType="end"/>
-      </w:r>
+      <w:fldSimple w:instr=" SEQ Tableau \* ARABIC ">
+        <w:r>
+          <w:rPr>
+            <w:noProof/>
+          </w:rPr>
+          <w:t>3</w:t>
+        </w:r>
+      </w:fldSimple>
       <w:r>
         <w:t xml:space="preserve"> - Catalogue des contraintes</w:t>
       </w:r>
       <w:r>
         <w:t xml:space="preserve"> du chantier d’architecture</w:t>
       </w:r>
-      <w:bookmarkEnd w:id="16"/>
+      <w:bookmarkEnd w:id="15"/>
     </w:p>
     <w:p>
       <w:pPr>
@@ -4419,7 +4449,7 @@
         <w:lastRenderedPageBreak/>
         <w:t>ARCHITECTURE DE RÉFÉRENCE</w:t>
       </w:r>
-      <w:bookmarkEnd w:id="15"/>
+      <w:bookmarkEnd w:id="16"/>
     </w:p>
     <w:p>
       <w:pPr>
@@ -4584,13 +4614,7 @@
     </w:p>
     <w:p>
       <w:r>
-        <w:t xml:space="preserve">[Décrire l’architecture </w:t>
-      </w:r>
-      <w:r>
-        <w:t xml:space="preserve">cible </w:t>
-      </w:r>
-      <w:r>
-        <w:t>selon les points de vue business, data, applicatif et technique.]</w:t>
+        <w:t>[Décrire l’architecture cible selon les points de vue business, data, applicatif et technique.]</w:t>
       </w:r>
     </w:p>
     <w:p/>
@@ -4678,15 +4702,15 @@
       <w:pPr>
         <w:pStyle w:val="Titre1"/>
       </w:pPr>
-      <w:bookmarkStart w:id="23" w:name="_Hlk78113879"/>
-      <w:bookmarkStart w:id="24" w:name="_Toc87808942"/>
-      <w:bookmarkStart w:id="25" w:name="_Toc89416710"/>
+      <w:bookmarkStart w:id="23" w:name="_Toc87808942"/>
+      <w:bookmarkStart w:id="24" w:name="_Toc89416710"/>
+      <w:bookmarkStart w:id="25" w:name="_Hlk78113879"/>
       <w:r>
         <w:lastRenderedPageBreak/>
         <w:t>APPROBATIONS</w:t>
       </w:r>
+      <w:bookmarkEnd w:id="23"/>
       <w:bookmarkEnd w:id="24"/>
-      <w:bookmarkEnd w:id="25"/>
     </w:p>
     <w:p>
       <w:r>
@@ -5126,7 +5150,7 @@
               <w:rPr>
                 <w:noProof/>
               </w:rPr>
-              <w:t>02/12/2021</w:t>
+              <w:t>10/12/2021</w:t>
             </w:r>
             <w:r>
               <w:fldChar w:fldCharType="end"/>
@@ -5143,24 +5167,14 @@
       <w:r>
         <w:t xml:space="preserve">Tableau </w:t>
       </w:r>
-      <w:r>
-        <w:fldChar w:fldCharType="begin"/>
-      </w:r>
-      <w:r>
-        <w:instrText xml:space="preserve"> SEQ Tableau \* ARABIC </w:instrText>
-      </w:r>
-      <w:r>
-        <w:fldChar w:fldCharType="separate"/>
-      </w:r>
-      <w:r>
-        <w:rPr>
-          <w:noProof/>
-        </w:rPr>
-        <w:t>4</w:t>
-      </w:r>
-      <w:r>
-        <w:fldChar w:fldCharType="end"/>
-      </w:r>
+      <w:fldSimple w:instr=" SEQ Tableau \* ARABIC ">
+        <w:r>
+          <w:rPr>
+            <w:noProof/>
+          </w:rPr>
+          <w:t>4</w:t>
+        </w:r>
+      </w:fldSimple>
       <w:r>
         <w:t xml:space="preserve"> - </w:t>
       </w:r>
@@ -5204,7 +5218,7 @@
       <w:bookmarkStart w:id="28" w:name="_Toc78113519"/>
       <w:bookmarkStart w:id="29" w:name="_Toc78113743"/>
       <w:bookmarkStart w:id="30" w:name="_Toc89416712"/>
-      <w:bookmarkEnd w:id="23"/>
+      <w:bookmarkEnd w:id="25"/>
       <w:r>
         <w:t>Figures</w:t>
       </w:r>
@@ -5213,26 +5227,16 @@
       <w:bookmarkEnd w:id="30"/>
     </w:p>
     <w:p>
-      <w:r>
-        <w:fldChar w:fldCharType="begin"/>
-      </w:r>
-      <w:r>
-        <w:instrText xml:space="preserve"> TOC \h \z \c "Figure" </w:instrText>
-      </w:r>
-      <w:r>
-        <w:fldChar w:fldCharType="separate"/>
-      </w:r>
-      <w:r>
-        <w:rPr>
-          <w:b/>
-          <w:bCs/>
-          <w:noProof/>
-        </w:rPr>
-        <w:t>Aucune entrée de table d'illustration n'a été trouvée.</w:t>
-      </w:r>
-      <w:r>
-        <w:fldChar w:fldCharType="end"/>
-      </w:r>
+      <w:fldSimple w:instr=" TOC \h \z \c &quot;Figure&quot; ">
+        <w:r>
+          <w:rPr>
+            <w:b/>
+            <w:bCs/>
+            <w:noProof/>
+          </w:rPr>
+          <w:t>Aucune entrée de table d'illustration n'a été trouvée.</w:t>
+        </w:r>
+      </w:fldSimple>
     </w:p>
     <w:p>
       <w:pPr>
@@ -5993,27 +5997,14 @@
     <w:pPr>
       <w:pStyle w:val="En-tte"/>
     </w:pPr>
-    <w:r>
-      <w:fldChar w:fldCharType="begin"/>
-    </w:r>
-    <w:r>
-      <w:instrText xml:space="preserve"> STYLEREF  "Titre 1"  \* MERGEFORMAT </w:instrText>
-    </w:r>
-    <w:r>
-      <w:fldChar w:fldCharType="separate"/>
-    </w:r>
-    <w:r>
-      <w:rPr>
-        <w:noProof/>
-      </w:rPr>
-      <w:t>TABLES DES RÉFÉRENCES</w:t>
-    </w:r>
-    <w:r>
-      <w:rPr>
-        <w:noProof/>
-      </w:rPr>
-      <w:fldChar w:fldCharType="end"/>
-    </w:r>
+    <w:fldSimple w:instr=" STYLEREF  &quot;Titre 1&quot;  \* MERGEFORMAT ">
+      <w:r>
+        <w:rPr>
+          <w:noProof/>
+        </w:rPr>
+        <w:t>CONTEXTE &amp; PORTÉE</w:t>
+      </w:r>
+    </w:fldSimple>
     <w:r>
       <w:rPr>
         <w:noProof/>
@@ -7360,6 +7351,119 @@
     </w:lvl>
   </w:abstractNum>
   <w:abstractNum w:abstractNumId="11" w15:restartNumberingAfterBreak="0">
+    <w:nsid w:val="2655323F"/>
+    <w:multiLevelType w:val="hybridMultilevel"/>
+    <w:tmpl w:val="4CC47CA2"/>
+    <w:lvl w:ilvl="0" w:tplc="040C0005">
+      <w:start w:val="1"/>
+      <w:numFmt w:val="bullet"/>
+      <w:lvlText w:val=""/>
+      <w:lvlJc w:val="left"/>
+      <w:pPr>
+        <w:ind w:left="720" w:hanging="360"/>
+      </w:pPr>
+      <w:rPr>
+        <w:rFonts w:ascii="Wingdings" w:hAnsi="Wingdings" w:hint="default"/>
+      </w:rPr>
+    </w:lvl>
+    <w:lvl w:ilvl="1" w:tplc="040C0003" w:tentative="1">
+      <w:start w:val="1"/>
+      <w:numFmt w:val="bullet"/>
+      <w:lvlText w:val="o"/>
+      <w:lvlJc w:val="left"/>
+      <w:pPr>
+        <w:ind w:left="1440" w:hanging="360"/>
+      </w:pPr>
+      <w:rPr>
+        <w:rFonts w:ascii="Courier New" w:hAnsi="Courier New" w:cs="Courier New" w:hint="default"/>
+      </w:rPr>
+    </w:lvl>
+    <w:lvl w:ilvl="2" w:tplc="040C0005" w:tentative="1">
+      <w:start w:val="1"/>
+      <w:numFmt w:val="bullet"/>
+      <w:lvlText w:val=""/>
+      <w:lvlJc w:val="left"/>
+      <w:pPr>
+        <w:ind w:left="2160" w:hanging="360"/>
+      </w:pPr>
+      <w:rPr>
+        <w:rFonts w:ascii="Wingdings" w:hAnsi="Wingdings" w:hint="default"/>
+      </w:rPr>
+    </w:lvl>
+    <w:lvl w:ilvl="3" w:tplc="040C0001" w:tentative="1">
+      <w:start w:val="1"/>
+      <w:numFmt w:val="bullet"/>
+      <w:lvlText w:val=""/>
+      <w:lvlJc w:val="left"/>
+      <w:pPr>
+        <w:ind w:left="2880" w:hanging="360"/>
+      </w:pPr>
+      <w:rPr>
+        <w:rFonts w:ascii="Symbol" w:hAnsi="Symbol" w:hint="default"/>
+      </w:rPr>
+    </w:lvl>
+    <w:lvl w:ilvl="4" w:tplc="040C0003" w:tentative="1">
+      <w:start w:val="1"/>
+      <w:numFmt w:val="bullet"/>
+      <w:lvlText w:val="o"/>
+      <w:lvlJc w:val="left"/>
+      <w:pPr>
+        <w:ind w:left="3600" w:hanging="360"/>
+      </w:pPr>
+      <w:rPr>
+        <w:rFonts w:ascii="Courier New" w:hAnsi="Courier New" w:cs="Courier New" w:hint="default"/>
+      </w:rPr>
+    </w:lvl>
+    <w:lvl w:ilvl="5" w:tplc="040C0005" w:tentative="1">
+      <w:start w:val="1"/>
+      <w:numFmt w:val="bullet"/>
+      <w:lvlText w:val=""/>
+      <w:lvlJc w:val="left"/>
+      <w:pPr>
+        <w:ind w:left="4320" w:hanging="360"/>
+      </w:pPr>
+      <w:rPr>
+        <w:rFonts w:ascii="Wingdings" w:hAnsi="Wingdings" w:hint="default"/>
+      </w:rPr>
+    </w:lvl>
+    <w:lvl w:ilvl="6" w:tplc="040C0001" w:tentative="1">
+      <w:start w:val="1"/>
+      <w:numFmt w:val="bullet"/>
+      <w:lvlText w:val=""/>
+      <w:lvlJc w:val="left"/>
+      <w:pPr>
+        <w:ind w:left="5040" w:hanging="360"/>
+      </w:pPr>
+      <w:rPr>
+        <w:rFonts w:ascii="Symbol" w:hAnsi="Symbol" w:hint="default"/>
+      </w:rPr>
+    </w:lvl>
+    <w:lvl w:ilvl="7" w:tplc="040C0003" w:tentative="1">
+      <w:start w:val="1"/>
+      <w:numFmt w:val="bullet"/>
+      <w:lvlText w:val="o"/>
+      <w:lvlJc w:val="left"/>
+      <w:pPr>
+        <w:ind w:left="5760" w:hanging="360"/>
+      </w:pPr>
+      <w:rPr>
+        <w:rFonts w:ascii="Courier New" w:hAnsi="Courier New" w:cs="Courier New" w:hint="default"/>
+      </w:rPr>
+    </w:lvl>
+    <w:lvl w:ilvl="8" w:tplc="040C0005" w:tentative="1">
+      <w:start w:val="1"/>
+      <w:numFmt w:val="bullet"/>
+      <w:lvlText w:val=""/>
+      <w:lvlJc w:val="left"/>
+      <w:pPr>
+        <w:ind w:left="6480" w:hanging="360"/>
+      </w:pPr>
+      <w:rPr>
+        <w:rFonts w:ascii="Wingdings" w:hAnsi="Wingdings" w:hint="default"/>
+      </w:rPr>
+    </w:lvl>
+  </w:abstractNum>
+  <w:abstractNum w:abstractNumId="12" w15:restartNumberingAfterBreak="0">
     <w:nsid w:val="265F4D3D"/>
     <w:multiLevelType w:val="hybridMultilevel"/>
     <w:tmpl w:val="958A4C4C"/>
@@ -7471,7 +7575,7 @@
       </w:rPr>
     </w:lvl>
   </w:abstractNum>
-  <w:abstractNum w:abstractNumId="12" w15:restartNumberingAfterBreak="0">
+  <w:abstractNum w:abstractNumId="13" w15:restartNumberingAfterBreak="0">
     <w:nsid w:val="2ACA42F0"/>
     <w:multiLevelType w:val="multilevel"/>
     <w:tmpl w:val="5E74DD6E"/>
@@ -7584,7 +7688,7 @@
       </w:rPr>
     </w:lvl>
   </w:abstractNum>
-  <w:abstractNum w:abstractNumId="13" w15:restartNumberingAfterBreak="0">
+  <w:abstractNum w:abstractNumId="14" w15:restartNumberingAfterBreak="0">
     <w:nsid w:val="32300F17"/>
     <w:multiLevelType w:val="hybridMultilevel"/>
     <w:tmpl w:val="2602A3E0"/>
@@ -7697,7 +7801,7 @@
       </w:rPr>
     </w:lvl>
   </w:abstractNum>
-  <w:abstractNum w:abstractNumId="14" w15:restartNumberingAfterBreak="0">
+  <w:abstractNum w:abstractNumId="15" w15:restartNumberingAfterBreak="0">
     <w:nsid w:val="34D33DEB"/>
     <w:multiLevelType w:val="hybridMultilevel"/>
     <w:tmpl w:val="3E6C2284"/>
@@ -7810,7 +7914,7 @@
       </w:rPr>
     </w:lvl>
   </w:abstractNum>
-  <w:abstractNum w:abstractNumId="15" w15:restartNumberingAfterBreak="0">
+  <w:abstractNum w:abstractNumId="16" w15:restartNumberingAfterBreak="0">
     <w:nsid w:val="355D78AD"/>
     <w:multiLevelType w:val="multilevel"/>
     <w:tmpl w:val="CB40F7C8"/>
@@ -7959,7 +8063,7 @@
       </w:rPr>
     </w:lvl>
   </w:abstractNum>
-  <w:abstractNum w:abstractNumId="16" w15:restartNumberingAfterBreak="0">
+  <w:abstractNum w:abstractNumId="17" w15:restartNumberingAfterBreak="0">
     <w:nsid w:val="3B3F1E80"/>
     <w:multiLevelType w:val="hybridMultilevel"/>
     <w:tmpl w:val="E4C64308"/>
@@ -8071,7 +8175,7 @@
       </w:rPr>
     </w:lvl>
   </w:abstractNum>
-  <w:abstractNum w:abstractNumId="17" w15:restartNumberingAfterBreak="0">
+  <w:abstractNum w:abstractNumId="18" w15:restartNumberingAfterBreak="0">
     <w:nsid w:val="3B86507A"/>
     <w:multiLevelType w:val="multilevel"/>
     <w:tmpl w:val="563EE922"/>
@@ -8184,7 +8288,7 @@
       </w:rPr>
     </w:lvl>
   </w:abstractNum>
-  <w:abstractNum w:abstractNumId="18" w15:restartNumberingAfterBreak="0">
+  <w:abstractNum w:abstractNumId="19" w15:restartNumberingAfterBreak="0">
     <w:nsid w:val="3DA22501"/>
     <w:multiLevelType w:val="multilevel"/>
     <w:tmpl w:val="B9A46690"/>
@@ -8297,7 +8401,7 @@
       </w:rPr>
     </w:lvl>
   </w:abstractNum>
-  <w:abstractNum w:abstractNumId="19" w15:restartNumberingAfterBreak="0">
+  <w:abstractNum w:abstractNumId="20" w15:restartNumberingAfterBreak="0">
     <w:nsid w:val="40D269EC"/>
     <w:multiLevelType w:val="hybridMultilevel"/>
     <w:tmpl w:val="A0CC504A"/>
@@ -8410,7 +8514,7 @@
       </w:rPr>
     </w:lvl>
   </w:abstractNum>
-  <w:abstractNum w:abstractNumId="20" w15:restartNumberingAfterBreak="0">
+  <w:abstractNum w:abstractNumId="21" w15:restartNumberingAfterBreak="0">
     <w:nsid w:val="41AF0D38"/>
     <w:multiLevelType w:val="hybridMultilevel"/>
     <w:tmpl w:val="A740E566"/>
@@ -8523,7 +8627,7 @@
       </w:rPr>
     </w:lvl>
   </w:abstractNum>
-  <w:abstractNum w:abstractNumId="21" w15:restartNumberingAfterBreak="0">
+  <w:abstractNum w:abstractNumId="22" w15:restartNumberingAfterBreak="0">
     <w:nsid w:val="41B330D4"/>
     <w:multiLevelType w:val="multilevel"/>
     <w:tmpl w:val="DF78B4C0"/>
@@ -8636,7 +8740,7 @@
       </w:rPr>
     </w:lvl>
   </w:abstractNum>
-  <w:abstractNum w:abstractNumId="22" w15:restartNumberingAfterBreak="0">
+  <w:abstractNum w:abstractNumId="23" w15:restartNumberingAfterBreak="0">
     <w:nsid w:val="43294D8E"/>
     <w:multiLevelType w:val="multilevel"/>
     <w:tmpl w:val="ED00A49C"/>
@@ -8749,7 +8853,7 @@
       </w:rPr>
     </w:lvl>
   </w:abstractNum>
-  <w:abstractNum w:abstractNumId="23" w15:restartNumberingAfterBreak="0">
+  <w:abstractNum w:abstractNumId="24" w15:restartNumberingAfterBreak="0">
     <w:nsid w:val="4614395A"/>
     <w:multiLevelType w:val="multilevel"/>
     <w:tmpl w:val="DC9E33E4"/>
@@ -8862,7 +8966,119 @@
       </w:rPr>
     </w:lvl>
   </w:abstractNum>
-  <w:abstractNum w:abstractNumId="24" w15:restartNumberingAfterBreak="0">
+  <w:abstractNum w:abstractNumId="25" w15:restartNumberingAfterBreak="0">
+    <w:nsid w:val="46D524AC"/>
+    <w:multiLevelType w:val="hybridMultilevel"/>
+    <w:tmpl w:val="A91C2642"/>
+    <w:lvl w:ilvl="0" w:tplc="3B78B36C">
+      <w:numFmt w:val="bullet"/>
+      <w:lvlText w:val=""/>
+      <w:lvlJc w:val="left"/>
+      <w:pPr>
+        <w:ind w:left="405" w:hanging="360"/>
+      </w:pPr>
+      <w:rPr>
+        <w:rFonts w:ascii="Symbol" w:eastAsia="Calibri" w:hAnsi="Symbol" w:cstheme="minorBidi" w:hint="default"/>
+      </w:rPr>
+    </w:lvl>
+    <w:lvl w:ilvl="1" w:tplc="040C0003" w:tentative="1">
+      <w:start w:val="1"/>
+      <w:numFmt w:val="bullet"/>
+      <w:lvlText w:val="o"/>
+      <w:lvlJc w:val="left"/>
+      <w:pPr>
+        <w:ind w:left="1125" w:hanging="360"/>
+      </w:pPr>
+      <w:rPr>
+        <w:rFonts w:ascii="Courier New" w:hAnsi="Courier New" w:cs="Courier New" w:hint="default"/>
+      </w:rPr>
+    </w:lvl>
+    <w:lvl w:ilvl="2" w:tplc="040C0005" w:tentative="1">
+      <w:start w:val="1"/>
+      <w:numFmt w:val="bullet"/>
+      <w:lvlText w:val=""/>
+      <w:lvlJc w:val="left"/>
+      <w:pPr>
+        <w:ind w:left="1845" w:hanging="360"/>
+      </w:pPr>
+      <w:rPr>
+        <w:rFonts w:ascii="Wingdings" w:hAnsi="Wingdings" w:hint="default"/>
+      </w:rPr>
+    </w:lvl>
+    <w:lvl w:ilvl="3" w:tplc="040C0001" w:tentative="1">
+      <w:start w:val="1"/>
+      <w:numFmt w:val="bullet"/>
+      <w:lvlText w:val=""/>
+      <w:lvlJc w:val="left"/>
+      <w:pPr>
+        <w:ind w:left="2565" w:hanging="360"/>
+      </w:pPr>
+      <w:rPr>
+        <w:rFonts w:ascii="Symbol" w:hAnsi="Symbol" w:hint="default"/>
+      </w:rPr>
+    </w:lvl>
+    <w:lvl w:ilvl="4" w:tplc="040C0003" w:tentative="1">
+      <w:start w:val="1"/>
+      <w:numFmt w:val="bullet"/>
+      <w:lvlText w:val="o"/>
+      <w:lvlJc w:val="left"/>
+      <w:pPr>
+        <w:ind w:left="3285" w:hanging="360"/>
+      </w:pPr>
+      <w:rPr>
+        <w:rFonts w:ascii="Courier New" w:hAnsi="Courier New" w:cs="Courier New" w:hint="default"/>
+      </w:rPr>
+    </w:lvl>
+    <w:lvl w:ilvl="5" w:tplc="040C0005" w:tentative="1">
+      <w:start w:val="1"/>
+      <w:numFmt w:val="bullet"/>
+      <w:lvlText w:val=""/>
+      <w:lvlJc w:val="left"/>
+      <w:pPr>
+        <w:ind w:left="4005" w:hanging="360"/>
+      </w:pPr>
+      <w:rPr>
+        <w:rFonts w:ascii="Wingdings" w:hAnsi="Wingdings" w:hint="default"/>
+      </w:rPr>
+    </w:lvl>
+    <w:lvl w:ilvl="6" w:tplc="040C0001" w:tentative="1">
+      <w:start w:val="1"/>
+      <w:numFmt w:val="bullet"/>
+      <w:lvlText w:val=""/>
+      <w:lvlJc w:val="left"/>
+      <w:pPr>
+        <w:ind w:left="4725" w:hanging="360"/>
+      </w:pPr>
+      <w:rPr>
+        <w:rFonts w:ascii="Symbol" w:hAnsi="Symbol" w:hint="default"/>
+      </w:rPr>
+    </w:lvl>
+    <w:lvl w:ilvl="7" w:tplc="040C0003" w:tentative="1">
+      <w:start w:val="1"/>
+      <w:numFmt w:val="bullet"/>
+      <w:lvlText w:val="o"/>
+      <w:lvlJc w:val="left"/>
+      <w:pPr>
+        <w:ind w:left="5445" w:hanging="360"/>
+      </w:pPr>
+      <w:rPr>
+        <w:rFonts w:ascii="Courier New" w:hAnsi="Courier New" w:cs="Courier New" w:hint="default"/>
+      </w:rPr>
+    </w:lvl>
+    <w:lvl w:ilvl="8" w:tplc="040C0005" w:tentative="1">
+      <w:start w:val="1"/>
+      <w:numFmt w:val="bullet"/>
+      <w:lvlText w:val=""/>
+      <w:lvlJc w:val="left"/>
+      <w:pPr>
+        <w:ind w:left="6165" w:hanging="360"/>
+      </w:pPr>
+      <w:rPr>
+        <w:rFonts w:ascii="Wingdings" w:hAnsi="Wingdings" w:hint="default"/>
+      </w:rPr>
+    </w:lvl>
+  </w:abstractNum>
+  <w:abstractNum w:abstractNumId="26" w15:restartNumberingAfterBreak="0">
     <w:nsid w:val="47ED22DF"/>
     <w:multiLevelType w:val="multilevel"/>
     <w:tmpl w:val="D9506788"/>
@@ -9011,7 +9227,7 @@
       </w:rPr>
     </w:lvl>
   </w:abstractNum>
-  <w:abstractNum w:abstractNumId="25" w15:restartNumberingAfterBreak="0">
+  <w:abstractNum w:abstractNumId="27" w15:restartNumberingAfterBreak="0">
     <w:nsid w:val="4EE140D6"/>
     <w:multiLevelType w:val="hybridMultilevel"/>
     <w:tmpl w:val="041E2D22"/>
@@ -9124,7 +9340,7 @@
       </w:rPr>
     </w:lvl>
   </w:abstractNum>
-  <w:abstractNum w:abstractNumId="26" w15:restartNumberingAfterBreak="0">
+  <w:abstractNum w:abstractNumId="28" w15:restartNumberingAfterBreak="0">
     <w:nsid w:val="54CA0A7D"/>
     <w:multiLevelType w:val="hybridMultilevel"/>
     <w:tmpl w:val="F356ACDC"/>
@@ -9236,7 +9452,7 @@
       </w:rPr>
     </w:lvl>
   </w:abstractNum>
-  <w:abstractNum w:abstractNumId="27" w15:restartNumberingAfterBreak="0">
+  <w:abstractNum w:abstractNumId="29" w15:restartNumberingAfterBreak="0">
     <w:nsid w:val="589F1C20"/>
     <w:multiLevelType w:val="multilevel"/>
     <w:tmpl w:val="3BBC2F64"/>
@@ -9349,7 +9565,7 @@
       </w:rPr>
     </w:lvl>
   </w:abstractNum>
-  <w:abstractNum w:abstractNumId="28" w15:restartNumberingAfterBreak="0">
+  <w:abstractNum w:abstractNumId="30" w15:restartNumberingAfterBreak="0">
     <w:nsid w:val="5BD413A1"/>
     <w:multiLevelType w:val="multilevel"/>
     <w:tmpl w:val="90662D4E"/>
@@ -9462,7 +9678,7 @@
       </w:rPr>
     </w:lvl>
   </w:abstractNum>
-  <w:abstractNum w:abstractNumId="29" w15:restartNumberingAfterBreak="0">
+  <w:abstractNum w:abstractNumId="31" w15:restartNumberingAfterBreak="0">
     <w:nsid w:val="5DF43187"/>
     <w:multiLevelType w:val="hybridMultilevel"/>
     <w:tmpl w:val="9A3C64E2"/>
@@ -9575,7 +9791,7 @@
       </w:rPr>
     </w:lvl>
   </w:abstractNum>
-  <w:abstractNum w:abstractNumId="30" w15:restartNumberingAfterBreak="0">
+  <w:abstractNum w:abstractNumId="32" w15:restartNumberingAfterBreak="0">
     <w:nsid w:val="5E756F28"/>
     <w:multiLevelType w:val="multilevel"/>
     <w:tmpl w:val="550C1E8A"/>
@@ -9688,7 +9904,7 @@
       </w:rPr>
     </w:lvl>
   </w:abstractNum>
-  <w:abstractNum w:abstractNumId="31" w15:restartNumberingAfterBreak="0">
+  <w:abstractNum w:abstractNumId="33" w15:restartNumberingAfterBreak="0">
     <w:nsid w:val="62FB1365"/>
     <w:multiLevelType w:val="multilevel"/>
     <w:tmpl w:val="593A79FC"/>
@@ -9801,7 +10017,7 @@
       </w:rPr>
     </w:lvl>
   </w:abstractNum>
-  <w:abstractNum w:abstractNumId="32" w15:restartNumberingAfterBreak="0">
+  <w:abstractNum w:abstractNumId="34" w15:restartNumberingAfterBreak="0">
     <w:nsid w:val="64833DE8"/>
     <w:multiLevelType w:val="hybridMultilevel"/>
     <w:tmpl w:val="8196F638"/>
@@ -9914,7 +10130,7 @@
       </w:rPr>
     </w:lvl>
   </w:abstractNum>
-  <w:abstractNum w:abstractNumId="33" w15:restartNumberingAfterBreak="0">
+  <w:abstractNum w:abstractNumId="35" w15:restartNumberingAfterBreak="0">
     <w:nsid w:val="657802C8"/>
     <w:multiLevelType w:val="hybridMultilevel"/>
     <w:tmpl w:val="ACB2C8B4"/>
@@ -10027,7 +10243,7 @@
       </w:rPr>
     </w:lvl>
   </w:abstractNum>
-  <w:abstractNum w:abstractNumId="34" w15:restartNumberingAfterBreak="0">
+  <w:abstractNum w:abstractNumId="36" w15:restartNumberingAfterBreak="0">
     <w:nsid w:val="70B75A9C"/>
     <w:multiLevelType w:val="hybridMultilevel"/>
     <w:tmpl w:val="6ED8BAEC"/>
@@ -10139,7 +10355,7 @@
       </w:rPr>
     </w:lvl>
   </w:abstractNum>
-  <w:abstractNum w:abstractNumId="35" w15:restartNumberingAfterBreak="0">
+  <w:abstractNum w:abstractNumId="37" w15:restartNumberingAfterBreak="0">
     <w:nsid w:val="7754195A"/>
     <w:multiLevelType w:val="multilevel"/>
     <w:tmpl w:val="71149C3C"/>
@@ -10253,7 +10469,7 @@
       </w:rPr>
     </w:lvl>
   </w:abstractNum>
-  <w:abstractNum w:abstractNumId="36" w15:restartNumberingAfterBreak="0">
+  <w:abstractNum w:abstractNumId="38" w15:restartNumberingAfterBreak="0">
     <w:nsid w:val="7F0F35D9"/>
     <w:multiLevelType w:val="multilevel"/>
     <w:tmpl w:val="2AB24CAC"/>
@@ -10367,13 +10583,13 @@
     </w:lvl>
   </w:abstractNum>
   <w:num w:numId="1">
-    <w:abstractNumId w:val="28"/>
+    <w:abstractNumId w:val="30"/>
   </w:num>
   <w:num w:numId="2">
-    <w:abstractNumId w:val="22"/>
+    <w:abstractNumId w:val="23"/>
   </w:num>
   <w:num w:numId="3">
-    <w:abstractNumId w:val="23"/>
+    <w:abstractNumId w:val="24"/>
   </w:num>
   <w:num w:numId="4">
     <w:abstractNumId w:val="0"/>
@@ -10382,34 +10598,34 @@
     <w:abstractNumId w:val="8"/>
   </w:num>
   <w:num w:numId="6">
-    <w:abstractNumId w:val="31"/>
+    <w:abstractNumId w:val="33"/>
   </w:num>
   <w:num w:numId="7">
-    <w:abstractNumId w:val="12"/>
+    <w:abstractNumId w:val="13"/>
   </w:num>
   <w:num w:numId="8">
-    <w:abstractNumId w:val="18"/>
+    <w:abstractNumId w:val="19"/>
   </w:num>
   <w:num w:numId="9">
     <w:abstractNumId w:val="9"/>
   </w:num>
   <w:num w:numId="10">
-    <w:abstractNumId w:val="27"/>
+    <w:abstractNumId w:val="29"/>
   </w:num>
   <w:num w:numId="11">
-    <w:abstractNumId w:val="17"/>
+    <w:abstractNumId w:val="18"/>
   </w:num>
   <w:num w:numId="12">
-    <w:abstractNumId w:val="21"/>
+    <w:abstractNumId w:val="22"/>
   </w:num>
   <w:num w:numId="13">
-    <w:abstractNumId w:val="30"/>
+    <w:abstractNumId w:val="32"/>
   </w:num>
   <w:num w:numId="14">
-    <w:abstractNumId w:val="36"/>
+    <w:abstractNumId w:val="38"/>
   </w:num>
   <w:num w:numId="15">
-    <w:abstractNumId w:val="35"/>
+    <w:abstractNumId w:val="37"/>
   </w:num>
   <w:num w:numId="16">
     <w:abstractNumId w:val="10"/>
@@ -10418,13 +10634,13 @@
     <w:abstractNumId w:val="3"/>
   </w:num>
   <w:num w:numId="18">
-    <w:abstractNumId w:val="25"/>
+    <w:abstractNumId w:val="27"/>
   </w:num>
   <w:num w:numId="19">
-    <w:abstractNumId w:val="20"/>
+    <w:abstractNumId w:val="21"/>
   </w:num>
   <w:num w:numId="20">
-    <w:abstractNumId w:val="13"/>
+    <w:abstractNumId w:val="14"/>
   </w:num>
   <w:num w:numId="21">
     <w:abstractNumId w:val="1"/>
@@ -10436,46 +10652,52 @@
     <w:abstractNumId w:val="7"/>
   </w:num>
   <w:num w:numId="24">
-    <w:abstractNumId w:val="33"/>
+    <w:abstractNumId w:val="35"/>
   </w:num>
   <w:num w:numId="25">
-    <w:abstractNumId w:val="16"/>
+    <w:abstractNumId w:val="17"/>
   </w:num>
   <w:num w:numId="26">
-    <w:abstractNumId w:val="34"/>
+    <w:abstractNumId w:val="36"/>
   </w:num>
   <w:num w:numId="27">
-    <w:abstractNumId w:val="11"/>
+    <w:abstractNumId w:val="12"/>
   </w:num>
   <w:num w:numId="28">
-    <w:abstractNumId w:val="29"/>
+    <w:abstractNumId w:val="31"/>
   </w:num>
   <w:num w:numId="29">
     <w:abstractNumId w:val="6"/>
   </w:num>
   <w:num w:numId="30">
-    <w:abstractNumId w:val="19"/>
+    <w:abstractNumId w:val="20"/>
   </w:num>
   <w:num w:numId="31">
-    <w:abstractNumId w:val="14"/>
+    <w:abstractNumId w:val="15"/>
   </w:num>
   <w:num w:numId="32">
     <w:abstractNumId w:val="2"/>
   </w:num>
   <w:num w:numId="33">
+    <w:abstractNumId w:val="28"/>
+  </w:num>
+  <w:num w:numId="34">
     <w:abstractNumId w:val="26"/>
   </w:num>
-  <w:num w:numId="34">
-    <w:abstractNumId w:val="24"/>
-  </w:num>
   <w:num w:numId="35">
-    <w:abstractNumId w:val="15"/>
+    <w:abstractNumId w:val="16"/>
   </w:num>
   <w:num w:numId="36">
-    <w:abstractNumId w:val="32"/>
+    <w:abstractNumId w:val="34"/>
   </w:num>
   <w:num w:numId="37">
     <w:abstractNumId w:val="5"/>
+  </w:num>
+  <w:num w:numId="38">
+    <w:abstractNumId w:val="25"/>
+  </w:num>
+  <w:num w:numId="39">
+    <w:abstractNumId w:val="11"/>
   </w:num>
 </w:numbering>
 </file>
@@ -12453,28 +12675,28 @@
 </file>
 
 <file path=customXml/item1.xml><?xml version="1.0" encoding="utf-8"?>
+<b:Sources xmlns:b="http://schemas.openxmlformats.org/officeDocument/2006/bibliography" xmlns="http://schemas.openxmlformats.org/officeDocument/2006/bibliography" SelectedStyle="\APASixthEditionOfficeOnline.xsl" StyleName="APA" Version="6"/>
+</file>
+
+<file path=customXml/item2.xml><?xml version="1.0" encoding="utf-8"?>
 <go:gDocsCustomXmlDataStorage xmlns:go="http://customooxmlschemas.google.com/" xmlns:r="http://schemas.openxmlformats.org/officeDocument/2006/relationships">
   <go:docsCustomData xmlns:go="http://customooxmlschemas.google.com/" roundtripDataSignature="AMtx7mj8bvlXyk6gfbrLwJXO/FvWiC9Yig==">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</go:docsCustomData>
 </go:gDocsCustomXmlDataStorage>
 </file>
 
-<file path=customXml/item2.xml><?xml version="1.0" encoding="utf-8"?>
-<b:Sources xmlns:b="http://schemas.openxmlformats.org/officeDocument/2006/bibliography" xmlns="http://schemas.openxmlformats.org/officeDocument/2006/bibliography" SelectedStyle="\APASixthEditionOfficeOnline.xsl" StyleName="APA" Version="6"/>
+<file path=customXml/itemProps1.xml><?xml version="1.0" encoding="utf-8"?>
+<ds:datastoreItem xmlns:ds="http://schemas.openxmlformats.org/officeDocument/2006/customXml" ds:itemID="{4B096B17-6408-4466-8E14-340F741101A8}">
+  <ds:schemaRefs>
+    <ds:schemaRef ds:uri="http://schemas.openxmlformats.org/officeDocument/2006/bibliography"/>
+  </ds:schemaRefs>
+</ds:datastoreItem>
 </file>
 
-<file path=customXml/itemProps1.xml><?xml version="1.0" encoding="utf-8"?>
+<file path=customXml/itemProps2.xml><?xml version="1.0" encoding="utf-8"?>
 <ds:datastoreItem xmlns:ds="http://schemas.openxmlformats.org/officeDocument/2006/customXml" ds:itemID="{11111111-1234-1234-1234-123412341234}">
   <ds:schemaRefs>
     <ds:schemaRef ds:uri="http://customooxmlschemas.google.com/"/>
     <ds:schemaRef ds:uri="http://schemas.openxmlformats.org/officeDocument/2006/relationships"/>
   </ds:schemaRefs>
 </ds:datastoreItem>
-</file>
-
-<file path=customXml/itemProps2.xml><?xml version="1.0" encoding="utf-8"?>
-<ds:datastoreItem xmlns:ds="http://schemas.openxmlformats.org/officeDocument/2006/customXml" ds:itemID="{4B096B17-6408-4466-8E14-340F741101A8}">
-  <ds:schemaRefs>
-    <ds:schemaRef ds:uri="http://schemas.openxmlformats.org/officeDocument/2006/bibliography"/>
-  </ds:schemaRefs>
-</ds:datastoreItem>
 </file>
</xml_diff>

<commit_message>
Ajout de la description des processus business
</commit_message>
<xml_diff>
--- a/P6_01_DocumentDefinitionArchitecture.docx
+++ b/P6_01_DocumentDefinitionArchitecture.docx
@@ -963,14 +963,27 @@
       <w:r>
         <w:t xml:space="preserve">Tableau </w:t>
       </w:r>
-      <w:fldSimple w:instr=" SEQ Tableau \* ARABIC ">
-        <w:r>
-          <w:rPr>
-            <w:noProof/>
-          </w:rPr>
-          <w:t>1</w:t>
-        </w:r>
-      </w:fldSimple>
+      <w:r>
+        <w:fldChar w:fldCharType="begin"/>
+      </w:r>
+      <w:r>
+        <w:instrText xml:space="preserve"> SEQ Tableau \* ARABIC </w:instrText>
+      </w:r>
+      <w:r>
+        <w:fldChar w:fldCharType="separate"/>
+      </w:r>
+      <w:r>
+        <w:rPr>
+          <w:noProof/>
+        </w:rPr>
+        <w:t>1</w:t>
+      </w:r>
+      <w:r>
+        <w:rPr>
+          <w:noProof/>
+        </w:rPr>
+        <w:fldChar w:fldCharType="end"/>
+      </w:r>
       <w:r>
         <w:t xml:space="preserve"> </w:t>
       </w:r>
@@ -1073,10 +1086,19 @@
         <w:jc w:val="both"/>
       </w:pPr>
       <w:r>
-        <w:t>L’architecture logicielle</w:t>
-      </w:r>
-      <w:r>
-        <w:t xml:space="preserve"> (application layer)</w:t>
+        <w:t xml:space="preserve">L’architecture </w:t>
+      </w:r>
+      <w:r>
+        <w:t xml:space="preserve">des données </w:t>
+      </w:r>
+      <w:r>
+        <w:t>(</w:t>
+      </w:r>
+      <w:r>
+        <w:t xml:space="preserve">data </w:t>
+      </w:r>
+      <w:r>
+        <w:t>layer)</w:t>
       </w:r>
     </w:p>
     <w:p>
@@ -1090,18 +1112,10 @@
         <w:jc w:val="both"/>
       </w:pPr>
       <w:r>
-        <w:t>L’architecture en termes d’infrastructure</w:t>
-      </w:r>
-      <w:r>
-        <w:t xml:space="preserve"> (</w:t>
-      </w:r>
-      <w:proofErr w:type="spellStart"/>
-      <w:r>
-        <w:t>physical</w:t>
-      </w:r>
-      <w:proofErr w:type="spellEnd"/>
-      <w:r>
-        <w:t xml:space="preserve"> layer)</w:t>
+        <w:t>L’architecture logicielle</w:t>
+      </w:r>
+      <w:r>
+        <w:t xml:space="preserve"> (application layer)</w:t>
       </w:r>
     </w:p>
     <w:p>
@@ -1115,18 +1129,30 @@
         <w:jc w:val="both"/>
       </w:pPr>
       <w:r>
-        <w:t>L’architecture technologique</w:t>
-      </w:r>
-      <w:r>
-        <w:t xml:space="preserve"> (</w:t>
+        <w:t>L’architecture en termes d’infrastructure</w:t>
+      </w:r>
+      <w:r>
+        <w:t xml:space="preserve"> </w:t>
+      </w:r>
+      <w:r>
+        <w:t xml:space="preserve">et de technologie </w:t>
+      </w:r>
+      <w:r>
+        <w:t>(</w:t>
       </w:r>
       <w:proofErr w:type="spellStart"/>
       <w:r>
-        <w:t>technology</w:t>
+        <w:t>physical</w:t>
       </w:r>
       <w:proofErr w:type="spellEnd"/>
       <w:r>
-        <w:t xml:space="preserve"> layer)</w:t>
+        <w:t xml:space="preserve"> </w:t>
+      </w:r>
+      <w:r>
+        <w:t xml:space="preserve">&amp; technologies </w:t>
+      </w:r>
+      <w:r>
+        <w:t>layer)</w:t>
       </w:r>
     </w:p>
     <w:p>
@@ -1453,7 +1479,7 @@
         </w:rPr>
         <w:fldChar w:fldCharType="separate"/>
       </w:r>
-      <w:hyperlink w:anchor="_Toc89416696" w:history="1">
+      <w:hyperlink w:anchor="_Toc90036587" w:history="1">
         <w:r>
           <w:rPr>
             <w:rStyle w:val="Lienhypertexte"/>
@@ -1480,7 +1506,7 @@
             <w:noProof/>
             <w:webHidden/>
           </w:rPr>
-          <w:instrText xml:space="preserve"> PAGEREF _Toc89416696 \h </w:instrText>
+          <w:instrText xml:space="preserve"> PAGEREF _Toc90036587 \h </w:instrText>
         </w:r>
         <w:r>
           <w:rPr>
@@ -1525,7 +1551,7 @@
           <w:szCs w:val="22"/>
         </w:rPr>
       </w:pPr>
-      <w:hyperlink w:anchor="_Toc89416697" w:history="1">
+      <w:hyperlink w:anchor="_Toc90036588" w:history="1">
         <w:r>
           <w:rPr>
             <w:rStyle w:val="Lienhypertexte"/>
@@ -1552,7 +1578,7 @@
             <w:noProof/>
             <w:webHidden/>
           </w:rPr>
-          <w:instrText xml:space="preserve"> PAGEREF _Toc89416697 \h </w:instrText>
+          <w:instrText xml:space="preserve"> PAGEREF _Toc90036588 \h </w:instrText>
         </w:r>
         <w:r>
           <w:rPr>
@@ -1597,7 +1623,7 @@
           <w:szCs w:val="22"/>
         </w:rPr>
       </w:pPr>
-      <w:hyperlink w:anchor="_Toc89416698" w:history="1">
+      <w:hyperlink w:anchor="_Toc90036589" w:history="1">
         <w:r>
           <w:rPr>
             <w:rStyle w:val="Lienhypertexte"/>
@@ -1624,7 +1650,7 @@
             <w:noProof/>
             <w:webHidden/>
           </w:rPr>
-          <w:instrText xml:space="preserve"> PAGEREF _Toc89416698 \h </w:instrText>
+          <w:instrText xml:space="preserve"> PAGEREF _Toc90036589 \h </w:instrText>
         </w:r>
         <w:r>
           <w:rPr>
@@ -1669,13 +1695,13 @@
           <w:szCs w:val="22"/>
         </w:rPr>
       </w:pPr>
-      <w:hyperlink w:anchor="_Toc89416699" w:history="1">
+      <w:hyperlink w:anchor="_Toc90036590" w:history="1">
         <w:r>
           <w:rPr>
             <w:rStyle w:val="Lienhypertexte"/>
             <w:noProof/>
           </w:rPr>
-          <w:t>Portée de la modification</w:t>
+          <w:t>Cadre et portée des modifications</w:t>
         </w:r>
         <w:r>
           <w:rPr>
@@ -1696,7 +1722,7 @@
             <w:noProof/>
             <w:webHidden/>
           </w:rPr>
-          <w:instrText xml:space="preserve"> PAGEREF _Toc89416699 \h </w:instrText>
+          <w:instrText xml:space="preserve"> PAGEREF _Toc90036590 \h </w:instrText>
         </w:r>
         <w:r>
           <w:rPr>
@@ -1716,7 +1742,7 @@
             <w:noProof/>
             <w:webHidden/>
           </w:rPr>
-          <w:t>4</w:t>
+          <w:t>5</w:t>
         </w:r>
         <w:r>
           <w:rPr>
@@ -1743,7 +1769,7 @@
           <w:szCs w:val="22"/>
         </w:rPr>
       </w:pPr>
-      <w:hyperlink w:anchor="_Toc89416700" w:history="1">
+      <w:hyperlink w:anchor="_Toc90036591" w:history="1">
         <w:r>
           <w:rPr>
             <w:rStyle w:val="Lienhypertexte"/>
@@ -1770,7 +1796,7 @@
             <w:noProof/>
             <w:webHidden/>
           </w:rPr>
-          <w:instrText xml:space="preserve"> PAGEREF _Toc89416700 \h </w:instrText>
+          <w:instrText xml:space="preserve"> PAGEREF _Toc90036591 \h </w:instrText>
         </w:r>
         <w:r>
           <w:rPr>
@@ -1790,7 +1816,7 @@
             <w:noProof/>
             <w:webHidden/>
           </w:rPr>
-          <w:t>4</w:t>
+          <w:t>6</w:t>
         </w:r>
         <w:r>
           <w:rPr>
@@ -1815,7 +1841,7 @@
           <w:szCs w:val="22"/>
         </w:rPr>
       </w:pPr>
-      <w:hyperlink w:anchor="_Toc89416701" w:history="1">
+      <w:hyperlink w:anchor="_Toc90036592" w:history="1">
         <w:r>
           <w:rPr>
             <w:rStyle w:val="Lienhypertexte"/>
@@ -1842,7 +1868,7 @@
             <w:noProof/>
             <w:webHidden/>
           </w:rPr>
-          <w:instrText xml:space="preserve"> PAGEREF _Toc89416701 \h </w:instrText>
+          <w:instrText xml:space="preserve"> PAGEREF _Toc90036592 \h </w:instrText>
         </w:r>
         <w:r>
           <w:rPr>
@@ -1862,7 +1888,7 @@
             <w:noProof/>
             <w:webHidden/>
           </w:rPr>
-          <w:t>4</w:t>
+          <w:t>6</w:t>
         </w:r>
         <w:r>
           <w:rPr>
@@ -1887,7 +1913,7 @@
           <w:szCs w:val="22"/>
         </w:rPr>
       </w:pPr>
-      <w:hyperlink w:anchor="_Toc89416702" w:history="1">
+      <w:hyperlink w:anchor="_Toc90036593" w:history="1">
         <w:r>
           <w:rPr>
             <w:rStyle w:val="Lienhypertexte"/>
@@ -1914,7 +1940,7 @@
             <w:noProof/>
             <w:webHidden/>
           </w:rPr>
-          <w:instrText xml:space="preserve"> PAGEREF _Toc89416702 \h </w:instrText>
+          <w:instrText xml:space="preserve"> PAGEREF _Toc90036593 \h </w:instrText>
         </w:r>
         <w:r>
           <w:rPr>
@@ -1934,7 +1960,7 @@
             <w:noProof/>
             <w:webHidden/>
           </w:rPr>
-          <w:t>5</w:t>
+          <w:t>6</w:t>
         </w:r>
         <w:r>
           <w:rPr>
@@ -1961,7 +1987,7 @@
           <w:szCs w:val="22"/>
         </w:rPr>
       </w:pPr>
-      <w:hyperlink w:anchor="_Toc89416703" w:history="1">
+      <w:hyperlink w:anchor="_Toc90036594" w:history="1">
         <w:r>
           <w:rPr>
             <w:rStyle w:val="Lienhypertexte"/>
@@ -1988,7 +2014,7 @@
             <w:noProof/>
             <w:webHidden/>
           </w:rPr>
-          <w:instrText xml:space="preserve"> PAGEREF _Toc89416703 \h </w:instrText>
+          <w:instrText xml:space="preserve"> PAGEREF _Toc90036594 \h </w:instrText>
         </w:r>
         <w:r>
           <w:rPr>
@@ -2008,7 +2034,7 @@
             <w:noProof/>
             <w:webHidden/>
           </w:rPr>
-          <w:t>6</w:t>
+          <w:t>7</w:t>
         </w:r>
         <w:r>
           <w:rPr>
@@ -2033,13 +2059,14 @@
           <w:szCs w:val="22"/>
         </w:rPr>
       </w:pPr>
-      <w:hyperlink w:anchor="_Toc89416704" w:history="1">
+      <w:hyperlink w:anchor="_Toc90036595" w:history="1">
         <w:r>
           <w:rPr>
             <w:rStyle w:val="Lienhypertexte"/>
             <w:noProof/>
-          </w:rPr>
-          <w:t>Description de l’architecture</w:t>
+            <w:lang w:val="en-GB"/>
+          </w:rPr>
+          <w:t>Architecture métier (business layer)</w:t>
         </w:r>
         <w:r>
           <w:rPr>
@@ -2060,7 +2087,7 @@
             <w:noProof/>
             <w:webHidden/>
           </w:rPr>
-          <w:instrText xml:space="preserve"> PAGEREF _Toc89416704 \h </w:instrText>
+          <w:instrText xml:space="preserve"> PAGEREF _Toc90036595 \h </w:instrText>
         </w:r>
         <w:r>
           <w:rPr>
@@ -2080,7 +2107,940 @@
             <w:noProof/>
             <w:webHidden/>
           </w:rPr>
-          <w:t>6</w:t>
+          <w:t>7</w:t>
+        </w:r>
+        <w:r>
+          <w:rPr>
+            <w:noProof/>
+            <w:webHidden/>
+          </w:rPr>
+          <w:fldChar w:fldCharType="end"/>
+        </w:r>
+      </w:hyperlink>
+    </w:p>
+    <w:p>
+      <w:pPr>
+        <w:pStyle w:val="TM3"/>
+        <w:tabs>
+          <w:tab w:val="right" w:leader="dot" w:pos="9350"/>
+        </w:tabs>
+        <w:rPr>
+          <w:rFonts w:eastAsiaTheme="minorEastAsia" w:cstheme="minorBidi"/>
+          <w:i w:val="0"/>
+          <w:iCs w:val="0"/>
+          <w:noProof/>
+          <w:sz w:val="22"/>
+          <w:szCs w:val="22"/>
+        </w:rPr>
+      </w:pPr>
+      <w:hyperlink w:anchor="_Toc90036596" w:history="1">
+        <w:r>
+          <w:rPr>
+            <w:rStyle w:val="Lienhypertexte"/>
+            <w:noProof/>
+          </w:rPr>
+          <w:t>Département service client</w:t>
+        </w:r>
+        <w:r>
+          <w:rPr>
+            <w:noProof/>
+            <w:webHidden/>
+          </w:rPr>
+          <w:tab/>
+        </w:r>
+        <w:r>
+          <w:rPr>
+            <w:noProof/>
+            <w:webHidden/>
+          </w:rPr>
+          <w:fldChar w:fldCharType="begin"/>
+        </w:r>
+        <w:r>
+          <w:rPr>
+            <w:noProof/>
+            <w:webHidden/>
+          </w:rPr>
+          <w:instrText xml:space="preserve"> PAGEREF _Toc90036596 \h </w:instrText>
+        </w:r>
+        <w:r>
+          <w:rPr>
+            <w:noProof/>
+            <w:webHidden/>
+          </w:rPr>
+        </w:r>
+        <w:r>
+          <w:rPr>
+            <w:noProof/>
+            <w:webHidden/>
+          </w:rPr>
+          <w:fldChar w:fldCharType="separate"/>
+        </w:r>
+        <w:r>
+          <w:rPr>
+            <w:noProof/>
+            <w:webHidden/>
+          </w:rPr>
+          <w:t>7</w:t>
+        </w:r>
+        <w:r>
+          <w:rPr>
+            <w:noProof/>
+            <w:webHidden/>
+          </w:rPr>
+          <w:fldChar w:fldCharType="end"/>
+        </w:r>
+      </w:hyperlink>
+    </w:p>
+    <w:p>
+      <w:pPr>
+        <w:pStyle w:val="TM4"/>
+        <w:tabs>
+          <w:tab w:val="right" w:leader="dot" w:pos="9350"/>
+        </w:tabs>
+        <w:rPr>
+          <w:rFonts w:eastAsiaTheme="minorEastAsia" w:cstheme="minorBidi"/>
+          <w:noProof/>
+          <w:sz w:val="22"/>
+          <w:szCs w:val="22"/>
+        </w:rPr>
+      </w:pPr>
+      <w:hyperlink w:anchor="_Toc90036597" w:history="1">
+        <w:r>
+          <w:rPr>
+            <w:rStyle w:val="Lienhypertexte"/>
+            <w:noProof/>
+          </w:rPr>
+          <w:t>Processus :  Répondre à un client</w:t>
+        </w:r>
+        <w:r>
+          <w:rPr>
+            <w:noProof/>
+            <w:webHidden/>
+          </w:rPr>
+          <w:tab/>
+        </w:r>
+        <w:r>
+          <w:rPr>
+            <w:noProof/>
+            <w:webHidden/>
+          </w:rPr>
+          <w:fldChar w:fldCharType="begin"/>
+        </w:r>
+        <w:r>
+          <w:rPr>
+            <w:noProof/>
+            <w:webHidden/>
+          </w:rPr>
+          <w:instrText xml:space="preserve"> PAGEREF _Toc90036597 \h </w:instrText>
+        </w:r>
+        <w:r>
+          <w:rPr>
+            <w:noProof/>
+            <w:webHidden/>
+          </w:rPr>
+        </w:r>
+        <w:r>
+          <w:rPr>
+            <w:noProof/>
+            <w:webHidden/>
+          </w:rPr>
+          <w:fldChar w:fldCharType="separate"/>
+        </w:r>
+        <w:r>
+          <w:rPr>
+            <w:noProof/>
+            <w:webHidden/>
+          </w:rPr>
+          <w:t>7</w:t>
+        </w:r>
+        <w:r>
+          <w:rPr>
+            <w:noProof/>
+            <w:webHidden/>
+          </w:rPr>
+          <w:fldChar w:fldCharType="end"/>
+        </w:r>
+      </w:hyperlink>
+    </w:p>
+    <w:p>
+      <w:pPr>
+        <w:pStyle w:val="TM3"/>
+        <w:tabs>
+          <w:tab w:val="right" w:leader="dot" w:pos="9350"/>
+        </w:tabs>
+        <w:rPr>
+          <w:rFonts w:eastAsiaTheme="minorEastAsia" w:cstheme="minorBidi"/>
+          <w:i w:val="0"/>
+          <w:iCs w:val="0"/>
+          <w:noProof/>
+          <w:sz w:val="22"/>
+          <w:szCs w:val="22"/>
+        </w:rPr>
+      </w:pPr>
+      <w:hyperlink w:anchor="_Toc90036598" w:history="1">
+        <w:r>
+          <w:rPr>
+            <w:rStyle w:val="Lienhypertexte"/>
+            <w:noProof/>
+          </w:rPr>
+          <w:t>Département légal</w:t>
+        </w:r>
+        <w:r>
+          <w:rPr>
+            <w:noProof/>
+            <w:webHidden/>
+          </w:rPr>
+          <w:tab/>
+        </w:r>
+        <w:r>
+          <w:rPr>
+            <w:noProof/>
+            <w:webHidden/>
+          </w:rPr>
+          <w:fldChar w:fldCharType="begin"/>
+        </w:r>
+        <w:r>
+          <w:rPr>
+            <w:noProof/>
+            <w:webHidden/>
+          </w:rPr>
+          <w:instrText xml:space="preserve"> PAGEREF _Toc90036598 \h </w:instrText>
+        </w:r>
+        <w:r>
+          <w:rPr>
+            <w:noProof/>
+            <w:webHidden/>
+          </w:rPr>
+        </w:r>
+        <w:r>
+          <w:rPr>
+            <w:noProof/>
+            <w:webHidden/>
+          </w:rPr>
+          <w:fldChar w:fldCharType="separate"/>
+        </w:r>
+        <w:r>
+          <w:rPr>
+            <w:noProof/>
+            <w:webHidden/>
+          </w:rPr>
+          <w:t>7</w:t>
+        </w:r>
+        <w:r>
+          <w:rPr>
+            <w:noProof/>
+            <w:webHidden/>
+          </w:rPr>
+          <w:fldChar w:fldCharType="end"/>
+        </w:r>
+      </w:hyperlink>
+    </w:p>
+    <w:p>
+      <w:pPr>
+        <w:pStyle w:val="TM4"/>
+        <w:tabs>
+          <w:tab w:val="right" w:leader="dot" w:pos="9350"/>
+        </w:tabs>
+        <w:rPr>
+          <w:rFonts w:eastAsiaTheme="minorEastAsia" w:cstheme="minorBidi"/>
+          <w:noProof/>
+          <w:sz w:val="22"/>
+          <w:szCs w:val="22"/>
+        </w:rPr>
+      </w:pPr>
+      <w:hyperlink w:anchor="_Toc90036599" w:history="1">
+        <w:r>
+          <w:rPr>
+            <w:rStyle w:val="Lienhypertexte"/>
+            <w:noProof/>
+          </w:rPr>
+          <w:t>Processus : Enquêter</w:t>
+        </w:r>
+        <w:r>
+          <w:rPr>
+            <w:noProof/>
+            <w:webHidden/>
+          </w:rPr>
+          <w:tab/>
+        </w:r>
+        <w:r>
+          <w:rPr>
+            <w:noProof/>
+            <w:webHidden/>
+          </w:rPr>
+          <w:fldChar w:fldCharType="begin"/>
+        </w:r>
+        <w:r>
+          <w:rPr>
+            <w:noProof/>
+            <w:webHidden/>
+          </w:rPr>
+          <w:instrText xml:space="preserve"> PAGEREF _Toc90036599 \h </w:instrText>
+        </w:r>
+        <w:r>
+          <w:rPr>
+            <w:noProof/>
+            <w:webHidden/>
+          </w:rPr>
+        </w:r>
+        <w:r>
+          <w:rPr>
+            <w:noProof/>
+            <w:webHidden/>
+          </w:rPr>
+          <w:fldChar w:fldCharType="separate"/>
+        </w:r>
+        <w:r>
+          <w:rPr>
+            <w:noProof/>
+            <w:webHidden/>
+          </w:rPr>
+          <w:t>7</w:t>
+        </w:r>
+        <w:r>
+          <w:rPr>
+            <w:noProof/>
+            <w:webHidden/>
+          </w:rPr>
+          <w:fldChar w:fldCharType="end"/>
+        </w:r>
+      </w:hyperlink>
+    </w:p>
+    <w:p>
+      <w:pPr>
+        <w:pStyle w:val="TM4"/>
+        <w:tabs>
+          <w:tab w:val="right" w:leader="dot" w:pos="9350"/>
+        </w:tabs>
+        <w:rPr>
+          <w:rFonts w:eastAsiaTheme="minorEastAsia" w:cstheme="minorBidi"/>
+          <w:noProof/>
+          <w:sz w:val="22"/>
+          <w:szCs w:val="22"/>
+        </w:rPr>
+      </w:pPr>
+      <w:hyperlink w:anchor="_Toc90036600" w:history="1">
+        <w:r>
+          <w:rPr>
+            <w:rStyle w:val="Lienhypertexte"/>
+            <w:noProof/>
+          </w:rPr>
+          <w:t>Processus : Établir un contrat</w:t>
+        </w:r>
+        <w:r>
+          <w:rPr>
+            <w:noProof/>
+            <w:webHidden/>
+          </w:rPr>
+          <w:tab/>
+        </w:r>
+        <w:r>
+          <w:rPr>
+            <w:noProof/>
+            <w:webHidden/>
+          </w:rPr>
+          <w:fldChar w:fldCharType="begin"/>
+        </w:r>
+        <w:r>
+          <w:rPr>
+            <w:noProof/>
+            <w:webHidden/>
+          </w:rPr>
+          <w:instrText xml:space="preserve"> PAGEREF _Toc90036600 \h </w:instrText>
+        </w:r>
+        <w:r>
+          <w:rPr>
+            <w:noProof/>
+            <w:webHidden/>
+          </w:rPr>
+        </w:r>
+        <w:r>
+          <w:rPr>
+            <w:noProof/>
+            <w:webHidden/>
+          </w:rPr>
+          <w:fldChar w:fldCharType="separate"/>
+        </w:r>
+        <w:r>
+          <w:rPr>
+            <w:noProof/>
+            <w:webHidden/>
+          </w:rPr>
+          <w:t>7</w:t>
+        </w:r>
+        <w:r>
+          <w:rPr>
+            <w:noProof/>
+            <w:webHidden/>
+          </w:rPr>
+          <w:fldChar w:fldCharType="end"/>
+        </w:r>
+      </w:hyperlink>
+    </w:p>
+    <w:p>
+      <w:pPr>
+        <w:pStyle w:val="TM3"/>
+        <w:tabs>
+          <w:tab w:val="right" w:leader="dot" w:pos="9350"/>
+        </w:tabs>
+        <w:rPr>
+          <w:rFonts w:eastAsiaTheme="minorEastAsia" w:cstheme="minorBidi"/>
+          <w:i w:val="0"/>
+          <w:iCs w:val="0"/>
+          <w:noProof/>
+          <w:sz w:val="22"/>
+          <w:szCs w:val="22"/>
+        </w:rPr>
+      </w:pPr>
+      <w:hyperlink w:anchor="_Toc90036601" w:history="1">
+        <w:r>
+          <w:rPr>
+            <w:rStyle w:val="Lienhypertexte"/>
+            <w:noProof/>
+          </w:rPr>
+          <w:t>Département facturation</w:t>
+        </w:r>
+        <w:r>
+          <w:rPr>
+            <w:noProof/>
+            <w:webHidden/>
+          </w:rPr>
+          <w:tab/>
+        </w:r>
+        <w:r>
+          <w:rPr>
+            <w:noProof/>
+            <w:webHidden/>
+          </w:rPr>
+          <w:fldChar w:fldCharType="begin"/>
+        </w:r>
+        <w:r>
+          <w:rPr>
+            <w:noProof/>
+            <w:webHidden/>
+          </w:rPr>
+          <w:instrText xml:space="preserve"> PAGEREF _Toc90036601 \h </w:instrText>
+        </w:r>
+        <w:r>
+          <w:rPr>
+            <w:noProof/>
+            <w:webHidden/>
+          </w:rPr>
+        </w:r>
+        <w:r>
+          <w:rPr>
+            <w:noProof/>
+            <w:webHidden/>
+          </w:rPr>
+          <w:fldChar w:fldCharType="separate"/>
+        </w:r>
+        <w:r>
+          <w:rPr>
+            <w:noProof/>
+            <w:webHidden/>
+          </w:rPr>
+          <w:t>7</w:t>
+        </w:r>
+        <w:r>
+          <w:rPr>
+            <w:noProof/>
+            <w:webHidden/>
+          </w:rPr>
+          <w:fldChar w:fldCharType="end"/>
+        </w:r>
+      </w:hyperlink>
+    </w:p>
+    <w:p>
+      <w:pPr>
+        <w:pStyle w:val="TM4"/>
+        <w:tabs>
+          <w:tab w:val="right" w:leader="dot" w:pos="9350"/>
+        </w:tabs>
+        <w:rPr>
+          <w:rFonts w:eastAsiaTheme="minorEastAsia" w:cstheme="minorBidi"/>
+          <w:noProof/>
+          <w:sz w:val="22"/>
+          <w:szCs w:val="22"/>
+        </w:rPr>
+      </w:pPr>
+      <w:hyperlink w:anchor="_Toc90036602" w:history="1">
+        <w:r>
+          <w:rPr>
+            <w:rStyle w:val="Lienhypertexte"/>
+            <w:noProof/>
+          </w:rPr>
+          <w:t>Processus : Établir une facture</w:t>
+        </w:r>
+        <w:r>
+          <w:rPr>
+            <w:noProof/>
+            <w:webHidden/>
+          </w:rPr>
+          <w:tab/>
+        </w:r>
+        <w:r>
+          <w:rPr>
+            <w:noProof/>
+            <w:webHidden/>
+          </w:rPr>
+          <w:fldChar w:fldCharType="begin"/>
+        </w:r>
+        <w:r>
+          <w:rPr>
+            <w:noProof/>
+            <w:webHidden/>
+          </w:rPr>
+          <w:instrText xml:space="preserve"> PAGEREF _Toc90036602 \h </w:instrText>
+        </w:r>
+        <w:r>
+          <w:rPr>
+            <w:noProof/>
+            <w:webHidden/>
+          </w:rPr>
+        </w:r>
+        <w:r>
+          <w:rPr>
+            <w:noProof/>
+            <w:webHidden/>
+          </w:rPr>
+          <w:fldChar w:fldCharType="separate"/>
+        </w:r>
+        <w:r>
+          <w:rPr>
+            <w:noProof/>
+            <w:webHidden/>
+          </w:rPr>
+          <w:t>7</w:t>
+        </w:r>
+        <w:r>
+          <w:rPr>
+            <w:noProof/>
+            <w:webHidden/>
+          </w:rPr>
+          <w:fldChar w:fldCharType="end"/>
+        </w:r>
+      </w:hyperlink>
+    </w:p>
+    <w:p>
+      <w:pPr>
+        <w:pStyle w:val="TM3"/>
+        <w:tabs>
+          <w:tab w:val="right" w:leader="dot" w:pos="9350"/>
+        </w:tabs>
+        <w:rPr>
+          <w:rFonts w:eastAsiaTheme="minorEastAsia" w:cstheme="minorBidi"/>
+          <w:i w:val="0"/>
+          <w:iCs w:val="0"/>
+          <w:noProof/>
+          <w:sz w:val="22"/>
+          <w:szCs w:val="22"/>
+        </w:rPr>
+      </w:pPr>
+      <w:hyperlink w:anchor="_Toc90036603" w:history="1">
+        <w:r>
+          <w:rPr>
+            <w:rStyle w:val="Lienhypertexte"/>
+            <w:noProof/>
+          </w:rPr>
+          <w:t>Département vente</w:t>
+        </w:r>
+        <w:r>
+          <w:rPr>
+            <w:noProof/>
+            <w:webHidden/>
+          </w:rPr>
+          <w:tab/>
+        </w:r>
+        <w:r>
+          <w:rPr>
+            <w:noProof/>
+            <w:webHidden/>
+          </w:rPr>
+          <w:fldChar w:fldCharType="begin"/>
+        </w:r>
+        <w:r>
+          <w:rPr>
+            <w:noProof/>
+            <w:webHidden/>
+          </w:rPr>
+          <w:instrText xml:space="preserve"> PAGEREF _Toc90036603 \h </w:instrText>
+        </w:r>
+        <w:r>
+          <w:rPr>
+            <w:noProof/>
+            <w:webHidden/>
+          </w:rPr>
+        </w:r>
+        <w:r>
+          <w:rPr>
+            <w:noProof/>
+            <w:webHidden/>
+          </w:rPr>
+          <w:fldChar w:fldCharType="separate"/>
+        </w:r>
+        <w:r>
+          <w:rPr>
+            <w:noProof/>
+            <w:webHidden/>
+          </w:rPr>
+          <w:t>7</w:t>
+        </w:r>
+        <w:r>
+          <w:rPr>
+            <w:noProof/>
+            <w:webHidden/>
+          </w:rPr>
+          <w:fldChar w:fldCharType="end"/>
+        </w:r>
+      </w:hyperlink>
+    </w:p>
+    <w:p>
+      <w:pPr>
+        <w:pStyle w:val="TM4"/>
+        <w:tabs>
+          <w:tab w:val="right" w:leader="dot" w:pos="9350"/>
+        </w:tabs>
+        <w:rPr>
+          <w:rFonts w:eastAsiaTheme="minorEastAsia" w:cstheme="minorBidi"/>
+          <w:noProof/>
+          <w:sz w:val="22"/>
+          <w:szCs w:val="22"/>
+        </w:rPr>
+      </w:pPr>
+      <w:hyperlink w:anchor="_Toc90036604" w:history="1">
+        <w:r>
+          <w:rPr>
+            <w:rStyle w:val="Lienhypertexte"/>
+            <w:noProof/>
+          </w:rPr>
+          <w:t>Processus : Définir une stratégie commerciale</w:t>
+        </w:r>
+        <w:r>
+          <w:rPr>
+            <w:noProof/>
+            <w:webHidden/>
+          </w:rPr>
+          <w:tab/>
+        </w:r>
+        <w:r>
+          <w:rPr>
+            <w:noProof/>
+            <w:webHidden/>
+          </w:rPr>
+          <w:fldChar w:fldCharType="begin"/>
+        </w:r>
+        <w:r>
+          <w:rPr>
+            <w:noProof/>
+            <w:webHidden/>
+          </w:rPr>
+          <w:instrText xml:space="preserve"> PAGEREF _Toc90036604 \h </w:instrText>
+        </w:r>
+        <w:r>
+          <w:rPr>
+            <w:noProof/>
+            <w:webHidden/>
+          </w:rPr>
+        </w:r>
+        <w:r>
+          <w:rPr>
+            <w:noProof/>
+            <w:webHidden/>
+          </w:rPr>
+          <w:fldChar w:fldCharType="separate"/>
+        </w:r>
+        <w:r>
+          <w:rPr>
+            <w:noProof/>
+            <w:webHidden/>
+          </w:rPr>
+          <w:t>7</w:t>
+        </w:r>
+        <w:r>
+          <w:rPr>
+            <w:noProof/>
+            <w:webHidden/>
+          </w:rPr>
+          <w:fldChar w:fldCharType="end"/>
+        </w:r>
+      </w:hyperlink>
+    </w:p>
+    <w:p>
+      <w:pPr>
+        <w:pStyle w:val="TM4"/>
+        <w:tabs>
+          <w:tab w:val="right" w:leader="dot" w:pos="9350"/>
+        </w:tabs>
+        <w:rPr>
+          <w:rFonts w:eastAsiaTheme="minorEastAsia" w:cstheme="minorBidi"/>
+          <w:noProof/>
+          <w:sz w:val="22"/>
+          <w:szCs w:val="22"/>
+        </w:rPr>
+      </w:pPr>
+      <w:hyperlink w:anchor="_Toc90036605" w:history="1">
+        <w:r>
+          <w:rPr>
+            <w:rStyle w:val="Lienhypertexte"/>
+            <w:noProof/>
+          </w:rPr>
+          <w:t>Processus : Prospecter des clients</w:t>
+        </w:r>
+        <w:r>
+          <w:rPr>
+            <w:noProof/>
+            <w:webHidden/>
+          </w:rPr>
+          <w:tab/>
+        </w:r>
+        <w:r>
+          <w:rPr>
+            <w:noProof/>
+            <w:webHidden/>
+          </w:rPr>
+          <w:fldChar w:fldCharType="begin"/>
+        </w:r>
+        <w:r>
+          <w:rPr>
+            <w:noProof/>
+            <w:webHidden/>
+          </w:rPr>
+          <w:instrText xml:space="preserve"> PAGEREF _Toc90036605 \h </w:instrText>
+        </w:r>
+        <w:r>
+          <w:rPr>
+            <w:noProof/>
+            <w:webHidden/>
+          </w:rPr>
+        </w:r>
+        <w:r>
+          <w:rPr>
+            <w:noProof/>
+            <w:webHidden/>
+          </w:rPr>
+          <w:fldChar w:fldCharType="separate"/>
+        </w:r>
+        <w:r>
+          <w:rPr>
+            <w:noProof/>
+            <w:webHidden/>
+          </w:rPr>
+          <w:t>7</w:t>
+        </w:r>
+        <w:r>
+          <w:rPr>
+            <w:noProof/>
+            <w:webHidden/>
+          </w:rPr>
+          <w:fldChar w:fldCharType="end"/>
+        </w:r>
+      </w:hyperlink>
+    </w:p>
+    <w:p>
+      <w:pPr>
+        <w:pStyle w:val="TM4"/>
+        <w:tabs>
+          <w:tab w:val="right" w:leader="dot" w:pos="9350"/>
+        </w:tabs>
+        <w:rPr>
+          <w:rFonts w:eastAsiaTheme="minorEastAsia" w:cstheme="minorBidi"/>
+          <w:noProof/>
+          <w:sz w:val="22"/>
+          <w:szCs w:val="22"/>
+        </w:rPr>
+      </w:pPr>
+      <w:hyperlink w:anchor="_Toc90036606" w:history="1">
+        <w:r>
+          <w:rPr>
+            <w:rStyle w:val="Lienhypertexte"/>
+            <w:noProof/>
+          </w:rPr>
+          <w:t>Processus : Vendre un produit d’assurance</w:t>
+        </w:r>
+        <w:r>
+          <w:rPr>
+            <w:noProof/>
+            <w:webHidden/>
+          </w:rPr>
+          <w:tab/>
+        </w:r>
+        <w:r>
+          <w:rPr>
+            <w:noProof/>
+            <w:webHidden/>
+          </w:rPr>
+          <w:fldChar w:fldCharType="begin"/>
+        </w:r>
+        <w:r>
+          <w:rPr>
+            <w:noProof/>
+            <w:webHidden/>
+          </w:rPr>
+          <w:instrText xml:space="preserve"> PAGEREF _Toc90036606 \h </w:instrText>
+        </w:r>
+        <w:r>
+          <w:rPr>
+            <w:noProof/>
+            <w:webHidden/>
+          </w:rPr>
+        </w:r>
+        <w:r>
+          <w:rPr>
+            <w:noProof/>
+            <w:webHidden/>
+          </w:rPr>
+          <w:fldChar w:fldCharType="separate"/>
+        </w:r>
+        <w:r>
+          <w:rPr>
+            <w:noProof/>
+            <w:webHidden/>
+          </w:rPr>
+          <w:t>7</w:t>
+        </w:r>
+        <w:r>
+          <w:rPr>
+            <w:noProof/>
+            <w:webHidden/>
+          </w:rPr>
+          <w:fldChar w:fldCharType="end"/>
+        </w:r>
+      </w:hyperlink>
+    </w:p>
+    <w:p>
+      <w:pPr>
+        <w:pStyle w:val="TM3"/>
+        <w:tabs>
+          <w:tab w:val="right" w:leader="dot" w:pos="9350"/>
+        </w:tabs>
+        <w:rPr>
+          <w:rFonts w:eastAsiaTheme="minorEastAsia" w:cstheme="minorBidi"/>
+          <w:i w:val="0"/>
+          <w:iCs w:val="0"/>
+          <w:noProof/>
+          <w:sz w:val="22"/>
+          <w:szCs w:val="22"/>
+        </w:rPr>
+      </w:pPr>
+      <w:hyperlink w:anchor="_Toc90036607" w:history="1">
+        <w:r>
+          <w:rPr>
+            <w:rStyle w:val="Lienhypertexte"/>
+            <w:noProof/>
+          </w:rPr>
+          <w:t>Service Informatique</w:t>
+        </w:r>
+        <w:r>
+          <w:rPr>
+            <w:noProof/>
+            <w:webHidden/>
+          </w:rPr>
+          <w:tab/>
+        </w:r>
+        <w:r>
+          <w:rPr>
+            <w:noProof/>
+            <w:webHidden/>
+          </w:rPr>
+          <w:fldChar w:fldCharType="begin"/>
+        </w:r>
+        <w:r>
+          <w:rPr>
+            <w:noProof/>
+            <w:webHidden/>
+          </w:rPr>
+          <w:instrText xml:space="preserve"> PAGEREF _Toc90036607 \h </w:instrText>
+        </w:r>
+        <w:r>
+          <w:rPr>
+            <w:noProof/>
+            <w:webHidden/>
+          </w:rPr>
+        </w:r>
+        <w:r>
+          <w:rPr>
+            <w:noProof/>
+            <w:webHidden/>
+          </w:rPr>
+          <w:fldChar w:fldCharType="separate"/>
+        </w:r>
+        <w:r>
+          <w:rPr>
+            <w:noProof/>
+            <w:webHidden/>
+          </w:rPr>
+          <w:t>7</w:t>
+        </w:r>
+        <w:r>
+          <w:rPr>
+            <w:noProof/>
+            <w:webHidden/>
+          </w:rPr>
+          <w:fldChar w:fldCharType="end"/>
+        </w:r>
+      </w:hyperlink>
+    </w:p>
+    <w:p>
+      <w:pPr>
+        <w:pStyle w:val="TM4"/>
+        <w:tabs>
+          <w:tab w:val="right" w:leader="dot" w:pos="9350"/>
+        </w:tabs>
+        <w:rPr>
+          <w:rFonts w:eastAsiaTheme="minorEastAsia" w:cstheme="minorBidi"/>
+          <w:noProof/>
+          <w:sz w:val="22"/>
+          <w:szCs w:val="22"/>
+        </w:rPr>
+      </w:pPr>
+      <w:hyperlink w:anchor="_Toc90036608" w:history="1">
+        <w:r>
+          <w:rPr>
+            <w:rStyle w:val="Lienhypertexte"/>
+            <w:noProof/>
+          </w:rPr>
+          <w:t>Processus : Sauvegarder quotidiennement les données</w:t>
+        </w:r>
+        <w:r>
+          <w:rPr>
+            <w:noProof/>
+            <w:webHidden/>
+          </w:rPr>
+          <w:tab/>
+        </w:r>
+        <w:r>
+          <w:rPr>
+            <w:noProof/>
+            <w:webHidden/>
+          </w:rPr>
+          <w:fldChar w:fldCharType="begin"/>
+        </w:r>
+        <w:r>
+          <w:rPr>
+            <w:noProof/>
+            <w:webHidden/>
+          </w:rPr>
+          <w:instrText xml:space="preserve"> PAGEREF _Toc90036608 \h </w:instrText>
+        </w:r>
+        <w:r>
+          <w:rPr>
+            <w:noProof/>
+            <w:webHidden/>
+          </w:rPr>
+        </w:r>
+        <w:r>
+          <w:rPr>
+            <w:noProof/>
+            <w:webHidden/>
+          </w:rPr>
+          <w:fldChar w:fldCharType="separate"/>
+        </w:r>
+        <w:r>
+          <w:rPr>
+            <w:noProof/>
+            <w:webHidden/>
+          </w:rPr>
+          <w:t>7</w:t>
         </w:r>
         <w:r>
           <w:rPr>
@@ -2107,7 +3067,7 @@
           <w:szCs w:val="22"/>
         </w:rPr>
       </w:pPr>
-      <w:hyperlink w:anchor="_Toc89416705" w:history="1">
+      <w:hyperlink w:anchor="_Toc90036609" w:history="1">
         <w:r>
           <w:rPr>
             <w:rStyle w:val="Lienhypertexte"/>
@@ -2134,7 +3094,7 @@
             <w:noProof/>
             <w:webHidden/>
           </w:rPr>
-          <w:instrText xml:space="preserve"> PAGEREF _Toc89416705 \h </w:instrText>
+          <w:instrText xml:space="preserve"> PAGEREF _Toc90036609 \h </w:instrText>
         </w:r>
         <w:r>
           <w:rPr>
@@ -2154,7 +3114,7 @@
             <w:noProof/>
             <w:webHidden/>
           </w:rPr>
-          <w:t>7</w:t>
+          <w:t>8</w:t>
         </w:r>
         <w:r>
           <w:rPr>
@@ -2179,13 +3139,13 @@
           <w:szCs w:val="22"/>
         </w:rPr>
       </w:pPr>
-      <w:hyperlink w:anchor="_Toc89416706" w:history="1">
+      <w:hyperlink w:anchor="_Toc90036610" w:history="1">
         <w:r>
           <w:rPr>
             <w:rStyle w:val="Lienhypertexte"/>
             <w:noProof/>
           </w:rPr>
-          <w:t>Exigences d’architecture</w:t>
+          <w:t>Approche architecturale retenue</w:t>
         </w:r>
         <w:r>
           <w:rPr>
@@ -2206,7 +3166,7 @@
             <w:noProof/>
             <w:webHidden/>
           </w:rPr>
-          <w:instrText xml:space="preserve"> PAGEREF _Toc89416706 \h </w:instrText>
+          <w:instrText xml:space="preserve"> PAGEREF _Toc90036610 \h </w:instrText>
         </w:r>
         <w:r>
           <w:rPr>
@@ -2226,7 +3186,225 @@
             <w:noProof/>
             <w:webHidden/>
           </w:rPr>
-          <w:t>7</w:t>
+          <w:t>8</w:t>
+        </w:r>
+        <w:r>
+          <w:rPr>
+            <w:noProof/>
+            <w:webHidden/>
+          </w:rPr>
+          <w:fldChar w:fldCharType="end"/>
+        </w:r>
+      </w:hyperlink>
+    </w:p>
+    <w:p>
+      <w:pPr>
+        <w:pStyle w:val="TM3"/>
+        <w:tabs>
+          <w:tab w:val="right" w:leader="dot" w:pos="9350"/>
+        </w:tabs>
+        <w:rPr>
+          <w:rFonts w:eastAsiaTheme="minorEastAsia" w:cstheme="minorBidi"/>
+          <w:i w:val="0"/>
+          <w:iCs w:val="0"/>
+          <w:noProof/>
+          <w:sz w:val="22"/>
+          <w:szCs w:val="22"/>
+        </w:rPr>
+      </w:pPr>
+      <w:hyperlink w:anchor="_Toc90036611" w:history="1">
+        <w:r>
+          <w:rPr>
+            <w:rStyle w:val="Lienhypertexte"/>
+            <w:noProof/>
+          </w:rPr>
+          <w:t>Vue d’ensemble de l’architecture cible</w:t>
+        </w:r>
+        <w:r>
+          <w:rPr>
+            <w:noProof/>
+            <w:webHidden/>
+          </w:rPr>
+          <w:tab/>
+        </w:r>
+        <w:r>
+          <w:rPr>
+            <w:noProof/>
+            <w:webHidden/>
+          </w:rPr>
+          <w:fldChar w:fldCharType="begin"/>
+        </w:r>
+        <w:r>
+          <w:rPr>
+            <w:noProof/>
+            <w:webHidden/>
+          </w:rPr>
+          <w:instrText xml:space="preserve"> PAGEREF _Toc90036611 \h </w:instrText>
+        </w:r>
+        <w:r>
+          <w:rPr>
+            <w:noProof/>
+            <w:webHidden/>
+          </w:rPr>
+        </w:r>
+        <w:r>
+          <w:rPr>
+            <w:noProof/>
+            <w:webHidden/>
+          </w:rPr>
+          <w:fldChar w:fldCharType="separate"/>
+        </w:r>
+        <w:r>
+          <w:rPr>
+            <w:noProof/>
+            <w:webHidden/>
+          </w:rPr>
+          <w:t>8</w:t>
+        </w:r>
+        <w:r>
+          <w:rPr>
+            <w:noProof/>
+            <w:webHidden/>
+          </w:rPr>
+          <w:fldChar w:fldCharType="end"/>
+        </w:r>
+      </w:hyperlink>
+    </w:p>
+    <w:p>
+      <w:pPr>
+        <w:pStyle w:val="TM3"/>
+        <w:tabs>
+          <w:tab w:val="right" w:leader="dot" w:pos="9350"/>
+        </w:tabs>
+        <w:rPr>
+          <w:rFonts w:eastAsiaTheme="minorEastAsia" w:cstheme="minorBidi"/>
+          <w:i w:val="0"/>
+          <w:iCs w:val="0"/>
+          <w:noProof/>
+          <w:sz w:val="22"/>
+          <w:szCs w:val="22"/>
+        </w:rPr>
+      </w:pPr>
+      <w:hyperlink w:anchor="_Toc90036612" w:history="1">
+        <w:r>
+          <w:rPr>
+            <w:rStyle w:val="Lienhypertexte"/>
+            <w:noProof/>
+          </w:rPr>
+          <w:t>Outil de ticketing externe</w:t>
+        </w:r>
+        <w:r>
+          <w:rPr>
+            <w:noProof/>
+            <w:webHidden/>
+          </w:rPr>
+          <w:tab/>
+        </w:r>
+        <w:r>
+          <w:rPr>
+            <w:noProof/>
+            <w:webHidden/>
+          </w:rPr>
+          <w:fldChar w:fldCharType="begin"/>
+        </w:r>
+        <w:r>
+          <w:rPr>
+            <w:noProof/>
+            <w:webHidden/>
+          </w:rPr>
+          <w:instrText xml:space="preserve"> PAGEREF _Toc90036612 \h </w:instrText>
+        </w:r>
+        <w:r>
+          <w:rPr>
+            <w:noProof/>
+            <w:webHidden/>
+          </w:rPr>
+        </w:r>
+        <w:r>
+          <w:rPr>
+            <w:noProof/>
+            <w:webHidden/>
+          </w:rPr>
+          <w:fldChar w:fldCharType="separate"/>
+        </w:r>
+        <w:r>
+          <w:rPr>
+            <w:noProof/>
+            <w:webHidden/>
+          </w:rPr>
+          <w:t>8</w:t>
+        </w:r>
+        <w:r>
+          <w:rPr>
+            <w:noProof/>
+            <w:webHidden/>
+          </w:rPr>
+          <w:fldChar w:fldCharType="end"/>
+        </w:r>
+      </w:hyperlink>
+    </w:p>
+    <w:p>
+      <w:pPr>
+        <w:pStyle w:val="TM2"/>
+        <w:tabs>
+          <w:tab w:val="right" w:leader="dot" w:pos="9350"/>
+        </w:tabs>
+        <w:rPr>
+          <w:rFonts w:eastAsiaTheme="minorEastAsia" w:cstheme="minorBidi"/>
+          <w:smallCaps w:val="0"/>
+          <w:noProof/>
+          <w:sz w:val="22"/>
+          <w:szCs w:val="22"/>
+        </w:rPr>
+      </w:pPr>
+      <w:hyperlink w:anchor="_Toc90036613" w:history="1">
+        <w:r>
+          <w:rPr>
+            <w:rStyle w:val="Lienhypertexte"/>
+            <w:noProof/>
+          </w:rPr>
+          <w:t>Exigences de l’architecture cible</w:t>
+        </w:r>
+        <w:r>
+          <w:rPr>
+            <w:noProof/>
+            <w:webHidden/>
+          </w:rPr>
+          <w:tab/>
+        </w:r>
+        <w:r>
+          <w:rPr>
+            <w:noProof/>
+            <w:webHidden/>
+          </w:rPr>
+          <w:fldChar w:fldCharType="begin"/>
+        </w:r>
+        <w:r>
+          <w:rPr>
+            <w:noProof/>
+            <w:webHidden/>
+          </w:rPr>
+          <w:instrText xml:space="preserve"> PAGEREF _Toc90036613 \h </w:instrText>
+        </w:r>
+        <w:r>
+          <w:rPr>
+            <w:noProof/>
+            <w:webHidden/>
+          </w:rPr>
+        </w:r>
+        <w:r>
+          <w:rPr>
+            <w:noProof/>
+            <w:webHidden/>
+          </w:rPr>
+          <w:fldChar w:fldCharType="separate"/>
+        </w:r>
+        <w:r>
+          <w:rPr>
+            <w:noProof/>
+            <w:webHidden/>
+          </w:rPr>
+          <w:t>8</w:t>
         </w:r>
         <w:r>
           <w:rPr>
@@ -2253,7 +3431,7 @@
           <w:szCs w:val="22"/>
         </w:rPr>
       </w:pPr>
-      <w:hyperlink w:anchor="_Toc89416707" w:history="1">
+      <w:hyperlink w:anchor="_Toc90036614" w:history="1">
         <w:r>
           <w:rPr>
             <w:rStyle w:val="Lienhypertexte"/>
@@ -2280,7 +3458,7 @@
             <w:noProof/>
             <w:webHidden/>
           </w:rPr>
-          <w:instrText xml:space="preserve"> PAGEREF _Toc89416707 \h </w:instrText>
+          <w:instrText xml:space="preserve"> PAGEREF _Toc90036614 \h </w:instrText>
         </w:r>
         <w:r>
           <w:rPr>
@@ -2300,7 +3478,7 @@
             <w:noProof/>
             <w:webHidden/>
           </w:rPr>
-          <w:t>8</w:t>
+          <w:t>9</w:t>
         </w:r>
         <w:r>
           <w:rPr>
@@ -2327,7 +3505,7 @@
           <w:szCs w:val="22"/>
         </w:rPr>
       </w:pPr>
-      <w:hyperlink w:anchor="_Toc89416708" w:history="1">
+      <w:hyperlink w:anchor="_Toc90036615" w:history="1">
         <w:r>
           <w:rPr>
             <w:rStyle w:val="Lienhypertexte"/>
@@ -2354,7 +3532,7 @@
             <w:noProof/>
             <w:webHidden/>
           </w:rPr>
-          <w:instrText xml:space="preserve"> PAGEREF _Toc89416708 \h </w:instrText>
+          <w:instrText xml:space="preserve"> PAGEREF _Toc90036615 \h </w:instrText>
         </w:r>
         <w:r>
           <w:rPr>
@@ -2374,7 +3552,7 @@
             <w:noProof/>
             <w:webHidden/>
           </w:rPr>
-          <w:t>9</w:t>
+          <w:t>10</w:t>
         </w:r>
         <w:r>
           <w:rPr>
@@ -2401,7 +3579,7 @@
           <w:szCs w:val="22"/>
         </w:rPr>
       </w:pPr>
-      <w:hyperlink w:anchor="_Toc89416709" w:history="1">
+      <w:hyperlink w:anchor="_Toc90036616" w:history="1">
         <w:r>
           <w:rPr>
             <w:rStyle w:val="Lienhypertexte"/>
@@ -2428,7 +3606,7 @@
             <w:noProof/>
             <w:webHidden/>
           </w:rPr>
-          <w:instrText xml:space="preserve"> PAGEREF _Toc89416709 \h </w:instrText>
+          <w:instrText xml:space="preserve"> PAGEREF _Toc90036616 \h </w:instrText>
         </w:r>
         <w:r>
           <w:rPr>
@@ -2448,7 +3626,7 @@
             <w:noProof/>
             <w:webHidden/>
           </w:rPr>
-          <w:t>10</w:t>
+          <w:t>11</w:t>
         </w:r>
         <w:r>
           <w:rPr>
@@ -2475,7 +3653,7 @@
           <w:szCs w:val="22"/>
         </w:rPr>
       </w:pPr>
-      <w:hyperlink w:anchor="_Toc89416710" w:history="1">
+      <w:hyperlink w:anchor="_Toc90036617" w:history="1">
         <w:r>
           <w:rPr>
             <w:rStyle w:val="Lienhypertexte"/>
@@ -2502,7 +3680,7 @@
             <w:noProof/>
             <w:webHidden/>
           </w:rPr>
-          <w:instrText xml:space="preserve"> PAGEREF _Toc89416710 \h </w:instrText>
+          <w:instrText xml:space="preserve"> PAGEREF _Toc90036617 \h </w:instrText>
         </w:r>
         <w:r>
           <w:rPr>
@@ -2522,7 +3700,7 @@
             <w:noProof/>
             <w:webHidden/>
           </w:rPr>
-          <w:t>11</w:t>
+          <w:t>12</w:t>
         </w:r>
         <w:r>
           <w:rPr>
@@ -2549,7 +3727,7 @@
           <w:szCs w:val="22"/>
         </w:rPr>
       </w:pPr>
-      <w:hyperlink w:anchor="_Toc89416711" w:history="1">
+      <w:hyperlink w:anchor="_Toc90036618" w:history="1">
         <w:r>
           <w:rPr>
             <w:rStyle w:val="Lienhypertexte"/>
@@ -2576,7 +3754,7 @@
             <w:noProof/>
             <w:webHidden/>
           </w:rPr>
-          <w:instrText xml:space="preserve"> PAGEREF _Toc89416711 \h </w:instrText>
+          <w:instrText xml:space="preserve"> PAGEREF _Toc90036618 \h </w:instrText>
         </w:r>
         <w:r>
           <w:rPr>
@@ -2596,7 +3774,7 @@
             <w:noProof/>
             <w:webHidden/>
           </w:rPr>
-          <w:t>12</w:t>
+          <w:t>13</w:t>
         </w:r>
         <w:r>
           <w:rPr>
@@ -2621,7 +3799,7 @@
           <w:szCs w:val="22"/>
         </w:rPr>
       </w:pPr>
-      <w:hyperlink w:anchor="_Toc89416712" w:history="1">
+      <w:hyperlink w:anchor="_Toc90036619" w:history="1">
         <w:r>
           <w:rPr>
             <w:rStyle w:val="Lienhypertexte"/>
@@ -2648,7 +3826,7 @@
             <w:noProof/>
             <w:webHidden/>
           </w:rPr>
-          <w:instrText xml:space="preserve"> PAGEREF _Toc89416712 \h </w:instrText>
+          <w:instrText xml:space="preserve"> PAGEREF _Toc90036619 \h </w:instrText>
         </w:r>
         <w:r>
           <w:rPr>
@@ -2668,7 +3846,7 @@
             <w:noProof/>
             <w:webHidden/>
           </w:rPr>
-          <w:t>12</w:t>
+          <w:t>13</w:t>
         </w:r>
         <w:r>
           <w:rPr>
@@ -2693,7 +3871,7 @@
           <w:szCs w:val="22"/>
         </w:rPr>
       </w:pPr>
-      <w:hyperlink w:anchor="_Toc89416713" w:history="1">
+      <w:hyperlink w:anchor="_Toc90036620" w:history="1">
         <w:r>
           <w:rPr>
             <w:rStyle w:val="Lienhypertexte"/>
@@ -2720,7 +3898,7 @@
             <w:noProof/>
             <w:webHidden/>
           </w:rPr>
-          <w:instrText xml:space="preserve"> PAGEREF _Toc89416713 \h </w:instrText>
+          <w:instrText xml:space="preserve"> PAGEREF _Toc90036620 \h </w:instrText>
         </w:r>
         <w:r>
           <w:rPr>
@@ -2740,7 +3918,7 @@
             <w:noProof/>
             <w:webHidden/>
           </w:rPr>
-          <w:t>12</w:t>
+          <w:t>13</w:t>
         </w:r>
         <w:r>
           <w:rPr>
@@ -2779,7 +3957,7 @@
       <w:pPr>
         <w:pStyle w:val="Titre1"/>
       </w:pPr>
-      <w:bookmarkStart w:id="7" w:name="_Toc89416696"/>
+      <w:bookmarkStart w:id="7" w:name="_Toc90036587"/>
       <w:r>
         <w:lastRenderedPageBreak/>
         <w:t>CONTEXTE &amp; PORTÉE</w:t>
@@ -2790,7 +3968,7 @@
       <w:pPr>
         <w:pStyle w:val="Titre2"/>
       </w:pPr>
-      <w:bookmarkStart w:id="8" w:name="_Toc89416697"/>
+      <w:bookmarkStart w:id="8" w:name="_Toc90036588"/>
       <w:r>
         <w:t>L’entreprise</w:t>
       </w:r>
@@ -2934,7 +4112,7 @@
       <w:pPr>
         <w:pStyle w:val="Titre2"/>
       </w:pPr>
-      <w:bookmarkStart w:id="9" w:name="_Toc89416698"/>
+      <w:bookmarkStart w:id="9" w:name="_Toc90036589"/>
       <w:r>
         <w:t>C</w:t>
       </w:r>
@@ -2959,7 +4137,6 @@
       <w:r>
         <w:t xml:space="preserve">L’entreprise a bâti son SI en faisant face aux besoins immédiat et sans s’appuyer sur des normes ou une gouvernance d’architecture commune. </w:t>
       </w:r>
-      <w:bookmarkStart w:id="10" w:name="_Toc89416699"/>
     </w:p>
     <w:p>
       <w:pPr>
@@ -3119,16 +4296,17 @@
       <w:pPr>
         <w:pStyle w:val="Titre2"/>
       </w:pPr>
+      <w:bookmarkStart w:id="10" w:name="_Toc90036590"/>
       <w:r>
         <w:t>Cadre et p</w:t>
       </w:r>
       <w:r>
         <w:t>ortée de</w:t>
       </w:r>
+      <w:r>
+        <w:t>s modifications</w:t>
+      </w:r>
       <w:bookmarkEnd w:id="10"/>
-      <w:r>
-        <w:t>s modifications</w:t>
-      </w:r>
     </w:p>
     <w:p>
       <w:pPr>
@@ -3185,7 +4363,6 @@
       <w:r>
         <w:t>).</w:t>
       </w:r>
-      <w:bookmarkStart w:id="11" w:name="_Toc89416700"/>
       <w:r>
         <w:br w:type="page"/>
       </w:r>
@@ -3194,6 +4371,7 @@
       <w:pPr>
         <w:pStyle w:val="Titre1"/>
       </w:pPr>
+      <w:bookmarkStart w:id="11" w:name="_Toc90036591"/>
       <w:r>
         <w:lastRenderedPageBreak/>
         <w:t>OBJECTIFS</w:t>
@@ -3210,7 +4388,7 @@
       <w:pPr>
         <w:pStyle w:val="Titre2"/>
       </w:pPr>
-      <w:bookmarkStart w:id="12" w:name="_Toc89416701"/>
+      <w:bookmarkStart w:id="12" w:name="_Toc90036592"/>
       <w:r>
         <w:t>Objectifs</w:t>
       </w:r>
@@ -3757,14 +4935,24 @@
       <w:r>
         <w:t xml:space="preserve">Tableau </w:t>
       </w:r>
-      <w:fldSimple w:instr=" SEQ Tableau \* ARABIC ">
-        <w:r>
-          <w:rPr>
-            <w:noProof/>
-          </w:rPr>
-          <w:t>2</w:t>
-        </w:r>
-      </w:fldSimple>
+      <w:r>
+        <w:fldChar w:fldCharType="begin"/>
+      </w:r>
+      <w:r>
+        <w:instrText xml:space="preserve"> SEQ Tableau \* ARABIC </w:instrText>
+      </w:r>
+      <w:r>
+        <w:fldChar w:fldCharType="separate"/>
+      </w:r>
+      <w:r>
+        <w:rPr>
+          <w:noProof/>
+        </w:rPr>
+        <w:t>2</w:t>
+      </w:r>
+      <w:r>
+        <w:fldChar w:fldCharType="end"/>
+      </w:r>
       <w:r>
         <w:t xml:space="preserve"> - Catalogue des objectifs </w:t>
       </w:r>
@@ -3777,7 +4965,7 @@
       <w:pPr>
         <w:pStyle w:val="Titre2"/>
       </w:pPr>
-      <w:bookmarkStart w:id="14" w:name="_Toc89416702"/>
+      <w:bookmarkStart w:id="14" w:name="_Toc90036593"/>
       <w:r>
         <w:t>Contraintes</w:t>
       </w:r>
@@ -4421,18 +5609,27 @@
         <w:pStyle w:val="Lgende"/>
       </w:pPr>
       <w:bookmarkStart w:id="15" w:name="_Toc89420600"/>
-      <w:bookmarkStart w:id="16" w:name="_Toc89416703"/>
       <w:r>
         <w:t xml:space="preserve">Tableau </w:t>
       </w:r>
-      <w:fldSimple w:instr=" SEQ Tableau \* ARABIC ">
-        <w:r>
-          <w:rPr>
-            <w:noProof/>
-          </w:rPr>
-          <w:t>3</w:t>
-        </w:r>
-      </w:fldSimple>
+      <w:r>
+        <w:fldChar w:fldCharType="begin"/>
+      </w:r>
+      <w:r>
+        <w:instrText xml:space="preserve"> SEQ Tableau \* ARABIC </w:instrText>
+      </w:r>
+      <w:r>
+        <w:fldChar w:fldCharType="separate"/>
+      </w:r>
+      <w:r>
+        <w:rPr>
+          <w:noProof/>
+        </w:rPr>
+        <w:t>3</w:t>
+      </w:r>
+      <w:r>
+        <w:fldChar w:fldCharType="end"/>
+      </w:r>
       <w:r>
         <w:t xml:space="preserve"> - Catalogue des contraintes</w:t>
       </w:r>
@@ -4445,6 +5642,7 @@
       <w:pPr>
         <w:pStyle w:val="Titre1"/>
       </w:pPr>
+      <w:bookmarkStart w:id="16" w:name="_Toc90036594"/>
       <w:r>
         <w:lastRenderedPageBreak/>
         <w:t>ARCHITECTURE DE RÉFÉRENCE</w:t>
@@ -4453,17 +5651,1404 @@
     </w:p>
     <w:p>
       <w:pPr>
+        <w:jc w:val="both"/>
+      </w:pPr>
+      <w:r>
+        <w:t xml:space="preserve">L’architecture de référence </w:t>
+      </w:r>
+      <w:r>
+        <w:t>(</w:t>
+      </w:r>
+      <w:proofErr w:type="spellStart"/>
+      <w:r>
+        <w:rPr>
+          <w:i/>
+          <w:iCs/>
+        </w:rPr>
+        <w:t>baseline</w:t>
+      </w:r>
+      <w:proofErr w:type="spellEnd"/>
+      <w:r>
+        <w:rPr>
+          <w:i/>
+          <w:iCs/>
+        </w:rPr>
+        <w:t xml:space="preserve"> architecture</w:t>
+      </w:r>
+      <w:r>
+        <w:t xml:space="preserve">) </w:t>
+      </w:r>
+      <w:r>
+        <w:t>constitue l’état actuelle de</w:t>
+      </w:r>
+      <w:r>
+        <w:t xml:space="preserve"> l’architecture de l’entreprise LAE. Les modélisation présentées dans cette section sont issues des différents documents </w:t>
+      </w:r>
+      <w:r>
+        <w:t>précédemment</w:t>
+      </w:r>
+      <w:r>
+        <w:t xml:space="preserve"> rédigés et remis </w:t>
+      </w:r>
+      <w:r>
+        <w:t>sous une forme standardisé à l’aide de la</w:t>
+      </w:r>
+      <w:r>
+        <w:t xml:space="preserve"> grammaire </w:t>
+      </w:r>
+      <w:hyperlink r:id="rId12" w:history="1">
+        <w:proofErr w:type="spellStart"/>
+        <w:r>
+          <w:rPr>
+            <w:rStyle w:val="Lienhypertexte"/>
+          </w:rPr>
+          <w:t>A</w:t>
+        </w:r>
+        <w:r>
+          <w:rPr>
+            <w:rStyle w:val="Lienhypertexte"/>
+          </w:rPr>
+          <w:t>rchimate</w:t>
+        </w:r>
+        <w:proofErr w:type="spellEnd"/>
+      </w:hyperlink>
+      <w:r>
+        <w:t>.</w:t>
+      </w:r>
+      <w:r>
+        <w:t xml:space="preserve"> </w:t>
+      </w:r>
+    </w:p>
+    <w:p>
+      <w:pPr>
         <w:pStyle w:val="Titre2"/>
       </w:pPr>
-      <w:bookmarkStart w:id="17" w:name="_Toc89416704"/>
-      <w:r>
-        <w:t>Description de l’architecture</w:t>
+      <w:bookmarkStart w:id="17" w:name="_Toc90036595"/>
+      <w:r>
+        <w:t>Architecture métier (business layer)</w:t>
       </w:r>
       <w:bookmarkEnd w:id="17"/>
+    </w:p>
+    <w:p>
+      <w:pPr>
+        <w:jc w:val="both"/>
+        <w:rPr>
+          <w:i/>
+          <w:iCs/>
+          <w:sz w:val="20"/>
+          <w:szCs w:val="20"/>
+        </w:rPr>
+      </w:pPr>
+      <w:r>
+        <w:rPr>
+          <w:i/>
+          <w:iCs/>
+          <w:sz w:val="20"/>
+          <w:szCs w:val="20"/>
+        </w:rPr>
+        <w:t xml:space="preserve">NB : </w:t>
+      </w:r>
+      <w:r>
+        <w:rPr>
+          <w:i/>
+          <w:iCs/>
+          <w:sz w:val="20"/>
+          <w:szCs w:val="20"/>
+        </w:rPr>
+        <w:t xml:space="preserve">Les activités de conception d’architecture haut niveau ne nécessitant pas une analyse approfondie des processus de l’entreprise, les diagrammes d’activités BPMN ne seront pas présentés dans le présent document. </w:t>
+      </w:r>
+    </w:p>
+    <w:p>
+      <w:pPr>
+        <w:pStyle w:val="Titre3"/>
+      </w:pPr>
+      <w:bookmarkStart w:id="18" w:name="_Toc90036596"/>
+      <w:r>
+        <w:t>D</w:t>
+      </w:r>
+      <w:r>
+        <w:t>épartement service client</w:t>
+      </w:r>
+      <w:bookmarkEnd w:id="18"/>
+    </w:p>
+    <w:p>
+      <w:pPr>
+        <w:pStyle w:val="Titre4"/>
+      </w:pPr>
+      <w:bookmarkStart w:id="19" w:name="_Toc90036597"/>
+      <w:r>
+        <w:t xml:space="preserve">Processus :  </w:t>
+      </w:r>
+      <w:r>
+        <w:t>Répondre à un client</w:t>
+      </w:r>
+      <w:bookmarkEnd w:id="19"/>
+    </w:p>
+    <w:p>
+      <w:pPr>
+        <w:keepNext/>
+        <w:ind w:hanging="1134"/>
+      </w:pPr>
+      <w:r>
+        <w:rPr>
+          <w:noProof/>
+        </w:rPr>
+        <w:drawing>
+          <wp:inline distT="0" distB="0" distL="0" distR="0" wp14:anchorId="6D1D5246" wp14:editId="4C323619">
+            <wp:extent cx="7444276" cy="3762375"/>
+            <wp:effectExtent l="0" t="0" r="4445" b="0"/>
+            <wp:docPr id="9" name="Image 9"/>
+            <wp:cNvGraphicFramePr>
+              <a:graphicFrameLocks xmlns:a="http://schemas.openxmlformats.org/drawingml/2006/main" noChangeAspect="1"/>
+            </wp:cNvGraphicFramePr>
+            <a:graphic xmlns:a="http://schemas.openxmlformats.org/drawingml/2006/main">
+              <a:graphicData uri="http://schemas.openxmlformats.org/drawingml/2006/picture">
+                <pic:pic xmlns:pic="http://schemas.openxmlformats.org/drawingml/2006/picture">
+                  <pic:nvPicPr>
+                    <pic:cNvPr id="0" name="Picture 1"/>
+                    <pic:cNvPicPr>
+                      <a:picLocks noChangeAspect="1" noChangeArrowheads="1"/>
+                    </pic:cNvPicPr>
+                  </pic:nvPicPr>
+                  <pic:blipFill>
+                    <a:blip r:embed="rId13" cstate="print">
+                      <a:extLst>
+                        <a:ext uri="{28A0092B-C50C-407E-A947-70E740481C1C}">
+                          <a14:useLocalDpi xmlns:a14="http://schemas.microsoft.com/office/drawing/2010/main" val="0"/>
+                        </a:ext>
+                      </a:extLst>
+                    </a:blip>
+                    <a:srcRect/>
+                    <a:stretch>
+                      <a:fillRect/>
+                    </a:stretch>
+                  </pic:blipFill>
+                  <pic:spPr bwMode="auto">
+                    <a:xfrm>
+                      <a:off x="0" y="0"/>
+                      <a:ext cx="7463440" cy="3772061"/>
+                    </a:xfrm>
+                    <a:prstGeom prst="rect">
+                      <a:avLst/>
+                    </a:prstGeom>
+                    <a:noFill/>
+                    <a:ln>
+                      <a:noFill/>
+                    </a:ln>
+                  </pic:spPr>
+                </pic:pic>
+              </a:graphicData>
+            </a:graphic>
+          </wp:inline>
+        </w:drawing>
+      </w:r>
+    </w:p>
+    <w:p>
+      <w:pPr>
+        <w:pStyle w:val="Lgende"/>
+        <w:jc w:val="left"/>
+      </w:pPr>
+      <w:bookmarkStart w:id="20" w:name="_Toc90037084"/>
+      <w:r>
+        <w:t xml:space="preserve">Figure </w:t>
+      </w:r>
+      <w:r>
+        <w:fldChar w:fldCharType="begin"/>
+      </w:r>
+      <w:r>
+        <w:instrText xml:space="preserve"> SEQ Figure \* ARABIC </w:instrText>
+      </w:r>
+      <w:r>
+        <w:fldChar w:fldCharType="separate"/>
+      </w:r>
+      <w:r>
+        <w:rPr>
+          <w:noProof/>
+        </w:rPr>
+        <w:t>1</w:t>
+      </w:r>
+      <w:r>
+        <w:fldChar w:fldCharType="end"/>
+      </w:r>
+      <w:r>
+        <w:t xml:space="preserve"> - Business </w:t>
+      </w:r>
+      <w:proofErr w:type="spellStart"/>
+      <w:r>
+        <w:t>Baline</w:t>
+      </w:r>
+      <w:proofErr w:type="spellEnd"/>
+      <w:r>
+        <w:t xml:space="preserve"> Architecture - </w:t>
+      </w:r>
+      <w:r>
+        <w:t>Répondre à un client</w:t>
+      </w:r>
+      <w:bookmarkEnd w:id="20"/>
+    </w:p>
+    <w:p/>
+    <w:p>
+      <w:pPr>
+        <w:jc w:val="both"/>
+      </w:pPr>
+      <w:r>
+        <w:t>Le</w:t>
+      </w:r>
+      <w:r>
+        <w:t>s opérateur du</w:t>
+      </w:r>
+      <w:r>
+        <w:t xml:space="preserve"> service client, par l’intermédiaire du processus </w:t>
+      </w:r>
+      <w:r>
+        <w:rPr>
+          <w:i/>
+          <w:iCs/>
+        </w:rPr>
+        <w:t>« Répondre à un client</w:t>
+      </w:r>
+      <w:r>
+        <w:t> » </w:t>
+      </w:r>
+      <w:r>
+        <w:t xml:space="preserve">disposent de la capacité à traiter les demandes clients provenant des canaux e-mails ou téléphone. </w:t>
+      </w:r>
+      <w:r>
+        <w:t>Les demandes clients sont historisés</w:t>
+      </w:r>
+      <w:r>
+        <w:t xml:space="preserve"> et, en fonction de la demande, l’opérateur transfert le client à un autre service ou accède</w:t>
+      </w:r>
+      <w:r>
+        <w:t xml:space="preserve"> aux</w:t>
+      </w:r>
+      <w:r>
+        <w:t xml:space="preserve"> / modifie les informations associés</w:t>
+      </w:r>
+      <w:r>
+        <w:t xml:space="preserve">. </w:t>
+      </w:r>
+    </w:p>
+    <w:p>
+      <w:pPr>
+        <w:pStyle w:val="Titre3"/>
+      </w:pPr>
+      <w:bookmarkStart w:id="21" w:name="_Toc90036598"/>
+      <w:r>
+        <w:lastRenderedPageBreak/>
+        <w:t>Département légal</w:t>
+      </w:r>
+      <w:bookmarkEnd w:id="21"/>
+    </w:p>
+    <w:p>
+      <w:pPr>
+        <w:pStyle w:val="Titre4"/>
+      </w:pPr>
+      <w:bookmarkStart w:id="22" w:name="_Toc90036599"/>
+      <w:r>
+        <w:t xml:space="preserve">Processus : </w:t>
+      </w:r>
+      <w:r>
+        <w:t>Enquêter</w:t>
+      </w:r>
+      <w:bookmarkEnd w:id="22"/>
+    </w:p>
+    <w:p>
+      <w:pPr>
+        <w:keepNext/>
+        <w:ind w:hanging="426"/>
+      </w:pPr>
+      <w:r>
+        <w:rPr>
+          <w:noProof/>
+        </w:rPr>
+        <w:drawing>
+          <wp:inline distT="0" distB="0" distL="0" distR="0" wp14:anchorId="76C8811D" wp14:editId="742643EE">
+            <wp:extent cx="6715125" cy="4063567"/>
+            <wp:effectExtent l="0" t="0" r="0" b="0"/>
+            <wp:docPr id="22" name="Image 22"/>
+            <wp:cNvGraphicFramePr>
+              <a:graphicFrameLocks xmlns:a="http://schemas.openxmlformats.org/drawingml/2006/main" noChangeAspect="1"/>
+            </wp:cNvGraphicFramePr>
+            <a:graphic xmlns:a="http://schemas.openxmlformats.org/drawingml/2006/main">
+              <a:graphicData uri="http://schemas.openxmlformats.org/drawingml/2006/picture">
+                <pic:pic xmlns:pic="http://schemas.openxmlformats.org/drawingml/2006/picture">
+                  <pic:nvPicPr>
+                    <pic:cNvPr id="0" name="Picture 14"/>
+                    <pic:cNvPicPr>
+                      <a:picLocks noChangeAspect="1" noChangeArrowheads="1"/>
+                    </pic:cNvPicPr>
+                  </pic:nvPicPr>
+                  <pic:blipFill>
+                    <a:blip r:embed="rId14" cstate="print">
+                      <a:extLst>
+                        <a:ext uri="{28A0092B-C50C-407E-A947-70E740481C1C}">
+                          <a14:useLocalDpi xmlns:a14="http://schemas.microsoft.com/office/drawing/2010/main" val="0"/>
+                        </a:ext>
+                      </a:extLst>
+                    </a:blip>
+                    <a:srcRect/>
+                    <a:stretch>
+                      <a:fillRect/>
+                    </a:stretch>
+                  </pic:blipFill>
+                  <pic:spPr bwMode="auto">
+                    <a:xfrm>
+                      <a:off x="0" y="0"/>
+                      <a:ext cx="6724396" cy="4069177"/>
+                    </a:xfrm>
+                    <a:prstGeom prst="rect">
+                      <a:avLst/>
+                    </a:prstGeom>
+                    <a:noFill/>
+                    <a:ln>
+                      <a:noFill/>
+                    </a:ln>
+                  </pic:spPr>
+                </pic:pic>
+              </a:graphicData>
+            </a:graphic>
+          </wp:inline>
+        </w:drawing>
+      </w:r>
+    </w:p>
+    <w:p>
+      <w:pPr>
+        <w:pStyle w:val="Lgende"/>
+        <w:jc w:val="left"/>
+      </w:pPr>
+      <w:bookmarkStart w:id="23" w:name="_Toc90037085"/>
+      <w:r>
+        <w:t xml:space="preserve">Figure </w:t>
+      </w:r>
+      <w:r>
+        <w:fldChar w:fldCharType="begin"/>
+      </w:r>
+      <w:r>
+        <w:instrText xml:space="preserve"> SEQ Figure \* ARABIC </w:instrText>
+      </w:r>
+      <w:r>
+        <w:fldChar w:fldCharType="separate"/>
+      </w:r>
+      <w:r>
+        <w:rPr>
+          <w:noProof/>
+        </w:rPr>
+        <w:t>2</w:t>
+      </w:r>
+      <w:r>
+        <w:fldChar w:fldCharType="end"/>
+      </w:r>
+      <w:r>
+        <w:t xml:space="preserve"> - Business </w:t>
+      </w:r>
+      <w:proofErr w:type="spellStart"/>
+      <w:r>
+        <w:t>Baline</w:t>
+      </w:r>
+      <w:proofErr w:type="spellEnd"/>
+      <w:r>
+        <w:t xml:space="preserve"> Architecture </w:t>
+      </w:r>
+      <w:r>
+        <w:t>–</w:t>
+      </w:r>
       <w:r>
         <w:t xml:space="preserve"> </w:t>
       </w:r>
-    </w:p>
+      <w:r>
+        <w:t>Enquêter</w:t>
+      </w:r>
+      <w:bookmarkEnd w:id="23"/>
+    </w:p>
+    <w:p/>
+    <w:p>
+      <w:pPr>
+        <w:jc w:val="both"/>
+      </w:pPr>
+      <w:r>
+        <w:t>Les enquêteurs du département légal sont chargés des mission</w:t>
+      </w:r>
+      <w:r>
+        <w:t>s</w:t>
+      </w:r>
+      <w:r>
+        <w:t xml:space="preserve"> d’évaluation du risque qui consiste</w:t>
+      </w:r>
+      <w:r>
+        <w:t>nt</w:t>
+      </w:r>
+      <w:r>
+        <w:t xml:space="preserve"> à déterminer les risques encouru par un client. </w:t>
+      </w:r>
+      <w:r>
+        <w:t xml:space="preserve">Dans le cadre de leur mission, ils disposent de la capacité à accéder aux données confidentielles des clients, stockés sur un serveur local dédié au service, </w:t>
+      </w:r>
+      <w:r>
+        <w:t>et produisent des rapport</w:t>
+      </w:r>
+      <w:r>
+        <w:t>s</w:t>
+      </w:r>
+      <w:r>
+        <w:t xml:space="preserve"> d’enquête d’évaluation des risques.</w:t>
+      </w:r>
+    </w:p>
+    <w:p>
+      <w:pPr>
+        <w:jc w:val="both"/>
+      </w:pPr>
+      <w:r>
+        <w:t>Ces rapports</w:t>
+      </w:r>
+      <w:r>
+        <w:t xml:space="preserve"> de risques</w:t>
+      </w:r>
+      <w:r>
+        <w:t xml:space="preserve"> sont partagés </w:t>
+      </w:r>
+      <w:r>
+        <w:t>au sein du service uniquement.</w:t>
+      </w:r>
+    </w:p>
+    <w:p>
+      <w:pPr>
+        <w:pStyle w:val="Titre4"/>
+      </w:pPr>
+      <w:bookmarkStart w:id="24" w:name="_Toc90036600"/>
+      <w:r>
+        <w:lastRenderedPageBreak/>
+        <w:t>Processus : Établir un contrat</w:t>
+      </w:r>
+      <w:bookmarkEnd w:id="24"/>
+    </w:p>
+    <w:p>
+      <w:pPr>
+        <w:keepNext/>
+        <w:ind w:hanging="1276"/>
+      </w:pPr>
+      <w:r>
+        <w:rPr>
+          <w:noProof/>
+        </w:rPr>
+        <w:drawing>
+          <wp:inline distT="0" distB="0" distL="0" distR="0" wp14:anchorId="45085F67" wp14:editId="782F53C0">
+            <wp:extent cx="7542710" cy="4019550"/>
+            <wp:effectExtent l="0" t="0" r="1270" b="0"/>
+            <wp:docPr id="25" name="Image 25"/>
+            <wp:cNvGraphicFramePr>
+              <a:graphicFrameLocks xmlns:a="http://schemas.openxmlformats.org/drawingml/2006/main" noChangeAspect="1"/>
+            </wp:cNvGraphicFramePr>
+            <a:graphic xmlns:a="http://schemas.openxmlformats.org/drawingml/2006/main">
+              <a:graphicData uri="http://schemas.openxmlformats.org/drawingml/2006/picture">
+                <pic:pic xmlns:pic="http://schemas.openxmlformats.org/drawingml/2006/picture">
+                  <pic:nvPicPr>
+                    <pic:cNvPr id="0" name="Picture 17"/>
+                    <pic:cNvPicPr>
+                      <a:picLocks noChangeAspect="1" noChangeArrowheads="1"/>
+                    </pic:cNvPicPr>
+                  </pic:nvPicPr>
+                  <pic:blipFill>
+                    <a:blip r:embed="rId15" cstate="print">
+                      <a:extLst>
+                        <a:ext uri="{28A0092B-C50C-407E-A947-70E740481C1C}">
+                          <a14:useLocalDpi xmlns:a14="http://schemas.microsoft.com/office/drawing/2010/main" val="0"/>
+                        </a:ext>
+                      </a:extLst>
+                    </a:blip>
+                    <a:srcRect/>
+                    <a:stretch>
+                      <a:fillRect/>
+                    </a:stretch>
+                  </pic:blipFill>
+                  <pic:spPr bwMode="auto">
+                    <a:xfrm>
+                      <a:off x="0" y="0"/>
+                      <a:ext cx="7554609" cy="4025891"/>
+                    </a:xfrm>
+                    <a:prstGeom prst="rect">
+                      <a:avLst/>
+                    </a:prstGeom>
+                    <a:noFill/>
+                    <a:ln>
+                      <a:noFill/>
+                    </a:ln>
+                  </pic:spPr>
+                </pic:pic>
+              </a:graphicData>
+            </a:graphic>
+          </wp:inline>
+        </w:drawing>
+      </w:r>
+    </w:p>
+    <w:p>
+      <w:pPr>
+        <w:pStyle w:val="Lgende"/>
+        <w:jc w:val="left"/>
+      </w:pPr>
+      <w:bookmarkStart w:id="25" w:name="_Toc90037086"/>
+      <w:r>
+        <w:t xml:space="preserve">Figure </w:t>
+      </w:r>
+      <w:r>
+        <w:fldChar w:fldCharType="begin"/>
+      </w:r>
+      <w:r>
+        <w:instrText xml:space="preserve"> SEQ Figure \* ARABIC </w:instrText>
+      </w:r>
+      <w:r>
+        <w:fldChar w:fldCharType="separate"/>
+      </w:r>
+      <w:r>
+        <w:rPr>
+          <w:noProof/>
+        </w:rPr>
+        <w:t>3</w:t>
+      </w:r>
+      <w:r>
+        <w:fldChar w:fldCharType="end"/>
+      </w:r>
+      <w:r>
+        <w:t xml:space="preserve"> - Business </w:t>
+      </w:r>
+      <w:proofErr w:type="spellStart"/>
+      <w:r>
+        <w:t>Baline</w:t>
+      </w:r>
+      <w:proofErr w:type="spellEnd"/>
+      <w:r>
+        <w:t xml:space="preserve"> Architecture - </w:t>
+      </w:r>
+      <w:r>
+        <w:t>Établir un contrat</w:t>
+      </w:r>
+      <w:bookmarkEnd w:id="25"/>
+    </w:p>
+    <w:p/>
+    <w:p>
+      <w:pPr>
+        <w:jc w:val="both"/>
+      </w:pPr>
+      <w:r>
+        <w:t xml:space="preserve">L’établissement d’un contrat est réalisé par le département légal au travers du processus « établir un contrat ». Ce processus fait intervenir plusieurs acteurs :  </w:t>
+      </w:r>
+    </w:p>
+    <w:p>
+      <w:pPr>
+        <w:pStyle w:val="Paragraphedeliste"/>
+        <w:numPr>
+          <w:ilvl w:val="0"/>
+          <w:numId w:val="37"/>
+        </w:numPr>
+        <w:jc w:val="both"/>
+      </w:pPr>
+      <w:r>
+        <w:t>Les estimateurs, chargés de l’estimation du coût du risque.</w:t>
+      </w:r>
+    </w:p>
+    <w:p>
+      <w:pPr>
+        <w:pStyle w:val="Paragraphedeliste"/>
+        <w:numPr>
+          <w:ilvl w:val="0"/>
+          <w:numId w:val="37"/>
+        </w:numPr>
+        <w:jc w:val="both"/>
+      </w:pPr>
+      <w:r>
+        <w:t xml:space="preserve">Le responsable de service (« Lead légal »), chargé de la validation des estimations réalisées, </w:t>
+      </w:r>
+    </w:p>
+    <w:p>
+      <w:pPr>
+        <w:pStyle w:val="Paragraphedeliste"/>
+        <w:numPr>
+          <w:ilvl w:val="0"/>
+          <w:numId w:val="37"/>
+        </w:numPr>
+        <w:jc w:val="both"/>
+      </w:pPr>
+      <w:r>
+        <w:t>Les juristes, chargé de la rédaction et de l’enregistrement des contrats.</w:t>
+      </w:r>
+    </w:p>
+    <w:p>
+      <w:pPr>
+        <w:jc w:val="both"/>
+      </w:pPr>
+      <w:r>
+        <w:t xml:space="preserve">Les contrats sont </w:t>
+      </w:r>
+      <w:r>
+        <w:t>stockés</w:t>
+      </w:r>
+      <w:r>
+        <w:t xml:space="preserve"> sur le serveur local du département à usage exclusif du département.</w:t>
+      </w:r>
+    </w:p>
+    <w:p/>
+    <w:p>
+      <w:pPr>
+        <w:pStyle w:val="Titre3"/>
+      </w:pPr>
+      <w:bookmarkStart w:id="26" w:name="_Toc90036601"/>
+      <w:r>
+        <w:lastRenderedPageBreak/>
+        <w:t>Département facturation</w:t>
+      </w:r>
+      <w:bookmarkEnd w:id="26"/>
+    </w:p>
+    <w:p>
+      <w:pPr>
+        <w:pStyle w:val="Titre4"/>
+      </w:pPr>
+      <w:bookmarkStart w:id="27" w:name="_Toc90036602"/>
+      <w:r>
+        <w:t xml:space="preserve">Processus : </w:t>
+      </w:r>
+      <w:r>
+        <w:t>Établir une facture</w:t>
+      </w:r>
+      <w:bookmarkEnd w:id="27"/>
+    </w:p>
+    <w:p>
+      <w:pPr>
+        <w:keepNext/>
+        <w:ind w:hanging="1418"/>
+      </w:pPr>
+      <w:r>
+        <w:rPr>
+          <w:noProof/>
+        </w:rPr>
+        <w:drawing>
+          <wp:inline distT="0" distB="0" distL="0" distR="0" wp14:anchorId="3EB992BF" wp14:editId="3AC7B1F0">
+            <wp:extent cx="7613263" cy="5010150"/>
+            <wp:effectExtent l="0" t="0" r="6985" b="0"/>
+            <wp:docPr id="12" name="Image 12"/>
+            <wp:cNvGraphicFramePr>
+              <a:graphicFrameLocks xmlns:a="http://schemas.openxmlformats.org/drawingml/2006/main" noChangeAspect="1"/>
+            </wp:cNvGraphicFramePr>
+            <a:graphic xmlns:a="http://schemas.openxmlformats.org/drawingml/2006/main">
+              <a:graphicData uri="http://schemas.openxmlformats.org/drawingml/2006/picture">
+                <pic:pic xmlns:pic="http://schemas.openxmlformats.org/drawingml/2006/picture">
+                  <pic:nvPicPr>
+                    <pic:cNvPr id="0" name="Picture 4"/>
+                    <pic:cNvPicPr>
+                      <a:picLocks noChangeAspect="1" noChangeArrowheads="1"/>
+                    </pic:cNvPicPr>
+                  </pic:nvPicPr>
+                  <pic:blipFill rotWithShape="1">
+                    <a:blip r:embed="rId16" cstate="print">
+                      <a:extLst>
+                        <a:ext uri="{28A0092B-C50C-407E-A947-70E740481C1C}">
+                          <a14:useLocalDpi xmlns:a14="http://schemas.microsoft.com/office/drawing/2010/main" val="0"/>
+                        </a:ext>
+                      </a:extLst>
+                    </a:blip>
+                    <a:srcRect l="8670" r="11538"/>
+                    <a:stretch/>
+                  </pic:blipFill>
+                  <pic:spPr bwMode="auto">
+                    <a:xfrm>
+                      <a:off x="0" y="0"/>
+                      <a:ext cx="7642439" cy="5029350"/>
+                    </a:xfrm>
+                    <a:prstGeom prst="rect">
+                      <a:avLst/>
+                    </a:prstGeom>
+                    <a:noFill/>
+                    <a:ln>
+                      <a:noFill/>
+                    </a:ln>
+                    <a:extLst>
+                      <a:ext uri="{53640926-AAD7-44D8-BBD7-CCE9431645EC}">
+                        <a14:shadowObscured xmlns:a14="http://schemas.microsoft.com/office/drawing/2010/main"/>
+                      </a:ext>
+                    </a:extLst>
+                  </pic:spPr>
+                </pic:pic>
+              </a:graphicData>
+            </a:graphic>
+          </wp:inline>
+        </w:drawing>
+      </w:r>
+    </w:p>
+    <w:p>
+      <w:pPr>
+        <w:pStyle w:val="Lgende"/>
+        <w:jc w:val="left"/>
+      </w:pPr>
+      <w:bookmarkStart w:id="28" w:name="_Toc90037087"/>
+      <w:r>
+        <w:t xml:space="preserve">Figure </w:t>
+      </w:r>
+      <w:r>
+        <w:fldChar w:fldCharType="begin"/>
+      </w:r>
+      <w:r>
+        <w:instrText xml:space="preserve"> SEQ Figure \* ARABIC </w:instrText>
+      </w:r>
+      <w:r>
+        <w:fldChar w:fldCharType="separate"/>
+      </w:r>
+      <w:r>
+        <w:rPr>
+          <w:noProof/>
+        </w:rPr>
+        <w:t>4</w:t>
+      </w:r>
+      <w:r>
+        <w:fldChar w:fldCharType="end"/>
+      </w:r>
+      <w:r>
+        <w:t xml:space="preserve"> - Business </w:t>
+      </w:r>
+      <w:proofErr w:type="spellStart"/>
+      <w:r>
+        <w:t>Baline</w:t>
+      </w:r>
+      <w:proofErr w:type="spellEnd"/>
+      <w:r>
+        <w:t xml:space="preserve"> Architecture - </w:t>
+      </w:r>
+      <w:r>
+        <w:t>Établir une facture</w:t>
+      </w:r>
+      <w:bookmarkEnd w:id="28"/>
+    </w:p>
+    <w:p>
+      <w:pPr>
+        <w:jc w:val="both"/>
+      </w:pPr>
+      <w:r>
+        <w:t>Le département facturation est chargé de création des factures clients.</w:t>
+      </w:r>
+      <w:r>
+        <w:t xml:space="preserve"> </w:t>
+      </w:r>
+      <w:r>
+        <w:t>Les comptables et assistants comptable crées et enregistrent les factures validées qui sont validés par le responsable de service (« Lead facturation »).</w:t>
+      </w:r>
+    </w:p>
+    <w:p>
+      <w:pPr>
+        <w:jc w:val="both"/>
+      </w:pPr>
+      <w:r>
+        <w:t>Le responsable de service peut être amené à participer aux activités de création des factures en cas de surcharge de travail.</w:t>
+      </w:r>
+    </w:p>
+    <w:p>
+      <w:pPr>
+        <w:pStyle w:val="Titre3"/>
+      </w:pPr>
+      <w:bookmarkStart w:id="29" w:name="_Toc90036603"/>
+      <w:r>
+        <w:lastRenderedPageBreak/>
+        <w:t>Département vente</w:t>
+      </w:r>
+      <w:bookmarkEnd w:id="29"/>
+    </w:p>
+    <w:p>
+      <w:pPr>
+        <w:pStyle w:val="Titre4"/>
+      </w:pPr>
+      <w:bookmarkStart w:id="30" w:name="_Toc90036604"/>
+      <w:r>
+        <w:t xml:space="preserve">Processus : </w:t>
+      </w:r>
+      <w:r>
+        <w:t>Définir une stratégie commerciale</w:t>
+      </w:r>
+      <w:bookmarkEnd w:id="30"/>
+    </w:p>
+    <w:p>
+      <w:pPr>
+        <w:keepNext/>
+        <w:ind w:hanging="426"/>
+      </w:pPr>
+      <w:r>
+        <w:rPr>
+          <w:noProof/>
+        </w:rPr>
+        <w:drawing>
+          <wp:inline distT="0" distB="0" distL="0" distR="0" wp14:anchorId="25668EB0" wp14:editId="1092DE85">
+            <wp:extent cx="6515100" cy="4750594"/>
+            <wp:effectExtent l="0" t="0" r="0" b="0"/>
+            <wp:docPr id="26" name="Image 26"/>
+            <wp:cNvGraphicFramePr>
+              <a:graphicFrameLocks xmlns:a="http://schemas.openxmlformats.org/drawingml/2006/main" noChangeAspect="1"/>
+            </wp:cNvGraphicFramePr>
+            <a:graphic xmlns:a="http://schemas.openxmlformats.org/drawingml/2006/main">
+              <a:graphicData uri="http://schemas.openxmlformats.org/drawingml/2006/picture">
+                <pic:pic xmlns:pic="http://schemas.openxmlformats.org/drawingml/2006/picture">
+                  <pic:nvPicPr>
+                    <pic:cNvPr id="0" name="Picture 18"/>
+                    <pic:cNvPicPr>
+                      <a:picLocks noChangeAspect="1" noChangeArrowheads="1"/>
+                    </pic:cNvPicPr>
+                  </pic:nvPicPr>
+                  <pic:blipFill>
+                    <a:blip r:embed="rId17">
+                      <a:extLst>
+                        <a:ext uri="{28A0092B-C50C-407E-A947-70E740481C1C}">
+                          <a14:useLocalDpi xmlns:a14="http://schemas.microsoft.com/office/drawing/2010/main" val="0"/>
+                        </a:ext>
+                      </a:extLst>
+                    </a:blip>
+                    <a:srcRect/>
+                    <a:stretch>
+                      <a:fillRect/>
+                    </a:stretch>
+                  </pic:blipFill>
+                  <pic:spPr bwMode="auto">
+                    <a:xfrm>
+                      <a:off x="0" y="0"/>
+                      <a:ext cx="6524456" cy="4757416"/>
+                    </a:xfrm>
+                    <a:prstGeom prst="rect">
+                      <a:avLst/>
+                    </a:prstGeom>
+                    <a:noFill/>
+                    <a:ln>
+                      <a:noFill/>
+                    </a:ln>
+                  </pic:spPr>
+                </pic:pic>
+              </a:graphicData>
+            </a:graphic>
+          </wp:inline>
+        </w:drawing>
+      </w:r>
+    </w:p>
+    <w:p>
+      <w:pPr>
+        <w:pStyle w:val="Lgende"/>
+        <w:jc w:val="left"/>
+      </w:pPr>
+      <w:bookmarkStart w:id="31" w:name="_Toc90037088"/>
+      <w:r>
+        <w:t xml:space="preserve">Figure </w:t>
+      </w:r>
+      <w:r>
+        <w:fldChar w:fldCharType="begin"/>
+      </w:r>
+      <w:r>
+        <w:instrText xml:space="preserve"> SEQ Figure \* ARABIC </w:instrText>
+      </w:r>
+      <w:r>
+        <w:fldChar w:fldCharType="separate"/>
+      </w:r>
+      <w:r>
+        <w:rPr>
+          <w:noProof/>
+        </w:rPr>
+        <w:t>5</w:t>
+      </w:r>
+      <w:r>
+        <w:fldChar w:fldCharType="end"/>
+      </w:r>
+      <w:r>
+        <w:t xml:space="preserve"> - Business </w:t>
+      </w:r>
+      <w:proofErr w:type="spellStart"/>
+      <w:r>
+        <w:t>Baline</w:t>
+      </w:r>
+      <w:proofErr w:type="spellEnd"/>
+      <w:r>
+        <w:t xml:space="preserve"> Architecture - </w:t>
+      </w:r>
+      <w:r>
+        <w:t>Définir une stratégie commerciale</w:t>
+      </w:r>
+      <w:bookmarkEnd w:id="31"/>
+    </w:p>
+    <w:p/>
+    <w:p>
+      <w:pPr>
+        <w:jc w:val="both"/>
+      </w:pPr>
+      <w:r>
+        <w:t xml:space="preserve">Le processus de définition de la stratégie commerciale est initié par le CEO. Les </w:t>
+      </w:r>
+      <w:r>
+        <w:t>commerciaux et le responsable de service sont chargés de la définition du plan d’action commercial</w:t>
+      </w:r>
+      <w:r>
+        <w:t xml:space="preserve"> qui fournira la méthodologie et les métriques à atteindre pour acquérir des clients</w:t>
+      </w:r>
+      <w:r>
+        <w:t>.</w:t>
+      </w:r>
+    </w:p>
+    <w:p>
+      <w:pPr>
+        <w:jc w:val="both"/>
+      </w:pPr>
+      <w:r>
+        <w:t xml:space="preserve">La stratégie commercial est livré sous forme de dossier </w:t>
+      </w:r>
+      <w:r>
+        <w:t>stratégique</w:t>
+      </w:r>
+      <w:r>
+        <w:t>.</w:t>
+      </w:r>
+    </w:p>
+    <w:p>
+      <w:pPr>
+        <w:pStyle w:val="Titre4"/>
+      </w:pPr>
+      <w:bookmarkStart w:id="32" w:name="_Toc90036605"/>
+      <w:r>
+        <w:lastRenderedPageBreak/>
+        <w:t xml:space="preserve">Processus : </w:t>
+      </w:r>
+      <w:r>
+        <w:t>Prospecter des clients</w:t>
+      </w:r>
+      <w:bookmarkEnd w:id="32"/>
+    </w:p>
+    <w:p>
+      <w:pPr>
+        <w:keepNext/>
+        <w:ind w:hanging="709"/>
+        <w:jc w:val="center"/>
+      </w:pPr>
+      <w:r>
+        <w:rPr>
+          <w:noProof/>
+        </w:rPr>
+        <w:drawing>
+          <wp:inline distT="0" distB="0" distL="0" distR="0" wp14:anchorId="3AB0918B" wp14:editId="2D10E2D7">
+            <wp:extent cx="6543675" cy="4905129"/>
+            <wp:effectExtent l="0" t="0" r="0" b="0"/>
+            <wp:docPr id="27" name="Image 27"/>
+            <wp:cNvGraphicFramePr>
+              <a:graphicFrameLocks xmlns:a="http://schemas.openxmlformats.org/drawingml/2006/main" noChangeAspect="1"/>
+            </wp:cNvGraphicFramePr>
+            <a:graphic xmlns:a="http://schemas.openxmlformats.org/drawingml/2006/main">
+              <a:graphicData uri="http://schemas.openxmlformats.org/drawingml/2006/picture">
+                <pic:pic xmlns:pic="http://schemas.openxmlformats.org/drawingml/2006/picture">
+                  <pic:nvPicPr>
+                    <pic:cNvPr id="0" name="Picture 19"/>
+                    <pic:cNvPicPr>
+                      <a:picLocks noChangeAspect="1" noChangeArrowheads="1"/>
+                    </pic:cNvPicPr>
+                  </pic:nvPicPr>
+                  <pic:blipFill>
+                    <a:blip r:embed="rId18">
+                      <a:extLst>
+                        <a:ext uri="{28A0092B-C50C-407E-A947-70E740481C1C}">
+                          <a14:useLocalDpi xmlns:a14="http://schemas.microsoft.com/office/drawing/2010/main" val="0"/>
+                        </a:ext>
+                      </a:extLst>
+                    </a:blip>
+                    <a:srcRect/>
+                    <a:stretch>
+                      <a:fillRect/>
+                    </a:stretch>
+                  </pic:blipFill>
+                  <pic:spPr bwMode="auto">
+                    <a:xfrm>
+                      <a:off x="0" y="0"/>
+                      <a:ext cx="6560244" cy="4917549"/>
+                    </a:xfrm>
+                    <a:prstGeom prst="rect">
+                      <a:avLst/>
+                    </a:prstGeom>
+                    <a:noFill/>
+                    <a:ln>
+                      <a:noFill/>
+                    </a:ln>
+                  </pic:spPr>
+                </pic:pic>
+              </a:graphicData>
+            </a:graphic>
+          </wp:inline>
+        </w:drawing>
+      </w:r>
+    </w:p>
+    <w:p>
+      <w:pPr>
+        <w:pStyle w:val="Lgende"/>
+        <w:jc w:val="left"/>
+      </w:pPr>
+      <w:bookmarkStart w:id="33" w:name="_Toc90037089"/>
+      <w:r>
+        <w:t xml:space="preserve">Figure </w:t>
+      </w:r>
+      <w:r>
+        <w:fldChar w:fldCharType="begin"/>
+      </w:r>
+      <w:r>
+        <w:instrText xml:space="preserve"> SEQ Figure \* ARABIC </w:instrText>
+      </w:r>
+      <w:r>
+        <w:fldChar w:fldCharType="separate"/>
+      </w:r>
+      <w:r>
+        <w:rPr>
+          <w:noProof/>
+        </w:rPr>
+        <w:t>6</w:t>
+      </w:r>
+      <w:r>
+        <w:fldChar w:fldCharType="end"/>
+      </w:r>
+      <w:r>
+        <w:t xml:space="preserve"> </w:t>
+      </w:r>
+      <w:r>
+        <w:t xml:space="preserve"> - Business </w:t>
+      </w:r>
+      <w:proofErr w:type="spellStart"/>
+      <w:r>
+        <w:t>Baline</w:t>
+      </w:r>
+      <w:proofErr w:type="spellEnd"/>
+      <w:r>
+        <w:t xml:space="preserve"> Architecture - </w:t>
+      </w:r>
+      <w:r>
+        <w:t>Prospecter des clients</w:t>
+      </w:r>
+      <w:bookmarkEnd w:id="33"/>
+    </w:p>
+    <w:p/>
+    <w:p>
+      <w:pPr>
+        <w:jc w:val="both"/>
+      </w:pPr>
+      <w:r>
+        <w:t>La prospection des clients, dicté</w:t>
+      </w:r>
+      <w:r>
+        <w:t>e</w:t>
+      </w:r>
+      <w:r>
+        <w:t xml:space="preserve"> par le plan d’action de la stratégie commerciale vise à permettre </w:t>
+      </w:r>
+      <w:r>
+        <w:t xml:space="preserve">à l’entreprise d’acquérir des nouveaux clients. </w:t>
+      </w:r>
+      <w:r>
+        <w:t xml:space="preserve">Ce processus fait intervenir les commerciaux et les vendeurs au travers du traitement des demandes commerciales. </w:t>
+      </w:r>
+    </w:p>
+    <w:p>
+      <w:pPr>
+        <w:pStyle w:val="Titre4"/>
+      </w:pPr>
+      <w:bookmarkStart w:id="34" w:name="_Toc90036606"/>
+      <w:r>
+        <w:lastRenderedPageBreak/>
+        <w:t xml:space="preserve">Processus : </w:t>
+      </w:r>
+      <w:r>
+        <w:t>Vendre un produit d’assurance</w:t>
+      </w:r>
+      <w:bookmarkEnd w:id="34"/>
+    </w:p>
+    <w:p>
+      <w:pPr>
+        <w:keepNext/>
+        <w:ind w:hanging="1134"/>
+      </w:pPr>
+      <w:r>
+        <w:rPr>
+          <w:noProof/>
+        </w:rPr>
+        <w:drawing>
+          <wp:inline distT="0" distB="0" distL="0" distR="0" wp14:anchorId="5DD373BA" wp14:editId="484E79D7">
+            <wp:extent cx="7391400" cy="3788656"/>
+            <wp:effectExtent l="0" t="0" r="0" b="2540"/>
+            <wp:docPr id="14" name="Image 14"/>
+            <wp:cNvGraphicFramePr>
+              <a:graphicFrameLocks xmlns:a="http://schemas.openxmlformats.org/drawingml/2006/main" noChangeAspect="1"/>
+            </wp:cNvGraphicFramePr>
+            <a:graphic xmlns:a="http://schemas.openxmlformats.org/drawingml/2006/main">
+              <a:graphicData uri="http://schemas.openxmlformats.org/drawingml/2006/picture">
+                <pic:pic xmlns:pic="http://schemas.openxmlformats.org/drawingml/2006/picture">
+                  <pic:nvPicPr>
+                    <pic:cNvPr id="0" name="Picture 5"/>
+                    <pic:cNvPicPr>
+                      <a:picLocks noChangeAspect="1" noChangeArrowheads="1"/>
+                    </pic:cNvPicPr>
+                  </pic:nvPicPr>
+                  <pic:blipFill>
+                    <a:blip r:embed="rId19" cstate="print">
+                      <a:extLst>
+                        <a:ext uri="{28A0092B-C50C-407E-A947-70E740481C1C}">
+                          <a14:useLocalDpi xmlns:a14="http://schemas.microsoft.com/office/drawing/2010/main" val="0"/>
+                        </a:ext>
+                      </a:extLst>
+                    </a:blip>
+                    <a:srcRect/>
+                    <a:stretch>
+                      <a:fillRect/>
+                    </a:stretch>
+                  </pic:blipFill>
+                  <pic:spPr bwMode="auto">
+                    <a:xfrm>
+                      <a:off x="0" y="0"/>
+                      <a:ext cx="7407485" cy="3796901"/>
+                    </a:xfrm>
+                    <a:prstGeom prst="rect">
+                      <a:avLst/>
+                    </a:prstGeom>
+                    <a:noFill/>
+                    <a:ln>
+                      <a:noFill/>
+                    </a:ln>
+                  </pic:spPr>
+                </pic:pic>
+              </a:graphicData>
+            </a:graphic>
+          </wp:inline>
+        </w:drawing>
+      </w:r>
+    </w:p>
+    <w:p>
+      <w:pPr>
+        <w:pStyle w:val="Lgende"/>
+        <w:jc w:val="left"/>
+      </w:pPr>
+      <w:bookmarkStart w:id="35" w:name="_Toc90037090"/>
+      <w:r>
+        <w:t xml:space="preserve">Figure </w:t>
+      </w:r>
+      <w:r>
+        <w:fldChar w:fldCharType="begin"/>
+      </w:r>
+      <w:r>
+        <w:instrText xml:space="preserve"> SEQ Figure \* ARABIC </w:instrText>
+      </w:r>
+      <w:r>
+        <w:fldChar w:fldCharType="separate"/>
+      </w:r>
+      <w:r>
+        <w:rPr>
+          <w:noProof/>
+        </w:rPr>
+        <w:t>7</w:t>
+      </w:r>
+      <w:r>
+        <w:fldChar w:fldCharType="end"/>
+      </w:r>
+      <w:r>
+        <w:t xml:space="preserve"> - Business </w:t>
+      </w:r>
+      <w:proofErr w:type="spellStart"/>
+      <w:r>
+        <w:t>Baline</w:t>
+      </w:r>
+      <w:proofErr w:type="spellEnd"/>
+      <w:r>
+        <w:t xml:space="preserve"> Architecture - </w:t>
+      </w:r>
+      <w:r>
+        <w:t>Vendre un produit d'assurance</w:t>
+      </w:r>
+      <w:bookmarkEnd w:id="35"/>
+    </w:p>
+    <w:p/>
+    <w:p>
+      <w:pPr>
+        <w:jc w:val="both"/>
+      </w:pPr>
+      <w:r>
+        <w:t xml:space="preserve">La vente d’un produit d’assurance fait intervenir de nombreux acteurs, département et processus de l’entreprise collaborant pour fournir cette capacité. </w:t>
+      </w:r>
+    </w:p>
+    <w:p>
+      <w:pPr>
+        <w:jc w:val="both"/>
+      </w:pPr>
+      <w:r>
+        <w:t>Initié par le département vente et le processus de prospection commerciale, la vente d’un produit d’assurance nécessite l’établissement d’un contrat (département légal - processus décrit précédemment), la signature du contrat réalisés par les vendeurs, et l’établissement de la facture réalisé</w:t>
+      </w:r>
+      <w:r>
+        <w:t>e</w:t>
+      </w:r>
+      <w:r>
+        <w:t xml:space="preserve"> par le département facturation.</w:t>
+      </w:r>
+    </w:p>
+    <w:p>
+      <w:pPr>
+        <w:pStyle w:val="Titre3"/>
+      </w:pPr>
+      <w:bookmarkStart w:id="36" w:name="_Toc90036607"/>
+      <w:r>
+        <w:lastRenderedPageBreak/>
+        <w:t>Service Informatique</w:t>
+      </w:r>
+      <w:bookmarkEnd w:id="36"/>
+    </w:p>
+    <w:p>
+      <w:pPr>
+        <w:pStyle w:val="Titre4"/>
+      </w:pPr>
+      <w:bookmarkStart w:id="37" w:name="_Toc90036608"/>
+      <w:r>
+        <w:t>Processus : Sauvegarder quotidiennement les données</w:t>
+      </w:r>
+      <w:bookmarkEnd w:id="37"/>
+    </w:p>
+    <w:p>
+      <w:pPr>
+        <w:keepNext/>
+        <w:ind w:hanging="851"/>
+      </w:pPr>
+      <w:r>
+        <w:rPr>
+          <w:noProof/>
+        </w:rPr>
+        <w:drawing>
+          <wp:inline distT="0" distB="0" distL="0" distR="0" wp14:anchorId="7E9E84A7" wp14:editId="78B45625">
+            <wp:extent cx="7036025" cy="4476307"/>
+            <wp:effectExtent l="0" t="0" r="0" b="635"/>
+            <wp:docPr id="28" name="Image 28"/>
+            <wp:cNvGraphicFramePr>
+              <a:graphicFrameLocks xmlns:a="http://schemas.openxmlformats.org/drawingml/2006/main" noChangeAspect="1"/>
+            </wp:cNvGraphicFramePr>
+            <a:graphic xmlns:a="http://schemas.openxmlformats.org/drawingml/2006/main">
+              <a:graphicData uri="http://schemas.openxmlformats.org/drawingml/2006/picture">
+                <pic:pic xmlns:pic="http://schemas.openxmlformats.org/drawingml/2006/picture">
+                  <pic:nvPicPr>
+                    <pic:cNvPr id="0" name="Picture 20"/>
+                    <pic:cNvPicPr>
+                      <a:picLocks noChangeAspect="1" noChangeArrowheads="1"/>
+                    </pic:cNvPicPr>
+                  </pic:nvPicPr>
+                  <pic:blipFill>
+                    <a:blip r:embed="rId20">
+                      <a:extLst>
+                        <a:ext uri="{28A0092B-C50C-407E-A947-70E740481C1C}">
+                          <a14:useLocalDpi xmlns:a14="http://schemas.microsoft.com/office/drawing/2010/main" val="0"/>
+                        </a:ext>
+                      </a:extLst>
+                    </a:blip>
+                    <a:srcRect/>
+                    <a:stretch>
+                      <a:fillRect/>
+                    </a:stretch>
+                  </pic:blipFill>
+                  <pic:spPr bwMode="auto">
+                    <a:xfrm>
+                      <a:off x="0" y="0"/>
+                      <a:ext cx="7058513" cy="4490614"/>
+                    </a:xfrm>
+                    <a:prstGeom prst="rect">
+                      <a:avLst/>
+                    </a:prstGeom>
+                    <a:noFill/>
+                    <a:ln>
+                      <a:noFill/>
+                    </a:ln>
+                  </pic:spPr>
+                </pic:pic>
+              </a:graphicData>
+            </a:graphic>
+          </wp:inline>
+        </w:drawing>
+      </w:r>
+    </w:p>
+    <w:p>
+      <w:pPr>
+        <w:pStyle w:val="Lgende"/>
+        <w:jc w:val="left"/>
+      </w:pPr>
+      <w:bookmarkStart w:id="38" w:name="_Toc90037091"/>
+      <w:r>
+        <w:t xml:space="preserve">Figure </w:t>
+      </w:r>
+      <w:r>
+        <w:fldChar w:fldCharType="begin"/>
+      </w:r>
+      <w:r>
+        <w:instrText xml:space="preserve"> SEQ Figure \* ARABIC </w:instrText>
+      </w:r>
+      <w:r>
+        <w:fldChar w:fldCharType="separate"/>
+      </w:r>
+      <w:r>
+        <w:rPr>
+          <w:noProof/>
+        </w:rPr>
+        <w:t>8</w:t>
+      </w:r>
+      <w:r>
+        <w:fldChar w:fldCharType="end"/>
+      </w:r>
+      <w:r>
+        <w:t xml:space="preserve"> - Business </w:t>
+      </w:r>
+      <w:proofErr w:type="spellStart"/>
+      <w:r>
+        <w:t>Baline</w:t>
+      </w:r>
+      <w:proofErr w:type="spellEnd"/>
+      <w:r>
+        <w:t xml:space="preserve"> Architecture - </w:t>
+      </w:r>
+      <w:r>
+        <w:t>Sauvegarder quotidiennement les données</w:t>
+      </w:r>
+      <w:bookmarkEnd w:id="38"/>
+    </w:p>
+    <w:p/>
+    <w:p>
+      <w:pPr>
+        <w:jc w:val="both"/>
+      </w:pPr>
+      <w:r>
+        <w:t>Le service informatique, composé du seul responsable informatique, est chargé du processus de sauvegarde</w:t>
+      </w:r>
+      <w:r>
+        <w:t xml:space="preserve"> quotidien</w:t>
+      </w:r>
+      <w:r>
+        <w:t xml:space="preserve"> des données du serveur local (serveur du département légal).</w:t>
+      </w:r>
+    </w:p>
+    <w:p>
+      <w:pPr>
+        <w:jc w:val="both"/>
+      </w:pPr>
+      <w:r>
+        <w:t xml:space="preserve">Ce processus nécessite une manipulation physique des données, dont les transactions journalières sont </w:t>
+      </w:r>
+      <w:r>
+        <w:t>copiées</w:t>
+      </w:r>
+      <w:r>
+        <w:t xml:space="preserve"> sur un disque dur qui sera ensuite transporté jusqu’au serveur</w:t>
+      </w:r>
+      <w:r>
+        <w:t xml:space="preserve"> local</w:t>
+      </w:r>
+      <w:r>
+        <w:t xml:space="preserve"> de sauvegarde ou les transaction seront lancées.</w:t>
+      </w:r>
+    </w:p>
+    <w:p>
+      <w:r>
+        <w:br w:type="page"/>
+      </w:r>
+    </w:p>
+    <w:p>
+      <w:pPr>
+        <w:pStyle w:val="Titre3"/>
+      </w:pPr>
+      <w:r>
+        <w:lastRenderedPageBreak/>
+        <w:t>Évaluation des processus business</w:t>
+      </w:r>
+    </w:p>
+    <w:p/>
     <w:p>
       <w:r>
         <w:t>[</w:t>
@@ -4502,18 +7087,18 @@
       <w:pPr>
         <w:pStyle w:val="Titre1"/>
       </w:pPr>
-      <w:bookmarkStart w:id="18" w:name="_Toc89416705"/>
+      <w:bookmarkStart w:id="39" w:name="_Toc90036609"/>
       <w:r>
         <w:lastRenderedPageBreak/>
         <w:t>APPROCHE ARCHITECTURALE</w:t>
       </w:r>
-      <w:bookmarkStart w:id="19" w:name="_Toc89416706"/>
-      <w:bookmarkEnd w:id="18"/>
+      <w:bookmarkEnd w:id="39"/>
     </w:p>
     <w:p>
       <w:pPr>
         <w:pStyle w:val="Titre2"/>
       </w:pPr>
+      <w:bookmarkStart w:id="40" w:name="_Toc90036610"/>
       <w:r>
         <w:t>A</w:t>
       </w:r>
@@ -4526,14 +7111,17 @@
       <w:r>
         <w:t>retenue</w:t>
       </w:r>
+      <w:bookmarkEnd w:id="40"/>
     </w:p>
     <w:p>
       <w:pPr>
         <w:pStyle w:val="Titre3"/>
       </w:pPr>
+      <w:bookmarkStart w:id="41" w:name="_Toc90036611"/>
       <w:r>
         <w:t>Vue d’ensemble de l’architecture cible</w:t>
       </w:r>
+      <w:bookmarkEnd w:id="41"/>
     </w:p>
     <w:p>
       <w:r>
@@ -4550,6 +7138,7 @@
       <w:pPr>
         <w:pStyle w:val="Titre3"/>
       </w:pPr>
+      <w:bookmarkStart w:id="42" w:name="_Toc90036612"/>
       <w:r>
         <w:t xml:space="preserve">Outil de </w:t>
       </w:r>
@@ -4561,12 +7150,14 @@
       <w:r>
         <w:t xml:space="preserve"> externe</w:t>
       </w:r>
+      <w:bookmarkEnd w:id="42"/>
     </w:p>
     <w:p/>
     <w:p>
       <w:pPr>
         <w:pStyle w:val="Titre2"/>
       </w:pPr>
+      <w:bookmarkStart w:id="43" w:name="_Toc90036613"/>
       <w:r>
         <w:t xml:space="preserve">Exigences </w:t>
       </w:r>
@@ -4576,10 +7167,10 @@
       <w:r>
         <w:t>architecture</w:t>
       </w:r>
-      <w:bookmarkEnd w:id="19"/>
       <w:r>
         <w:t xml:space="preserve"> cible</w:t>
       </w:r>
+      <w:bookmarkEnd w:id="43"/>
     </w:p>
     <w:p>
       <w:r>
@@ -4605,12 +7196,12 @@
       <w:pPr>
         <w:pStyle w:val="Titre1"/>
       </w:pPr>
-      <w:bookmarkStart w:id="20" w:name="_Toc89416707"/>
+      <w:bookmarkStart w:id="44" w:name="_Toc90036614"/>
       <w:r>
         <w:lastRenderedPageBreak/>
         <w:t>ARCHITECTURE CIBLE</w:t>
       </w:r>
-      <w:bookmarkEnd w:id="20"/>
+      <w:bookmarkEnd w:id="44"/>
     </w:p>
     <w:p>
       <w:r>
@@ -4636,12 +7227,12 @@
       <w:pPr>
         <w:pStyle w:val="Titre1"/>
       </w:pPr>
-      <w:bookmarkStart w:id="21" w:name="_Toc89416708"/>
+      <w:bookmarkStart w:id="45" w:name="_Toc90036615"/>
       <w:r>
         <w:lastRenderedPageBreak/>
         <w:t>ANALYSE DES ÉCARTS</w:t>
       </w:r>
-      <w:bookmarkEnd w:id="21"/>
+      <w:bookmarkEnd w:id="45"/>
     </w:p>
     <w:p>
       <w:r>
@@ -4666,12 +7257,12 @@
       <w:pPr>
         <w:pStyle w:val="Titre1"/>
       </w:pPr>
-      <w:bookmarkStart w:id="22" w:name="_Toc89416709"/>
+      <w:bookmarkStart w:id="46" w:name="_Toc90036616"/>
       <w:r>
         <w:lastRenderedPageBreak/>
         <w:t>ARCHITECTURE DE TRANSITION</w:t>
       </w:r>
-      <w:bookmarkEnd w:id="22"/>
+      <w:bookmarkEnd w:id="46"/>
     </w:p>
     <w:p>
       <w:r>
@@ -4702,15 +7293,15 @@
       <w:pPr>
         <w:pStyle w:val="Titre1"/>
       </w:pPr>
-      <w:bookmarkStart w:id="23" w:name="_Toc87808942"/>
-      <w:bookmarkStart w:id="24" w:name="_Toc89416710"/>
-      <w:bookmarkStart w:id="25" w:name="_Hlk78113879"/>
+      <w:bookmarkStart w:id="47" w:name="_Toc87808942"/>
+      <w:bookmarkStart w:id="48" w:name="_Hlk78113879"/>
+      <w:bookmarkStart w:id="49" w:name="_Toc90036617"/>
       <w:r>
         <w:lastRenderedPageBreak/>
         <w:t>APPROBATIONS</w:t>
       </w:r>
-      <w:bookmarkEnd w:id="23"/>
-      <w:bookmarkEnd w:id="24"/>
+      <w:bookmarkEnd w:id="47"/>
+      <w:bookmarkEnd w:id="49"/>
     </w:p>
     <w:p>
       <w:r>
@@ -5163,18 +7754,28 @@
       <w:pPr>
         <w:pStyle w:val="Lgende"/>
       </w:pPr>
-      <w:bookmarkStart w:id="26" w:name="_Toc89420601"/>
+      <w:bookmarkStart w:id="50" w:name="_Toc89420601"/>
       <w:r>
         <w:t xml:space="preserve">Tableau </w:t>
       </w:r>
-      <w:fldSimple w:instr=" SEQ Tableau \* ARABIC ">
-        <w:r>
-          <w:rPr>
-            <w:noProof/>
-          </w:rPr>
-          <w:t>4</w:t>
-        </w:r>
-      </w:fldSimple>
+      <w:r>
+        <w:fldChar w:fldCharType="begin"/>
+      </w:r>
+      <w:r>
+        <w:instrText xml:space="preserve"> SEQ Tableau \* ARABIC </w:instrText>
+      </w:r>
+      <w:r>
+        <w:fldChar w:fldCharType="separate"/>
+      </w:r>
+      <w:r>
+        <w:rPr>
+          <w:noProof/>
+        </w:rPr>
+        <w:t>4</w:t>
+      </w:r>
+      <w:r>
+        <w:fldChar w:fldCharType="end"/>
+      </w:r>
       <w:r>
         <w:t xml:space="preserve"> - </w:t>
       </w:r>
@@ -5184,7 +7785,7 @@
       <w:r>
         <w:t>du document de définition de l'architecture</w:t>
       </w:r>
-      <w:bookmarkEnd w:id="26"/>
+      <w:bookmarkEnd w:id="50"/>
     </w:p>
     <w:p>
       <w:pPr>
@@ -5204,53 +7805,27 @@
       <w:pPr>
         <w:pStyle w:val="Titre1"/>
       </w:pPr>
-      <w:bookmarkStart w:id="27" w:name="_Toc89416711"/>
+      <w:bookmarkStart w:id="51" w:name="_Toc90036618"/>
       <w:r>
         <w:lastRenderedPageBreak/>
         <w:t>TABLES DES RÉFÉRENCES</w:t>
       </w:r>
-      <w:bookmarkEnd w:id="27"/>
+      <w:bookmarkEnd w:id="51"/>
     </w:p>
     <w:p>
       <w:pPr>
         <w:pStyle w:val="Titre2"/>
       </w:pPr>
-      <w:bookmarkStart w:id="28" w:name="_Toc78113519"/>
-      <w:bookmarkStart w:id="29" w:name="_Toc78113743"/>
-      <w:bookmarkStart w:id="30" w:name="_Toc89416712"/>
-      <w:bookmarkEnd w:id="25"/>
+      <w:bookmarkStart w:id="52" w:name="_Toc78113519"/>
+      <w:bookmarkStart w:id="53" w:name="_Toc78113743"/>
+      <w:bookmarkStart w:id="54" w:name="_Toc90036619"/>
+      <w:bookmarkEnd w:id="48"/>
       <w:r>
         <w:t>Figures</w:t>
       </w:r>
-      <w:bookmarkEnd w:id="28"/>
-      <w:bookmarkEnd w:id="29"/>
-      <w:bookmarkEnd w:id="30"/>
-    </w:p>
-    <w:p>
-      <w:fldSimple w:instr=" TOC \h \z \c &quot;Figure&quot; ">
-        <w:r>
-          <w:rPr>
-            <w:b/>
-            <w:bCs/>
-            <w:noProof/>
-          </w:rPr>
-          <w:t>Aucune entrée de table d'illustration n'a été trouvée.</w:t>
-        </w:r>
-      </w:fldSimple>
-    </w:p>
-    <w:p>
-      <w:pPr>
-        <w:pStyle w:val="Titre2"/>
-      </w:pPr>
-      <w:bookmarkStart w:id="31" w:name="_Toc78113520"/>
-      <w:bookmarkStart w:id="32" w:name="_Toc78113744"/>
-      <w:bookmarkStart w:id="33" w:name="_Toc89416713"/>
-      <w:r>
-        <w:t>Tableaux</w:t>
-      </w:r>
-      <w:bookmarkEnd w:id="31"/>
-      <w:bookmarkEnd w:id="32"/>
-      <w:bookmarkEnd w:id="33"/>
+      <w:bookmarkEnd w:id="52"/>
+      <w:bookmarkEnd w:id="53"/>
+      <w:bookmarkEnd w:id="54"/>
     </w:p>
     <w:p>
       <w:pPr>
@@ -5267,18 +7842,18 @@
         <w:fldChar w:fldCharType="begin"/>
       </w:r>
       <w:r>
-        <w:instrText xml:space="preserve"> TOC \h \z \c "Tableau" </w:instrText>
+        <w:instrText xml:space="preserve"> TOC \h \z \c "Figure" </w:instrText>
       </w:r>
       <w:r>
         <w:fldChar w:fldCharType="separate"/>
       </w:r>
-      <w:hyperlink w:anchor="_Toc89420598" w:history="1">
+      <w:hyperlink w:anchor="_Toc90037084" w:history="1">
         <w:r>
           <w:rPr>
             <w:rStyle w:val="Lienhypertexte"/>
             <w:noProof/>
           </w:rPr>
-          <w:t>Tableau 1 - Historique des révisions</w:t>
+          <w:t>Figure 1 - Business Baline Architecture - Répondre à un client</w:t>
         </w:r>
         <w:r>
           <w:rPr>
@@ -5299,7 +7874,7 @@
             <w:noProof/>
             <w:webHidden/>
           </w:rPr>
-          <w:instrText xml:space="preserve"> PAGEREF _Toc89420598 \h </w:instrText>
+          <w:instrText xml:space="preserve"> PAGEREF _Toc90037084 \h </w:instrText>
         </w:r>
         <w:r>
           <w:rPr>
@@ -5319,7 +7894,7 @@
             <w:noProof/>
             <w:webHidden/>
           </w:rPr>
-          <w:t>2</w:t>
+          <w:t>7</w:t>
         </w:r>
         <w:r>
           <w:rPr>
@@ -5341,13 +7916,13 @@
           <w:noProof/>
         </w:rPr>
       </w:pPr>
-      <w:hyperlink w:anchor="_Toc89420599" w:history="1">
+      <w:hyperlink w:anchor="_Toc90037085" w:history="1">
         <w:r>
           <w:rPr>
             <w:rStyle w:val="Lienhypertexte"/>
             <w:noProof/>
           </w:rPr>
-          <w:t>Tableau 2 - Catalogue des objectifs du chantier d’architecture</w:t>
+          <w:t>Figure 2 - Business Baline Architecture - Enquêter</w:t>
         </w:r>
         <w:r>
           <w:rPr>
@@ -5368,7 +7943,7 @@
             <w:noProof/>
             <w:webHidden/>
           </w:rPr>
-          <w:instrText xml:space="preserve"> PAGEREF _Toc89420599 \h </w:instrText>
+          <w:instrText xml:space="preserve"> PAGEREF _Toc90037085 \h </w:instrText>
         </w:r>
         <w:r>
           <w:rPr>
@@ -5388,7 +7963,7 @@
             <w:noProof/>
             <w:webHidden/>
           </w:rPr>
-          <w:t>6</w:t>
+          <w:t>8</w:t>
         </w:r>
         <w:r>
           <w:rPr>
@@ -5410,13 +7985,13 @@
           <w:noProof/>
         </w:rPr>
       </w:pPr>
-      <w:hyperlink w:anchor="_Toc89420600" w:history="1">
+      <w:hyperlink w:anchor="_Toc90037086" w:history="1">
         <w:r>
           <w:rPr>
             <w:rStyle w:val="Lienhypertexte"/>
             <w:noProof/>
           </w:rPr>
-          <w:t>Tableau 3 - Catalogue des contraintes du chantier d’architecture</w:t>
+          <w:t>Figure 3 - Business Baline Architecture - Établir un contrat</w:t>
         </w:r>
         <w:r>
           <w:rPr>
@@ -5437,7 +8012,7 @@
             <w:noProof/>
             <w:webHidden/>
           </w:rPr>
-          <w:instrText xml:space="preserve"> PAGEREF _Toc89420600 \h </w:instrText>
+          <w:instrText xml:space="preserve"> PAGEREF _Toc90037086 \h </w:instrText>
         </w:r>
         <w:r>
           <w:rPr>
@@ -5457,7 +8032,7 @@
             <w:noProof/>
             <w:webHidden/>
           </w:rPr>
-          <w:t>6</w:t>
+          <w:t>8</w:t>
         </w:r>
         <w:r>
           <w:rPr>
@@ -5479,6 +8054,586 @@
           <w:noProof/>
         </w:rPr>
       </w:pPr>
+      <w:hyperlink w:anchor="_Toc90037087" w:history="1">
+        <w:r>
+          <w:rPr>
+            <w:rStyle w:val="Lienhypertexte"/>
+            <w:noProof/>
+          </w:rPr>
+          <w:t>Figure 4 - Business Baline Architecture - Établir une facture</w:t>
+        </w:r>
+        <w:r>
+          <w:rPr>
+            <w:noProof/>
+            <w:webHidden/>
+          </w:rPr>
+          <w:tab/>
+        </w:r>
+        <w:r>
+          <w:rPr>
+            <w:noProof/>
+            <w:webHidden/>
+          </w:rPr>
+          <w:fldChar w:fldCharType="begin"/>
+        </w:r>
+        <w:r>
+          <w:rPr>
+            <w:noProof/>
+            <w:webHidden/>
+          </w:rPr>
+          <w:instrText xml:space="preserve"> PAGEREF _Toc90037087 \h </w:instrText>
+        </w:r>
+        <w:r>
+          <w:rPr>
+            <w:noProof/>
+            <w:webHidden/>
+          </w:rPr>
+        </w:r>
+        <w:r>
+          <w:rPr>
+            <w:noProof/>
+            <w:webHidden/>
+          </w:rPr>
+          <w:fldChar w:fldCharType="separate"/>
+        </w:r>
+        <w:r>
+          <w:rPr>
+            <w:noProof/>
+            <w:webHidden/>
+          </w:rPr>
+          <w:t>9</w:t>
+        </w:r>
+        <w:r>
+          <w:rPr>
+            <w:noProof/>
+            <w:webHidden/>
+          </w:rPr>
+          <w:fldChar w:fldCharType="end"/>
+        </w:r>
+      </w:hyperlink>
+    </w:p>
+    <w:p>
+      <w:pPr>
+        <w:pStyle w:val="Tabledesillustrations"/>
+        <w:tabs>
+          <w:tab w:val="right" w:leader="dot" w:pos="9350"/>
+        </w:tabs>
+        <w:rPr>
+          <w:rFonts w:eastAsiaTheme="minorEastAsia"/>
+          <w:noProof/>
+        </w:rPr>
+      </w:pPr>
+      <w:hyperlink w:anchor="_Toc90037088" w:history="1">
+        <w:r>
+          <w:rPr>
+            <w:rStyle w:val="Lienhypertexte"/>
+            <w:noProof/>
+          </w:rPr>
+          <w:t>Figure 5 - Business Baline Architecture - Définir une stratégie commerciale</w:t>
+        </w:r>
+        <w:r>
+          <w:rPr>
+            <w:noProof/>
+            <w:webHidden/>
+          </w:rPr>
+          <w:tab/>
+        </w:r>
+        <w:r>
+          <w:rPr>
+            <w:noProof/>
+            <w:webHidden/>
+          </w:rPr>
+          <w:fldChar w:fldCharType="begin"/>
+        </w:r>
+        <w:r>
+          <w:rPr>
+            <w:noProof/>
+            <w:webHidden/>
+          </w:rPr>
+          <w:instrText xml:space="preserve"> PAGEREF _Toc90037088 \h </w:instrText>
+        </w:r>
+        <w:r>
+          <w:rPr>
+            <w:noProof/>
+            <w:webHidden/>
+          </w:rPr>
+        </w:r>
+        <w:r>
+          <w:rPr>
+            <w:noProof/>
+            <w:webHidden/>
+          </w:rPr>
+          <w:fldChar w:fldCharType="separate"/>
+        </w:r>
+        <w:r>
+          <w:rPr>
+            <w:noProof/>
+            <w:webHidden/>
+          </w:rPr>
+          <w:t>10</w:t>
+        </w:r>
+        <w:r>
+          <w:rPr>
+            <w:noProof/>
+            <w:webHidden/>
+          </w:rPr>
+          <w:fldChar w:fldCharType="end"/>
+        </w:r>
+      </w:hyperlink>
+    </w:p>
+    <w:p>
+      <w:pPr>
+        <w:pStyle w:val="Tabledesillustrations"/>
+        <w:tabs>
+          <w:tab w:val="right" w:leader="dot" w:pos="9350"/>
+        </w:tabs>
+        <w:rPr>
+          <w:rFonts w:eastAsiaTheme="minorEastAsia"/>
+          <w:noProof/>
+        </w:rPr>
+      </w:pPr>
+      <w:hyperlink w:anchor="_Toc90037089" w:history="1">
+        <w:r>
+          <w:rPr>
+            <w:rStyle w:val="Lienhypertexte"/>
+            <w:noProof/>
+          </w:rPr>
+          <w:t>Figure 6  - Business Baline Architecture - Prospecter des clients</w:t>
+        </w:r>
+        <w:r>
+          <w:rPr>
+            <w:noProof/>
+            <w:webHidden/>
+          </w:rPr>
+          <w:tab/>
+        </w:r>
+        <w:r>
+          <w:rPr>
+            <w:noProof/>
+            <w:webHidden/>
+          </w:rPr>
+          <w:fldChar w:fldCharType="begin"/>
+        </w:r>
+        <w:r>
+          <w:rPr>
+            <w:noProof/>
+            <w:webHidden/>
+          </w:rPr>
+          <w:instrText xml:space="preserve"> PAGEREF _Toc90037089 \h </w:instrText>
+        </w:r>
+        <w:r>
+          <w:rPr>
+            <w:noProof/>
+            <w:webHidden/>
+          </w:rPr>
+        </w:r>
+        <w:r>
+          <w:rPr>
+            <w:noProof/>
+            <w:webHidden/>
+          </w:rPr>
+          <w:fldChar w:fldCharType="separate"/>
+        </w:r>
+        <w:r>
+          <w:rPr>
+            <w:noProof/>
+            <w:webHidden/>
+          </w:rPr>
+          <w:t>11</w:t>
+        </w:r>
+        <w:r>
+          <w:rPr>
+            <w:noProof/>
+            <w:webHidden/>
+          </w:rPr>
+          <w:fldChar w:fldCharType="end"/>
+        </w:r>
+      </w:hyperlink>
+    </w:p>
+    <w:p>
+      <w:pPr>
+        <w:pStyle w:val="Tabledesillustrations"/>
+        <w:tabs>
+          <w:tab w:val="right" w:leader="dot" w:pos="9350"/>
+        </w:tabs>
+        <w:rPr>
+          <w:rFonts w:eastAsiaTheme="minorEastAsia"/>
+          <w:noProof/>
+        </w:rPr>
+      </w:pPr>
+      <w:hyperlink w:anchor="_Toc90037090" w:history="1">
+        <w:r>
+          <w:rPr>
+            <w:rStyle w:val="Lienhypertexte"/>
+            <w:noProof/>
+          </w:rPr>
+          <w:t>Figure 7 - Business Baline Architecture - Vendre un produit d'assurance</w:t>
+        </w:r>
+        <w:r>
+          <w:rPr>
+            <w:noProof/>
+            <w:webHidden/>
+          </w:rPr>
+          <w:tab/>
+        </w:r>
+        <w:r>
+          <w:rPr>
+            <w:noProof/>
+            <w:webHidden/>
+          </w:rPr>
+          <w:fldChar w:fldCharType="begin"/>
+        </w:r>
+        <w:r>
+          <w:rPr>
+            <w:noProof/>
+            <w:webHidden/>
+          </w:rPr>
+          <w:instrText xml:space="preserve"> PAGEREF _Toc90037090 \h </w:instrText>
+        </w:r>
+        <w:r>
+          <w:rPr>
+            <w:noProof/>
+            <w:webHidden/>
+          </w:rPr>
+        </w:r>
+        <w:r>
+          <w:rPr>
+            <w:noProof/>
+            <w:webHidden/>
+          </w:rPr>
+          <w:fldChar w:fldCharType="separate"/>
+        </w:r>
+        <w:r>
+          <w:rPr>
+            <w:noProof/>
+            <w:webHidden/>
+          </w:rPr>
+          <w:t>12</w:t>
+        </w:r>
+        <w:r>
+          <w:rPr>
+            <w:noProof/>
+            <w:webHidden/>
+          </w:rPr>
+          <w:fldChar w:fldCharType="end"/>
+        </w:r>
+      </w:hyperlink>
+    </w:p>
+    <w:p>
+      <w:pPr>
+        <w:pStyle w:val="Tabledesillustrations"/>
+        <w:tabs>
+          <w:tab w:val="right" w:leader="dot" w:pos="9350"/>
+        </w:tabs>
+        <w:rPr>
+          <w:rFonts w:eastAsiaTheme="minorEastAsia"/>
+          <w:noProof/>
+        </w:rPr>
+      </w:pPr>
+      <w:hyperlink w:anchor="_Toc90037091" w:history="1">
+        <w:r>
+          <w:rPr>
+            <w:rStyle w:val="Lienhypertexte"/>
+            <w:noProof/>
+          </w:rPr>
+          <w:t>Figure 8 - Business Baline Architecture - Sauvegarder quotidiennement les données</w:t>
+        </w:r>
+        <w:r>
+          <w:rPr>
+            <w:noProof/>
+            <w:webHidden/>
+          </w:rPr>
+          <w:tab/>
+        </w:r>
+        <w:r>
+          <w:rPr>
+            <w:noProof/>
+            <w:webHidden/>
+          </w:rPr>
+          <w:fldChar w:fldCharType="begin"/>
+        </w:r>
+        <w:r>
+          <w:rPr>
+            <w:noProof/>
+            <w:webHidden/>
+          </w:rPr>
+          <w:instrText xml:space="preserve"> PAGEREF _Toc90037091 \h </w:instrText>
+        </w:r>
+        <w:r>
+          <w:rPr>
+            <w:noProof/>
+            <w:webHidden/>
+          </w:rPr>
+        </w:r>
+        <w:r>
+          <w:rPr>
+            <w:noProof/>
+            <w:webHidden/>
+          </w:rPr>
+          <w:fldChar w:fldCharType="separate"/>
+        </w:r>
+        <w:r>
+          <w:rPr>
+            <w:noProof/>
+            <w:webHidden/>
+          </w:rPr>
+          <w:t>13</w:t>
+        </w:r>
+        <w:r>
+          <w:rPr>
+            <w:noProof/>
+            <w:webHidden/>
+          </w:rPr>
+          <w:fldChar w:fldCharType="end"/>
+        </w:r>
+      </w:hyperlink>
+    </w:p>
+    <w:p>
+      <w:r>
+        <w:fldChar w:fldCharType="end"/>
+      </w:r>
+    </w:p>
+    <w:p>
+      <w:pPr>
+        <w:pStyle w:val="Titre2"/>
+      </w:pPr>
+      <w:bookmarkStart w:id="55" w:name="_Toc78113520"/>
+      <w:bookmarkStart w:id="56" w:name="_Toc78113744"/>
+      <w:bookmarkStart w:id="57" w:name="_Toc90036620"/>
+      <w:r>
+        <w:t>Tableaux</w:t>
+      </w:r>
+      <w:bookmarkEnd w:id="55"/>
+      <w:bookmarkEnd w:id="56"/>
+      <w:bookmarkEnd w:id="57"/>
+    </w:p>
+    <w:p>
+      <w:pPr>
+        <w:pStyle w:val="Tabledesillustrations"/>
+        <w:tabs>
+          <w:tab w:val="right" w:leader="dot" w:pos="9350"/>
+        </w:tabs>
+        <w:rPr>
+          <w:rFonts w:eastAsiaTheme="minorEastAsia"/>
+          <w:noProof/>
+        </w:rPr>
+      </w:pPr>
+      <w:r>
+        <w:fldChar w:fldCharType="begin"/>
+      </w:r>
+      <w:r>
+        <w:instrText xml:space="preserve"> TOC \h \z \c "Tableau" </w:instrText>
+      </w:r>
+      <w:r>
+        <w:fldChar w:fldCharType="separate"/>
+      </w:r>
+      <w:hyperlink w:anchor="_Toc89420598" w:history="1">
+        <w:r>
+          <w:rPr>
+            <w:rStyle w:val="Lienhypertexte"/>
+            <w:noProof/>
+          </w:rPr>
+          <w:t>Tableau 1 - Historique des révisions</w:t>
+        </w:r>
+        <w:r>
+          <w:rPr>
+            <w:noProof/>
+            <w:webHidden/>
+          </w:rPr>
+          <w:tab/>
+        </w:r>
+        <w:r>
+          <w:rPr>
+            <w:noProof/>
+            <w:webHidden/>
+          </w:rPr>
+          <w:fldChar w:fldCharType="begin"/>
+        </w:r>
+        <w:r>
+          <w:rPr>
+            <w:noProof/>
+            <w:webHidden/>
+          </w:rPr>
+          <w:instrText xml:space="preserve"> PAGEREF _Toc89420598 \h </w:instrText>
+        </w:r>
+        <w:r>
+          <w:rPr>
+            <w:noProof/>
+            <w:webHidden/>
+          </w:rPr>
+        </w:r>
+        <w:r>
+          <w:rPr>
+            <w:noProof/>
+            <w:webHidden/>
+          </w:rPr>
+          <w:fldChar w:fldCharType="separate"/>
+        </w:r>
+        <w:r>
+          <w:rPr>
+            <w:noProof/>
+            <w:webHidden/>
+          </w:rPr>
+          <w:t>2</w:t>
+        </w:r>
+        <w:r>
+          <w:rPr>
+            <w:noProof/>
+            <w:webHidden/>
+          </w:rPr>
+          <w:fldChar w:fldCharType="end"/>
+        </w:r>
+      </w:hyperlink>
+    </w:p>
+    <w:p>
+      <w:pPr>
+        <w:pStyle w:val="Tabledesillustrations"/>
+        <w:tabs>
+          <w:tab w:val="right" w:leader="dot" w:pos="9350"/>
+        </w:tabs>
+        <w:rPr>
+          <w:rFonts w:eastAsiaTheme="minorEastAsia"/>
+          <w:noProof/>
+        </w:rPr>
+      </w:pPr>
+      <w:hyperlink w:anchor="_Toc89420599" w:history="1">
+        <w:r>
+          <w:rPr>
+            <w:rStyle w:val="Lienhypertexte"/>
+            <w:noProof/>
+          </w:rPr>
+          <w:t>Tableau 2 - Catalogue des objectifs du chantier d’architecture</w:t>
+        </w:r>
+        <w:r>
+          <w:rPr>
+            <w:noProof/>
+            <w:webHidden/>
+          </w:rPr>
+          <w:tab/>
+        </w:r>
+        <w:r>
+          <w:rPr>
+            <w:noProof/>
+            <w:webHidden/>
+          </w:rPr>
+          <w:fldChar w:fldCharType="begin"/>
+        </w:r>
+        <w:r>
+          <w:rPr>
+            <w:noProof/>
+            <w:webHidden/>
+          </w:rPr>
+          <w:instrText xml:space="preserve"> PAGEREF _Toc89420599 \h </w:instrText>
+        </w:r>
+        <w:r>
+          <w:rPr>
+            <w:noProof/>
+            <w:webHidden/>
+          </w:rPr>
+        </w:r>
+        <w:r>
+          <w:rPr>
+            <w:noProof/>
+            <w:webHidden/>
+          </w:rPr>
+          <w:fldChar w:fldCharType="separate"/>
+        </w:r>
+        <w:r>
+          <w:rPr>
+            <w:noProof/>
+            <w:webHidden/>
+          </w:rPr>
+          <w:t>6</w:t>
+        </w:r>
+        <w:r>
+          <w:rPr>
+            <w:noProof/>
+            <w:webHidden/>
+          </w:rPr>
+          <w:fldChar w:fldCharType="end"/>
+        </w:r>
+      </w:hyperlink>
+    </w:p>
+    <w:p>
+      <w:pPr>
+        <w:pStyle w:val="Tabledesillustrations"/>
+        <w:tabs>
+          <w:tab w:val="right" w:leader="dot" w:pos="9350"/>
+        </w:tabs>
+        <w:rPr>
+          <w:rFonts w:eastAsiaTheme="minorEastAsia"/>
+          <w:noProof/>
+        </w:rPr>
+      </w:pPr>
+      <w:hyperlink w:anchor="_Toc89420600" w:history="1">
+        <w:r>
+          <w:rPr>
+            <w:rStyle w:val="Lienhypertexte"/>
+            <w:noProof/>
+          </w:rPr>
+          <w:t>Tableau 3 - Catalogue des contraintes du chantier d’architecture</w:t>
+        </w:r>
+        <w:r>
+          <w:rPr>
+            <w:noProof/>
+            <w:webHidden/>
+          </w:rPr>
+          <w:tab/>
+        </w:r>
+        <w:r>
+          <w:rPr>
+            <w:noProof/>
+            <w:webHidden/>
+          </w:rPr>
+          <w:fldChar w:fldCharType="begin"/>
+        </w:r>
+        <w:r>
+          <w:rPr>
+            <w:noProof/>
+            <w:webHidden/>
+          </w:rPr>
+          <w:instrText xml:space="preserve"> PAGEREF _Toc89420600 \h </w:instrText>
+        </w:r>
+        <w:r>
+          <w:rPr>
+            <w:noProof/>
+            <w:webHidden/>
+          </w:rPr>
+        </w:r>
+        <w:r>
+          <w:rPr>
+            <w:noProof/>
+            <w:webHidden/>
+          </w:rPr>
+          <w:fldChar w:fldCharType="separate"/>
+        </w:r>
+        <w:r>
+          <w:rPr>
+            <w:noProof/>
+            <w:webHidden/>
+          </w:rPr>
+          <w:t>6</w:t>
+        </w:r>
+        <w:r>
+          <w:rPr>
+            <w:noProof/>
+            <w:webHidden/>
+          </w:rPr>
+          <w:fldChar w:fldCharType="end"/>
+        </w:r>
+      </w:hyperlink>
+    </w:p>
+    <w:p>
+      <w:pPr>
+        <w:pStyle w:val="Tabledesillustrations"/>
+        <w:tabs>
+          <w:tab w:val="right" w:leader="dot" w:pos="9350"/>
+        </w:tabs>
+        <w:rPr>
+          <w:rFonts w:eastAsiaTheme="minorEastAsia"/>
+          <w:noProof/>
+        </w:rPr>
+      </w:pPr>
       <w:hyperlink w:anchor="_Toc89420601" w:history="1">
         <w:r>
           <w:rPr>
@@ -5549,9 +8704,9 @@
     </w:p>
     <w:p/>
     <w:sectPr>
-      <w:headerReference w:type="default" r:id="rId12"/>
-      <w:footerReference w:type="default" r:id="rId13"/>
-      <w:footerReference w:type="first" r:id="rId14"/>
+      <w:headerReference w:type="default" r:id="rId21"/>
+      <w:footerReference w:type="default" r:id="rId22"/>
+      <w:footerReference w:type="first" r:id="rId23"/>
       <w:pgSz w:w="12240" w:h="15840"/>
       <w:pgMar w:top="1440" w:right="1440" w:bottom="1440" w:left="1440" w:header="720" w:footer="720" w:gutter="0"/>
       <w:cols w:space="720"/>
@@ -6002,7 +9157,7 @@
         <w:rPr>
           <w:noProof/>
         </w:rPr>
-        <w:t>CONTEXTE &amp; PORTÉE</w:t>
+        <w:t>TABLES DES RÉFÉRENCES</w:t>
       </w:r>
     </w:fldSimple>
     <w:r>

</xml_diff>

<commit_message>
Ajout : Vue macro de l'organisation
</commit_message>
<xml_diff>
--- a/P6_01_DocumentDefinitionArchitecture.docx
+++ b/P6_01_DocumentDefinitionArchitecture.docx
@@ -5082,7 +5082,7 @@
               <w:bottom w:val="single" w:sz="8" w:space="0" w:color="auto"/>
               <w:right w:val="single" w:sz="4" w:space="0" w:color="auto"/>
             </w:tcBorders>
-            <w:shd w:val="clear" w:color="000000" w:fill="8EA9DB"/>
+            <w:shd w:val="clear" w:color="auto" w:fill="8EA9DB"/>
             <w:vAlign w:val="center"/>
             <w:hideMark/>
           </w:tcPr>
@@ -5723,11 +5723,192 @@
       <w:pPr>
         <w:pStyle w:val="Titre2"/>
       </w:pPr>
-      <w:bookmarkStart w:id="17" w:name="_Toc90036595"/>
-      <w:r>
+      <w:r>
+        <w:t>Organisation</w:t>
+      </w:r>
+      <w:r>
+        <w:t xml:space="preserve"> de l’entreprise</w:t>
+      </w:r>
+    </w:p>
+    <w:p>
+      <w:pPr>
+        <w:pStyle w:val="Titre3"/>
+      </w:pPr>
+      <w:r>
+        <w:t xml:space="preserve">Cartographie </w:t>
+      </w:r>
+      <w:r>
+        <w:t>macroscopique</w:t>
+      </w:r>
+      <w:r>
+        <w:t xml:space="preserve"> de l’entreprise</w:t>
+      </w:r>
+    </w:p>
+    <w:p>
+      <w:pPr>
+        <w:keepNext/>
+        <w:ind w:hanging="1276"/>
+      </w:pPr>
+      <w:r>
+        <w:rPr>
+          <w:noProof/>
+        </w:rPr>
+        <w:drawing>
+          <wp:inline distT="0" distB="0" distL="0" distR="0" wp14:anchorId="5DDAC0AC" wp14:editId="5C0064F0">
+            <wp:extent cx="7566292" cy="4859079"/>
+            <wp:effectExtent l="0" t="0" r="0" b="0"/>
+            <wp:docPr id="30" name="Image 30"/>
+            <wp:cNvGraphicFramePr>
+              <a:graphicFrameLocks xmlns:a="http://schemas.openxmlformats.org/drawingml/2006/main" noChangeAspect="1"/>
+            </wp:cNvGraphicFramePr>
+            <a:graphic xmlns:a="http://schemas.openxmlformats.org/drawingml/2006/main">
+              <a:graphicData uri="http://schemas.openxmlformats.org/drawingml/2006/picture">
+                <pic:pic xmlns:pic="http://schemas.openxmlformats.org/drawingml/2006/picture">
+                  <pic:nvPicPr>
+                    <pic:cNvPr id="0" name="Picture 22"/>
+                    <pic:cNvPicPr>
+                      <a:picLocks noChangeAspect="1" noChangeArrowheads="1"/>
+                    </pic:cNvPicPr>
+                  </pic:nvPicPr>
+                  <pic:blipFill>
+                    <a:blip r:embed="rId13" cstate="print">
+                      <a:extLst>
+                        <a:ext uri="{28A0092B-C50C-407E-A947-70E740481C1C}">
+                          <a14:useLocalDpi xmlns:a14="http://schemas.microsoft.com/office/drawing/2010/main" val="0"/>
+                        </a:ext>
+                      </a:extLst>
+                    </a:blip>
+                    <a:srcRect/>
+                    <a:stretch>
+                      <a:fillRect/>
+                    </a:stretch>
+                  </pic:blipFill>
+                  <pic:spPr bwMode="auto">
+                    <a:xfrm>
+                      <a:off x="0" y="0"/>
+                      <a:ext cx="7578363" cy="4866831"/>
+                    </a:xfrm>
+                    <a:prstGeom prst="rect">
+                      <a:avLst/>
+                    </a:prstGeom>
+                    <a:noFill/>
+                    <a:ln>
+                      <a:noFill/>
+                    </a:ln>
+                  </pic:spPr>
+                </pic:pic>
+              </a:graphicData>
+            </a:graphic>
+          </wp:inline>
+        </w:drawing>
+      </w:r>
+    </w:p>
+    <w:p>
+      <w:pPr>
+        <w:pStyle w:val="Lgende"/>
+        <w:jc w:val="left"/>
+      </w:pPr>
+      <w:bookmarkStart w:id="17" w:name="_Toc90048622"/>
+      <w:r>
+        <w:t xml:space="preserve">Figure </w:t>
+      </w:r>
+      <w:r>
+        <w:fldChar w:fldCharType="begin"/>
+      </w:r>
+      <w:r>
+        <w:instrText xml:space="preserve"> SEQ Figure \* ARABIC </w:instrText>
+      </w:r>
+      <w:r>
+        <w:fldChar w:fldCharType="separate"/>
+      </w:r>
+      <w:r>
+        <w:rPr>
+          <w:noProof/>
+        </w:rPr>
+        <w:t>1</w:t>
+      </w:r>
+      <w:r>
+        <w:fldChar w:fldCharType="end"/>
+      </w:r>
+      <w:r>
+        <w:t xml:space="preserve"> - Baseline Architecture </w:t>
+      </w:r>
+      <w:r>
+        <w:t>–</w:t>
+      </w:r>
+      <w:r>
+        <w:t xml:space="preserve"> </w:t>
+      </w:r>
+      <w:r>
+        <w:t xml:space="preserve">Cartographie </w:t>
+      </w:r>
+      <w:r>
+        <w:t xml:space="preserve">des départements, </w:t>
+      </w:r>
+      <w:r>
+        <w:t xml:space="preserve">des </w:t>
+      </w:r>
+      <w:r>
+        <w:t>processus et des acteurs</w:t>
+      </w:r>
+      <w:r>
+        <w:t>.</w:t>
+      </w:r>
+      <w:bookmarkEnd w:id="17"/>
+    </w:p>
+    <w:p>
+      <w:pPr>
+        <w:rPr>
+          <w:rFonts w:ascii="Open Sans" w:eastAsia="Georgia" w:hAnsi="Open Sans" w:cs="Open Sans"/>
+          <w:b/>
+          <w:sz w:val="30"/>
+          <w:szCs w:val="30"/>
+        </w:rPr>
+      </w:pPr>
+      <w:bookmarkStart w:id="18" w:name="_Toc90036595"/>
+      <w:r>
+        <w:t xml:space="preserve">La cartographie macroscopique de l’entreprise ci-avant montre l’organisation générale de l’entreprise, les différents </w:t>
+      </w:r>
+      <w:r>
+        <w:t>départements</w:t>
+      </w:r>
+      <w:r>
+        <w:t xml:space="preserve">, les </w:t>
+      </w:r>
+      <w:r>
+        <w:t xml:space="preserve">processus </w:t>
+      </w:r>
+      <w:r>
+        <w:t>et le</w:t>
+      </w:r>
+      <w:r>
+        <w:t xml:space="preserve">urs </w:t>
+      </w:r>
+      <w:r>
+        <w:t>acteurs d</w:t>
+      </w:r>
+      <w:r>
+        <w:t xml:space="preserve">ans </w:t>
+      </w:r>
+      <w:r>
+        <w:t>l’entreprise</w:t>
+      </w:r>
+      <w:r>
+        <w:t>.</w:t>
+      </w:r>
+      <w:r>
+        <w:br w:type="page"/>
+      </w:r>
+    </w:p>
+    <w:p>
+      <w:pPr>
+        <w:pStyle w:val="Titre2"/>
+      </w:pPr>
+      <w:r>
+        <w:lastRenderedPageBreak/>
         <w:t>Architecture métier (business layer)</w:t>
       </w:r>
-      <w:bookmarkEnd w:id="17"/>
+      <w:bookmarkEnd w:id="18"/>
     </w:p>
     <w:p>
       <w:pPr>
@@ -5762,27 +5943,27 @@
       <w:pPr>
         <w:pStyle w:val="Titre3"/>
       </w:pPr>
-      <w:bookmarkStart w:id="18" w:name="_Toc90036596"/>
+      <w:bookmarkStart w:id="19" w:name="_Toc90036596"/>
       <w:r>
         <w:t>D</w:t>
       </w:r>
       <w:r>
         <w:t>épartement service client</w:t>
       </w:r>
-      <w:bookmarkEnd w:id="18"/>
+      <w:bookmarkEnd w:id="19"/>
     </w:p>
     <w:p>
       <w:pPr>
         <w:pStyle w:val="Titre4"/>
       </w:pPr>
-      <w:bookmarkStart w:id="19" w:name="_Toc90036597"/>
+      <w:bookmarkStart w:id="20" w:name="_Toc90036597"/>
       <w:r>
         <w:t xml:space="preserve">Processus :  </w:t>
       </w:r>
       <w:r>
         <w:t>Répondre à un client</w:t>
       </w:r>
-      <w:bookmarkEnd w:id="19"/>
+      <w:bookmarkEnd w:id="20"/>
     </w:p>
     <w:p>
       <w:pPr>
@@ -5811,7 +5992,7 @@
                     </pic:cNvPicPr>
                   </pic:nvPicPr>
                   <pic:blipFill>
-                    <a:blip r:embed="rId13" cstate="print">
+                    <a:blip r:embed="rId14" cstate="print">
                       <a:extLst>
                         <a:ext uri="{28A0092B-C50C-407E-A947-70E740481C1C}">
                           <a14:useLocalDpi xmlns:a14="http://schemas.microsoft.com/office/drawing/2010/main" val="0"/>
@@ -5848,7 +6029,7 @@
         <w:pStyle w:val="Lgende"/>
         <w:jc w:val="left"/>
       </w:pPr>
-      <w:bookmarkStart w:id="20" w:name="_Toc90037084"/>
+      <w:bookmarkStart w:id="21" w:name="_Toc90048623"/>
       <w:r>
         <w:t xml:space="preserve">Figure </w:t>
       </w:r>
@@ -5865,7 +6046,7 @@
         <w:rPr>
           <w:noProof/>
         </w:rPr>
-        <w:t>1</w:t>
+        <w:t>2</w:t>
       </w:r>
       <w:r>
         <w:fldChar w:fldCharType="end"/>
@@ -5873,18 +6054,25 @@
       <w:r>
         <w:t xml:space="preserve"> - Business </w:t>
       </w:r>
-      <w:proofErr w:type="spellStart"/>
-      <w:r>
-        <w:t>Baline</w:t>
-      </w:r>
-      <w:proofErr w:type="spellEnd"/>
-      <w:r>
-        <w:t xml:space="preserve"> Architecture - </w:t>
+      <w:r>
+        <w:t>B</w:t>
+      </w:r>
+      <w:r>
+        <w:t>ase</w:t>
+      </w:r>
+      <w:r>
+        <w:t>line</w:t>
+      </w:r>
+      <w:r>
+        <w:t xml:space="preserve"> </w:t>
+      </w:r>
+      <w:r>
+        <w:t xml:space="preserve">Architecture - </w:t>
       </w:r>
       <w:r>
         <w:t>Répondre à un client</w:t>
       </w:r>
-      <w:bookmarkEnd w:id="20"/>
+      <w:bookmarkEnd w:id="21"/>
     </w:p>
     <w:p/>
     <w:p>
@@ -5933,25 +6121,25 @@
       <w:pPr>
         <w:pStyle w:val="Titre3"/>
       </w:pPr>
-      <w:bookmarkStart w:id="21" w:name="_Toc90036598"/>
+      <w:bookmarkStart w:id="22" w:name="_Toc90036598"/>
       <w:r>
         <w:lastRenderedPageBreak/>
         <w:t>Département légal</w:t>
       </w:r>
-      <w:bookmarkEnd w:id="21"/>
+      <w:bookmarkEnd w:id="22"/>
     </w:p>
     <w:p>
       <w:pPr>
         <w:pStyle w:val="Titre4"/>
       </w:pPr>
-      <w:bookmarkStart w:id="22" w:name="_Toc90036599"/>
+      <w:bookmarkStart w:id="23" w:name="_Toc90036599"/>
       <w:r>
         <w:t xml:space="preserve">Processus : </w:t>
       </w:r>
       <w:r>
         <w:t>Enquêter</w:t>
       </w:r>
-      <w:bookmarkEnd w:id="22"/>
+      <w:bookmarkEnd w:id="23"/>
     </w:p>
     <w:p>
       <w:pPr>
@@ -5980,7 +6168,7 @@
                     </pic:cNvPicPr>
                   </pic:nvPicPr>
                   <pic:blipFill>
-                    <a:blip r:embed="rId14" cstate="print">
+                    <a:blip r:embed="rId15" cstate="print">
                       <a:extLst>
                         <a:ext uri="{28A0092B-C50C-407E-A947-70E740481C1C}">
                           <a14:useLocalDpi xmlns:a14="http://schemas.microsoft.com/office/drawing/2010/main" val="0"/>
@@ -6017,7 +6205,7 @@
         <w:pStyle w:val="Lgende"/>
         <w:jc w:val="left"/>
       </w:pPr>
-      <w:bookmarkStart w:id="23" w:name="_Toc90037085"/>
+      <w:bookmarkStart w:id="24" w:name="_Toc90048624"/>
       <w:r>
         <w:t xml:space="preserve">Figure </w:t>
       </w:r>
@@ -6034,7 +6222,7 @@
         <w:rPr>
           <w:noProof/>
         </w:rPr>
-        <w:t>2</w:t>
+        <w:t>3</w:t>
       </w:r>
       <w:r>
         <w:fldChar w:fldCharType="end"/>
@@ -6042,13 +6230,20 @@
       <w:r>
         <w:t xml:space="preserve"> - Business </w:t>
       </w:r>
-      <w:proofErr w:type="spellStart"/>
-      <w:r>
-        <w:t>Baline</w:t>
-      </w:r>
-      <w:proofErr w:type="spellEnd"/>
-      <w:r>
-        <w:t xml:space="preserve"> Architecture </w:t>
+      <w:r>
+        <w:t>B</w:t>
+      </w:r>
+      <w:r>
+        <w:t>ase</w:t>
+      </w:r>
+      <w:r>
+        <w:t>line</w:t>
+      </w:r>
+      <w:r>
+        <w:t xml:space="preserve"> </w:t>
+      </w:r>
+      <w:r>
+        <w:t xml:space="preserve">Architecture </w:t>
       </w:r>
       <w:r>
         <w:t>–</w:t>
@@ -6059,7 +6254,7 @@
       <w:r>
         <w:t>Enquêter</w:t>
       </w:r>
-      <w:bookmarkEnd w:id="23"/>
+      <w:bookmarkEnd w:id="24"/>
     </w:p>
     <w:p/>
     <w:p>
@@ -6115,12 +6310,12 @@
       <w:pPr>
         <w:pStyle w:val="Titre4"/>
       </w:pPr>
-      <w:bookmarkStart w:id="24" w:name="_Toc90036600"/>
+      <w:bookmarkStart w:id="25" w:name="_Toc90036600"/>
       <w:r>
         <w:lastRenderedPageBreak/>
         <w:t>Processus : Établir un contrat</w:t>
       </w:r>
-      <w:bookmarkEnd w:id="24"/>
+      <w:bookmarkEnd w:id="25"/>
     </w:p>
     <w:p>
       <w:pPr>
@@ -6149,7 +6344,7 @@
                     </pic:cNvPicPr>
                   </pic:nvPicPr>
                   <pic:blipFill>
-                    <a:blip r:embed="rId15" cstate="print">
+                    <a:blip r:embed="rId16" cstate="print">
                       <a:extLst>
                         <a:ext uri="{28A0092B-C50C-407E-A947-70E740481C1C}">
                           <a14:useLocalDpi xmlns:a14="http://schemas.microsoft.com/office/drawing/2010/main" val="0"/>
@@ -6186,7 +6381,7 @@
         <w:pStyle w:val="Lgende"/>
         <w:jc w:val="left"/>
       </w:pPr>
-      <w:bookmarkStart w:id="25" w:name="_Toc90037086"/>
+      <w:bookmarkStart w:id="26" w:name="_Toc90048625"/>
       <w:r>
         <w:t xml:space="preserve">Figure </w:t>
       </w:r>
@@ -6203,7 +6398,7 @@
         <w:rPr>
           <w:noProof/>
         </w:rPr>
-        <w:t>3</w:t>
+        <w:t>4</w:t>
       </w:r>
       <w:r>
         <w:fldChar w:fldCharType="end"/>
@@ -6211,18 +6406,25 @@
       <w:r>
         <w:t xml:space="preserve"> - Business </w:t>
       </w:r>
-      <w:proofErr w:type="spellStart"/>
-      <w:r>
-        <w:t>Baline</w:t>
-      </w:r>
-      <w:proofErr w:type="spellEnd"/>
-      <w:r>
-        <w:t xml:space="preserve"> Architecture - </w:t>
+      <w:r>
+        <w:t>B</w:t>
+      </w:r>
+      <w:r>
+        <w:t>ase</w:t>
+      </w:r>
+      <w:r>
+        <w:t>line</w:t>
+      </w:r>
+      <w:r>
+        <w:t xml:space="preserve"> </w:t>
+      </w:r>
+      <w:r>
+        <w:t xml:space="preserve">Architecture - </w:t>
       </w:r>
       <w:r>
         <w:t>Établir un contrat</w:t>
       </w:r>
-      <w:bookmarkEnd w:id="25"/>
+      <w:bookmarkEnd w:id="26"/>
     </w:p>
     <w:p/>
     <w:p>
@@ -6291,25 +6493,25 @@
       <w:pPr>
         <w:pStyle w:val="Titre3"/>
       </w:pPr>
-      <w:bookmarkStart w:id="26" w:name="_Toc90036601"/>
+      <w:bookmarkStart w:id="27" w:name="_Toc90036601"/>
       <w:r>
         <w:lastRenderedPageBreak/>
         <w:t>Département facturation</w:t>
       </w:r>
-      <w:bookmarkEnd w:id="26"/>
+      <w:bookmarkEnd w:id="27"/>
     </w:p>
     <w:p>
       <w:pPr>
         <w:pStyle w:val="Titre4"/>
       </w:pPr>
-      <w:bookmarkStart w:id="27" w:name="_Toc90036602"/>
+      <w:bookmarkStart w:id="28" w:name="_Toc90036602"/>
       <w:r>
         <w:t xml:space="preserve">Processus : </w:t>
       </w:r>
       <w:r>
         <w:t>Établir une facture</w:t>
       </w:r>
-      <w:bookmarkEnd w:id="27"/>
+      <w:bookmarkEnd w:id="28"/>
     </w:p>
     <w:p>
       <w:pPr>
@@ -6338,7 +6540,7 @@
                     </pic:cNvPicPr>
                   </pic:nvPicPr>
                   <pic:blipFill rotWithShape="1">
-                    <a:blip r:embed="rId16" cstate="print">
+                    <a:blip r:embed="rId17" cstate="print">
                       <a:extLst>
                         <a:ext uri="{28A0092B-C50C-407E-A947-70E740481C1C}">
                           <a14:useLocalDpi xmlns:a14="http://schemas.microsoft.com/office/drawing/2010/main" val="0"/>
@@ -6378,7 +6580,7 @@
         <w:pStyle w:val="Lgende"/>
         <w:jc w:val="left"/>
       </w:pPr>
-      <w:bookmarkStart w:id="28" w:name="_Toc90037087"/>
+      <w:bookmarkStart w:id="29" w:name="_Toc90048626"/>
       <w:r>
         <w:t xml:space="preserve">Figure </w:t>
       </w:r>
@@ -6395,7 +6597,7 @@
         <w:rPr>
           <w:noProof/>
         </w:rPr>
-        <w:t>4</w:t>
+        <w:t>5</w:t>
       </w:r>
       <w:r>
         <w:fldChar w:fldCharType="end"/>
@@ -6403,18 +6605,25 @@
       <w:r>
         <w:t xml:space="preserve"> - Business </w:t>
       </w:r>
-      <w:proofErr w:type="spellStart"/>
-      <w:r>
-        <w:t>Baline</w:t>
-      </w:r>
-      <w:proofErr w:type="spellEnd"/>
-      <w:r>
-        <w:t xml:space="preserve"> Architecture - </w:t>
+      <w:r>
+        <w:t>B</w:t>
+      </w:r>
+      <w:r>
+        <w:t>ase</w:t>
+      </w:r>
+      <w:r>
+        <w:t>line</w:t>
+      </w:r>
+      <w:r>
+        <w:t xml:space="preserve"> </w:t>
+      </w:r>
+      <w:r>
+        <w:t xml:space="preserve">Architecture - </w:t>
       </w:r>
       <w:r>
         <w:t>Établir une facture</w:t>
       </w:r>
-      <w:bookmarkEnd w:id="28"/>
+      <w:bookmarkEnd w:id="29"/>
     </w:p>
     <w:p>
       <w:pPr>
@@ -6442,25 +6651,25 @@
       <w:pPr>
         <w:pStyle w:val="Titre3"/>
       </w:pPr>
-      <w:bookmarkStart w:id="29" w:name="_Toc90036603"/>
+      <w:bookmarkStart w:id="30" w:name="_Toc90036603"/>
       <w:r>
         <w:lastRenderedPageBreak/>
         <w:t>Département vente</w:t>
       </w:r>
-      <w:bookmarkEnd w:id="29"/>
+      <w:bookmarkEnd w:id="30"/>
     </w:p>
     <w:p>
       <w:pPr>
         <w:pStyle w:val="Titre4"/>
       </w:pPr>
-      <w:bookmarkStart w:id="30" w:name="_Toc90036604"/>
+      <w:bookmarkStart w:id="31" w:name="_Toc90036604"/>
       <w:r>
         <w:t xml:space="preserve">Processus : </w:t>
       </w:r>
       <w:r>
         <w:t>Définir une stratégie commerciale</w:t>
       </w:r>
-      <w:bookmarkEnd w:id="30"/>
+      <w:bookmarkEnd w:id="31"/>
     </w:p>
     <w:p>
       <w:pPr>
@@ -6489,7 +6698,7 @@
                     </pic:cNvPicPr>
                   </pic:nvPicPr>
                   <pic:blipFill>
-                    <a:blip r:embed="rId17">
+                    <a:blip r:embed="rId18">
                       <a:extLst>
                         <a:ext uri="{28A0092B-C50C-407E-A947-70E740481C1C}">
                           <a14:useLocalDpi xmlns:a14="http://schemas.microsoft.com/office/drawing/2010/main" val="0"/>
@@ -6526,7 +6735,7 @@
         <w:pStyle w:val="Lgende"/>
         <w:jc w:val="left"/>
       </w:pPr>
-      <w:bookmarkStart w:id="31" w:name="_Toc90037088"/>
+      <w:bookmarkStart w:id="32" w:name="_Toc90048627"/>
       <w:r>
         <w:t xml:space="preserve">Figure </w:t>
       </w:r>
@@ -6543,26 +6752,24 @@
         <w:rPr>
           <w:noProof/>
         </w:rPr>
-        <w:t>5</w:t>
+        <w:t>6</w:t>
       </w:r>
       <w:r>
         <w:fldChar w:fldCharType="end"/>
       </w:r>
       <w:r>
-        <w:t xml:space="preserve"> - Business </w:t>
-      </w:r>
-      <w:proofErr w:type="spellStart"/>
-      <w:r>
-        <w:t>Baline</w:t>
-      </w:r>
-      <w:proofErr w:type="spellEnd"/>
-      <w:r>
-        <w:t xml:space="preserve"> Architecture - </w:t>
+        <w:t xml:space="preserve"> - Business B</w:t>
+      </w:r>
+      <w:r>
+        <w:t>ase</w:t>
+      </w:r>
+      <w:r>
+        <w:t xml:space="preserve">line Architecture - </w:t>
       </w:r>
       <w:r>
         <w:t>Définir une stratégie commerciale</w:t>
       </w:r>
-      <w:bookmarkEnd w:id="31"/>
+      <w:bookmarkEnd w:id="32"/>
     </w:p>
     <w:p/>
     <w:p>
@@ -6600,7 +6807,7 @@
       <w:pPr>
         <w:pStyle w:val="Titre4"/>
       </w:pPr>
-      <w:bookmarkStart w:id="32" w:name="_Toc90036605"/>
+      <w:bookmarkStart w:id="33" w:name="_Toc90036605"/>
       <w:r>
         <w:lastRenderedPageBreak/>
         <w:t xml:space="preserve">Processus : </w:t>
@@ -6608,7 +6815,7 @@
       <w:r>
         <w:t>Prospecter des clients</w:t>
       </w:r>
-      <w:bookmarkEnd w:id="32"/>
+      <w:bookmarkEnd w:id="33"/>
     </w:p>
     <w:p>
       <w:pPr>
@@ -6638,7 +6845,7 @@
                     </pic:cNvPicPr>
                   </pic:nvPicPr>
                   <pic:blipFill>
-                    <a:blip r:embed="rId18">
+                    <a:blip r:embed="rId19">
                       <a:extLst>
                         <a:ext uri="{28A0092B-C50C-407E-A947-70E740481C1C}">
                           <a14:useLocalDpi xmlns:a14="http://schemas.microsoft.com/office/drawing/2010/main" val="0"/>
@@ -6675,7 +6882,7 @@
         <w:pStyle w:val="Lgende"/>
         <w:jc w:val="left"/>
       </w:pPr>
-      <w:bookmarkStart w:id="33" w:name="_Toc90037089"/>
+      <w:bookmarkStart w:id="34" w:name="_Toc90048628"/>
       <w:r>
         <w:t xml:space="preserve">Figure </w:t>
       </w:r>
@@ -6692,7 +6899,7 @@
         <w:rPr>
           <w:noProof/>
         </w:rPr>
-        <w:t>6</w:t>
+        <w:t>7</w:t>
       </w:r>
       <w:r>
         <w:fldChar w:fldCharType="end"/>
@@ -6703,18 +6910,25 @@
       <w:r>
         <w:t xml:space="preserve"> - Business </w:t>
       </w:r>
-      <w:proofErr w:type="spellStart"/>
-      <w:r>
-        <w:t>Baline</w:t>
-      </w:r>
-      <w:proofErr w:type="spellEnd"/>
-      <w:r>
-        <w:t xml:space="preserve"> Architecture - </w:t>
+      <w:r>
+        <w:t>B</w:t>
+      </w:r>
+      <w:r>
+        <w:t>ase</w:t>
+      </w:r>
+      <w:r>
+        <w:t>line</w:t>
+      </w:r>
+      <w:r>
+        <w:t xml:space="preserve"> </w:t>
+      </w:r>
+      <w:r>
+        <w:t xml:space="preserve">Architecture - </w:t>
       </w:r>
       <w:r>
         <w:t>Prospecter des clients</w:t>
       </w:r>
-      <w:bookmarkEnd w:id="33"/>
+      <w:bookmarkEnd w:id="34"/>
     </w:p>
     <w:p/>
     <w:p>
@@ -6741,7 +6955,7 @@
       <w:pPr>
         <w:pStyle w:val="Titre4"/>
       </w:pPr>
-      <w:bookmarkStart w:id="34" w:name="_Toc90036606"/>
+      <w:bookmarkStart w:id="35" w:name="_Toc90036606"/>
       <w:r>
         <w:lastRenderedPageBreak/>
         <w:t xml:space="preserve">Processus : </w:t>
@@ -6749,7 +6963,7 @@
       <w:r>
         <w:t>Vendre un produit d’assurance</w:t>
       </w:r>
-      <w:bookmarkEnd w:id="34"/>
+      <w:bookmarkEnd w:id="35"/>
     </w:p>
     <w:p>
       <w:pPr>
@@ -6778,7 +6992,7 @@
                     </pic:cNvPicPr>
                   </pic:nvPicPr>
                   <pic:blipFill>
-                    <a:blip r:embed="rId19" cstate="print">
+                    <a:blip r:embed="rId20" cstate="print">
                       <a:extLst>
                         <a:ext uri="{28A0092B-C50C-407E-A947-70E740481C1C}">
                           <a14:useLocalDpi xmlns:a14="http://schemas.microsoft.com/office/drawing/2010/main" val="0"/>
@@ -6815,7 +7029,7 @@
         <w:pStyle w:val="Lgende"/>
         <w:jc w:val="left"/>
       </w:pPr>
-      <w:bookmarkStart w:id="35" w:name="_Toc90037090"/>
+      <w:bookmarkStart w:id="36" w:name="_Toc90048629"/>
       <w:r>
         <w:t xml:space="preserve">Figure </w:t>
       </w:r>
@@ -6832,7 +7046,7 @@
         <w:rPr>
           <w:noProof/>
         </w:rPr>
-        <w:t>7</w:t>
+        <w:t>8</w:t>
       </w:r>
       <w:r>
         <w:fldChar w:fldCharType="end"/>
@@ -6840,18 +7054,25 @@
       <w:r>
         <w:t xml:space="preserve"> - Business </w:t>
       </w:r>
-      <w:proofErr w:type="spellStart"/>
-      <w:r>
-        <w:t>Baline</w:t>
-      </w:r>
-      <w:proofErr w:type="spellEnd"/>
-      <w:r>
-        <w:t xml:space="preserve"> Architecture - </w:t>
+      <w:r>
+        <w:t>B</w:t>
+      </w:r>
+      <w:r>
+        <w:t>ase</w:t>
+      </w:r>
+      <w:r>
+        <w:t>line</w:t>
+      </w:r>
+      <w:r>
+        <w:t xml:space="preserve"> </w:t>
+      </w:r>
+      <w:r>
+        <w:t xml:space="preserve">Architecture - </w:t>
       </w:r>
       <w:r>
         <w:t>Vendre un produit d'assurance</w:t>
       </w:r>
-      <w:bookmarkEnd w:id="35"/>
+      <w:bookmarkEnd w:id="36"/>
     </w:p>
     <w:p/>
     <w:p>
@@ -6880,22 +7101,22 @@
       <w:pPr>
         <w:pStyle w:val="Titre3"/>
       </w:pPr>
-      <w:bookmarkStart w:id="36" w:name="_Toc90036607"/>
+      <w:bookmarkStart w:id="37" w:name="_Toc90036607"/>
       <w:r>
         <w:lastRenderedPageBreak/>
         <w:t>Service Informatique</w:t>
       </w:r>
-      <w:bookmarkEnd w:id="36"/>
+      <w:bookmarkEnd w:id="37"/>
     </w:p>
     <w:p>
       <w:pPr>
         <w:pStyle w:val="Titre4"/>
       </w:pPr>
-      <w:bookmarkStart w:id="37" w:name="_Toc90036608"/>
+      <w:bookmarkStart w:id="38" w:name="_Toc90036608"/>
       <w:r>
         <w:t>Processus : Sauvegarder quotidiennement les données</w:t>
       </w:r>
-      <w:bookmarkEnd w:id="37"/>
+      <w:bookmarkEnd w:id="38"/>
     </w:p>
     <w:p>
       <w:pPr>
@@ -6924,7 +7145,7 @@
                     </pic:cNvPicPr>
                   </pic:nvPicPr>
                   <pic:blipFill>
-                    <a:blip r:embed="rId20">
+                    <a:blip r:embed="rId21">
                       <a:extLst>
                         <a:ext uri="{28A0092B-C50C-407E-A947-70E740481C1C}">
                           <a14:useLocalDpi xmlns:a14="http://schemas.microsoft.com/office/drawing/2010/main" val="0"/>
@@ -6961,7 +7182,7 @@
         <w:pStyle w:val="Lgende"/>
         <w:jc w:val="left"/>
       </w:pPr>
-      <w:bookmarkStart w:id="38" w:name="_Toc90037091"/>
+      <w:bookmarkStart w:id="39" w:name="_Toc90048630"/>
       <w:r>
         <w:t xml:space="preserve">Figure </w:t>
       </w:r>
@@ -6978,7 +7199,7 @@
         <w:rPr>
           <w:noProof/>
         </w:rPr>
-        <w:t>8</w:t>
+        <w:t>9</w:t>
       </w:r>
       <w:r>
         <w:fldChar w:fldCharType="end"/>
@@ -6986,18 +7207,25 @@
       <w:r>
         <w:t xml:space="preserve"> - Business </w:t>
       </w:r>
-      <w:proofErr w:type="spellStart"/>
-      <w:r>
-        <w:t>Baline</w:t>
-      </w:r>
-      <w:proofErr w:type="spellEnd"/>
-      <w:r>
-        <w:t xml:space="preserve"> Architecture - </w:t>
+      <w:r>
+        <w:t>B</w:t>
+      </w:r>
+      <w:r>
+        <w:t>ase</w:t>
+      </w:r>
+      <w:r>
+        <w:t>line</w:t>
+      </w:r>
+      <w:r>
+        <w:t xml:space="preserve"> </w:t>
+      </w:r>
+      <w:r>
+        <w:t xml:space="preserve">Architecture - </w:t>
       </w:r>
       <w:r>
         <w:t>Sauvegarder quotidiennement les données</w:t>
       </w:r>
-      <w:bookmarkEnd w:id="38"/>
+      <w:bookmarkEnd w:id="39"/>
     </w:p>
     <w:p/>
     <w:p>
@@ -7031,7 +7259,13 @@
         <w:t xml:space="preserve"> local</w:t>
       </w:r>
       <w:r>
-        <w:t xml:space="preserve"> de sauvegarde ou les transaction seront lancées.</w:t>
+        <w:t xml:space="preserve"> de sauvegarde ou les transaction</w:t>
+      </w:r>
+      <w:r>
+        <w:t>s</w:t>
+      </w:r>
+      <w:r>
+        <w:t xml:space="preserve"> seront lancées.</w:t>
       </w:r>
     </w:p>
     <w:p>
@@ -7046,6 +7280,20 @@
       <w:r>
         <w:lastRenderedPageBreak/>
         <w:t>Évaluation des processus business</w:t>
+      </w:r>
+    </w:p>
+    <w:p>
+      <w:pPr>
+        <w:jc w:val="both"/>
+      </w:pPr>
+      <w:r>
+        <w:t xml:space="preserve">Le catalogue ci-après présente un résumé de l’évaluation des processus business. Notons que l’analyse de l’entreprise n’a pas relevé de problématique lié à l’organisation du travail, à la réalisation des objectifs de service. Les processus présentent surtout des problématiques liés aux interactions interservices et aux </w:t>
+      </w:r>
+      <w:r>
+        <w:t>interactions</w:t>
+      </w:r>
+      <w:r>
+        <w:t xml:space="preserve"> avec les données.</w:t>
       </w:r>
     </w:p>
     <w:p/>
@@ -7087,18 +7335,18 @@
       <w:pPr>
         <w:pStyle w:val="Titre1"/>
       </w:pPr>
-      <w:bookmarkStart w:id="39" w:name="_Toc90036609"/>
+      <w:bookmarkStart w:id="40" w:name="_Toc90036609"/>
       <w:r>
         <w:lastRenderedPageBreak/>
         <w:t>APPROCHE ARCHITECTURALE</w:t>
       </w:r>
-      <w:bookmarkEnd w:id="39"/>
+      <w:bookmarkEnd w:id="40"/>
     </w:p>
     <w:p>
       <w:pPr>
         <w:pStyle w:val="Titre2"/>
       </w:pPr>
-      <w:bookmarkStart w:id="40" w:name="_Toc90036610"/>
+      <w:bookmarkStart w:id="41" w:name="_Toc90036610"/>
       <w:r>
         <w:t>A</w:t>
       </w:r>
@@ -7111,17 +7359,17 @@
       <w:r>
         <w:t>retenue</w:t>
       </w:r>
-      <w:bookmarkEnd w:id="40"/>
+      <w:bookmarkEnd w:id="41"/>
     </w:p>
     <w:p>
       <w:pPr>
         <w:pStyle w:val="Titre3"/>
       </w:pPr>
-      <w:bookmarkStart w:id="41" w:name="_Toc90036611"/>
+      <w:bookmarkStart w:id="42" w:name="_Toc90036611"/>
       <w:r>
         <w:t>Vue d’ensemble de l’architecture cible</w:t>
       </w:r>
-      <w:bookmarkEnd w:id="41"/>
+      <w:bookmarkEnd w:id="42"/>
     </w:p>
     <w:p>
       <w:r>
@@ -7138,7 +7386,7 @@
       <w:pPr>
         <w:pStyle w:val="Titre3"/>
       </w:pPr>
-      <w:bookmarkStart w:id="42" w:name="_Toc90036612"/>
+      <w:bookmarkStart w:id="43" w:name="_Toc90036612"/>
       <w:r>
         <w:t xml:space="preserve">Outil de </w:t>
       </w:r>
@@ -7150,14 +7398,14 @@
       <w:r>
         <w:t xml:space="preserve"> externe</w:t>
       </w:r>
-      <w:bookmarkEnd w:id="42"/>
+      <w:bookmarkEnd w:id="43"/>
     </w:p>
     <w:p/>
     <w:p>
       <w:pPr>
         <w:pStyle w:val="Titre2"/>
       </w:pPr>
-      <w:bookmarkStart w:id="43" w:name="_Toc90036613"/>
+      <w:bookmarkStart w:id="44" w:name="_Toc90036613"/>
       <w:r>
         <w:t xml:space="preserve">Exigences </w:t>
       </w:r>
@@ -7170,7 +7418,7 @@
       <w:r>
         <w:t xml:space="preserve"> cible</w:t>
       </w:r>
-      <w:bookmarkEnd w:id="43"/>
+      <w:bookmarkEnd w:id="44"/>
     </w:p>
     <w:p>
       <w:r>
@@ -7196,12 +7444,12 @@
       <w:pPr>
         <w:pStyle w:val="Titre1"/>
       </w:pPr>
-      <w:bookmarkStart w:id="44" w:name="_Toc90036614"/>
+      <w:bookmarkStart w:id="45" w:name="_Toc90036614"/>
       <w:r>
         <w:lastRenderedPageBreak/>
         <w:t>ARCHITECTURE CIBLE</w:t>
       </w:r>
-      <w:bookmarkEnd w:id="44"/>
+      <w:bookmarkEnd w:id="45"/>
     </w:p>
     <w:p>
       <w:r>
@@ -7227,12 +7475,12 @@
       <w:pPr>
         <w:pStyle w:val="Titre1"/>
       </w:pPr>
-      <w:bookmarkStart w:id="45" w:name="_Toc90036615"/>
+      <w:bookmarkStart w:id="46" w:name="_Toc90036615"/>
       <w:r>
         <w:lastRenderedPageBreak/>
         <w:t>ANALYSE DES ÉCARTS</w:t>
       </w:r>
-      <w:bookmarkEnd w:id="45"/>
+      <w:bookmarkEnd w:id="46"/>
     </w:p>
     <w:p>
       <w:r>
@@ -7257,12 +7505,12 @@
       <w:pPr>
         <w:pStyle w:val="Titre1"/>
       </w:pPr>
-      <w:bookmarkStart w:id="46" w:name="_Toc90036616"/>
+      <w:bookmarkStart w:id="47" w:name="_Toc90036616"/>
       <w:r>
         <w:lastRenderedPageBreak/>
         <w:t>ARCHITECTURE DE TRANSITION</w:t>
       </w:r>
-      <w:bookmarkEnd w:id="46"/>
+      <w:bookmarkEnd w:id="47"/>
     </w:p>
     <w:p>
       <w:r>
@@ -7293,15 +7541,15 @@
       <w:pPr>
         <w:pStyle w:val="Titre1"/>
       </w:pPr>
-      <w:bookmarkStart w:id="47" w:name="_Toc87808942"/>
-      <w:bookmarkStart w:id="48" w:name="_Hlk78113879"/>
-      <w:bookmarkStart w:id="49" w:name="_Toc90036617"/>
+      <w:bookmarkStart w:id="48" w:name="_Toc87808942"/>
+      <w:bookmarkStart w:id="49" w:name="_Hlk78113879"/>
+      <w:bookmarkStart w:id="50" w:name="_Toc90036617"/>
       <w:r>
         <w:lastRenderedPageBreak/>
         <w:t>APPROBATIONS</w:t>
       </w:r>
-      <w:bookmarkEnd w:id="47"/>
-      <w:bookmarkEnd w:id="49"/>
+      <w:bookmarkEnd w:id="48"/>
+      <w:bookmarkEnd w:id="50"/>
     </w:p>
     <w:p>
       <w:r>
@@ -7340,12 +7588,13 @@
               <w:bottom w:val="single" w:sz="8" w:space="0" w:color="auto"/>
               <w:right w:val="nil"/>
             </w:tcBorders>
-            <w:shd w:val="clear" w:color="auto" w:fill="C3BBB5"/>
+            <w:shd w:val="clear" w:color="auto" w:fill="8EA9DB"/>
             <w:vAlign w:val="center"/>
           </w:tcPr>
           <w:p>
             <w:pPr>
               <w:spacing w:after="0" w:line="240" w:lineRule="auto"/>
+              <w:jc w:val="center"/>
               <w:rPr>
                 <w:rFonts w:ascii="Calibri" w:eastAsia="Times New Roman" w:hAnsi="Calibri" w:cs="Calibri"/>
                 <w:b/>
@@ -7355,10 +7604,10 @@
             </w:pPr>
             <w:r>
               <w:rPr>
+                <w:rFonts w:ascii="Calibri" w:eastAsia="Times New Roman" w:hAnsi="Calibri" w:cs="Calibri"/>
                 <w:b/>
                 <w:bCs/>
-                <w:sz w:val="24"/>
-                <w:szCs w:val="24"/>
+                <w:color w:val="000000"/>
               </w:rPr>
               <w:t>Nom</w:t>
             </w:r>
@@ -7372,7 +7621,7 @@
               <w:left w:val="nil"/>
               <w:bottom w:val="single" w:sz="8" w:space="0" w:color="auto"/>
             </w:tcBorders>
-            <w:shd w:val="clear" w:color="auto" w:fill="C3BBB5"/>
+            <w:shd w:val="clear" w:color="auto" w:fill="8EA9DB"/>
             <w:vAlign w:val="center"/>
             <w:hideMark/>
           </w:tcPr>
@@ -7389,10 +7638,10 @@
             </w:pPr>
             <w:r>
               <w:rPr>
+                <w:rFonts w:ascii="Calibri" w:eastAsia="Times New Roman" w:hAnsi="Calibri" w:cs="Calibri"/>
                 <w:b/>
                 <w:bCs/>
-                <w:sz w:val="24"/>
-                <w:szCs w:val="24"/>
+                <w:color w:val="000000"/>
               </w:rPr>
               <w:t>Poste</w:t>
             </w:r>
@@ -7407,7 +7656,7 @@
               <w:bottom w:val="single" w:sz="8" w:space="0" w:color="auto"/>
               <w:right w:val="nil"/>
             </w:tcBorders>
-            <w:shd w:val="clear" w:color="auto" w:fill="C3BBB5"/>
+            <w:shd w:val="clear" w:color="auto" w:fill="8EA9DB"/>
             <w:vAlign w:val="center"/>
           </w:tcPr>
           <w:p>
@@ -7423,10 +7672,10 @@
             </w:pPr>
             <w:r>
               <w:rPr>
+                <w:rFonts w:ascii="Calibri" w:eastAsia="Times New Roman" w:hAnsi="Calibri" w:cs="Calibri"/>
                 <w:b/>
                 <w:bCs/>
-                <w:sz w:val="24"/>
-                <w:szCs w:val="24"/>
+                <w:color w:val="000000"/>
               </w:rPr>
               <w:t>Signature</w:t>
             </w:r>
@@ -7441,7 +7690,7 @@
               <w:bottom w:val="single" w:sz="8" w:space="0" w:color="auto"/>
               <w:right w:val="single" w:sz="4" w:space="0" w:color="auto"/>
             </w:tcBorders>
-            <w:shd w:val="clear" w:color="auto" w:fill="C3BBB5"/>
+            <w:shd w:val="clear" w:color="auto" w:fill="8EA9DB"/>
             <w:vAlign w:val="center"/>
           </w:tcPr>
           <w:p>
@@ -7457,10 +7706,10 @@
             </w:pPr>
             <w:r>
               <w:rPr>
+                <w:rFonts w:ascii="Calibri" w:eastAsia="Times New Roman" w:hAnsi="Calibri" w:cs="Calibri"/>
                 <w:b/>
                 <w:bCs/>
-                <w:sz w:val="24"/>
-                <w:szCs w:val="24"/>
+                <w:color w:val="000000"/>
               </w:rPr>
               <w:t>Date</w:t>
             </w:r>
@@ -7492,6 +7741,15 @@
                 <w:lang w:val="en-GB"/>
               </w:rPr>
             </w:pPr>
+            <w:r>
+              <w:rPr>
+                <w:b/>
+                <w:bCs/>
+                <w:sz w:val="24"/>
+                <w:szCs w:val="24"/>
+              </w:rPr>
+              <w:t>David EVAN</w:t>
+            </w:r>
           </w:p>
         </w:tc>
         <w:tc>
@@ -7511,6 +7769,9 @@
                 <w:lang w:val="en-GB"/>
               </w:rPr>
             </w:pPr>
+            <w:r>
+              <w:t>Architecte Logiciel</w:t>
+            </w:r>
           </w:p>
         </w:tc>
         <w:tc>
@@ -7527,6 +7788,24 @@
             <w:pPr>
               <w:spacing w:after="0" w:line="240" w:lineRule="auto"/>
             </w:pPr>
+            <w:r>
+              <w:rPr>
+                <w:rFonts w:ascii="Vladimir Script" w:hAnsi="Vladimir Script"/>
+                <w:sz w:val="44"/>
+                <w:szCs w:val="44"/>
+              </w:rPr>
+              <w:t xml:space="preserve">David </w:t>
+            </w:r>
+            <w:proofErr w:type="spellStart"/>
+            <w:r>
+              <w:rPr>
+                <w:rFonts w:ascii="Vladimir Script" w:hAnsi="Vladimir Script"/>
+                <w:sz w:val="44"/>
+                <w:szCs w:val="44"/>
+              </w:rPr>
+              <w:t>Evan</w:t>
+            </w:r>
+            <w:proofErr w:type="spellEnd"/>
           </w:p>
         </w:tc>
         <w:tc>
@@ -7544,6 +7823,24 @@
             <w:pPr>
               <w:spacing w:after="0" w:line="240" w:lineRule="auto"/>
             </w:pPr>
+            <w:r>
+              <w:fldChar w:fldCharType="begin"/>
+            </w:r>
+            <w:r>
+              <w:instrText xml:space="preserve"> TIME \@ "dd/MM/yyyy" </w:instrText>
+            </w:r>
+            <w:r>
+              <w:fldChar w:fldCharType="separate"/>
+            </w:r>
+            <w:r>
+              <w:rPr>
+                <w:noProof/>
+              </w:rPr>
+              <w:t>10/12/2021</w:t>
+            </w:r>
+            <w:r>
+              <w:fldChar w:fldCharType="end"/>
+            </w:r>
           </w:p>
         </w:tc>
       </w:tr>
@@ -7626,7 +7923,7 @@
       </w:tr>
       <w:tr>
         <w:trPr>
-          <w:trHeight w:val="17"/>
+          <w:trHeight w:val="776"/>
         </w:trPr>
         <w:tc>
           <w:tcPr>
@@ -7648,15 +7945,6 @@
                 <w:szCs w:val="24"/>
               </w:rPr>
             </w:pPr>
-            <w:r>
-              <w:rPr>
-                <w:b/>
-                <w:bCs/>
-                <w:sz w:val="24"/>
-                <w:szCs w:val="24"/>
-              </w:rPr>
-              <w:t>David EVAN</w:t>
-            </w:r>
           </w:p>
         </w:tc>
         <w:tc>
@@ -7673,9 +7961,6 @@
             <w:pPr>
               <w:spacing w:after="0" w:line="240" w:lineRule="auto"/>
             </w:pPr>
-            <w:r>
-              <w:t>Architecte Logiciel</w:t>
-            </w:r>
           </w:p>
         </w:tc>
         <w:tc>
@@ -7692,24 +7977,6 @@
             <w:pPr>
               <w:spacing w:after="0" w:line="240" w:lineRule="auto"/>
             </w:pPr>
-            <w:r>
-              <w:rPr>
-                <w:rFonts w:ascii="Vladimir Script" w:hAnsi="Vladimir Script"/>
-                <w:sz w:val="44"/>
-                <w:szCs w:val="44"/>
-              </w:rPr>
-              <w:t xml:space="preserve">David </w:t>
-            </w:r>
-            <w:proofErr w:type="spellStart"/>
-            <w:r>
-              <w:rPr>
-                <w:rFonts w:ascii="Vladimir Script" w:hAnsi="Vladimir Script"/>
-                <w:sz w:val="44"/>
-                <w:szCs w:val="44"/>
-              </w:rPr>
-              <w:t>Evan</w:t>
-            </w:r>
-            <w:proofErr w:type="spellEnd"/>
           </w:p>
         </w:tc>
         <w:tc>
@@ -7728,24 +7995,6 @@
               <w:keepNext/>
               <w:spacing w:after="0" w:line="240" w:lineRule="auto"/>
             </w:pPr>
-            <w:r>
-              <w:fldChar w:fldCharType="begin"/>
-            </w:r>
-            <w:r>
-              <w:instrText xml:space="preserve"> TIME \@ "dd/MM/yyyy" </w:instrText>
-            </w:r>
-            <w:r>
-              <w:fldChar w:fldCharType="separate"/>
-            </w:r>
-            <w:r>
-              <w:rPr>
-                <w:noProof/>
-              </w:rPr>
-              <w:t>10/12/2021</w:t>
-            </w:r>
-            <w:r>
-              <w:fldChar w:fldCharType="end"/>
-            </w:r>
           </w:p>
         </w:tc>
       </w:tr>
@@ -7754,7 +8003,7 @@
       <w:pPr>
         <w:pStyle w:val="Lgende"/>
       </w:pPr>
-      <w:bookmarkStart w:id="50" w:name="_Toc89420601"/>
+      <w:bookmarkStart w:id="51" w:name="_Toc89420601"/>
       <w:r>
         <w:t xml:space="preserve">Tableau </w:t>
       </w:r>
@@ -7785,7 +8034,7 @@
       <w:r>
         <w:t>du document de définition de l'architecture</w:t>
       </w:r>
-      <w:bookmarkEnd w:id="50"/>
+      <w:bookmarkEnd w:id="51"/>
     </w:p>
     <w:p>
       <w:pPr>
@@ -7805,27 +8054,27 @@
       <w:pPr>
         <w:pStyle w:val="Titre1"/>
       </w:pPr>
-      <w:bookmarkStart w:id="51" w:name="_Toc90036618"/>
+      <w:bookmarkStart w:id="52" w:name="_Toc90036618"/>
       <w:r>
         <w:lastRenderedPageBreak/>
         <w:t>TABLES DES RÉFÉRENCES</w:t>
       </w:r>
-      <w:bookmarkEnd w:id="51"/>
+      <w:bookmarkEnd w:id="52"/>
     </w:p>
     <w:p>
       <w:pPr>
         <w:pStyle w:val="Titre2"/>
       </w:pPr>
-      <w:bookmarkStart w:id="52" w:name="_Toc78113519"/>
-      <w:bookmarkStart w:id="53" w:name="_Toc78113743"/>
-      <w:bookmarkStart w:id="54" w:name="_Toc90036619"/>
-      <w:bookmarkEnd w:id="48"/>
+      <w:bookmarkStart w:id="53" w:name="_Toc78113519"/>
+      <w:bookmarkStart w:id="54" w:name="_Toc78113743"/>
+      <w:bookmarkStart w:id="55" w:name="_Toc90036619"/>
+      <w:bookmarkEnd w:id="49"/>
       <w:r>
         <w:t>Figures</w:t>
       </w:r>
-      <w:bookmarkEnd w:id="52"/>
       <w:bookmarkEnd w:id="53"/>
       <w:bookmarkEnd w:id="54"/>
+      <w:bookmarkEnd w:id="55"/>
     </w:p>
     <w:p>
       <w:pPr>
@@ -7847,13 +8096,13 @@
       <w:r>
         <w:fldChar w:fldCharType="separate"/>
       </w:r>
-      <w:hyperlink w:anchor="_Toc90037084" w:history="1">
+      <w:hyperlink w:anchor="_Toc90048622" w:history="1">
         <w:r>
           <w:rPr>
             <w:rStyle w:val="Lienhypertexte"/>
             <w:noProof/>
           </w:rPr>
-          <w:t>Figure 1 - Business Baline Architecture - Répondre à un client</w:t>
+          <w:t>Figure 1 - Baseline Architecture – Cartographie des départements, des processus et des acteurs.</w:t>
         </w:r>
         <w:r>
           <w:rPr>
@@ -7874,7 +8123,7 @@
             <w:noProof/>
             <w:webHidden/>
           </w:rPr>
-          <w:instrText xml:space="preserve"> PAGEREF _Toc90037084 \h </w:instrText>
+          <w:instrText xml:space="preserve"> PAGEREF _Toc90048622 \h </w:instrText>
         </w:r>
         <w:r>
           <w:rPr>
@@ -7916,13 +8165,13 @@
           <w:noProof/>
         </w:rPr>
       </w:pPr>
-      <w:hyperlink w:anchor="_Toc90037085" w:history="1">
+      <w:hyperlink w:anchor="_Toc90048623" w:history="1">
         <w:r>
           <w:rPr>
             <w:rStyle w:val="Lienhypertexte"/>
             <w:noProof/>
           </w:rPr>
-          <w:t>Figure 2 - Business Baline Architecture - Enquêter</w:t>
+          <w:t>Figure 2 - Business Baseline Architecture - Répondre à un client</w:t>
         </w:r>
         <w:r>
           <w:rPr>
@@ -7943,7 +8192,7 @@
             <w:noProof/>
             <w:webHidden/>
           </w:rPr>
-          <w:instrText xml:space="preserve"> PAGEREF _Toc90037085 \h </w:instrText>
+          <w:instrText xml:space="preserve"> PAGEREF _Toc90048623 \h </w:instrText>
         </w:r>
         <w:r>
           <w:rPr>
@@ -7985,13 +8234,13 @@
           <w:noProof/>
         </w:rPr>
       </w:pPr>
-      <w:hyperlink w:anchor="_Toc90037086" w:history="1">
+      <w:hyperlink w:anchor="_Toc90048624" w:history="1">
         <w:r>
           <w:rPr>
             <w:rStyle w:val="Lienhypertexte"/>
             <w:noProof/>
           </w:rPr>
-          <w:t>Figure 3 - Business Baline Architecture - Établir un contrat</w:t>
+          <w:t>Figure 3 - Business Baseline Architecture – Enquêter</w:t>
         </w:r>
         <w:r>
           <w:rPr>
@@ -8012,7 +8261,7 @@
             <w:noProof/>
             <w:webHidden/>
           </w:rPr>
-          <w:instrText xml:space="preserve"> PAGEREF _Toc90037086 \h </w:instrText>
+          <w:instrText xml:space="preserve"> PAGEREF _Toc90048624 \h </w:instrText>
         </w:r>
         <w:r>
           <w:rPr>
@@ -8032,7 +8281,7 @@
             <w:noProof/>
             <w:webHidden/>
           </w:rPr>
-          <w:t>8</w:t>
+          <w:t>9</w:t>
         </w:r>
         <w:r>
           <w:rPr>
@@ -8054,13 +8303,13 @@
           <w:noProof/>
         </w:rPr>
       </w:pPr>
-      <w:hyperlink w:anchor="_Toc90037087" w:history="1">
+      <w:hyperlink w:anchor="_Toc90048625" w:history="1">
         <w:r>
           <w:rPr>
             <w:rStyle w:val="Lienhypertexte"/>
             <w:noProof/>
           </w:rPr>
-          <w:t>Figure 4 - Business Baline Architecture - Établir une facture</w:t>
+          <w:t>Figure 4 - Business Baseline Architecture - Établir un contrat</w:t>
         </w:r>
         <w:r>
           <w:rPr>
@@ -8081,7 +8330,7 @@
             <w:noProof/>
             <w:webHidden/>
           </w:rPr>
-          <w:instrText xml:space="preserve"> PAGEREF _Toc90037087 \h </w:instrText>
+          <w:instrText xml:space="preserve"> PAGEREF _Toc90048625 \h </w:instrText>
         </w:r>
         <w:r>
           <w:rPr>
@@ -8101,7 +8350,7 @@
             <w:noProof/>
             <w:webHidden/>
           </w:rPr>
-          <w:t>9</w:t>
+          <w:t>10</w:t>
         </w:r>
         <w:r>
           <w:rPr>
@@ -8123,13 +8372,13 @@
           <w:noProof/>
         </w:rPr>
       </w:pPr>
-      <w:hyperlink w:anchor="_Toc90037088" w:history="1">
+      <w:hyperlink w:anchor="_Toc90048626" w:history="1">
         <w:r>
           <w:rPr>
             <w:rStyle w:val="Lienhypertexte"/>
             <w:noProof/>
           </w:rPr>
-          <w:t>Figure 5 - Business Baline Architecture - Définir une stratégie commerciale</w:t>
+          <w:t>Figure 5 - Business Baseline Architecture - Établir une facture</w:t>
         </w:r>
         <w:r>
           <w:rPr>
@@ -8150,7 +8399,7 @@
             <w:noProof/>
             <w:webHidden/>
           </w:rPr>
-          <w:instrText xml:space="preserve"> PAGEREF _Toc90037088 \h </w:instrText>
+          <w:instrText xml:space="preserve"> PAGEREF _Toc90048626 \h </w:instrText>
         </w:r>
         <w:r>
           <w:rPr>
@@ -8170,7 +8419,7 @@
             <w:noProof/>
             <w:webHidden/>
           </w:rPr>
-          <w:t>10</w:t>
+          <w:t>11</w:t>
         </w:r>
         <w:r>
           <w:rPr>
@@ -8192,13 +8441,13 @@
           <w:noProof/>
         </w:rPr>
       </w:pPr>
-      <w:hyperlink w:anchor="_Toc90037089" w:history="1">
+      <w:hyperlink w:anchor="_Toc90048627" w:history="1">
         <w:r>
           <w:rPr>
             <w:rStyle w:val="Lienhypertexte"/>
             <w:noProof/>
           </w:rPr>
-          <w:t>Figure 6  - Business Baline Architecture - Prospecter des clients</w:t>
+          <w:t>Figure 6 - Business Baseline Architecture - Définir une stratégie commerciale</w:t>
         </w:r>
         <w:r>
           <w:rPr>
@@ -8219,7 +8468,7 @@
             <w:noProof/>
             <w:webHidden/>
           </w:rPr>
-          <w:instrText xml:space="preserve"> PAGEREF _Toc90037089 \h </w:instrText>
+          <w:instrText xml:space="preserve"> PAGEREF _Toc90048627 \h </w:instrText>
         </w:r>
         <w:r>
           <w:rPr>
@@ -8239,7 +8488,7 @@
             <w:noProof/>
             <w:webHidden/>
           </w:rPr>
-          <w:t>11</w:t>
+          <w:t>12</w:t>
         </w:r>
         <w:r>
           <w:rPr>
@@ -8261,13 +8510,13 @@
           <w:noProof/>
         </w:rPr>
       </w:pPr>
-      <w:hyperlink w:anchor="_Toc90037090" w:history="1">
+      <w:hyperlink w:anchor="_Toc90048628" w:history="1">
         <w:r>
           <w:rPr>
             <w:rStyle w:val="Lienhypertexte"/>
             <w:noProof/>
           </w:rPr>
-          <w:t>Figure 7 - Business Baline Architecture - Vendre un produit d'assurance</w:t>
+          <w:t>Figure 7  - Business Baseline Architecture - Prospecter des clients</w:t>
         </w:r>
         <w:r>
           <w:rPr>
@@ -8288,7 +8537,7 @@
             <w:noProof/>
             <w:webHidden/>
           </w:rPr>
-          <w:instrText xml:space="preserve"> PAGEREF _Toc90037090 \h </w:instrText>
+          <w:instrText xml:space="preserve"> PAGEREF _Toc90048628 \h </w:instrText>
         </w:r>
         <w:r>
           <w:rPr>
@@ -8308,7 +8557,7 @@
             <w:noProof/>
             <w:webHidden/>
           </w:rPr>
-          <w:t>12</w:t>
+          <w:t>13</w:t>
         </w:r>
         <w:r>
           <w:rPr>
@@ -8330,13 +8579,13 @@
           <w:noProof/>
         </w:rPr>
       </w:pPr>
-      <w:hyperlink w:anchor="_Toc90037091" w:history="1">
+      <w:hyperlink w:anchor="_Toc90048629" w:history="1">
         <w:r>
           <w:rPr>
             <w:rStyle w:val="Lienhypertexte"/>
             <w:noProof/>
           </w:rPr>
-          <w:t>Figure 8 - Business Baline Architecture - Sauvegarder quotidiennement les données</w:t>
+          <w:t>Figure 8 - Business Baseline Architecture - Vendre un produit d'assurance</w:t>
         </w:r>
         <w:r>
           <w:rPr>
@@ -8357,7 +8606,7 @@
             <w:noProof/>
             <w:webHidden/>
           </w:rPr>
-          <w:instrText xml:space="preserve"> PAGEREF _Toc90037091 \h </w:instrText>
+          <w:instrText xml:space="preserve"> PAGEREF _Toc90048629 \h </w:instrText>
         </w:r>
         <w:r>
           <w:rPr>
@@ -8377,7 +8626,7 @@
             <w:noProof/>
             <w:webHidden/>
           </w:rPr>
-          <w:t>13</w:t>
+          <w:t>14</w:t>
         </w:r>
         <w:r>
           <w:rPr>
@@ -8387,25 +8636,6 @@
           <w:fldChar w:fldCharType="end"/>
         </w:r>
       </w:hyperlink>
-    </w:p>
-    <w:p>
-      <w:r>
-        <w:fldChar w:fldCharType="end"/>
-      </w:r>
-    </w:p>
-    <w:p>
-      <w:pPr>
-        <w:pStyle w:val="Titre2"/>
-      </w:pPr>
-      <w:bookmarkStart w:id="55" w:name="_Toc78113520"/>
-      <w:bookmarkStart w:id="56" w:name="_Toc78113744"/>
-      <w:bookmarkStart w:id="57" w:name="_Toc90036620"/>
-      <w:r>
-        <w:t>Tableaux</w:t>
-      </w:r>
-      <w:bookmarkEnd w:id="55"/>
-      <w:bookmarkEnd w:id="56"/>
-      <w:bookmarkEnd w:id="57"/>
     </w:p>
     <w:p>
       <w:pPr>
@@ -8418,22 +8648,13 @@
           <w:noProof/>
         </w:rPr>
       </w:pPr>
-      <w:r>
-        <w:fldChar w:fldCharType="begin"/>
-      </w:r>
-      <w:r>
-        <w:instrText xml:space="preserve"> TOC \h \z \c "Tableau" </w:instrText>
-      </w:r>
-      <w:r>
-        <w:fldChar w:fldCharType="separate"/>
-      </w:r>
-      <w:hyperlink w:anchor="_Toc89420598" w:history="1">
+      <w:hyperlink w:anchor="_Toc90048630" w:history="1">
         <w:r>
           <w:rPr>
             <w:rStyle w:val="Lienhypertexte"/>
             <w:noProof/>
           </w:rPr>
-          <w:t>Tableau 1 - Historique des révisions</w:t>
+          <w:t>Figure 9 - Business Baseline Architecture - Sauvegarder quotidiennement les données</w:t>
         </w:r>
         <w:r>
           <w:rPr>
@@ -8454,7 +8675,7 @@
             <w:noProof/>
             <w:webHidden/>
           </w:rPr>
-          <w:instrText xml:space="preserve"> PAGEREF _Toc89420598 \h </w:instrText>
+          <w:instrText xml:space="preserve"> PAGEREF _Toc90048630 \h </w:instrText>
         </w:r>
         <w:r>
           <w:rPr>
@@ -8474,7 +8695,7 @@
             <w:noProof/>
             <w:webHidden/>
           </w:rPr>
-          <w:t>2</w:t>
+          <w:t>15</w:t>
         </w:r>
         <w:r>
           <w:rPr>
@@ -8484,6 +8705,25 @@
           <w:fldChar w:fldCharType="end"/>
         </w:r>
       </w:hyperlink>
+    </w:p>
+    <w:p>
+      <w:r>
+        <w:fldChar w:fldCharType="end"/>
+      </w:r>
+    </w:p>
+    <w:p>
+      <w:pPr>
+        <w:pStyle w:val="Titre2"/>
+      </w:pPr>
+      <w:bookmarkStart w:id="56" w:name="_Toc78113520"/>
+      <w:bookmarkStart w:id="57" w:name="_Toc78113744"/>
+      <w:bookmarkStart w:id="58" w:name="_Toc90036620"/>
+      <w:r>
+        <w:t>Tableaux</w:t>
+      </w:r>
+      <w:bookmarkEnd w:id="56"/>
+      <w:bookmarkEnd w:id="57"/>
+      <w:bookmarkEnd w:id="58"/>
     </w:p>
     <w:p>
       <w:pPr>
@@ -8496,13 +8736,22 @@
           <w:noProof/>
         </w:rPr>
       </w:pPr>
-      <w:hyperlink w:anchor="_Toc89420599" w:history="1">
+      <w:r>
+        <w:fldChar w:fldCharType="begin"/>
+      </w:r>
+      <w:r>
+        <w:instrText xml:space="preserve"> TOC \h \z \c "Tableau" </w:instrText>
+      </w:r>
+      <w:r>
+        <w:fldChar w:fldCharType="separate"/>
+      </w:r>
+      <w:hyperlink w:anchor="_Toc89420598" w:history="1">
         <w:r>
           <w:rPr>
             <w:rStyle w:val="Lienhypertexte"/>
             <w:noProof/>
           </w:rPr>
-          <w:t>Tableau 2 - Catalogue des objectifs du chantier d’architecture</w:t>
+          <w:t>Tableau 1 - Historique des révisions</w:t>
         </w:r>
         <w:r>
           <w:rPr>
@@ -8523,7 +8772,7 @@
             <w:noProof/>
             <w:webHidden/>
           </w:rPr>
-          <w:instrText xml:space="preserve"> PAGEREF _Toc89420599 \h </w:instrText>
+          <w:instrText xml:space="preserve"> PAGEREF _Toc89420598 \h </w:instrText>
         </w:r>
         <w:r>
           <w:rPr>
@@ -8543,7 +8792,7 @@
             <w:noProof/>
             <w:webHidden/>
           </w:rPr>
-          <w:t>6</w:t>
+          <w:t>2</w:t>
         </w:r>
         <w:r>
           <w:rPr>
@@ -8565,13 +8814,13 @@
           <w:noProof/>
         </w:rPr>
       </w:pPr>
-      <w:hyperlink w:anchor="_Toc89420600" w:history="1">
+      <w:hyperlink w:anchor="_Toc89420599" w:history="1">
         <w:r>
           <w:rPr>
             <w:rStyle w:val="Lienhypertexte"/>
             <w:noProof/>
           </w:rPr>
-          <w:t>Tableau 3 - Catalogue des contraintes du chantier d’architecture</w:t>
+          <w:t>Tableau 2 - Catalogue des objectifs du chantier d’architecture</w:t>
         </w:r>
         <w:r>
           <w:rPr>
@@ -8592,7 +8841,7 @@
             <w:noProof/>
             <w:webHidden/>
           </w:rPr>
-          <w:instrText xml:space="preserve"> PAGEREF _Toc89420600 \h </w:instrText>
+          <w:instrText xml:space="preserve"> PAGEREF _Toc89420599 \h </w:instrText>
         </w:r>
         <w:r>
           <w:rPr>
@@ -8634,6 +8883,75 @@
           <w:noProof/>
         </w:rPr>
       </w:pPr>
+      <w:hyperlink w:anchor="_Toc89420600" w:history="1">
+        <w:r>
+          <w:rPr>
+            <w:rStyle w:val="Lienhypertexte"/>
+            <w:noProof/>
+          </w:rPr>
+          <w:t>Tableau 3 - Catalogue des contraintes du chantier d’architecture</w:t>
+        </w:r>
+        <w:r>
+          <w:rPr>
+            <w:noProof/>
+            <w:webHidden/>
+          </w:rPr>
+          <w:tab/>
+        </w:r>
+        <w:r>
+          <w:rPr>
+            <w:noProof/>
+            <w:webHidden/>
+          </w:rPr>
+          <w:fldChar w:fldCharType="begin"/>
+        </w:r>
+        <w:r>
+          <w:rPr>
+            <w:noProof/>
+            <w:webHidden/>
+          </w:rPr>
+          <w:instrText xml:space="preserve"> PAGEREF _Toc89420600 \h </w:instrText>
+        </w:r>
+        <w:r>
+          <w:rPr>
+            <w:noProof/>
+            <w:webHidden/>
+          </w:rPr>
+        </w:r>
+        <w:r>
+          <w:rPr>
+            <w:noProof/>
+            <w:webHidden/>
+          </w:rPr>
+          <w:fldChar w:fldCharType="separate"/>
+        </w:r>
+        <w:r>
+          <w:rPr>
+            <w:noProof/>
+            <w:webHidden/>
+          </w:rPr>
+          <w:t>6</w:t>
+        </w:r>
+        <w:r>
+          <w:rPr>
+            <w:noProof/>
+            <w:webHidden/>
+          </w:rPr>
+          <w:fldChar w:fldCharType="end"/>
+        </w:r>
+      </w:hyperlink>
+    </w:p>
+    <w:p>
+      <w:pPr>
+        <w:pStyle w:val="Tabledesillustrations"/>
+        <w:tabs>
+          <w:tab w:val="right" w:leader="dot" w:pos="9350"/>
+        </w:tabs>
+        <w:rPr>
+          <w:rFonts w:eastAsiaTheme="minorEastAsia"/>
+          <w:noProof/>
+        </w:rPr>
+      </w:pPr>
       <w:hyperlink w:anchor="_Toc89420601" w:history="1">
         <w:r>
           <w:rPr>
@@ -8704,9 +9022,9 @@
     </w:p>
     <w:p/>
     <w:sectPr>
-      <w:headerReference w:type="default" r:id="rId21"/>
-      <w:footerReference w:type="default" r:id="rId22"/>
-      <w:footerReference w:type="first" r:id="rId23"/>
+      <w:headerReference w:type="default" r:id="rId22"/>
+      <w:footerReference w:type="default" r:id="rId23"/>
+      <w:footerReference w:type="first" r:id="rId24"/>
       <w:pgSz w:w="12240" w:h="15840"/>
       <w:pgMar w:top="1440" w:right="1440" w:bottom="1440" w:left="1440" w:header="720" w:footer="720" w:gutter="0"/>
       <w:cols w:space="720"/>

</xml_diff>

<commit_message>
Ajout : Framework d'architecture personnalisé
</commit_message>
<xml_diff>
--- a/P6_01_DocumentDefinitionArchitecture.docx
+++ b/P6_01_DocumentDefinitionArchitecture.docx
@@ -985,14 +985,27 @@
       <w:r>
         <w:t xml:space="preserve">Tableau </w:t>
       </w:r>
-      <w:fldSimple w:instr=" SEQ Tableau \* ARABIC ">
-        <w:r>
-          <w:rPr>
-            <w:noProof/>
-          </w:rPr>
-          <w:t>1</w:t>
-        </w:r>
-      </w:fldSimple>
+      <w:r>
+        <w:fldChar w:fldCharType="begin"/>
+      </w:r>
+      <w:r>
+        <w:instrText xml:space="preserve"> SEQ Tableau \* ARABIC </w:instrText>
+      </w:r>
+      <w:r>
+        <w:fldChar w:fldCharType="separate"/>
+      </w:r>
+      <w:r>
+        <w:rPr>
+          <w:noProof/>
+        </w:rPr>
+        <w:t>1</w:t>
+      </w:r>
+      <w:r>
+        <w:rPr>
+          <w:noProof/>
+        </w:rPr>
+        <w:fldChar w:fldCharType="end"/>
+      </w:r>
       <w:del w:id="7" w:author="David EVAN" w:date="2022-01-03T20:18:00Z">
         <w:r>
           <w:delText xml:space="preserve"> </w:delText>
@@ -1153,15 +1166,7 @@
         <w:t xml:space="preserve">et de technologie </w:t>
       </w:r>
       <w:r>
-        <w:t>(</w:t>
-      </w:r>
-      <w:proofErr w:type="spellStart"/>
-      <w:r>
-        <w:t>physical</w:t>
-      </w:r>
-      <w:proofErr w:type="spellEnd"/>
-      <w:r>
-        <w:t xml:space="preserve"> </w:t>
+        <w:t xml:space="preserve">(physical </w:t>
       </w:r>
       <w:r>
         <w:t xml:space="preserve">&amp; technologies </w:t>
@@ -1380,27 +1385,7 @@
           <w:sz w:val="20"/>
           <w:szCs w:val="20"/>
         </w:rPr>
-        <w:t xml:space="preserve">Modélisation </w:t>
-      </w:r>
-      <w:proofErr w:type="spellStart"/>
-      <w:r>
-        <w:rPr>
-          <w:rFonts w:ascii="Calibri" w:hAnsi="Calibri" w:cs="Calibri"/>
-          <w:color w:val="262626" w:themeColor="text1" w:themeTint="D9"/>
-          <w:sz w:val="20"/>
-          <w:szCs w:val="20"/>
-        </w:rPr>
-        <w:t>Archimate</w:t>
-      </w:r>
-      <w:proofErr w:type="spellEnd"/>
-      <w:r>
-        <w:rPr>
-          <w:rFonts w:ascii="Calibri" w:hAnsi="Calibri" w:cs="Calibri"/>
-          <w:color w:val="262626" w:themeColor="text1" w:themeTint="D9"/>
-          <w:sz w:val="20"/>
-          <w:szCs w:val="20"/>
-        </w:rPr>
-        <w:t>) auquel</w:t>
+        <w:t>Modélisation Archimate) auquel</w:t>
       </w:r>
       <w:r>
         <w:rPr>
@@ -7389,6 +7374,12 @@
       </w:pPr>
       <w:r>
         <w:t>LAE (Les Assureurs Engagés) est une entreprise d’assurance spécialisée dans les assurances-vie. Depuis 30 ans, la réputation de l’entreprise s’est bâtie grâce à son engagement auprès des clients.</w:t>
+      </w:r>
+      <w:r>
+        <w:t xml:space="preserve"> </w:t>
+      </w:r>
+      <w:r>
+        <w:t>La société emploie environ 20 collaborateurs.</w:t>
       </w:r>
     </w:p>
     <w:p>
@@ -8451,14 +8442,27 @@
       <w:r>
         <w:t xml:space="preserve">Tableau </w:t>
       </w:r>
-      <w:fldSimple w:instr=" SEQ Tableau \* ARABIC ">
-        <w:r>
-          <w:rPr>
-            <w:noProof/>
-          </w:rPr>
-          <w:t>2</w:t>
-        </w:r>
-      </w:fldSimple>
+      <w:r>
+        <w:fldChar w:fldCharType="begin"/>
+      </w:r>
+      <w:r>
+        <w:instrText xml:space="preserve"> SEQ Tableau \* ARABIC </w:instrText>
+      </w:r>
+      <w:r>
+        <w:fldChar w:fldCharType="separate"/>
+      </w:r>
+      <w:r>
+        <w:rPr>
+          <w:noProof/>
+        </w:rPr>
+        <w:t>2</w:t>
+      </w:r>
+      <w:r>
+        <w:rPr>
+          <w:noProof/>
+        </w:rPr>
+        <w:fldChar w:fldCharType="end"/>
+      </w:r>
       <w:del w:id="23" w:author="David EVAN" w:date="2022-01-03T20:18:00Z">
         <w:r>
           <w:delText xml:space="preserve"> </w:delText>
@@ -9132,14 +9136,27 @@
       <w:r>
         <w:t xml:space="preserve">Tableau </w:t>
       </w:r>
-      <w:fldSimple w:instr=" SEQ Tableau \* ARABIC ">
-        <w:r>
-          <w:rPr>
-            <w:noProof/>
-          </w:rPr>
-          <w:t>3</w:t>
-        </w:r>
-      </w:fldSimple>
+      <w:r>
+        <w:fldChar w:fldCharType="begin"/>
+      </w:r>
+      <w:r>
+        <w:instrText xml:space="preserve"> SEQ Tableau \* ARABIC </w:instrText>
+      </w:r>
+      <w:r>
+        <w:fldChar w:fldCharType="separate"/>
+      </w:r>
+      <w:r>
+        <w:rPr>
+          <w:noProof/>
+        </w:rPr>
+        <w:t>3</w:t>
+      </w:r>
+      <w:r>
+        <w:rPr>
+          <w:noProof/>
+        </w:rPr>
+        <w:fldChar w:fldCharType="end"/>
+      </w:r>
       <w:del w:id="30" w:author="David EVAN" w:date="2022-01-03T20:18:00Z">
         <w:r>
           <w:delText xml:space="preserve"> </w:delText>
@@ -9186,21 +9203,12 @@
       <w:r>
         <w:t>(</w:t>
       </w:r>
-      <w:proofErr w:type="spellStart"/>
       <w:r>
         <w:rPr>
           <w:i/>
           <w:iCs/>
         </w:rPr>
-        <w:t>baseline</w:t>
-      </w:r>
-      <w:proofErr w:type="spellEnd"/>
-      <w:r>
-        <w:rPr>
-          <w:i/>
-          <w:iCs/>
-        </w:rPr>
-        <w:t xml:space="preserve"> architecture</w:t>
+        <w:t>baseline architecture</w:t>
       </w:r>
       <w:r>
         <w:t xml:space="preserve">) </w:t>
@@ -9230,7 +9238,6 @@
         <w:t xml:space="preserve"> grammaire </w:t>
       </w:r>
       <w:hyperlink r:id="rId13" w:history="1">
-        <w:proofErr w:type="spellStart"/>
         <w:r>
           <w:rPr>
             <w:rStyle w:val="Lienhypertexte"/>
@@ -9243,7 +9250,6 @@
           </w:rPr>
           <w:t>rchimate</w:t>
         </w:r>
-        <w:proofErr w:type="spellEnd"/>
       </w:hyperlink>
       <w:r>
         <w:t>.</w:t>
@@ -9353,14 +9359,27 @@
       <w:r>
         <w:t xml:space="preserve">Figure </w:t>
       </w:r>
-      <w:fldSimple w:instr=" SEQ Figure \* ARABIC ">
-        <w:r>
-          <w:rPr>
-            <w:noProof/>
-          </w:rPr>
-          <w:t>1</w:t>
-        </w:r>
-      </w:fldSimple>
+      <w:r>
+        <w:fldChar w:fldCharType="begin"/>
+      </w:r>
+      <w:r>
+        <w:instrText xml:space="preserve"> SEQ Figure \* ARABIC </w:instrText>
+      </w:r>
+      <w:r>
+        <w:fldChar w:fldCharType="separate"/>
+      </w:r>
+      <w:r>
+        <w:rPr>
+          <w:noProof/>
+        </w:rPr>
+        <w:t>1</w:t>
+      </w:r>
+      <w:r>
+        <w:rPr>
+          <w:noProof/>
+        </w:rPr>
+        <w:fldChar w:fldCharType="end"/>
+      </w:r>
       <w:r>
         <w:t xml:space="preserve"> </w:t>
       </w:r>
@@ -9602,14 +9621,27 @@
       <w:r>
         <w:t xml:space="preserve">Figure </w:t>
       </w:r>
-      <w:fldSimple w:instr=" SEQ Figure \* ARABIC ">
-        <w:r>
-          <w:rPr>
-            <w:noProof/>
-          </w:rPr>
-          <w:t>2</w:t>
-        </w:r>
-      </w:fldSimple>
+      <w:r>
+        <w:fldChar w:fldCharType="begin"/>
+      </w:r>
+      <w:r>
+        <w:instrText xml:space="preserve"> SEQ Figure \* ARABIC </w:instrText>
+      </w:r>
+      <w:r>
+        <w:fldChar w:fldCharType="separate"/>
+      </w:r>
+      <w:r>
+        <w:rPr>
+          <w:noProof/>
+        </w:rPr>
+        <w:t>2</w:t>
+      </w:r>
+      <w:r>
+        <w:rPr>
+          <w:noProof/>
+        </w:rPr>
+        <w:fldChar w:fldCharType="end"/>
+      </w:r>
       <w:r>
         <w:t xml:space="preserve"> </w:t>
       </w:r>
@@ -9788,14 +9820,27 @@
       <w:r>
         <w:t xml:space="preserve">Figure </w:t>
       </w:r>
-      <w:fldSimple w:instr=" SEQ Figure \* ARABIC ">
-        <w:r>
-          <w:rPr>
-            <w:noProof/>
-          </w:rPr>
-          <w:t>3</w:t>
-        </w:r>
-      </w:fldSimple>
+      <w:r>
+        <w:fldChar w:fldCharType="begin"/>
+      </w:r>
+      <w:r>
+        <w:instrText xml:space="preserve"> SEQ Figure \* ARABIC </w:instrText>
+      </w:r>
+      <w:r>
+        <w:fldChar w:fldCharType="separate"/>
+      </w:r>
+      <w:r>
+        <w:rPr>
+          <w:noProof/>
+        </w:rPr>
+        <w:t>3</w:t>
+      </w:r>
+      <w:r>
+        <w:rPr>
+          <w:noProof/>
+        </w:rPr>
+        <w:fldChar w:fldCharType="end"/>
+      </w:r>
       <w:r>
         <w:t xml:space="preserve"> </w:t>
       </w:r>
@@ -9979,14 +10024,27 @@
       <w:r>
         <w:t xml:space="preserve">Figure </w:t>
       </w:r>
-      <w:fldSimple w:instr=" SEQ Figure \* ARABIC ">
-        <w:r>
-          <w:rPr>
-            <w:noProof/>
-          </w:rPr>
-          <w:t>4</w:t>
-        </w:r>
-      </w:fldSimple>
+      <w:r>
+        <w:fldChar w:fldCharType="begin"/>
+      </w:r>
+      <w:r>
+        <w:instrText xml:space="preserve"> SEQ Figure \* ARABIC </w:instrText>
+      </w:r>
+      <w:r>
+        <w:fldChar w:fldCharType="separate"/>
+      </w:r>
+      <w:r>
+        <w:rPr>
+          <w:noProof/>
+        </w:rPr>
+        <w:t>4</w:t>
+      </w:r>
+      <w:r>
+        <w:rPr>
+          <w:noProof/>
+        </w:rPr>
+        <w:fldChar w:fldCharType="end"/>
+      </w:r>
       <w:r>
         <w:t xml:space="preserve"> </w:t>
       </w:r>
@@ -10180,14 +10238,27 @@
       <w:r>
         <w:t xml:space="preserve">Figure </w:t>
       </w:r>
-      <w:fldSimple w:instr=" SEQ Figure \* ARABIC ">
-        <w:r>
-          <w:rPr>
-            <w:noProof/>
-          </w:rPr>
-          <w:t>5</w:t>
-        </w:r>
-      </w:fldSimple>
+      <w:r>
+        <w:fldChar w:fldCharType="begin"/>
+      </w:r>
+      <w:r>
+        <w:instrText xml:space="preserve"> SEQ Figure \* ARABIC </w:instrText>
+      </w:r>
+      <w:r>
+        <w:fldChar w:fldCharType="separate"/>
+      </w:r>
+      <w:r>
+        <w:rPr>
+          <w:noProof/>
+        </w:rPr>
+        <w:t>5</w:t>
+      </w:r>
+      <w:r>
+        <w:rPr>
+          <w:noProof/>
+        </w:rPr>
+        <w:fldChar w:fldCharType="end"/>
+      </w:r>
       <w:r>
         <w:t xml:space="preserve"> </w:t>
       </w:r>
@@ -10337,14 +10408,27 @@
       <w:r>
         <w:t xml:space="preserve">Figure </w:t>
       </w:r>
-      <w:fldSimple w:instr=" SEQ Figure \* ARABIC ">
-        <w:r>
-          <w:rPr>
-            <w:noProof/>
-          </w:rPr>
-          <w:t>6</w:t>
-        </w:r>
-      </w:fldSimple>
+      <w:r>
+        <w:fldChar w:fldCharType="begin"/>
+      </w:r>
+      <w:r>
+        <w:instrText xml:space="preserve"> SEQ Figure \* ARABIC </w:instrText>
+      </w:r>
+      <w:r>
+        <w:fldChar w:fldCharType="separate"/>
+      </w:r>
+      <w:r>
+        <w:rPr>
+          <w:noProof/>
+        </w:rPr>
+        <w:t>6</w:t>
+      </w:r>
+      <w:r>
+        <w:rPr>
+          <w:noProof/>
+        </w:rPr>
+        <w:fldChar w:fldCharType="end"/>
+      </w:r>
       <w:r>
         <w:t xml:space="preserve"> </w:t>
       </w:r>
@@ -10493,14 +10577,27 @@
       <w:r>
         <w:t xml:space="preserve">Figure </w:t>
       </w:r>
-      <w:fldSimple w:instr=" SEQ Figure \* ARABIC ">
-        <w:r>
-          <w:rPr>
-            <w:noProof/>
-          </w:rPr>
-          <w:t>7</w:t>
-        </w:r>
-      </w:fldSimple>
+      <w:r>
+        <w:fldChar w:fldCharType="begin"/>
+      </w:r>
+      <w:r>
+        <w:instrText xml:space="preserve"> SEQ Figure \* ARABIC </w:instrText>
+      </w:r>
+      <w:r>
+        <w:fldChar w:fldCharType="separate"/>
+      </w:r>
+      <w:r>
+        <w:rPr>
+          <w:noProof/>
+        </w:rPr>
+        <w:t>7</w:t>
+      </w:r>
+      <w:r>
+        <w:rPr>
+          <w:noProof/>
+        </w:rPr>
+        <w:fldChar w:fldCharType="end"/>
+      </w:r>
       <w:r>
         <w:t xml:space="preserve"> </w:t>
       </w:r>
@@ -10627,14 +10724,27 @@
       <w:r>
         <w:t xml:space="preserve">Figure </w:t>
       </w:r>
-      <w:fldSimple w:instr=" SEQ Figure \* ARABIC ">
-        <w:r>
-          <w:rPr>
-            <w:noProof/>
-          </w:rPr>
-          <w:t>8</w:t>
-        </w:r>
-      </w:fldSimple>
+      <w:r>
+        <w:fldChar w:fldCharType="begin"/>
+      </w:r>
+      <w:r>
+        <w:instrText xml:space="preserve"> SEQ Figure \* ARABIC </w:instrText>
+      </w:r>
+      <w:r>
+        <w:fldChar w:fldCharType="separate"/>
+      </w:r>
+      <w:r>
+        <w:rPr>
+          <w:noProof/>
+        </w:rPr>
+        <w:t>8</w:t>
+      </w:r>
+      <w:r>
+        <w:rPr>
+          <w:noProof/>
+        </w:rPr>
+        <w:fldChar w:fldCharType="end"/>
+      </w:r>
       <w:r>
         <w:t xml:space="preserve"> </w:t>
       </w:r>
@@ -10785,14 +10895,27 @@
       <w:r>
         <w:t xml:space="preserve">Figure </w:t>
       </w:r>
-      <w:fldSimple w:instr=" SEQ Figure \* ARABIC ">
-        <w:r>
-          <w:rPr>
-            <w:noProof/>
-          </w:rPr>
-          <w:t>9</w:t>
-        </w:r>
-      </w:fldSimple>
+      <w:r>
+        <w:fldChar w:fldCharType="begin"/>
+      </w:r>
+      <w:r>
+        <w:instrText xml:space="preserve"> SEQ Figure \* ARABIC </w:instrText>
+      </w:r>
+      <w:r>
+        <w:fldChar w:fldCharType="separate"/>
+      </w:r>
+      <w:r>
+        <w:rPr>
+          <w:noProof/>
+        </w:rPr>
+        <w:t>9</w:t>
+      </w:r>
+      <w:r>
+        <w:rPr>
+          <w:noProof/>
+        </w:rPr>
+        <w:fldChar w:fldCharType="end"/>
+      </w:r>
       <w:r>
         <w:t xml:space="preserve"> </w:t>
       </w:r>
@@ -12121,14 +12244,27 @@
       <w:r>
         <w:t xml:space="preserve">Tableau </w:t>
       </w:r>
-      <w:fldSimple w:instr=" SEQ Tableau \* ARABIC ">
-        <w:r>
-          <w:rPr>
-            <w:noProof/>
-          </w:rPr>
-          <w:t>4</w:t>
-        </w:r>
-      </w:fldSimple>
+      <w:r>
+        <w:fldChar w:fldCharType="begin"/>
+      </w:r>
+      <w:r>
+        <w:instrText xml:space="preserve"> SEQ Tableau \* ARABIC </w:instrText>
+      </w:r>
+      <w:r>
+        <w:fldChar w:fldCharType="separate"/>
+      </w:r>
+      <w:r>
+        <w:rPr>
+          <w:noProof/>
+        </w:rPr>
+        <w:t>4</w:t>
+      </w:r>
+      <w:r>
+        <w:rPr>
+          <w:noProof/>
+        </w:rPr>
+        <w:fldChar w:fldCharType="end"/>
+      </w:r>
       <w:r>
         <w:t xml:space="preserve"> </w:t>
       </w:r>
@@ -12261,14 +12397,27 @@
       <w:r>
         <w:t xml:space="preserve">Figure </w:t>
       </w:r>
-      <w:fldSimple w:instr=" SEQ Figure \* ARABIC ">
-        <w:r>
-          <w:rPr>
-            <w:noProof/>
-          </w:rPr>
-          <w:t>10</w:t>
-        </w:r>
-      </w:fldSimple>
+      <w:r>
+        <w:fldChar w:fldCharType="begin"/>
+      </w:r>
+      <w:r>
+        <w:instrText xml:space="preserve"> SEQ Figure \* ARABIC </w:instrText>
+      </w:r>
+      <w:r>
+        <w:fldChar w:fldCharType="separate"/>
+      </w:r>
+      <w:r>
+        <w:rPr>
+          <w:noProof/>
+        </w:rPr>
+        <w:t>10</w:t>
+      </w:r>
+      <w:r>
+        <w:rPr>
+          <w:noProof/>
+        </w:rPr>
+        <w:fldChar w:fldCharType="end"/>
+      </w:r>
       <w:del w:id="96" w:author="David EVAN" w:date="2022-01-03T20:17:00Z">
         <w:r>
           <w:delText xml:space="preserve"> </w:delText>
@@ -12762,14 +12911,27 @@
       <w:r>
         <w:t xml:space="preserve">Figure </w:t>
       </w:r>
-      <w:fldSimple w:instr=" SEQ Figure \* ARABIC ">
-        <w:r>
-          <w:rPr>
-            <w:noProof/>
-          </w:rPr>
-          <w:t>11</w:t>
-        </w:r>
-      </w:fldSimple>
+      <w:r>
+        <w:fldChar w:fldCharType="begin"/>
+      </w:r>
+      <w:r>
+        <w:instrText xml:space="preserve"> SEQ Figure \* ARABIC </w:instrText>
+      </w:r>
+      <w:r>
+        <w:fldChar w:fldCharType="separate"/>
+      </w:r>
+      <w:r>
+        <w:rPr>
+          <w:noProof/>
+        </w:rPr>
+        <w:t>11</w:t>
+      </w:r>
+      <w:r>
+        <w:rPr>
+          <w:noProof/>
+        </w:rPr>
+        <w:fldChar w:fldCharType="end"/>
+      </w:r>
       <w:del w:id="109" w:author="David EVAN" w:date="2022-01-03T20:17:00Z">
         <w:r>
           <w:delText xml:space="preserve"> </w:delText>
@@ -13864,14 +14026,27 @@
       <w:r>
         <w:t xml:space="preserve">Tableau </w:t>
       </w:r>
-      <w:fldSimple w:instr=" SEQ Tableau \* ARABIC ">
-        <w:r>
-          <w:rPr>
-            <w:noProof/>
-          </w:rPr>
-          <w:t>5</w:t>
-        </w:r>
-      </w:fldSimple>
+      <w:r>
+        <w:fldChar w:fldCharType="begin"/>
+      </w:r>
+      <w:r>
+        <w:instrText xml:space="preserve"> SEQ Tableau \* ARABIC </w:instrText>
+      </w:r>
+      <w:r>
+        <w:fldChar w:fldCharType="separate"/>
+      </w:r>
+      <w:r>
+        <w:rPr>
+          <w:noProof/>
+        </w:rPr>
+        <w:t>5</w:t>
+      </w:r>
+      <w:r>
+        <w:rPr>
+          <w:noProof/>
+        </w:rPr>
+        <w:fldChar w:fldCharType="end"/>
+      </w:r>
       <w:del w:id="115" w:author="David EVAN" w:date="2022-01-03T20:17:00Z">
         <w:r>
           <w:delText xml:space="preserve"> </w:delText>
@@ -13927,15 +14102,7 @@
         <w:t>Architecture technique</w:t>
       </w:r>
       <w:r>
-        <w:t xml:space="preserve"> (</w:t>
-      </w:r>
-      <w:proofErr w:type="spellStart"/>
-      <w:r>
-        <w:t>technical</w:t>
-      </w:r>
-      <w:proofErr w:type="spellEnd"/>
-      <w:r>
-        <w:t xml:space="preserve"> layer)</w:t>
+        <w:t xml:space="preserve"> (technical layer)</w:t>
       </w:r>
       <w:bookmarkEnd w:id="119"/>
       <w:bookmarkEnd w:id="120"/>
@@ -14016,14 +14183,27 @@
       <w:r>
         <w:t xml:space="preserve">Figure </w:t>
       </w:r>
-      <w:fldSimple w:instr=" SEQ Figure \* ARABIC ">
-        <w:r>
-          <w:rPr>
-            <w:noProof/>
-          </w:rPr>
-          <w:t>12</w:t>
-        </w:r>
-      </w:fldSimple>
+      <w:r>
+        <w:fldChar w:fldCharType="begin"/>
+      </w:r>
+      <w:r>
+        <w:instrText xml:space="preserve"> SEQ Figure \* ARABIC </w:instrText>
+      </w:r>
+      <w:r>
+        <w:fldChar w:fldCharType="separate"/>
+      </w:r>
+      <w:r>
+        <w:rPr>
+          <w:noProof/>
+        </w:rPr>
+        <w:t>12</w:t>
+      </w:r>
+      <w:r>
+        <w:rPr>
+          <w:noProof/>
+        </w:rPr>
+        <w:fldChar w:fldCharType="end"/>
+      </w:r>
       <w:del w:id="124" w:author="David EVAN" w:date="2022-01-03T20:17:00Z">
         <w:r>
           <w:delText xml:space="preserve"> </w:delText>
@@ -14045,15 +14225,7 @@
         </w:r>
       </w:ins>
       <w:r>
-        <w:t xml:space="preserve"> </w:t>
-      </w:r>
-      <w:proofErr w:type="spellStart"/>
-      <w:r>
-        <w:t>Technical</w:t>
-      </w:r>
-      <w:proofErr w:type="spellEnd"/>
-      <w:r>
-        <w:t xml:space="preserve"> Baseline Architecture - Cartographie de la plateforme technique</w:t>
+        <w:t xml:space="preserve"> Technical Baseline Architecture - Cartographie de la plateforme technique</w:t>
       </w:r>
       <w:bookmarkEnd w:id="123"/>
     </w:p>
@@ -14698,14 +14870,27 @@
       <w:r>
         <w:t xml:space="preserve">Tableau </w:t>
       </w:r>
-      <w:fldSimple w:instr=" SEQ Tableau \* ARABIC ">
-        <w:r>
-          <w:rPr>
-            <w:noProof/>
-          </w:rPr>
-          <w:t>6</w:t>
-        </w:r>
-      </w:fldSimple>
+      <w:r>
+        <w:fldChar w:fldCharType="begin"/>
+      </w:r>
+      <w:r>
+        <w:instrText xml:space="preserve"> SEQ Tableau \* ARABIC </w:instrText>
+      </w:r>
+      <w:r>
+        <w:fldChar w:fldCharType="separate"/>
+      </w:r>
+      <w:r>
+        <w:rPr>
+          <w:noProof/>
+        </w:rPr>
+        <w:t>6</w:t>
+      </w:r>
+      <w:r>
+        <w:rPr>
+          <w:noProof/>
+        </w:rPr>
+        <w:fldChar w:fldCharType="end"/>
+      </w:r>
       <w:del w:id="131" w:author="David EVAN" w:date="2022-01-03T20:17:00Z">
         <w:r>
           <w:delText xml:space="preserve"> </w:delText>
@@ -14727,15 +14912,7 @@
         </w:r>
       </w:ins>
       <w:r>
-        <w:t xml:space="preserve"> </w:t>
-      </w:r>
-      <w:proofErr w:type="spellStart"/>
-      <w:r>
-        <w:t>Technical</w:t>
-      </w:r>
-      <w:proofErr w:type="spellEnd"/>
-      <w:r>
-        <w:t xml:space="preserve"> Baseline Architecture - Évaluation de la plateforme technique</w:t>
+        <w:t xml:space="preserve"> Technical Baseline Architecture - Évaluation de la plateforme technique</w:t>
       </w:r>
       <w:bookmarkEnd w:id="130"/>
     </w:p>
@@ -15251,14 +15428,27 @@
       <w:r>
         <w:t xml:space="preserve">Figure </w:t>
       </w:r>
-      <w:fldSimple w:instr=" SEQ Figure \* ARABIC ">
-        <w:r>
-          <w:rPr>
-            <w:noProof/>
-          </w:rPr>
-          <w:t>13</w:t>
-        </w:r>
-      </w:fldSimple>
+      <w:r>
+        <w:fldChar w:fldCharType="begin"/>
+      </w:r>
+      <w:r>
+        <w:instrText xml:space="preserve"> SEQ Figure \* ARABIC </w:instrText>
+      </w:r>
+      <w:r>
+        <w:fldChar w:fldCharType="separate"/>
+      </w:r>
+      <w:r>
+        <w:rPr>
+          <w:noProof/>
+        </w:rPr>
+        <w:t>13</w:t>
+      </w:r>
+      <w:r>
+        <w:rPr>
+          <w:noProof/>
+        </w:rPr>
+        <w:fldChar w:fldCharType="end"/>
+      </w:r>
       <w:r>
         <w:t xml:space="preserve"> </w:t>
       </w:r>
@@ -15399,21 +15589,12 @@
       <w:r>
         <w:t xml:space="preserve"> (</w:t>
       </w:r>
-      <w:proofErr w:type="spellStart"/>
       <w:r>
         <w:rPr>
           <w:i/>
           <w:iCs/>
         </w:rPr>
-        <w:t>Presentation</w:t>
-      </w:r>
-      <w:proofErr w:type="spellEnd"/>
-      <w:r>
-        <w:rPr>
-          <w:i/>
-          <w:iCs/>
-        </w:rPr>
-        <w:t xml:space="preserve"> </w:t>
+        <w:t xml:space="preserve">Presentation </w:t>
       </w:r>
       <w:r>
         <w:rPr>
@@ -15760,23 +15941,7 @@
         <w:t>écosystème</w:t>
       </w:r>
       <w:r>
-        <w:t xml:space="preserve"> (</w:t>
-      </w:r>
-      <w:proofErr w:type="spellStart"/>
-      <w:r>
-        <w:t>Vuex</w:t>
-      </w:r>
-      <w:proofErr w:type="spellEnd"/>
-      <w:r>
-        <w:t xml:space="preserve">, </w:t>
-      </w:r>
-      <w:proofErr w:type="spellStart"/>
-      <w:r>
-        <w:t>VueCLI</w:t>
-      </w:r>
-      <w:proofErr w:type="spellEnd"/>
-      <w:r>
-        <w:t xml:space="preserve"> …) facilitant les développements.</w:t>
+        <w:t xml:space="preserve"> (Vuex, VueCLI …) facilitant les développements.</w:t>
       </w:r>
     </w:p>
     <w:p>
@@ -15879,23 +16044,7 @@
         <w:t>L’extension OIDC</w:t>
       </w:r>
       <w:r>
-        <w:t xml:space="preserve"> (</w:t>
-      </w:r>
-      <w:proofErr w:type="spellStart"/>
-      <w:r>
-        <w:t>OpenID</w:t>
-      </w:r>
-      <w:proofErr w:type="spellEnd"/>
-      <w:r>
-        <w:t xml:space="preserve"> </w:t>
-      </w:r>
-      <w:proofErr w:type="spellStart"/>
-      <w:r>
-        <w:t>Connect</w:t>
-      </w:r>
-      <w:proofErr w:type="spellEnd"/>
-      <w:r>
-        <w:t>)</w:t>
+        <w:t xml:space="preserve"> (OpenID Connect)</w:t>
       </w:r>
       <w:r>
         <w:t>, notamment lorsque le serveur d’autorisation prend en charge le SSO fourni une méthode simple et standardisé pour l’implémentation de l’authentification dans les applications web.</w:t>
@@ -17361,14 +17510,27 @@
       <w:r>
         <w:t xml:space="preserve">Tableau </w:t>
       </w:r>
-      <w:fldSimple w:instr=" SEQ Tableau \* ARABIC ">
-        <w:r>
-          <w:rPr>
-            <w:noProof/>
-          </w:rPr>
-          <w:t>7</w:t>
-        </w:r>
-      </w:fldSimple>
+      <w:r>
+        <w:fldChar w:fldCharType="begin"/>
+      </w:r>
+      <w:r>
+        <w:instrText xml:space="preserve"> SEQ Tableau \* ARABIC </w:instrText>
+      </w:r>
+      <w:r>
+        <w:fldChar w:fldCharType="separate"/>
+      </w:r>
+      <w:r>
+        <w:rPr>
+          <w:noProof/>
+        </w:rPr>
+        <w:t>7</w:t>
+      </w:r>
+      <w:r>
+        <w:rPr>
+          <w:noProof/>
+        </w:rPr>
+        <w:fldChar w:fldCharType="end"/>
+      </w:r>
       <w:del w:id="161" w:author="David EVAN" w:date="2022-01-03T20:17:00Z">
         <w:r>
           <w:delText xml:space="preserve"> </w:delText>
@@ -18014,13 +18176,8 @@
               <w:spacing w:after="0" w:line="240" w:lineRule="auto"/>
               <w:jc w:val="both"/>
             </w:pPr>
-            <w:proofErr w:type="spellStart"/>
-            <w:r>
-              <w:t>Mutli</w:t>
-            </w:r>
-            <w:proofErr w:type="spellEnd"/>
-            <w:r>
-              <w:t>-environnement</w:t>
+            <w:r>
+              <w:t>Mutli-environnement</w:t>
             </w:r>
           </w:p>
         </w:tc>
@@ -18457,15 +18614,7 @@
               <w:jc w:val="both"/>
             </w:pPr>
             <w:r>
-              <w:t xml:space="preserve">Le système exige une authentification à deux facteurs (validation par délivrance de </w:t>
-            </w:r>
-            <w:proofErr w:type="spellStart"/>
-            <w:r>
-              <w:t>token</w:t>
-            </w:r>
-            <w:proofErr w:type="spellEnd"/>
-            <w:r>
-              <w:t>) pour tout accès nécessitant une sécurité par login / mot de passe.</w:t>
+              <w:t>Le système exige une authentification à deux facteurs (validation par délivrance de token) pour tout accès nécessitant une sécurité par login / mot de passe.</w:t>
             </w:r>
           </w:p>
         </w:tc>
@@ -18750,15 +18899,7 @@
               <w:jc w:val="both"/>
             </w:pPr>
             <w:r>
-              <w:t>Single-</w:t>
-            </w:r>
-            <w:proofErr w:type="spellStart"/>
-            <w:r>
-              <w:t>Sign</w:t>
-            </w:r>
-            <w:proofErr w:type="spellEnd"/>
-            <w:r>
-              <w:t xml:space="preserve"> On</w:t>
+              <w:t>Single-Sign On</w:t>
             </w:r>
           </w:p>
         </w:tc>
@@ -18898,14 +19039,27 @@
       <w:r>
         <w:t xml:space="preserve">Tableau </w:t>
       </w:r>
-      <w:fldSimple w:instr=" SEQ Tableau \* ARABIC ">
-        <w:r>
-          <w:rPr>
-            <w:noProof/>
-          </w:rPr>
-          <w:t>8</w:t>
-        </w:r>
-      </w:fldSimple>
+      <w:r>
+        <w:fldChar w:fldCharType="begin"/>
+      </w:r>
+      <w:r>
+        <w:instrText xml:space="preserve"> SEQ Tableau \* ARABIC </w:instrText>
+      </w:r>
+      <w:r>
+        <w:fldChar w:fldCharType="separate"/>
+      </w:r>
+      <w:r>
+        <w:rPr>
+          <w:noProof/>
+        </w:rPr>
+        <w:t>8</w:t>
+      </w:r>
+      <w:r>
+        <w:rPr>
+          <w:noProof/>
+        </w:rPr>
+        <w:fldChar w:fldCharType="end"/>
+      </w:r>
       <w:del w:id="168" w:author="David EVAN" w:date="2022-01-03T20:16:00Z">
         <w:r>
           <w:delText xml:space="preserve"> </w:delText>
@@ -19179,15 +19333,7 @@
               <w:jc w:val="both"/>
             </w:pPr>
             <w:r>
-              <w:t xml:space="preserve">L’utilisation d’une plateforme cloud de type PaaS (Platform as </w:t>
-            </w:r>
-            <w:proofErr w:type="gramStart"/>
-            <w:r>
-              <w:t>a</w:t>
-            </w:r>
-            <w:proofErr w:type="gramEnd"/>
-            <w:r>
-              <w:t xml:space="preserve"> Service). L’écosystème AWS (en partie déjà implémenté) permet de répondre aux besoins définis.</w:t>
+              <w:t>L’utilisation d’une plateforme cloud de type PaaS (Platform as a Service). L’écosystème AWS (en partie déjà implémenté) permet de répondre aux besoins définis.</w:t>
             </w:r>
           </w:p>
         </w:tc>
@@ -20023,14 +20169,27 @@
       <w:r>
         <w:t xml:space="preserve">Tableau </w:t>
       </w:r>
-      <w:fldSimple w:instr=" SEQ Tableau \* ARABIC ">
-        <w:r>
-          <w:rPr>
-            <w:noProof/>
-          </w:rPr>
-          <w:t>9</w:t>
-        </w:r>
-      </w:fldSimple>
+      <w:r>
+        <w:fldChar w:fldCharType="begin"/>
+      </w:r>
+      <w:r>
+        <w:instrText xml:space="preserve"> SEQ Tableau \* ARABIC </w:instrText>
+      </w:r>
+      <w:r>
+        <w:fldChar w:fldCharType="separate"/>
+      </w:r>
+      <w:r>
+        <w:rPr>
+          <w:noProof/>
+        </w:rPr>
+        <w:t>9</w:t>
+      </w:r>
+      <w:r>
+        <w:rPr>
+          <w:noProof/>
+        </w:rPr>
+        <w:fldChar w:fldCharType="end"/>
+      </w:r>
       <w:del w:id="172" w:author="David EVAN" w:date="2022-01-03T20:16:00Z">
         <w:r>
           <w:delText xml:space="preserve"> </w:delText>
@@ -20528,14 +20687,27 @@
       <w:r>
         <w:t xml:space="preserve">Figure </w:t>
       </w:r>
-      <w:fldSimple w:instr=" SEQ Figure \* ARABIC ">
-        <w:r>
-          <w:rPr>
-            <w:noProof/>
-          </w:rPr>
-          <w:t>15</w:t>
-        </w:r>
-      </w:fldSimple>
+      <w:r>
+        <w:fldChar w:fldCharType="begin"/>
+      </w:r>
+      <w:r>
+        <w:instrText xml:space="preserve"> SEQ Figure \* ARABIC </w:instrText>
+      </w:r>
+      <w:r>
+        <w:fldChar w:fldCharType="separate"/>
+      </w:r>
+      <w:r>
+        <w:rPr>
+          <w:noProof/>
+        </w:rPr>
+        <w:t>15</w:t>
+      </w:r>
+      <w:r>
+        <w:rPr>
+          <w:noProof/>
+        </w:rPr>
+        <w:fldChar w:fldCharType="end"/>
+      </w:r>
       <w:r>
         <w:t xml:space="preserve"> : Business Target Architecture - Controller la sauvegarde et </w:t>
       </w:r>
@@ -20702,14 +20874,27 @@
       <w:r>
         <w:t xml:space="preserve">Figure </w:t>
       </w:r>
-      <w:fldSimple w:instr=" SEQ Figure \* ARABIC ">
-        <w:r>
-          <w:rPr>
-            <w:noProof/>
-          </w:rPr>
-          <w:t>16</w:t>
-        </w:r>
-      </w:fldSimple>
+      <w:r>
+        <w:fldChar w:fldCharType="begin"/>
+      </w:r>
+      <w:r>
+        <w:instrText xml:space="preserve"> SEQ Figure \* ARABIC </w:instrText>
+      </w:r>
+      <w:r>
+        <w:fldChar w:fldCharType="separate"/>
+      </w:r>
+      <w:r>
+        <w:rPr>
+          <w:noProof/>
+        </w:rPr>
+        <w:t>16</w:t>
+      </w:r>
+      <w:r>
+        <w:rPr>
+          <w:noProof/>
+        </w:rPr>
+        <w:fldChar w:fldCharType="end"/>
+      </w:r>
       <w:r>
         <w:t xml:space="preserve"> : Data Target Architecture - Cartographie des données métiers</w:t>
       </w:r>
@@ -20892,14 +21077,27 @@
       <w:r>
         <w:t xml:space="preserve">Figure </w:t>
       </w:r>
-      <w:fldSimple w:instr=" SEQ Figure \* ARABIC ">
-        <w:r>
-          <w:rPr>
-            <w:noProof/>
-          </w:rPr>
-          <w:t>17</w:t>
-        </w:r>
-      </w:fldSimple>
+      <w:r>
+        <w:fldChar w:fldCharType="begin"/>
+      </w:r>
+      <w:r>
+        <w:instrText xml:space="preserve"> SEQ Figure \* ARABIC </w:instrText>
+      </w:r>
+      <w:r>
+        <w:fldChar w:fldCharType="separate"/>
+      </w:r>
+      <w:r>
+        <w:rPr>
+          <w:noProof/>
+        </w:rPr>
+        <w:t>17</w:t>
+      </w:r>
+      <w:r>
+        <w:rPr>
+          <w:noProof/>
+        </w:rPr>
+        <w:fldChar w:fldCharType="end"/>
+      </w:r>
       <w:r>
         <w:t xml:space="preserve"> : Data Target Architecture - Accès aux données métiers</w:t>
       </w:r>
@@ -21101,14 +21299,27 @@
       <w:r>
         <w:t xml:space="preserve">Figure </w:t>
       </w:r>
-      <w:fldSimple w:instr=" SEQ Figure \* ARABIC ">
-        <w:r>
-          <w:rPr>
-            <w:noProof/>
-          </w:rPr>
-          <w:t>18</w:t>
-        </w:r>
-      </w:fldSimple>
+      <w:r>
+        <w:fldChar w:fldCharType="begin"/>
+      </w:r>
+      <w:r>
+        <w:instrText xml:space="preserve"> SEQ Figure \* ARABIC </w:instrText>
+      </w:r>
+      <w:r>
+        <w:fldChar w:fldCharType="separate"/>
+      </w:r>
+      <w:r>
+        <w:rPr>
+          <w:noProof/>
+        </w:rPr>
+        <w:t>18</w:t>
+      </w:r>
+      <w:r>
+        <w:rPr>
+          <w:noProof/>
+        </w:rPr>
+        <w:fldChar w:fldCharType="end"/>
+      </w:r>
       <w:r>
         <w:t xml:space="preserve"> : Application Target Architecture - Cartographie des applicatifs</w:t>
       </w:r>
@@ -21209,13 +21420,8 @@
         <w:t xml:space="preserve"> création</w:t>
       </w:r>
       <w:r>
-        <w:t xml:space="preserve"> </w:t>
-      </w:r>
-      <w:proofErr w:type="spellStart"/>
-      <w:r>
-        <w:t>WebApp</w:t>
-      </w:r>
-      <w:proofErr w:type="spellEnd"/>
+        <w:t xml:space="preserve"> WebApp</w:t>
+      </w:r>
       <w:r>
         <w:t>.</w:t>
       </w:r>
@@ -21365,16 +21571,11 @@
         <w:jc w:val="both"/>
       </w:pPr>
       <w:r>
-        <w:t xml:space="preserve">L’authentification, l’identification et les contrôles d’accès aux services et données sont assurés par le service Amazon </w:t>
-      </w:r>
-      <w:proofErr w:type="spellStart"/>
-      <w:r>
-        <w:t>Cognit</w:t>
+        <w:t>L’authentification, l’identification et les contrôles d’accès aux services et données sont assurés par le service Amazon Cognit</w:t>
       </w:r>
       <w:r>
         <w:t>o</w:t>
       </w:r>
-      <w:proofErr w:type="spellEnd"/>
       <w:r>
         <w:t xml:space="preserve"> agissant comme IAM et fournissant les informations d’identification et d’authentification en exploitant le </w:t>
       </w:r>
@@ -21404,15 +21605,7 @@
         <w:jc w:val="both"/>
       </w:pPr>
       <w:r>
-        <w:t xml:space="preserve">Le service AWS </w:t>
-      </w:r>
-      <w:proofErr w:type="spellStart"/>
-      <w:r>
-        <w:t>ElasticCache</w:t>
-      </w:r>
-      <w:proofErr w:type="spellEnd"/>
-      <w:r>
-        <w:t xml:space="preserve"> vise à fournir au backend un cache de données à accès rapide </w:t>
+        <w:t xml:space="preserve">Le service AWS ElasticCache vise à fournir au backend un cache de données à accès rapide </w:t>
       </w:r>
       <w:r>
         <w:rPr>
@@ -21488,15 +21681,7 @@
         <w:t xml:space="preserve"> web. </w:t>
       </w:r>
       <w:r>
-        <w:t xml:space="preserve">Bien qu’il ne soit pas indispensable au bon fonctionnement de l’application et que la charge ne l’impose pas, la mise à disposition de plusieurs instance de la web-app (tout comme celle du </w:t>
-      </w:r>
-      <w:proofErr w:type="spellStart"/>
-      <w:r>
-        <w:t>back-end</w:t>
-      </w:r>
-      <w:proofErr w:type="spellEnd"/>
-      <w:r>
-        <w:t>) permet de s’assurer d’une disponibilité de la plateforme en cas d’échec d’une instance</w:t>
+        <w:t>Bien qu’il ne soit pas indispensable au bon fonctionnement de l’application et que la charge ne l’impose pas, la mise à disposition de plusieurs instance de la web-app (tout comme celle du back-end) permet de s’assurer d’une disponibilité de la plateforme en cas d’échec d’une instance</w:t>
       </w:r>
       <w:r>
         <w:t xml:space="preserve"> de service</w:t>
@@ -21871,14 +22056,12 @@
                 <w:rFonts w:cstheme="minorHAnsi"/>
               </w:rPr>
             </w:pPr>
-            <w:proofErr w:type="spellStart"/>
             <w:r>
               <w:rPr>
                 <w:rFonts w:cstheme="minorHAnsi"/>
               </w:rPr>
               <w:t>FreshDesk</w:t>
             </w:r>
-            <w:proofErr w:type="spellEnd"/>
           </w:p>
         </w:tc>
         <w:tc>
@@ -22020,19 +22203,11 @@
                 <w:rFonts w:cstheme="minorHAnsi"/>
               </w:rPr>
             </w:pPr>
-            <w:proofErr w:type="spellStart"/>
             <w:r>
               <w:rPr>
                 <w:rFonts w:cstheme="minorHAnsi"/>
               </w:rPr>
-              <w:t>WebApp</w:t>
-            </w:r>
-            <w:proofErr w:type="spellEnd"/>
-            <w:r>
-              <w:rPr>
-                <w:rFonts w:cstheme="minorHAnsi"/>
-              </w:rPr>
-              <w:t xml:space="preserve"> LAE</w:t>
+              <w:t>WebApp LAE</w:t>
             </w:r>
           </w:p>
         </w:tc>
@@ -22081,19 +22256,11 @@
                 <w:rFonts w:cstheme="minorHAnsi"/>
               </w:rPr>
             </w:pPr>
-            <w:proofErr w:type="spellStart"/>
             <w:r>
               <w:rPr>
                 <w:rFonts w:cstheme="minorHAnsi"/>
               </w:rPr>
-              <w:t>WebApp</w:t>
-            </w:r>
-            <w:proofErr w:type="spellEnd"/>
-            <w:r>
-              <w:rPr>
-                <w:rFonts w:cstheme="minorHAnsi"/>
-              </w:rPr>
-              <w:t xml:space="preserve"> en SPA assurant la présentation et les interactions avec les composants d’interface </w:t>
+              <w:t xml:space="preserve">WebApp en SPA assurant la présentation et les interactions avec les composants d’interface </w:t>
             </w:r>
             <w:r>
               <w:rPr>
@@ -22239,35 +22406,7 @@
               <w:rPr>
                 <w:rFonts w:cstheme="minorHAnsi"/>
               </w:rPr>
-              <w:t xml:space="preserve">API </w:t>
-            </w:r>
-            <w:proofErr w:type="spellStart"/>
-            <w:r>
-              <w:rPr>
-                <w:rFonts w:cstheme="minorHAnsi"/>
-              </w:rPr>
-              <w:t>Restfull</w:t>
-            </w:r>
-            <w:proofErr w:type="spellEnd"/>
-            <w:r>
-              <w:rPr>
-                <w:rFonts w:cstheme="minorHAnsi"/>
-              </w:rPr>
-              <w:t xml:space="preserve"> exposant la couche de service utilisée par la </w:t>
-            </w:r>
-            <w:proofErr w:type="spellStart"/>
-            <w:r>
-              <w:rPr>
-                <w:rFonts w:cstheme="minorHAnsi"/>
-              </w:rPr>
-              <w:t>WebApp</w:t>
-            </w:r>
-            <w:proofErr w:type="spellEnd"/>
-            <w:r>
-              <w:rPr>
-                <w:rFonts w:cstheme="minorHAnsi"/>
-              </w:rPr>
-              <w:t xml:space="preserve">. </w:t>
+              <w:t xml:space="preserve">API Restfull exposant la couche de service utilisée par la WebApp. </w:t>
             </w:r>
             <w:r>
               <w:rPr>
@@ -22306,28 +22445,20 @@
               <w:rPr>
                 <w:rFonts w:cstheme="minorHAnsi"/>
               </w:rPr>
-              <w:t xml:space="preserve">– API </w:t>
-            </w:r>
-            <w:proofErr w:type="spellStart"/>
+              <w:t>– API Rest</w:t>
+            </w:r>
             <w:r>
               <w:rPr>
                 <w:rFonts w:cstheme="minorHAnsi"/>
               </w:rPr>
-              <w:t>Rest</w:t>
+              <w:t>f</w:t>
             </w:r>
             <w:r>
               <w:rPr>
                 <w:rFonts w:cstheme="minorHAnsi"/>
               </w:rPr>
-              <w:t>f</w:t>
-            </w:r>
-            <w:r>
-              <w:rPr>
-                <w:rFonts w:cstheme="minorHAnsi"/>
-              </w:rPr>
               <w:t>ull</w:t>
             </w:r>
-            <w:proofErr w:type="spellEnd"/>
           </w:p>
         </w:tc>
       </w:tr>
@@ -22453,21 +22584,7 @@
               <w:rPr>
                 <w:rFonts w:cstheme="minorHAnsi"/>
               </w:rPr>
-              <w:t xml:space="preserve">Load balancer permettant la répartition du trafics entre deux instances AWS EC2 fournissant la </w:t>
-            </w:r>
-            <w:proofErr w:type="spellStart"/>
-            <w:r>
-              <w:rPr>
-                <w:rFonts w:cstheme="minorHAnsi"/>
-              </w:rPr>
-              <w:t>WebApp</w:t>
-            </w:r>
-            <w:proofErr w:type="spellEnd"/>
-            <w:r>
-              <w:rPr>
-                <w:rFonts w:cstheme="minorHAnsi"/>
-              </w:rPr>
-              <w:t>.</w:t>
+              <w:t>Load balancer permettant la répartition du trafics entre deux instances AWS EC2 fournissant la WebApp.</w:t>
             </w:r>
           </w:p>
         </w:tc>
@@ -22710,16 +22827,8 @@
               <w:rPr>
                 <w:rFonts w:cstheme="minorHAnsi"/>
               </w:rPr>
-              <w:t xml:space="preserve">AWS </w:t>
-            </w:r>
-            <w:proofErr w:type="spellStart"/>
-            <w:r>
-              <w:rPr>
-                <w:rFonts w:cstheme="minorHAnsi"/>
-              </w:rPr>
-              <w:t>Cognito</w:t>
-            </w:r>
-            <w:proofErr w:type="spellEnd"/>
+              <w:t>AWS Cognito</w:t>
+            </w:r>
           </w:p>
         </w:tc>
         <w:tc>
@@ -23189,16 +23298,8 @@
               <w:rPr>
                 <w:rFonts w:cstheme="minorHAnsi"/>
               </w:rPr>
-              <w:t xml:space="preserve">AWS </w:t>
-            </w:r>
-            <w:proofErr w:type="spellStart"/>
-            <w:r>
-              <w:rPr>
-                <w:rFonts w:cstheme="minorHAnsi"/>
-              </w:rPr>
-              <w:t>ElasticCache</w:t>
-            </w:r>
-            <w:proofErr w:type="spellEnd"/>
+              <w:t>AWS ElasticCache</w:t>
+            </w:r>
           </w:p>
         </w:tc>
         <w:tc>
@@ -23391,21 +23492,7 @@
               <w:rPr>
                 <w:rFonts w:cstheme="minorHAnsi"/>
               </w:rPr>
-              <w:t xml:space="preserve">Base de données relationnelle </w:t>
-            </w:r>
-            <w:proofErr w:type="spellStart"/>
-            <w:r>
-              <w:rPr>
-                <w:rFonts w:cstheme="minorHAnsi"/>
-              </w:rPr>
-              <w:t>autoscallable</w:t>
-            </w:r>
-            <w:proofErr w:type="spellEnd"/>
-            <w:r>
-              <w:rPr>
-                <w:rFonts w:cstheme="minorHAnsi"/>
-              </w:rPr>
-              <w:t xml:space="preserve">, répliquée sur deux instances et sauvegardée quotidiennement </w:t>
+              <w:t xml:space="preserve">Base de données relationnelle autoscallable, répliquée sur deux instances et sauvegardée quotidiennement </w:t>
             </w:r>
             <w:r>
               <w:rPr>
@@ -23453,14 +23540,12 @@
                 <w:rFonts w:cstheme="minorHAnsi"/>
               </w:rPr>
             </w:pPr>
-            <w:proofErr w:type="spellStart"/>
             <w:r>
               <w:rPr>
                 <w:rFonts w:cstheme="minorHAnsi"/>
               </w:rPr>
               <w:t>PostreSQL</w:t>
             </w:r>
-            <w:proofErr w:type="spellEnd"/>
           </w:p>
         </w:tc>
       </w:tr>
@@ -23473,14 +23558,27 @@
       <w:r>
         <w:t xml:space="preserve">Tableau </w:t>
       </w:r>
-      <w:fldSimple w:instr=" SEQ Tableau \* ARABIC ">
-        <w:r>
-          <w:rPr>
-            <w:noProof/>
-          </w:rPr>
-          <w:t>10</w:t>
-        </w:r>
-      </w:fldSimple>
+      <w:r>
+        <w:fldChar w:fldCharType="begin"/>
+      </w:r>
+      <w:r>
+        <w:instrText xml:space="preserve"> SEQ Tableau \* ARABIC </w:instrText>
+      </w:r>
+      <w:r>
+        <w:fldChar w:fldCharType="separate"/>
+      </w:r>
+      <w:r>
+        <w:rPr>
+          <w:noProof/>
+        </w:rPr>
+        <w:t>10</w:t>
+      </w:r>
+      <w:r>
+        <w:rPr>
+          <w:noProof/>
+        </w:rPr>
+        <w:fldChar w:fldCharType="end"/>
+      </w:r>
       <w:r>
         <w:t> :</w:t>
       </w:r>
@@ -23516,15 +23614,7 @@
       <w:bookmarkStart w:id="206" w:name="_Toc92442748"/>
       <w:r>
         <w:lastRenderedPageBreak/>
-        <w:t>Architecture technique (</w:t>
-      </w:r>
-      <w:proofErr w:type="spellStart"/>
-      <w:r>
-        <w:t>technical</w:t>
-      </w:r>
-      <w:proofErr w:type="spellEnd"/>
-      <w:r>
-        <w:t xml:space="preserve"> layer)</w:t>
+        <w:t>Architecture technique (technical layer)</w:t>
       </w:r>
       <w:bookmarkEnd w:id="205"/>
       <w:bookmarkEnd w:id="206"/>
@@ -23797,27 +23887,7 @@
           <w:sz w:val="20"/>
           <w:szCs w:val="20"/>
         </w:rPr>
-        <w:t xml:space="preserve"> </w:t>
-      </w:r>
-      <w:proofErr w:type="spellStart"/>
-      <w:r>
-        <w:rPr>
-          <w:i/>
-          <w:iCs/>
-          <w:sz w:val="20"/>
-          <w:szCs w:val="20"/>
-        </w:rPr>
-        <w:t>Calculator</w:t>
-      </w:r>
-      <w:proofErr w:type="spellEnd"/>
-      <w:r>
-        <w:rPr>
-          <w:i/>
-          <w:iCs/>
-          <w:sz w:val="20"/>
-          <w:szCs w:val="20"/>
-        </w:rPr>
-        <w:t> »</w:t>
+        <w:t xml:space="preserve"> Calculator »</w:t>
       </w:r>
       <w:r>
         <w:rPr>
@@ -24113,21 +24183,12 @@
                 <w:color w:val="000000"/>
               </w:rPr>
             </w:pPr>
-            <w:proofErr w:type="spellStart"/>
             <w:r>
               <w:rPr>
                 <w:rFonts w:ascii="Calibri" w:eastAsia="Times New Roman" w:hAnsi="Calibri" w:cs="Calibri"/>
                 <w:color w:val="000000"/>
               </w:rPr>
-              <w:t>FreshDesk</w:t>
-            </w:r>
-            <w:proofErr w:type="spellEnd"/>
-            <w:r>
-              <w:rPr>
-                <w:rFonts w:ascii="Calibri" w:eastAsia="Times New Roman" w:hAnsi="Calibri" w:cs="Calibri"/>
-                <w:color w:val="000000"/>
-              </w:rPr>
-              <w:t xml:space="preserve"> – 20 licences</w:t>
+              <w:t>FreshDesk – 20 licences</w:t>
             </w:r>
           </w:p>
         </w:tc>
@@ -24229,23 +24290,7 @@
                 <w:rFonts w:ascii="Calibri" w:eastAsia="Times New Roman" w:hAnsi="Calibri" w:cs="Calibri"/>
                 <w:color w:val="000000"/>
               </w:rPr>
-              <w:t xml:space="preserve">C2 - </w:t>
-            </w:r>
-            <w:proofErr w:type="spellStart"/>
-            <w:r>
-              <w:rPr>
-                <w:rFonts w:ascii="Calibri" w:eastAsia="Times New Roman" w:hAnsi="Calibri" w:cs="Calibri"/>
-                <w:color w:val="000000"/>
-              </w:rPr>
-              <w:t>WebApp</w:t>
-            </w:r>
-            <w:proofErr w:type="spellEnd"/>
-            <w:r>
-              <w:rPr>
-                <w:rFonts w:ascii="Calibri" w:eastAsia="Times New Roman" w:hAnsi="Calibri" w:cs="Calibri"/>
-                <w:color w:val="000000"/>
-              </w:rPr>
-              <w:t xml:space="preserve"> LAE </w:t>
+              <w:t xml:space="preserve">C2 - WebApp LAE </w:t>
             </w:r>
             <w:r>
               <w:rPr>
@@ -24733,25 +24778,7 @@
                 <w:color w:val="000000"/>
                 <w:lang w:val="en-GB"/>
               </w:rPr>
-              <w:t xml:space="preserve">AWS </w:t>
-            </w:r>
-            <w:proofErr w:type="spellStart"/>
-            <w:r>
-              <w:rPr>
-                <w:rFonts w:ascii="Calibri" w:eastAsia="Times New Roman" w:hAnsi="Calibri" w:cs="Calibri"/>
-                <w:color w:val="000000"/>
-                <w:lang w:val="en-GB"/>
-              </w:rPr>
-              <w:t>ElastiCache</w:t>
-            </w:r>
-            <w:proofErr w:type="spellEnd"/>
-            <w:r>
-              <w:rPr>
-                <w:rFonts w:ascii="Calibri" w:eastAsia="Times New Roman" w:hAnsi="Calibri" w:cs="Calibri"/>
-                <w:color w:val="000000"/>
-                <w:lang w:val="en-GB"/>
-              </w:rPr>
-              <w:t xml:space="preserve"> Redis </w:t>
+              <w:t xml:space="preserve">AWS ElastiCache Redis </w:t>
             </w:r>
           </w:p>
         </w:tc>
@@ -25473,14 +25500,27 @@
       <w:r>
         <w:t xml:space="preserve">Tableau </w:t>
       </w:r>
-      <w:fldSimple w:instr=" SEQ Tableau \* ARABIC ">
-        <w:r>
-          <w:rPr>
-            <w:noProof/>
-          </w:rPr>
-          <w:t>11</w:t>
-        </w:r>
-      </w:fldSimple>
+      <w:r>
+        <w:fldChar w:fldCharType="begin"/>
+      </w:r>
+      <w:r>
+        <w:instrText xml:space="preserve"> SEQ Tableau \* ARABIC </w:instrText>
+      </w:r>
+      <w:r>
+        <w:fldChar w:fldCharType="separate"/>
+      </w:r>
+      <w:r>
+        <w:rPr>
+          <w:noProof/>
+        </w:rPr>
+        <w:t>11</w:t>
+      </w:r>
+      <w:r>
+        <w:rPr>
+          <w:noProof/>
+        </w:rPr>
+        <w:fldChar w:fldCharType="end"/>
+      </w:r>
       <w:r>
         <w:t xml:space="preserve"> : Évaluation des coûts d'exploitation de la plateforme technique</w:t>
       </w:r>
@@ -25752,15 +25792,7 @@
         <w:t>seront déployés « clef-en-main » en utilisant les outils fournis par la plateforme AWS.</w:t>
       </w:r>
       <w:r>
-        <w:t xml:space="preserve"> Les développements à réalisés seront concentrés uniquement sur les applications à valeur métier : la Web App et le </w:t>
-      </w:r>
-      <w:proofErr w:type="spellStart"/>
-      <w:r>
-        <w:t>back-end</w:t>
-      </w:r>
-      <w:proofErr w:type="spellEnd"/>
-      <w:r>
-        <w:t xml:space="preserve"> de services.</w:t>
+        <w:t xml:space="preserve"> Les développements à réalisés seront concentrés uniquement sur les applications à valeur métier : la Web App et le back-end de services.</w:t>
       </w:r>
       <w:r>
         <w:t xml:space="preserve"> </w:t>
@@ -25772,15 +25804,7 @@
         <w:jc w:val="both"/>
       </w:pPr>
       <w:r>
-        <w:t>Notons que la nouvelle base de données Aurora DB, déployée en tant que service (</w:t>
-      </w:r>
-      <w:proofErr w:type="spellStart"/>
-      <w:r>
-        <w:t>serverless</w:t>
-      </w:r>
-      <w:proofErr w:type="spellEnd"/>
-      <w:r>
-        <w:t>) viendra en remplacement des différentes sources de données</w:t>
+        <w:t>Notons que la nouvelle base de données Aurora DB, déployée en tant que service (serverless) viendra en remplacement des différentes sources de données</w:t>
       </w:r>
       <w:r>
         <w:t xml:space="preserve"> existante</w:t>
@@ -26198,7 +26222,6 @@
                 <w:color w:val="000000"/>
               </w:rPr>
             </w:pPr>
-            <w:proofErr w:type="spellStart"/>
             <w:r>
               <w:rPr>
                 <w:rFonts w:ascii="Calibri" w:eastAsia="Times New Roman" w:hAnsi="Calibri" w:cs="Calibri"/>
@@ -26208,7 +26231,6 @@
               </w:rPr>
               <w:t>Fréq</w:t>
             </w:r>
-            <w:proofErr w:type="spellEnd"/>
             <w:r>
               <w:rPr>
                 <w:rFonts w:ascii="Calibri" w:eastAsia="Times New Roman" w:hAnsi="Calibri" w:cs="Calibri"/>
@@ -26411,7 +26433,6 @@
                 <w:szCs w:val="20"/>
               </w:rPr>
             </w:pPr>
-            <w:proofErr w:type="spellStart"/>
             <w:r>
               <w:rPr>
                 <w:sz w:val="20"/>
@@ -26426,7 +26447,6 @@
               </w:rPr>
               <w:t>eldom</w:t>
             </w:r>
-            <w:proofErr w:type="spellEnd"/>
           </w:p>
         </w:tc>
         <w:tc>
@@ -26615,7 +26635,6 @@
                 <w:szCs w:val="20"/>
               </w:rPr>
             </w:pPr>
-            <w:proofErr w:type="spellStart"/>
             <w:r>
               <w:rPr>
                 <w:rFonts w:cstheme="minorHAnsi"/>
@@ -26624,7 +26643,6 @@
               </w:rPr>
               <w:t>Unlikely</w:t>
             </w:r>
-            <w:proofErr w:type="spellEnd"/>
           </w:p>
         </w:tc>
         <w:tc>
@@ -26799,7 +26817,6 @@
                 <w:szCs w:val="20"/>
               </w:rPr>
             </w:pPr>
-            <w:proofErr w:type="spellStart"/>
             <w:r>
               <w:rPr>
                 <w:sz w:val="20"/>
@@ -26807,7 +26824,6 @@
               </w:rPr>
               <w:t>Seldom</w:t>
             </w:r>
-            <w:proofErr w:type="spellEnd"/>
           </w:p>
         </w:tc>
         <w:tc>
@@ -26832,7 +26848,6 @@
                 <w:szCs w:val="20"/>
               </w:rPr>
             </w:pPr>
-            <w:proofErr w:type="spellStart"/>
             <w:r>
               <w:rPr>
                 <w:rFonts w:cstheme="minorHAnsi"/>
@@ -26841,7 +26856,6 @@
               </w:rPr>
               <w:t>Moderate</w:t>
             </w:r>
-            <w:proofErr w:type="spellEnd"/>
           </w:p>
         </w:tc>
         <w:tc>
@@ -26984,7 +26998,6 @@
                 <w:szCs w:val="20"/>
               </w:rPr>
             </w:pPr>
-            <w:proofErr w:type="spellStart"/>
             <w:r>
               <w:rPr>
                 <w:rFonts w:cstheme="minorHAnsi"/>
@@ -26993,7 +27006,6 @@
               </w:rPr>
               <w:t>Occasional</w:t>
             </w:r>
-            <w:proofErr w:type="spellEnd"/>
           </w:p>
         </w:tc>
         <w:tc>
@@ -27018,7 +27030,6 @@
                 <w:szCs w:val="20"/>
               </w:rPr>
             </w:pPr>
-            <w:proofErr w:type="spellStart"/>
             <w:r>
               <w:rPr>
                 <w:rFonts w:cstheme="minorHAnsi"/>
@@ -27027,7 +27038,6 @@
               </w:rPr>
               <w:t>Moderate</w:t>
             </w:r>
-            <w:proofErr w:type="spellEnd"/>
           </w:p>
         </w:tc>
         <w:tc>
@@ -27179,7 +27189,6 @@
                 <w:szCs w:val="20"/>
               </w:rPr>
             </w:pPr>
-            <w:proofErr w:type="spellStart"/>
             <w:r>
               <w:rPr>
                 <w:rFonts w:cstheme="minorHAnsi"/>
@@ -27188,7 +27197,6 @@
               </w:rPr>
               <w:t>Seldom</w:t>
             </w:r>
-            <w:proofErr w:type="spellEnd"/>
           </w:p>
         </w:tc>
         <w:tc>
@@ -27213,7 +27221,6 @@
                 <w:szCs w:val="20"/>
               </w:rPr>
             </w:pPr>
-            <w:proofErr w:type="spellStart"/>
             <w:r>
               <w:rPr>
                 <w:rFonts w:cstheme="minorHAnsi"/>
@@ -27222,7 +27229,6 @@
               </w:rPr>
               <w:t>Moderate</w:t>
             </w:r>
-            <w:proofErr w:type="spellEnd"/>
           </w:p>
         </w:tc>
         <w:tc>
@@ -27375,7 +27381,6 @@
                 <w:szCs w:val="20"/>
               </w:rPr>
             </w:pPr>
-            <w:proofErr w:type="spellStart"/>
             <w:r>
               <w:rPr>
                 <w:rFonts w:cstheme="minorHAnsi"/>
@@ -27384,7 +27389,6 @@
               </w:rPr>
               <w:t>Occasional</w:t>
             </w:r>
-            <w:proofErr w:type="spellEnd"/>
           </w:p>
         </w:tc>
         <w:tc>
@@ -27409,7 +27413,6 @@
                 <w:szCs w:val="20"/>
               </w:rPr>
             </w:pPr>
-            <w:proofErr w:type="spellStart"/>
             <w:r>
               <w:rPr>
                 <w:rFonts w:cstheme="minorHAnsi"/>
@@ -27418,7 +27421,6 @@
               </w:rPr>
               <w:t>Moderate</w:t>
             </w:r>
-            <w:proofErr w:type="spellEnd"/>
           </w:p>
         </w:tc>
         <w:tc>
@@ -27570,7 +27572,6 @@
                 <w:szCs w:val="20"/>
               </w:rPr>
             </w:pPr>
-            <w:proofErr w:type="spellStart"/>
             <w:r>
               <w:rPr>
                 <w:rFonts w:cstheme="minorHAnsi"/>
@@ -27579,7 +27580,6 @@
               </w:rPr>
               <w:t>Occasional</w:t>
             </w:r>
-            <w:proofErr w:type="spellEnd"/>
           </w:p>
         </w:tc>
         <w:tc>
@@ -27604,7 +27604,6 @@
                 <w:szCs w:val="20"/>
               </w:rPr>
             </w:pPr>
-            <w:proofErr w:type="spellStart"/>
             <w:r>
               <w:rPr>
                 <w:rFonts w:cstheme="minorHAnsi"/>
@@ -27613,7 +27612,6 @@
               </w:rPr>
               <w:t>Moderate</w:t>
             </w:r>
-            <w:proofErr w:type="spellEnd"/>
           </w:p>
         </w:tc>
         <w:tc>
@@ -27742,7 +27740,6 @@
                 <w:szCs w:val="20"/>
               </w:rPr>
             </w:pPr>
-            <w:proofErr w:type="spellStart"/>
             <w:r>
               <w:rPr>
                 <w:rFonts w:ascii="Calibri" w:hAnsi="Calibri" w:cstheme="minorHAnsi"/>
@@ -27752,7 +27749,6 @@
               </w:rPr>
               <w:t>Catastrophic</w:t>
             </w:r>
-            <w:proofErr w:type="spellEnd"/>
           </w:p>
         </w:tc>
         <w:tc>
@@ -27776,7 +27772,6 @@
                 <w:szCs w:val="20"/>
               </w:rPr>
             </w:pPr>
-            <w:proofErr w:type="spellStart"/>
             <w:r>
               <w:rPr>
                 <w:rFonts w:ascii="Calibri" w:hAnsi="Calibri" w:cstheme="minorHAnsi"/>
@@ -27786,7 +27781,6 @@
               </w:rPr>
               <w:t>Occasional</w:t>
             </w:r>
-            <w:proofErr w:type="spellEnd"/>
           </w:p>
         </w:tc>
         <w:tc>
@@ -27861,14 +27855,27 @@
       <w:r>
         <w:t xml:space="preserve">Figure </w:t>
       </w:r>
-      <w:fldSimple w:instr=" SEQ Figure \* ARABIC ">
-        <w:r>
-          <w:rPr>
-            <w:noProof/>
-          </w:rPr>
-          <w:t>19</w:t>
-        </w:r>
-      </w:fldSimple>
+      <w:r>
+        <w:fldChar w:fldCharType="begin"/>
+      </w:r>
+      <w:r>
+        <w:instrText xml:space="preserve"> SEQ Figure \* ARABIC </w:instrText>
+      </w:r>
+      <w:r>
+        <w:fldChar w:fldCharType="separate"/>
+      </w:r>
+      <w:r>
+        <w:rPr>
+          <w:noProof/>
+        </w:rPr>
+        <w:t>19</w:t>
+      </w:r>
+      <w:r>
+        <w:rPr>
+          <w:noProof/>
+        </w:rPr>
+        <w:fldChar w:fldCharType="end"/>
+      </w:r>
       <w:r>
         <w:t xml:space="preserve"> : Catalogue d'évaluation des risques</w:t>
       </w:r>
@@ -27964,15 +27971,7 @@
         <w:jc w:val="both"/>
       </w:pPr>
       <w:r>
-        <w:t xml:space="preserve">Rédaction du </w:t>
-      </w:r>
-      <w:proofErr w:type="spellStart"/>
-      <w:r>
-        <w:t>backlog</w:t>
-      </w:r>
-      <w:proofErr w:type="spellEnd"/>
-      <w:r>
-        <w:t xml:space="preserve"> de l’étape</w:t>
+        <w:t>Rédaction du backlog de l’étape</w:t>
       </w:r>
     </w:p>
     <w:p>
@@ -28291,14 +28290,27 @@
       <w:r>
         <w:t xml:space="preserve">Figure </w:t>
       </w:r>
-      <w:fldSimple w:instr=" SEQ Figure \* ARABIC ">
-        <w:r>
-          <w:rPr>
-            <w:noProof/>
-          </w:rPr>
-          <w:t>20</w:t>
-        </w:r>
-      </w:fldSimple>
+      <w:r>
+        <w:fldChar w:fldCharType="begin"/>
+      </w:r>
+      <w:r>
+        <w:instrText xml:space="preserve"> SEQ Figure \* ARABIC </w:instrText>
+      </w:r>
+      <w:r>
+        <w:fldChar w:fldCharType="separate"/>
+      </w:r>
+      <w:r>
+        <w:rPr>
+          <w:noProof/>
+        </w:rPr>
+        <w:t>20</w:t>
+      </w:r>
+      <w:r>
+        <w:rPr>
+          <w:noProof/>
+        </w:rPr>
+        <w:fldChar w:fldCharType="end"/>
+      </w:r>
       <w:r>
         <w:t xml:space="preserve"> : Roadmap prévisionnelle de la transition</w:t>
       </w:r>
@@ -28556,14 +28568,27 @@
       <w:r>
         <w:t xml:space="preserve">Figure </w:t>
       </w:r>
-      <w:fldSimple w:instr=" SEQ Figure \* ARABIC ">
-        <w:r>
-          <w:rPr>
-            <w:noProof/>
-          </w:rPr>
-          <w:t>21</w:t>
-        </w:r>
-      </w:fldSimple>
+      <w:r>
+        <w:fldChar w:fldCharType="begin"/>
+      </w:r>
+      <w:r>
+        <w:instrText xml:space="preserve"> SEQ Figure \* ARABIC </w:instrText>
+      </w:r>
+      <w:r>
+        <w:fldChar w:fldCharType="separate"/>
+      </w:r>
+      <w:r>
+        <w:rPr>
+          <w:noProof/>
+        </w:rPr>
+        <w:t>21</w:t>
+      </w:r>
+      <w:r>
+        <w:rPr>
+          <w:noProof/>
+        </w:rPr>
+        <w:fldChar w:fldCharType="end"/>
+      </w:r>
       <w:r>
         <w:t xml:space="preserve"> : Transition Architecture - Phase 1</w:t>
       </w:r>
@@ -28747,14 +28772,27 @@
       <w:r>
         <w:t xml:space="preserve">Figure </w:t>
       </w:r>
-      <w:fldSimple w:instr=" SEQ Figure \* ARABIC ">
-        <w:r>
-          <w:rPr>
-            <w:noProof/>
-          </w:rPr>
-          <w:t>22</w:t>
-        </w:r>
-      </w:fldSimple>
+      <w:r>
+        <w:fldChar w:fldCharType="begin"/>
+      </w:r>
+      <w:r>
+        <w:instrText xml:space="preserve"> SEQ Figure \* ARABIC </w:instrText>
+      </w:r>
+      <w:r>
+        <w:fldChar w:fldCharType="separate"/>
+      </w:r>
+      <w:r>
+        <w:rPr>
+          <w:noProof/>
+        </w:rPr>
+        <w:t>22</w:t>
+      </w:r>
+      <w:r>
+        <w:rPr>
+          <w:noProof/>
+        </w:rPr>
+        <w:fldChar w:fldCharType="end"/>
+      </w:r>
       <w:r>
         <w:t xml:space="preserve"> : Transition Architecture - Phase </w:t>
       </w:r>
@@ -28930,14 +28968,27 @@
       <w:r>
         <w:t xml:space="preserve">Figure </w:t>
       </w:r>
-      <w:fldSimple w:instr=" SEQ Figure \* ARABIC ">
-        <w:r>
-          <w:rPr>
-            <w:noProof/>
-          </w:rPr>
-          <w:t>23</w:t>
-        </w:r>
-      </w:fldSimple>
+      <w:r>
+        <w:fldChar w:fldCharType="begin"/>
+      </w:r>
+      <w:r>
+        <w:instrText xml:space="preserve"> SEQ Figure \* ARABIC </w:instrText>
+      </w:r>
+      <w:r>
+        <w:fldChar w:fldCharType="separate"/>
+      </w:r>
+      <w:r>
+        <w:rPr>
+          <w:noProof/>
+        </w:rPr>
+        <w:t>23</w:t>
+      </w:r>
+      <w:r>
+        <w:rPr>
+          <w:noProof/>
+        </w:rPr>
+        <w:fldChar w:fldCharType="end"/>
+      </w:r>
       <w:r>
         <w:t xml:space="preserve"> : Transition Architecture - Phase </w:t>
       </w:r>
@@ -29104,14 +29155,27 @@
       <w:r>
         <w:t xml:space="preserve">Figure </w:t>
       </w:r>
-      <w:fldSimple w:instr=" SEQ Figure \* ARABIC ">
-        <w:r>
-          <w:rPr>
-            <w:noProof/>
-          </w:rPr>
-          <w:t>24</w:t>
-        </w:r>
-      </w:fldSimple>
+      <w:r>
+        <w:fldChar w:fldCharType="begin"/>
+      </w:r>
+      <w:r>
+        <w:instrText xml:space="preserve"> SEQ Figure \* ARABIC </w:instrText>
+      </w:r>
+      <w:r>
+        <w:fldChar w:fldCharType="separate"/>
+      </w:r>
+      <w:r>
+        <w:rPr>
+          <w:noProof/>
+        </w:rPr>
+        <w:t>24</w:t>
+      </w:r>
+      <w:r>
+        <w:rPr>
+          <w:noProof/>
+        </w:rPr>
+        <w:fldChar w:fldCharType="end"/>
+      </w:r>
       <w:r>
         <w:t xml:space="preserve"> : Transition Architecture - Phase </w:t>
       </w:r>
@@ -29125,11 +29189,7 @@
         <w:jc w:val="both"/>
       </w:pPr>
       <w:r>
-        <w:t xml:space="preserve">La dernière phase de </w:t>
-      </w:r>
-      <w:proofErr w:type="gramStart"/>
-      <w:r>
-        <w:t>migration</w:t>
+        <w:t>La dernière phase de migration</w:t>
       </w:r>
       <w:r>
         <w:t xml:space="preserve"> </w:t>
@@ -29138,11 +29198,7 @@
         <w:t xml:space="preserve"> </w:t>
       </w:r>
       <w:r>
-        <w:t>à</w:t>
-      </w:r>
-      <w:proofErr w:type="gramEnd"/>
-      <w:r>
-        <w:t xml:space="preserve"> proprement parlé </w:t>
+        <w:t xml:space="preserve">à proprement parlé </w:t>
       </w:r>
       <w:r>
         <w:t xml:space="preserve">(sur les nouveaux logiciels) </w:t>
@@ -29303,15 +29359,7 @@
         <w:t xml:space="preserve">terminologie </w:t>
       </w:r>
       <w:r>
-        <w:t>définie par les publication de l’</w:t>
-      </w:r>
-      <w:proofErr w:type="spellStart"/>
-      <w:r>
-        <w:t>OpenGroup</w:t>
-      </w:r>
-      <w:proofErr w:type="spellEnd"/>
-      <w:r>
-        <w:t xml:space="preserve"> sur TOGAF : </w:t>
+        <w:t xml:space="preserve">définie par les publication de l’OpenGroup sur TOGAF : </w:t>
       </w:r>
     </w:p>
     <w:p>
@@ -29381,14 +29429,27 @@
       <w:r>
         <w:t xml:space="preserve">Figure </w:t>
       </w:r>
-      <w:fldSimple w:instr=" SEQ Figure \* ARABIC ">
-        <w:r>
-          <w:rPr>
-            <w:noProof/>
-          </w:rPr>
-          <w:t>25</w:t>
-        </w:r>
-      </w:fldSimple>
+      <w:r>
+        <w:fldChar w:fldCharType="begin"/>
+      </w:r>
+      <w:r>
+        <w:instrText xml:space="preserve"> SEQ Figure \* ARABIC </w:instrText>
+      </w:r>
+      <w:r>
+        <w:fldChar w:fldCharType="separate"/>
+      </w:r>
+      <w:r>
+        <w:rPr>
+          <w:noProof/>
+        </w:rPr>
+        <w:t>25</w:t>
+      </w:r>
+      <w:r>
+        <w:rPr>
+          <w:noProof/>
+        </w:rPr>
+        <w:fldChar w:fldCharType="end"/>
+      </w:r>
       <w:r>
         <w:t xml:space="preserve"> : Modèle TOGAF d'évaluation des risques</w:t>
       </w:r>
@@ -29443,33 +29504,19 @@
         <w:rPr>
           <w:lang w:val="en-GB"/>
         </w:rPr>
-        <w:t xml:space="preserve">AWS </w:t>
-      </w:r>
-      <w:proofErr w:type="gramStart"/>
+        <w:t>AWS Platform</w:t>
+      </w:r>
       <w:r>
         <w:rPr>
           <w:lang w:val="en-GB"/>
         </w:rPr>
-        <w:t>Platform</w:t>
+        <w:t xml:space="preserve"> </w:t>
       </w:r>
       <w:r>
         <w:rPr>
           <w:lang w:val="en-GB"/>
         </w:rPr>
-        <w:t xml:space="preserve"> </w:t>
-      </w:r>
-      <w:r>
-        <w:rPr>
-          <w:lang w:val="en-GB"/>
-        </w:rPr>
-        <w:t>:</w:t>
-      </w:r>
-      <w:proofErr w:type="gramEnd"/>
-      <w:r>
-        <w:rPr>
-          <w:lang w:val="en-GB"/>
-        </w:rPr>
-        <w:t xml:space="preserve"> </w:t>
+        <w:t xml:space="preserve">: </w:t>
       </w:r>
       <w:hyperlink r:id="rId42" w:history="1">
         <w:r>
@@ -29498,21 +29545,7 @@
         <w:rPr>
           <w:lang w:val="en-GB"/>
         </w:rPr>
-        <w:t xml:space="preserve">AWS </w:t>
-      </w:r>
-      <w:proofErr w:type="gramStart"/>
-      <w:r>
-        <w:rPr>
-          <w:lang w:val="en-GB"/>
-        </w:rPr>
-        <w:t>Calculator :</w:t>
-      </w:r>
-      <w:proofErr w:type="gramEnd"/>
-      <w:r>
-        <w:rPr>
-          <w:lang w:val="en-GB"/>
-        </w:rPr>
-        <w:t xml:space="preserve"> </w:t>
+        <w:t xml:space="preserve">AWS Calculator : </w:t>
       </w:r>
       <w:hyperlink r:id="rId43" w:anchor="/estimate" w:history="1">
         <w:r>
@@ -29553,21 +29586,7 @@
         <w:rPr>
           <w:lang w:val="en-GB"/>
         </w:rPr>
-        <w:t xml:space="preserve">TOGAF </w:t>
-      </w:r>
-      <w:proofErr w:type="gramStart"/>
-      <w:r>
-        <w:rPr>
-          <w:lang w:val="en-GB"/>
-        </w:rPr>
-        <w:t>9.2 :</w:t>
-      </w:r>
-      <w:proofErr w:type="gramEnd"/>
-      <w:r>
-        <w:rPr>
-          <w:lang w:val="en-GB"/>
-        </w:rPr>
-        <w:t xml:space="preserve"> </w:t>
+        <w:t xml:space="preserve">TOGAF 9.2 : </w:t>
       </w:r>
       <w:hyperlink r:id="rId44" w:history="1">
         <w:r>
@@ -29598,33 +29617,11 @@
           <w:lang w:val="en-GB"/>
         </w:rPr>
       </w:pPr>
-      <w:proofErr w:type="spellStart"/>
       <w:r>
         <w:rPr>
           <w:lang w:val="en-GB"/>
         </w:rPr>
-        <w:t>Archimate</w:t>
-      </w:r>
-      <w:proofErr w:type="spellEnd"/>
-      <w:r>
-        <w:rPr>
-          <w:lang w:val="en-GB"/>
-        </w:rPr>
-        <w:t xml:space="preserve"> </w:t>
-      </w:r>
-      <w:proofErr w:type="gramStart"/>
-      <w:r>
-        <w:rPr>
-          <w:lang w:val="en-GB"/>
-        </w:rPr>
-        <w:t>3.1 :</w:t>
-      </w:r>
-      <w:proofErr w:type="gramEnd"/>
-      <w:r>
-        <w:rPr>
-          <w:lang w:val="en-GB"/>
-        </w:rPr>
-        <w:t xml:space="preserve"> </w:t>
+        <w:t xml:space="preserve">Archimate 3.1 : </w:t>
       </w:r>
       <w:hyperlink r:id="rId45" w:history="1">
         <w:r>
@@ -29655,19 +29652,11 @@
           <w:lang w:val="en-GB"/>
         </w:rPr>
       </w:pPr>
-      <w:proofErr w:type="gramStart"/>
       <w:r>
         <w:rPr>
           <w:lang w:val="en-GB"/>
         </w:rPr>
-        <w:t>Freshdesk :</w:t>
-      </w:r>
-      <w:proofErr w:type="gramEnd"/>
-      <w:r>
-        <w:rPr>
-          <w:lang w:val="en-GB"/>
-        </w:rPr>
-        <w:t xml:space="preserve"> </w:t>
+        <w:t xml:space="preserve">Freshdesk : </w:t>
       </w:r>
       <w:hyperlink r:id="rId46" w:history="1">
         <w:r>
@@ -29698,27 +29687,11 @@
           <w:lang w:val="en-GB"/>
         </w:rPr>
       </w:pPr>
-      <w:proofErr w:type="spellStart"/>
-      <w:proofErr w:type="gramStart"/>
       <w:r>
         <w:rPr>
           <w:lang w:val="en-GB"/>
         </w:rPr>
-        <w:t>GrooveHQ</w:t>
-      </w:r>
-      <w:proofErr w:type="spellEnd"/>
-      <w:r>
-        <w:rPr>
-          <w:lang w:val="en-GB"/>
-        </w:rPr>
-        <w:t xml:space="preserve"> :</w:t>
-      </w:r>
-      <w:proofErr w:type="gramEnd"/>
-      <w:r>
-        <w:rPr>
-          <w:lang w:val="en-GB"/>
-        </w:rPr>
-        <w:t xml:space="preserve"> </w:t>
+        <w:t xml:space="preserve">GrooveHQ : </w:t>
       </w:r>
       <w:hyperlink r:id="rId47" w:history="1">
         <w:r>
@@ -29749,27 +29722,11 @@
           <w:lang w:val="en-GB"/>
         </w:rPr>
       </w:pPr>
-      <w:proofErr w:type="spellStart"/>
-      <w:proofErr w:type="gramStart"/>
       <w:r>
         <w:rPr>
           <w:lang w:val="en-GB"/>
         </w:rPr>
-        <w:t>ZenDesk</w:t>
-      </w:r>
-      <w:proofErr w:type="spellEnd"/>
-      <w:r>
-        <w:rPr>
-          <w:lang w:val="en-GB"/>
-        </w:rPr>
-        <w:t xml:space="preserve"> :</w:t>
-      </w:r>
-      <w:proofErr w:type="gramEnd"/>
-      <w:r>
-        <w:rPr>
-          <w:lang w:val="en-GB"/>
-        </w:rPr>
-        <w:t xml:space="preserve"> </w:t>
+        <w:t xml:space="preserve">ZenDesk : </w:t>
       </w:r>
       <w:hyperlink r:id="rId48" w:history="1">
         <w:r>
@@ -30071,18 +30028,8 @@
                 <w:sz w:val="44"/>
                 <w:szCs w:val="44"/>
               </w:rPr>
-              <w:t xml:space="preserve">David </w:t>
-            </w:r>
-            <w:proofErr w:type="spellStart"/>
-            <w:r>
-              <w:rPr>
-                <w:rFonts w:ascii="Vladimir Script" w:hAnsi="Vladimir Script"/>
-                <w:sz w:val="44"/>
-                <w:szCs w:val="44"/>
-              </w:rPr>
-              <w:t>Evan</w:t>
-            </w:r>
-            <w:proofErr w:type="spellEnd"/>
+              <w:t>David Evan</w:t>
+            </w:r>
           </w:p>
         </w:tc>
         <w:tc>
@@ -30319,14 +30266,27 @@
       <w:r>
         <w:t xml:space="preserve">Tableau </w:t>
       </w:r>
-      <w:fldSimple w:instr=" SEQ Tableau \* ARABIC ">
-        <w:r>
-          <w:rPr>
-            <w:noProof/>
-          </w:rPr>
-          <w:t>12</w:t>
-        </w:r>
-      </w:fldSimple>
+      <w:r>
+        <w:fldChar w:fldCharType="begin"/>
+      </w:r>
+      <w:r>
+        <w:instrText xml:space="preserve"> SEQ Tableau \* ARABIC </w:instrText>
+      </w:r>
+      <w:r>
+        <w:fldChar w:fldCharType="separate"/>
+      </w:r>
+      <w:r>
+        <w:rPr>
+          <w:noProof/>
+        </w:rPr>
+        <w:t>12</w:t>
+      </w:r>
+      <w:r>
+        <w:rPr>
+          <w:noProof/>
+        </w:rPr>
+        <w:fldChar w:fldCharType="end"/>
+      </w:r>
       <w:del w:id="251" w:author="David EVAN" w:date="2022-01-03T20:18:00Z">
         <w:r>
           <w:delText xml:space="preserve"> </w:delText>
@@ -34225,14 +34185,27 @@
     <w:r>
       <w:t xml:space="preserve"> </w:t>
     </w:r>
-    <w:fldSimple w:instr=" STYLEREF  &quot;Titre 1&quot;  \* MERGEFORMAT ">
-      <w:r>
-        <w:rPr>
-          <w:noProof/>
-        </w:rPr>
-        <w:t>ARCHITECTURE DE RÉFÉRENCE</w:t>
-      </w:r>
-    </w:fldSimple>
+    <w:r>
+      <w:fldChar w:fldCharType="begin"/>
+    </w:r>
+    <w:r>
+      <w:instrText xml:space="preserve"> STYLEREF  "Titre 1"  \* MERGEFORMAT </w:instrText>
+    </w:r>
+    <w:r>
+      <w:fldChar w:fldCharType="separate"/>
+    </w:r>
+    <w:r>
+      <w:rPr>
+        <w:noProof/>
+      </w:rPr>
+      <w:t>ARCHITECTURE DE RÉFÉRENCE</w:t>
+    </w:r>
+    <w:r>
+      <w:rPr>
+        <w:noProof/>
+      </w:rPr>
+      <w:fldChar w:fldCharType="end"/>
+    </w:r>
     <w:r>
       <w:rPr>
         <w:noProof/>
@@ -41299,28 +41272,28 @@
 </file>
 
 <file path=customXml/item1.xml><?xml version="1.0" encoding="utf-8"?>
-<b:Sources xmlns:b="http://schemas.openxmlformats.org/officeDocument/2006/bibliography" xmlns="http://schemas.openxmlformats.org/officeDocument/2006/bibliography" SelectedStyle="\APASixthEditionOfficeOnline.xsl" StyleName="APA" Version="6"/>
-</file>
-
-<file path=customXml/item2.xml><?xml version="1.0" encoding="utf-8"?>
 <go:gDocsCustomXmlDataStorage xmlns:go="http://customooxmlschemas.google.com/" xmlns:r="http://schemas.openxmlformats.org/officeDocument/2006/relationships">
   <go:docsCustomData xmlns:go="http://customooxmlschemas.google.com/" roundtripDataSignature="AMtx7mj8bvlXyk6gfbrLwJXO/FvWiC9Yig==">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</go:docsCustomData>
 </go:gDocsCustomXmlDataStorage>
 </file>
 
-<file path=customXml/itemProps1.xml><?xml version="1.0" encoding="utf-8"?>
-<ds:datastoreItem xmlns:ds="http://schemas.openxmlformats.org/officeDocument/2006/customXml" ds:itemID="{4B096B17-6408-4466-8E14-340F741101A8}">
-  <ds:schemaRefs>
-    <ds:schemaRef ds:uri="http://schemas.openxmlformats.org/officeDocument/2006/bibliography"/>
-  </ds:schemaRefs>
-</ds:datastoreItem>
+<file path=customXml/item2.xml><?xml version="1.0" encoding="utf-8"?>
+<b:Sources xmlns:b="http://schemas.openxmlformats.org/officeDocument/2006/bibliography" xmlns="http://schemas.openxmlformats.org/officeDocument/2006/bibliography" SelectedStyle="\APASixthEditionOfficeOnline.xsl" StyleName="APA" Version="6"/>
 </file>
 
-<file path=customXml/itemProps2.xml><?xml version="1.0" encoding="utf-8"?>
+<file path=customXml/itemProps1.xml><?xml version="1.0" encoding="utf-8"?>
 <ds:datastoreItem xmlns:ds="http://schemas.openxmlformats.org/officeDocument/2006/customXml" ds:itemID="{11111111-1234-1234-1234-123412341234}">
   <ds:schemaRefs>
     <ds:schemaRef ds:uri="http://customooxmlschemas.google.com/"/>
     <ds:schemaRef ds:uri="http://schemas.openxmlformats.org/officeDocument/2006/relationships"/>
   </ds:schemaRefs>
 </ds:datastoreItem>
+</file>
+
+<file path=customXml/itemProps2.xml><?xml version="1.0" encoding="utf-8"?>
+<ds:datastoreItem xmlns:ds="http://schemas.openxmlformats.org/officeDocument/2006/customXml" ds:itemID="{4B096B17-6408-4466-8E14-340F741101A8}">
+  <ds:schemaRefs>
+    <ds:schemaRef ds:uri="http://schemas.openxmlformats.org/officeDocument/2006/bibliography"/>
+  </ds:schemaRefs>
+</ds:datastoreItem>
 </file>
</xml_diff>

<commit_message>
Révision mineures des documents
</commit_message>
<xml_diff>
--- a/P6_01_DocumentDefinitionArchitecture.docx
+++ b/P6_01_DocumentDefinitionArchitecture.docx
@@ -1166,7 +1166,15 @@
         <w:t xml:space="preserve">et de technologie </w:t>
       </w:r>
       <w:r>
-        <w:t xml:space="preserve">(physical </w:t>
+        <w:t>(</w:t>
+      </w:r>
+      <w:proofErr w:type="spellStart"/>
+      <w:r>
+        <w:t>physical</w:t>
+      </w:r>
+      <w:proofErr w:type="spellEnd"/>
+      <w:r>
+        <w:t xml:space="preserve"> </w:t>
       </w:r>
       <w:r>
         <w:t xml:space="preserve">&amp; technologies </w:t>
@@ -1385,7 +1393,27 @@
           <w:sz w:val="20"/>
           <w:szCs w:val="20"/>
         </w:rPr>
-        <w:t>Modélisation Archimate) auquel</w:t>
+        <w:t xml:space="preserve">Modélisation </w:t>
+      </w:r>
+      <w:proofErr w:type="spellStart"/>
+      <w:r>
+        <w:rPr>
+          <w:rFonts w:ascii="Calibri" w:hAnsi="Calibri" w:cs="Calibri"/>
+          <w:color w:val="262626" w:themeColor="text1" w:themeTint="D9"/>
+          <w:sz w:val="20"/>
+          <w:szCs w:val="20"/>
+        </w:rPr>
+        <w:t>Archimate</w:t>
+      </w:r>
+      <w:proofErr w:type="spellEnd"/>
+      <w:r>
+        <w:rPr>
+          <w:rFonts w:ascii="Calibri" w:hAnsi="Calibri" w:cs="Calibri"/>
+          <w:color w:val="262626" w:themeColor="text1" w:themeTint="D9"/>
+          <w:sz w:val="20"/>
+          <w:szCs w:val="20"/>
+        </w:rPr>
+        <w:t>) auquel</w:t>
       </w:r>
       <w:r>
         <w:rPr>
@@ -9203,12 +9231,21 @@
       <w:r>
         <w:t>(</w:t>
       </w:r>
+      <w:proofErr w:type="spellStart"/>
       <w:r>
         <w:rPr>
           <w:i/>
           <w:iCs/>
         </w:rPr>
-        <w:t>baseline architecture</w:t>
+        <w:t>baseline</w:t>
+      </w:r>
+      <w:proofErr w:type="spellEnd"/>
+      <w:r>
+        <w:rPr>
+          <w:i/>
+          <w:iCs/>
+        </w:rPr>
+        <w:t xml:space="preserve"> architecture</w:t>
       </w:r>
       <w:r>
         <w:t xml:space="preserve">) </w:t>
@@ -9238,6 +9275,7 @@
         <w:t xml:space="preserve"> grammaire </w:t>
       </w:r>
       <w:hyperlink r:id="rId13" w:history="1">
+        <w:proofErr w:type="spellStart"/>
         <w:r>
           <w:rPr>
             <w:rStyle w:val="Lienhypertexte"/>
@@ -9250,6 +9288,7 @@
           </w:rPr>
           <w:t>rchimate</w:t>
         </w:r>
+        <w:proofErr w:type="spellEnd"/>
       </w:hyperlink>
       <w:r>
         <w:t>.</w:t>
@@ -14102,7 +14141,15 @@
         <w:t>Architecture technique</w:t>
       </w:r>
       <w:r>
-        <w:t xml:space="preserve"> (technical layer)</w:t>
+        <w:t xml:space="preserve"> (</w:t>
+      </w:r>
+      <w:proofErr w:type="spellStart"/>
+      <w:r>
+        <w:t>technical</w:t>
+      </w:r>
+      <w:proofErr w:type="spellEnd"/>
+      <w:r>
+        <w:t xml:space="preserve"> layer)</w:t>
       </w:r>
       <w:bookmarkEnd w:id="119"/>
       <w:bookmarkEnd w:id="120"/>
@@ -14225,7 +14272,15 @@
         </w:r>
       </w:ins>
       <w:r>
-        <w:t xml:space="preserve"> Technical Baseline Architecture - Cartographie de la plateforme technique</w:t>
+        <w:t xml:space="preserve"> </w:t>
+      </w:r>
+      <w:proofErr w:type="spellStart"/>
+      <w:r>
+        <w:t>Technical</w:t>
+      </w:r>
+      <w:proofErr w:type="spellEnd"/>
+      <w:r>
+        <w:t xml:space="preserve"> Baseline Architecture - Cartographie de la plateforme technique</w:t>
       </w:r>
       <w:bookmarkEnd w:id="123"/>
     </w:p>
@@ -14912,7 +14967,15 @@
         </w:r>
       </w:ins>
       <w:r>
-        <w:t xml:space="preserve"> Technical Baseline Architecture - Évaluation de la plateforme technique</w:t>
+        <w:t xml:space="preserve"> </w:t>
+      </w:r>
+      <w:proofErr w:type="spellStart"/>
+      <w:r>
+        <w:t>Technical</w:t>
+      </w:r>
+      <w:proofErr w:type="spellEnd"/>
+      <w:r>
+        <w:t xml:space="preserve"> Baseline Architecture - Évaluation de la plateforme technique</w:t>
       </w:r>
       <w:bookmarkEnd w:id="130"/>
     </w:p>
@@ -15589,12 +15652,21 @@
       <w:r>
         <w:t xml:space="preserve"> (</w:t>
       </w:r>
+      <w:proofErr w:type="spellStart"/>
       <w:r>
         <w:rPr>
           <w:i/>
           <w:iCs/>
         </w:rPr>
-        <w:t xml:space="preserve">Presentation </w:t>
+        <w:t>Presentation</w:t>
+      </w:r>
+      <w:proofErr w:type="spellEnd"/>
+      <w:r>
+        <w:rPr>
+          <w:i/>
+          <w:iCs/>
+        </w:rPr>
+        <w:t xml:space="preserve"> </w:t>
       </w:r>
       <w:r>
         <w:rPr>
@@ -15941,7 +16013,23 @@
         <w:t>écosystème</w:t>
       </w:r>
       <w:r>
-        <w:t xml:space="preserve"> (Vuex, VueCLI …) facilitant les développements.</w:t>
+        <w:t xml:space="preserve"> (</w:t>
+      </w:r>
+      <w:proofErr w:type="spellStart"/>
+      <w:r>
+        <w:t>Vuex</w:t>
+      </w:r>
+      <w:proofErr w:type="spellEnd"/>
+      <w:r>
+        <w:t xml:space="preserve">, </w:t>
+      </w:r>
+      <w:proofErr w:type="spellStart"/>
+      <w:r>
+        <w:t>VueCLI</w:t>
+      </w:r>
+      <w:proofErr w:type="spellEnd"/>
+      <w:r>
+        <w:t xml:space="preserve"> …) facilitant les développements.</w:t>
       </w:r>
     </w:p>
     <w:p>
@@ -16044,7 +16132,23 @@
         <w:t>L’extension OIDC</w:t>
       </w:r>
       <w:r>
-        <w:t xml:space="preserve"> (OpenID Connect)</w:t>
+        <w:t xml:space="preserve"> (</w:t>
+      </w:r>
+      <w:proofErr w:type="spellStart"/>
+      <w:r>
+        <w:t>OpenID</w:t>
+      </w:r>
+      <w:proofErr w:type="spellEnd"/>
+      <w:r>
+        <w:t xml:space="preserve"> </w:t>
+      </w:r>
+      <w:proofErr w:type="spellStart"/>
+      <w:r>
+        <w:t>Connect</w:t>
+      </w:r>
+      <w:proofErr w:type="spellEnd"/>
+      <w:r>
+        <w:t>)</w:t>
       </w:r>
       <w:r>
         <w:t>, notamment lorsque le serveur d’autorisation prend en charge le SSO fourni une méthode simple et standardisé pour l’implémentation de l’authentification dans les applications web.</w:t>
@@ -18176,8 +18280,13 @@
               <w:spacing w:after="0" w:line="240" w:lineRule="auto"/>
               <w:jc w:val="both"/>
             </w:pPr>
-            <w:r>
-              <w:t>Mutli-environnement</w:t>
+            <w:proofErr w:type="spellStart"/>
+            <w:r>
+              <w:t>Mutli</w:t>
+            </w:r>
+            <w:proofErr w:type="spellEnd"/>
+            <w:r>
+              <w:t>-environnement</w:t>
             </w:r>
           </w:p>
         </w:tc>
@@ -18614,7 +18723,15 @@
               <w:jc w:val="both"/>
             </w:pPr>
             <w:r>
-              <w:t>Le système exige une authentification à deux facteurs (validation par délivrance de token) pour tout accès nécessitant une sécurité par login / mot de passe.</w:t>
+              <w:t xml:space="preserve">Le système exige une authentification à deux facteurs (validation par délivrance de </w:t>
+            </w:r>
+            <w:proofErr w:type="spellStart"/>
+            <w:r>
+              <w:t>token</w:t>
+            </w:r>
+            <w:proofErr w:type="spellEnd"/>
+            <w:r>
+              <w:t>) pour tout accès nécessitant une sécurité par login / mot de passe.</w:t>
             </w:r>
           </w:p>
         </w:tc>
@@ -18899,7 +19016,15 @@
               <w:jc w:val="both"/>
             </w:pPr>
             <w:r>
-              <w:t>Single-Sign On</w:t>
+              <w:t>Single-</w:t>
+            </w:r>
+            <w:proofErr w:type="spellStart"/>
+            <w:r>
+              <w:t>Sign</w:t>
+            </w:r>
+            <w:proofErr w:type="spellEnd"/>
+            <w:r>
+              <w:t xml:space="preserve"> On</w:t>
             </w:r>
           </w:p>
         </w:tc>
@@ -19333,7 +19458,15 @@
               <w:jc w:val="both"/>
             </w:pPr>
             <w:r>
-              <w:t>L’utilisation d’une plateforme cloud de type PaaS (Platform as a Service). L’écosystème AWS (en partie déjà implémenté) permet de répondre aux besoins définis.</w:t>
+              <w:t xml:space="preserve">L’utilisation d’une plateforme cloud de type PaaS (Platform as </w:t>
+            </w:r>
+            <w:proofErr w:type="gramStart"/>
+            <w:r>
+              <w:t>a</w:t>
+            </w:r>
+            <w:proofErr w:type="gramEnd"/>
+            <w:r>
+              <w:t xml:space="preserve"> Service). L’écosystème AWS (en partie déjà implémenté) permet de répondre aux besoins définis.</w:t>
             </w:r>
           </w:p>
         </w:tc>
@@ -21420,8 +21553,13 @@
         <w:t xml:space="preserve"> création</w:t>
       </w:r>
       <w:r>
-        <w:t xml:space="preserve"> WebApp</w:t>
-      </w:r>
+        <w:t xml:space="preserve"> </w:t>
+      </w:r>
+      <w:proofErr w:type="spellStart"/>
+      <w:r>
+        <w:t>WebApp</w:t>
+      </w:r>
+      <w:proofErr w:type="spellEnd"/>
       <w:r>
         <w:t>.</w:t>
       </w:r>
@@ -21571,11 +21709,16 @@
         <w:jc w:val="both"/>
       </w:pPr>
       <w:r>
-        <w:t>L’authentification, l’identification et les contrôles d’accès aux services et données sont assurés par le service Amazon Cognit</w:t>
+        <w:t xml:space="preserve">L’authentification, l’identification et les contrôles d’accès aux services et données sont assurés par le service Amazon </w:t>
+      </w:r>
+      <w:proofErr w:type="spellStart"/>
+      <w:r>
+        <w:t>Cognit</w:t>
       </w:r>
       <w:r>
         <w:t>o</w:t>
       </w:r>
+      <w:proofErr w:type="spellEnd"/>
       <w:r>
         <w:t xml:space="preserve"> agissant comme IAM et fournissant les informations d’identification et d’authentification en exploitant le </w:t>
       </w:r>
@@ -21605,7 +21748,15 @@
         <w:jc w:val="both"/>
       </w:pPr>
       <w:r>
-        <w:t xml:space="preserve">Le service AWS ElasticCache vise à fournir au backend un cache de données à accès rapide </w:t>
+        <w:t xml:space="preserve">Le service AWS </w:t>
+      </w:r>
+      <w:proofErr w:type="spellStart"/>
+      <w:r>
+        <w:t>ElasticCache</w:t>
+      </w:r>
+      <w:proofErr w:type="spellEnd"/>
+      <w:r>
+        <w:t xml:space="preserve"> vise à fournir au backend un cache de données à accès rapide </w:t>
       </w:r>
       <w:r>
         <w:rPr>
@@ -21681,7 +21832,15 @@
         <w:t xml:space="preserve"> web. </w:t>
       </w:r>
       <w:r>
-        <w:t>Bien qu’il ne soit pas indispensable au bon fonctionnement de l’application et que la charge ne l’impose pas, la mise à disposition de plusieurs instance de la web-app (tout comme celle du back-end) permet de s’assurer d’une disponibilité de la plateforme en cas d’échec d’une instance</w:t>
+        <w:t xml:space="preserve">Bien qu’il ne soit pas indispensable au bon fonctionnement de l’application et que la charge ne l’impose pas, la mise à disposition de plusieurs instance de la web-app (tout comme celle du </w:t>
+      </w:r>
+      <w:proofErr w:type="spellStart"/>
+      <w:r>
+        <w:t>back-end</w:t>
+      </w:r>
+      <w:proofErr w:type="spellEnd"/>
+      <w:r>
+        <w:t>) permet de s’assurer d’une disponibilité de la plateforme en cas d’échec d’une instance</w:t>
       </w:r>
       <w:r>
         <w:t xml:space="preserve"> de service</w:t>
@@ -22056,12 +22215,14 @@
                 <w:rFonts w:cstheme="minorHAnsi"/>
               </w:rPr>
             </w:pPr>
+            <w:proofErr w:type="spellStart"/>
             <w:r>
               <w:rPr>
                 <w:rFonts w:cstheme="minorHAnsi"/>
               </w:rPr>
               <w:t>FreshDesk</w:t>
             </w:r>
+            <w:proofErr w:type="spellEnd"/>
           </w:p>
         </w:tc>
         <w:tc>
@@ -22203,11 +22364,19 @@
                 <w:rFonts w:cstheme="minorHAnsi"/>
               </w:rPr>
             </w:pPr>
+            <w:proofErr w:type="spellStart"/>
             <w:r>
               <w:rPr>
                 <w:rFonts w:cstheme="minorHAnsi"/>
               </w:rPr>
-              <w:t>WebApp LAE</w:t>
+              <w:t>WebApp</w:t>
+            </w:r>
+            <w:proofErr w:type="spellEnd"/>
+            <w:r>
+              <w:rPr>
+                <w:rFonts w:cstheme="minorHAnsi"/>
+              </w:rPr>
+              <w:t xml:space="preserve"> LAE</w:t>
             </w:r>
           </w:p>
         </w:tc>
@@ -22256,11 +22425,19 @@
                 <w:rFonts w:cstheme="minorHAnsi"/>
               </w:rPr>
             </w:pPr>
+            <w:proofErr w:type="spellStart"/>
             <w:r>
               <w:rPr>
                 <w:rFonts w:cstheme="minorHAnsi"/>
               </w:rPr>
-              <w:t xml:space="preserve">WebApp en SPA assurant la présentation et les interactions avec les composants d’interface </w:t>
+              <w:t>WebApp</w:t>
+            </w:r>
+            <w:proofErr w:type="spellEnd"/>
+            <w:r>
+              <w:rPr>
+                <w:rFonts w:cstheme="minorHAnsi"/>
+              </w:rPr>
+              <w:t xml:space="preserve"> en SPA assurant la présentation et les interactions avec les composants d’interface </w:t>
             </w:r>
             <w:r>
               <w:rPr>
@@ -22406,7 +22583,35 @@
               <w:rPr>
                 <w:rFonts w:cstheme="minorHAnsi"/>
               </w:rPr>
-              <w:t xml:space="preserve">API Restfull exposant la couche de service utilisée par la WebApp. </w:t>
+              <w:t xml:space="preserve">API </w:t>
+            </w:r>
+            <w:proofErr w:type="spellStart"/>
+            <w:r>
+              <w:rPr>
+                <w:rFonts w:cstheme="minorHAnsi"/>
+              </w:rPr>
+              <w:t>Restfull</w:t>
+            </w:r>
+            <w:proofErr w:type="spellEnd"/>
+            <w:r>
+              <w:rPr>
+                <w:rFonts w:cstheme="minorHAnsi"/>
+              </w:rPr>
+              <w:t xml:space="preserve"> exposant la couche de service utilisée par la </w:t>
+            </w:r>
+            <w:proofErr w:type="spellStart"/>
+            <w:r>
+              <w:rPr>
+                <w:rFonts w:cstheme="minorHAnsi"/>
+              </w:rPr>
+              <w:t>WebApp</w:t>
+            </w:r>
+            <w:proofErr w:type="spellEnd"/>
+            <w:r>
+              <w:rPr>
+                <w:rFonts w:cstheme="minorHAnsi"/>
+              </w:rPr>
+              <w:t xml:space="preserve">. </w:t>
             </w:r>
             <w:r>
               <w:rPr>
@@ -22445,12 +22650,19 @@
               <w:rPr>
                 <w:rFonts w:cstheme="minorHAnsi"/>
               </w:rPr>
-              <w:t>– API Rest</w:t>
-            </w:r>
+              <w:t xml:space="preserve">– API </w:t>
+            </w:r>
+            <w:proofErr w:type="spellStart"/>
             <w:r>
               <w:rPr>
                 <w:rFonts w:cstheme="minorHAnsi"/>
               </w:rPr>
+              <w:t>Rest</w:t>
+            </w:r>
+            <w:r>
+              <w:rPr>
+                <w:rFonts w:cstheme="minorHAnsi"/>
+              </w:rPr>
               <w:t>f</w:t>
             </w:r>
             <w:r>
@@ -22459,6 +22671,7 @@
               </w:rPr>
               <w:t>ull</w:t>
             </w:r>
+            <w:proofErr w:type="spellEnd"/>
           </w:p>
         </w:tc>
       </w:tr>
@@ -22584,7 +22797,21 @@
               <w:rPr>
                 <w:rFonts w:cstheme="minorHAnsi"/>
               </w:rPr>
-              <w:t>Load balancer permettant la répartition du trafics entre deux instances AWS EC2 fournissant la WebApp.</w:t>
+              <w:t xml:space="preserve">Load balancer permettant la répartition du trafics entre deux instances AWS EC2 fournissant la </w:t>
+            </w:r>
+            <w:proofErr w:type="spellStart"/>
+            <w:r>
+              <w:rPr>
+                <w:rFonts w:cstheme="minorHAnsi"/>
+              </w:rPr>
+              <w:t>WebApp</w:t>
+            </w:r>
+            <w:proofErr w:type="spellEnd"/>
+            <w:r>
+              <w:rPr>
+                <w:rFonts w:cstheme="minorHAnsi"/>
+              </w:rPr>
+              <w:t>.</w:t>
             </w:r>
           </w:p>
         </w:tc>
@@ -22827,8 +23054,16 @@
               <w:rPr>
                 <w:rFonts w:cstheme="minorHAnsi"/>
               </w:rPr>
-              <w:t>AWS Cognito</w:t>
-            </w:r>
+              <w:t xml:space="preserve">AWS </w:t>
+            </w:r>
+            <w:proofErr w:type="spellStart"/>
+            <w:r>
+              <w:rPr>
+                <w:rFonts w:cstheme="minorHAnsi"/>
+              </w:rPr>
+              <w:t>Cognito</w:t>
+            </w:r>
+            <w:proofErr w:type="spellEnd"/>
           </w:p>
         </w:tc>
         <w:tc>
@@ -23298,8 +23533,16 @@
               <w:rPr>
                 <w:rFonts w:cstheme="minorHAnsi"/>
               </w:rPr>
-              <w:t>AWS ElasticCache</w:t>
-            </w:r>
+              <w:t xml:space="preserve">AWS </w:t>
+            </w:r>
+            <w:proofErr w:type="spellStart"/>
+            <w:r>
+              <w:rPr>
+                <w:rFonts w:cstheme="minorHAnsi"/>
+              </w:rPr>
+              <w:t>ElasticCache</w:t>
+            </w:r>
+            <w:proofErr w:type="spellEnd"/>
           </w:p>
         </w:tc>
         <w:tc>
@@ -23492,7 +23735,21 @@
               <w:rPr>
                 <w:rFonts w:cstheme="minorHAnsi"/>
               </w:rPr>
-              <w:t xml:space="preserve">Base de données relationnelle autoscallable, répliquée sur deux instances et sauvegardée quotidiennement </w:t>
+              <w:t xml:space="preserve">Base de données relationnelle </w:t>
+            </w:r>
+            <w:proofErr w:type="spellStart"/>
+            <w:r>
+              <w:rPr>
+                <w:rFonts w:cstheme="minorHAnsi"/>
+              </w:rPr>
+              <w:t>autoscallable</w:t>
+            </w:r>
+            <w:proofErr w:type="spellEnd"/>
+            <w:r>
+              <w:rPr>
+                <w:rFonts w:cstheme="minorHAnsi"/>
+              </w:rPr>
+              <w:t xml:space="preserve">, répliquée sur deux instances et sauvegardée quotidiennement </w:t>
             </w:r>
             <w:r>
               <w:rPr>
@@ -23540,12 +23797,14 @@
                 <w:rFonts w:cstheme="minorHAnsi"/>
               </w:rPr>
             </w:pPr>
+            <w:proofErr w:type="spellStart"/>
             <w:r>
               <w:rPr>
                 <w:rFonts w:cstheme="minorHAnsi"/>
               </w:rPr>
               <w:t>PostreSQL</w:t>
             </w:r>
+            <w:proofErr w:type="spellEnd"/>
           </w:p>
         </w:tc>
       </w:tr>
@@ -23614,7 +23873,15 @@
       <w:bookmarkStart w:id="206" w:name="_Toc92442748"/>
       <w:r>
         <w:lastRenderedPageBreak/>
-        <w:t>Architecture technique (technical layer)</w:t>
+        <w:t>Architecture technique (</w:t>
+      </w:r>
+      <w:proofErr w:type="spellStart"/>
+      <w:r>
+        <w:t>technical</w:t>
+      </w:r>
+      <w:proofErr w:type="spellEnd"/>
+      <w:r>
+        <w:t xml:space="preserve"> layer)</w:t>
       </w:r>
       <w:bookmarkEnd w:id="205"/>
       <w:bookmarkEnd w:id="206"/>
@@ -23887,7 +24154,27 @@
           <w:sz w:val="20"/>
           <w:szCs w:val="20"/>
         </w:rPr>
-        <w:t xml:space="preserve"> Calculator »</w:t>
+        <w:t xml:space="preserve"> </w:t>
+      </w:r>
+      <w:proofErr w:type="spellStart"/>
+      <w:r>
+        <w:rPr>
+          <w:i/>
+          <w:iCs/>
+          <w:sz w:val="20"/>
+          <w:szCs w:val="20"/>
+        </w:rPr>
+        <w:t>Calculator</w:t>
+      </w:r>
+      <w:proofErr w:type="spellEnd"/>
+      <w:r>
+        <w:rPr>
+          <w:i/>
+          <w:iCs/>
+          <w:sz w:val="20"/>
+          <w:szCs w:val="20"/>
+        </w:rPr>
+        <w:t> »</w:t>
       </w:r>
       <w:r>
         <w:rPr>
@@ -24183,12 +24470,21 @@
                 <w:color w:val="000000"/>
               </w:rPr>
             </w:pPr>
+            <w:proofErr w:type="spellStart"/>
             <w:r>
               <w:rPr>
                 <w:rFonts w:ascii="Calibri" w:eastAsia="Times New Roman" w:hAnsi="Calibri" w:cs="Calibri"/>
                 <w:color w:val="000000"/>
               </w:rPr>
-              <w:t>FreshDesk – 20 licences</w:t>
+              <w:t>FreshDesk</w:t>
+            </w:r>
+            <w:proofErr w:type="spellEnd"/>
+            <w:r>
+              <w:rPr>
+                <w:rFonts w:ascii="Calibri" w:eastAsia="Times New Roman" w:hAnsi="Calibri" w:cs="Calibri"/>
+                <w:color w:val="000000"/>
+              </w:rPr>
+              <w:t xml:space="preserve"> – 20 licences</w:t>
             </w:r>
           </w:p>
         </w:tc>
@@ -24290,7 +24586,23 @@
                 <w:rFonts w:ascii="Calibri" w:eastAsia="Times New Roman" w:hAnsi="Calibri" w:cs="Calibri"/>
                 <w:color w:val="000000"/>
               </w:rPr>
-              <w:t xml:space="preserve">C2 - WebApp LAE </w:t>
+              <w:t xml:space="preserve">C2 - </w:t>
+            </w:r>
+            <w:proofErr w:type="spellStart"/>
+            <w:r>
+              <w:rPr>
+                <w:rFonts w:ascii="Calibri" w:eastAsia="Times New Roman" w:hAnsi="Calibri" w:cs="Calibri"/>
+                <w:color w:val="000000"/>
+              </w:rPr>
+              <w:t>WebApp</w:t>
+            </w:r>
+            <w:proofErr w:type="spellEnd"/>
+            <w:r>
+              <w:rPr>
+                <w:rFonts w:ascii="Calibri" w:eastAsia="Times New Roman" w:hAnsi="Calibri" w:cs="Calibri"/>
+                <w:color w:val="000000"/>
+              </w:rPr>
+              <w:t xml:space="preserve"> LAE </w:t>
             </w:r>
             <w:r>
               <w:rPr>
@@ -24778,7 +25090,25 @@
                 <w:color w:val="000000"/>
                 <w:lang w:val="en-GB"/>
               </w:rPr>
-              <w:t xml:space="preserve">AWS ElastiCache Redis </w:t>
+              <w:t xml:space="preserve">AWS </w:t>
+            </w:r>
+            <w:proofErr w:type="spellStart"/>
+            <w:r>
+              <w:rPr>
+                <w:rFonts w:ascii="Calibri" w:eastAsia="Times New Roman" w:hAnsi="Calibri" w:cs="Calibri"/>
+                <w:color w:val="000000"/>
+                <w:lang w:val="en-GB"/>
+              </w:rPr>
+              <w:t>ElastiCache</w:t>
+            </w:r>
+            <w:proofErr w:type="spellEnd"/>
+            <w:r>
+              <w:rPr>
+                <w:rFonts w:ascii="Calibri" w:eastAsia="Times New Roman" w:hAnsi="Calibri" w:cs="Calibri"/>
+                <w:color w:val="000000"/>
+                <w:lang w:val="en-GB"/>
+              </w:rPr>
+              <w:t xml:space="preserve"> Redis </w:t>
             </w:r>
           </w:p>
         </w:tc>
@@ -25792,7 +26122,15 @@
         <w:t>seront déployés « clef-en-main » en utilisant les outils fournis par la plateforme AWS.</w:t>
       </w:r>
       <w:r>
-        <w:t xml:space="preserve"> Les développements à réalisés seront concentrés uniquement sur les applications à valeur métier : la Web App et le back-end de services.</w:t>
+        <w:t xml:space="preserve"> Les développements à réalisés seront concentrés uniquement sur les applications à valeur métier : la Web App et le </w:t>
+      </w:r>
+      <w:proofErr w:type="spellStart"/>
+      <w:r>
+        <w:t>back-end</w:t>
+      </w:r>
+      <w:proofErr w:type="spellEnd"/>
+      <w:r>
+        <w:t xml:space="preserve"> de services.</w:t>
       </w:r>
       <w:r>
         <w:t xml:space="preserve"> </w:t>
@@ -25804,7 +26142,15 @@
         <w:jc w:val="both"/>
       </w:pPr>
       <w:r>
-        <w:t>Notons que la nouvelle base de données Aurora DB, déployée en tant que service (serverless) viendra en remplacement des différentes sources de données</w:t>
+        <w:t>Notons que la nouvelle base de données Aurora DB, déployée en tant que service (</w:t>
+      </w:r>
+      <w:proofErr w:type="spellStart"/>
+      <w:r>
+        <w:t>serverless</w:t>
+      </w:r>
+      <w:proofErr w:type="spellEnd"/>
+      <w:r>
+        <w:t>) viendra en remplacement des différentes sources de données</w:t>
       </w:r>
       <w:r>
         <w:t xml:space="preserve"> existante</w:t>
@@ -26222,6 +26568,7 @@
                 <w:color w:val="000000"/>
               </w:rPr>
             </w:pPr>
+            <w:proofErr w:type="spellStart"/>
             <w:r>
               <w:rPr>
                 <w:rFonts w:ascii="Calibri" w:eastAsia="Times New Roman" w:hAnsi="Calibri" w:cs="Calibri"/>
@@ -26231,6 +26578,7 @@
               </w:rPr>
               <w:t>Fréq</w:t>
             </w:r>
+            <w:proofErr w:type="spellEnd"/>
             <w:r>
               <w:rPr>
                 <w:rFonts w:ascii="Calibri" w:eastAsia="Times New Roman" w:hAnsi="Calibri" w:cs="Calibri"/>
@@ -26433,6 +26781,7 @@
                 <w:szCs w:val="20"/>
               </w:rPr>
             </w:pPr>
+            <w:proofErr w:type="spellStart"/>
             <w:r>
               <w:rPr>
                 <w:sz w:val="20"/>
@@ -26447,6 +26796,7 @@
               </w:rPr>
               <w:t>eldom</w:t>
             </w:r>
+            <w:proofErr w:type="spellEnd"/>
           </w:p>
         </w:tc>
         <w:tc>
@@ -26635,6 +26985,7 @@
                 <w:szCs w:val="20"/>
               </w:rPr>
             </w:pPr>
+            <w:proofErr w:type="spellStart"/>
             <w:r>
               <w:rPr>
                 <w:rFonts w:cstheme="minorHAnsi"/>
@@ -26643,6 +26994,7 @@
               </w:rPr>
               <w:t>Unlikely</w:t>
             </w:r>
+            <w:proofErr w:type="spellEnd"/>
           </w:p>
         </w:tc>
         <w:tc>
@@ -26817,6 +27169,7 @@
                 <w:szCs w:val="20"/>
               </w:rPr>
             </w:pPr>
+            <w:proofErr w:type="spellStart"/>
             <w:r>
               <w:rPr>
                 <w:sz w:val="20"/>
@@ -26824,6 +27177,7 @@
               </w:rPr>
               <w:t>Seldom</w:t>
             </w:r>
+            <w:proofErr w:type="spellEnd"/>
           </w:p>
         </w:tc>
         <w:tc>
@@ -26848,6 +27202,7 @@
                 <w:szCs w:val="20"/>
               </w:rPr>
             </w:pPr>
+            <w:proofErr w:type="spellStart"/>
             <w:r>
               <w:rPr>
                 <w:rFonts w:cstheme="minorHAnsi"/>
@@ -26856,6 +27211,7 @@
               </w:rPr>
               <w:t>Moderate</w:t>
             </w:r>
+            <w:proofErr w:type="spellEnd"/>
           </w:p>
         </w:tc>
         <w:tc>
@@ -26998,6 +27354,7 @@
                 <w:szCs w:val="20"/>
               </w:rPr>
             </w:pPr>
+            <w:proofErr w:type="spellStart"/>
             <w:r>
               <w:rPr>
                 <w:rFonts w:cstheme="minorHAnsi"/>
@@ -27006,6 +27363,7 @@
               </w:rPr>
               <w:t>Occasional</w:t>
             </w:r>
+            <w:proofErr w:type="spellEnd"/>
           </w:p>
         </w:tc>
         <w:tc>
@@ -27030,6 +27388,7 @@
                 <w:szCs w:val="20"/>
               </w:rPr>
             </w:pPr>
+            <w:proofErr w:type="spellStart"/>
             <w:r>
               <w:rPr>
                 <w:rFonts w:cstheme="minorHAnsi"/>
@@ -27038,6 +27397,7 @@
               </w:rPr>
               <w:t>Moderate</w:t>
             </w:r>
+            <w:proofErr w:type="spellEnd"/>
           </w:p>
         </w:tc>
         <w:tc>
@@ -27189,6 +27549,7 @@
                 <w:szCs w:val="20"/>
               </w:rPr>
             </w:pPr>
+            <w:proofErr w:type="spellStart"/>
             <w:r>
               <w:rPr>
                 <w:rFonts w:cstheme="minorHAnsi"/>
@@ -27197,6 +27558,7 @@
               </w:rPr>
               <w:t>Seldom</w:t>
             </w:r>
+            <w:proofErr w:type="spellEnd"/>
           </w:p>
         </w:tc>
         <w:tc>
@@ -27221,6 +27583,7 @@
                 <w:szCs w:val="20"/>
               </w:rPr>
             </w:pPr>
+            <w:proofErr w:type="spellStart"/>
             <w:r>
               <w:rPr>
                 <w:rFonts w:cstheme="minorHAnsi"/>
@@ -27229,6 +27592,7 @@
               </w:rPr>
               <w:t>Moderate</w:t>
             </w:r>
+            <w:proofErr w:type="spellEnd"/>
           </w:p>
         </w:tc>
         <w:tc>
@@ -27381,6 +27745,7 @@
                 <w:szCs w:val="20"/>
               </w:rPr>
             </w:pPr>
+            <w:proofErr w:type="spellStart"/>
             <w:r>
               <w:rPr>
                 <w:rFonts w:cstheme="minorHAnsi"/>
@@ -27389,6 +27754,7 @@
               </w:rPr>
               <w:t>Occasional</w:t>
             </w:r>
+            <w:proofErr w:type="spellEnd"/>
           </w:p>
         </w:tc>
         <w:tc>
@@ -27413,6 +27779,7 @@
                 <w:szCs w:val="20"/>
               </w:rPr>
             </w:pPr>
+            <w:proofErr w:type="spellStart"/>
             <w:r>
               <w:rPr>
                 <w:rFonts w:cstheme="minorHAnsi"/>
@@ -27421,6 +27788,7 @@
               </w:rPr>
               <w:t>Moderate</w:t>
             </w:r>
+            <w:proofErr w:type="spellEnd"/>
           </w:p>
         </w:tc>
         <w:tc>
@@ -27572,6 +27940,7 @@
                 <w:szCs w:val="20"/>
               </w:rPr>
             </w:pPr>
+            <w:proofErr w:type="spellStart"/>
             <w:r>
               <w:rPr>
                 <w:rFonts w:cstheme="minorHAnsi"/>
@@ -27580,6 +27949,7 @@
               </w:rPr>
               <w:t>Occasional</w:t>
             </w:r>
+            <w:proofErr w:type="spellEnd"/>
           </w:p>
         </w:tc>
         <w:tc>
@@ -27604,6 +27974,7 @@
                 <w:szCs w:val="20"/>
               </w:rPr>
             </w:pPr>
+            <w:proofErr w:type="spellStart"/>
             <w:r>
               <w:rPr>
                 <w:rFonts w:cstheme="minorHAnsi"/>
@@ -27612,6 +27983,7 @@
               </w:rPr>
               <w:t>Moderate</w:t>
             </w:r>
+            <w:proofErr w:type="spellEnd"/>
           </w:p>
         </w:tc>
         <w:tc>
@@ -27740,6 +28112,7 @@
                 <w:szCs w:val="20"/>
               </w:rPr>
             </w:pPr>
+            <w:proofErr w:type="spellStart"/>
             <w:r>
               <w:rPr>
                 <w:rFonts w:ascii="Calibri" w:hAnsi="Calibri" w:cstheme="minorHAnsi"/>
@@ -27749,6 +28122,7 @@
               </w:rPr>
               <w:t>Catastrophic</w:t>
             </w:r>
+            <w:proofErr w:type="spellEnd"/>
           </w:p>
         </w:tc>
         <w:tc>
@@ -27772,6 +28146,7 @@
                 <w:szCs w:val="20"/>
               </w:rPr>
             </w:pPr>
+            <w:proofErr w:type="spellStart"/>
             <w:r>
               <w:rPr>
                 <w:rFonts w:ascii="Calibri" w:hAnsi="Calibri" w:cstheme="minorHAnsi"/>
@@ -27781,6 +28156,7 @@
               </w:rPr>
               <w:t>Occasional</w:t>
             </w:r>
+            <w:proofErr w:type="spellEnd"/>
           </w:p>
         </w:tc>
         <w:tc>
@@ -27971,7 +28347,15 @@
         <w:jc w:val="both"/>
       </w:pPr>
       <w:r>
-        <w:t>Rédaction du backlog de l’étape</w:t>
+        <w:t xml:space="preserve">Rédaction du </w:t>
+      </w:r>
+      <w:proofErr w:type="spellStart"/>
+      <w:r>
+        <w:t>backlog</w:t>
+      </w:r>
+      <w:proofErr w:type="spellEnd"/>
+      <w:r>
+        <w:t xml:space="preserve"> de l’étape</w:t>
       </w:r>
     </w:p>
     <w:p>
@@ -29189,7 +29573,11 @@
         <w:jc w:val="both"/>
       </w:pPr>
       <w:r>
-        <w:t>La dernière phase de migration</w:t>
+        <w:t xml:space="preserve">La dernière phase de </w:t>
+      </w:r>
+      <w:proofErr w:type="gramStart"/>
+      <w:r>
+        <w:t>migration</w:t>
       </w:r>
       <w:r>
         <w:t xml:space="preserve"> </w:t>
@@ -29198,7 +29586,11 @@
         <w:t xml:space="preserve"> </w:t>
       </w:r>
       <w:r>
-        <w:t xml:space="preserve">à proprement parlé </w:t>
+        <w:t>à</w:t>
+      </w:r>
+      <w:proofErr w:type="gramEnd"/>
+      <w:r>
+        <w:t xml:space="preserve"> proprement parlé </w:t>
       </w:r>
       <w:r>
         <w:t xml:space="preserve">(sur les nouveaux logiciels) </w:t>
@@ -29359,7 +29751,15 @@
         <w:t xml:space="preserve">terminologie </w:t>
       </w:r>
       <w:r>
-        <w:t xml:space="preserve">définie par les publication de l’OpenGroup sur TOGAF : </w:t>
+        <w:t>définie par les publication de l’</w:t>
+      </w:r>
+      <w:proofErr w:type="spellStart"/>
+      <w:r>
+        <w:t>OpenGroup</w:t>
+      </w:r>
+      <w:proofErr w:type="spellEnd"/>
+      <w:r>
+        <w:t xml:space="preserve"> sur TOGAF : </w:t>
       </w:r>
     </w:p>
     <w:p>
@@ -29504,19 +29904,33 @@
         <w:rPr>
           <w:lang w:val="en-GB"/>
         </w:rPr>
-        <w:t>AWS Platform</w:t>
-      </w:r>
+        <w:t xml:space="preserve">AWS </w:t>
+      </w:r>
+      <w:proofErr w:type="gramStart"/>
       <w:r>
         <w:rPr>
           <w:lang w:val="en-GB"/>
         </w:rPr>
+        <w:t>Platform</w:t>
+      </w:r>
+      <w:r>
+        <w:rPr>
+          <w:lang w:val="en-GB"/>
+        </w:rPr>
         <w:t xml:space="preserve"> </w:t>
       </w:r>
       <w:r>
         <w:rPr>
           <w:lang w:val="en-GB"/>
         </w:rPr>
-        <w:t xml:space="preserve">: </w:t>
+        <w:t>:</w:t>
+      </w:r>
+      <w:proofErr w:type="gramEnd"/>
+      <w:r>
+        <w:rPr>
+          <w:lang w:val="en-GB"/>
+        </w:rPr>
+        <w:t xml:space="preserve"> </w:t>
       </w:r>
       <w:hyperlink r:id="rId42" w:history="1">
         <w:r>
@@ -29545,7 +29959,21 @@
         <w:rPr>
           <w:lang w:val="en-GB"/>
         </w:rPr>
-        <w:t xml:space="preserve">AWS Calculator : </w:t>
+        <w:t xml:space="preserve">AWS </w:t>
+      </w:r>
+      <w:proofErr w:type="gramStart"/>
+      <w:r>
+        <w:rPr>
+          <w:lang w:val="en-GB"/>
+        </w:rPr>
+        <w:t>Calculator :</w:t>
+      </w:r>
+      <w:proofErr w:type="gramEnd"/>
+      <w:r>
+        <w:rPr>
+          <w:lang w:val="en-GB"/>
+        </w:rPr>
+        <w:t xml:space="preserve"> </w:t>
       </w:r>
       <w:hyperlink r:id="rId43" w:anchor="/estimate" w:history="1">
         <w:r>
@@ -29586,7 +30014,21 @@
         <w:rPr>
           <w:lang w:val="en-GB"/>
         </w:rPr>
-        <w:t xml:space="preserve">TOGAF 9.2 : </w:t>
+        <w:t xml:space="preserve">TOGAF </w:t>
+      </w:r>
+      <w:proofErr w:type="gramStart"/>
+      <w:r>
+        <w:rPr>
+          <w:lang w:val="en-GB"/>
+        </w:rPr>
+        <w:t>9.2 :</w:t>
+      </w:r>
+      <w:proofErr w:type="gramEnd"/>
+      <w:r>
+        <w:rPr>
+          <w:lang w:val="en-GB"/>
+        </w:rPr>
+        <w:t xml:space="preserve"> </w:t>
       </w:r>
       <w:hyperlink r:id="rId44" w:history="1">
         <w:r>
@@ -29617,11 +30059,33 @@
           <w:lang w:val="en-GB"/>
         </w:rPr>
       </w:pPr>
+      <w:proofErr w:type="spellStart"/>
       <w:r>
         <w:rPr>
           <w:lang w:val="en-GB"/>
         </w:rPr>
-        <w:t xml:space="preserve">Archimate 3.1 : </w:t>
+        <w:t>Archimate</w:t>
+      </w:r>
+      <w:proofErr w:type="spellEnd"/>
+      <w:r>
+        <w:rPr>
+          <w:lang w:val="en-GB"/>
+        </w:rPr>
+        <w:t xml:space="preserve"> </w:t>
+      </w:r>
+      <w:proofErr w:type="gramStart"/>
+      <w:r>
+        <w:rPr>
+          <w:lang w:val="en-GB"/>
+        </w:rPr>
+        <w:t>3.1 :</w:t>
+      </w:r>
+      <w:proofErr w:type="gramEnd"/>
+      <w:r>
+        <w:rPr>
+          <w:lang w:val="en-GB"/>
+        </w:rPr>
+        <w:t xml:space="preserve"> </w:t>
       </w:r>
       <w:hyperlink r:id="rId45" w:history="1">
         <w:r>
@@ -29652,11 +30116,19 @@
           <w:lang w:val="en-GB"/>
         </w:rPr>
       </w:pPr>
+      <w:proofErr w:type="gramStart"/>
       <w:r>
         <w:rPr>
           <w:lang w:val="en-GB"/>
         </w:rPr>
-        <w:t xml:space="preserve">Freshdesk : </w:t>
+        <w:t>Freshdesk :</w:t>
+      </w:r>
+      <w:proofErr w:type="gramEnd"/>
+      <w:r>
+        <w:rPr>
+          <w:lang w:val="en-GB"/>
+        </w:rPr>
+        <w:t xml:space="preserve"> </w:t>
       </w:r>
       <w:hyperlink r:id="rId46" w:history="1">
         <w:r>
@@ -29687,11 +30159,27 @@
           <w:lang w:val="en-GB"/>
         </w:rPr>
       </w:pPr>
+      <w:proofErr w:type="spellStart"/>
+      <w:proofErr w:type="gramStart"/>
       <w:r>
         <w:rPr>
           <w:lang w:val="en-GB"/>
         </w:rPr>
-        <w:t xml:space="preserve">GrooveHQ : </w:t>
+        <w:t>GrooveHQ</w:t>
+      </w:r>
+      <w:proofErr w:type="spellEnd"/>
+      <w:r>
+        <w:rPr>
+          <w:lang w:val="en-GB"/>
+        </w:rPr>
+        <w:t xml:space="preserve"> :</w:t>
+      </w:r>
+      <w:proofErr w:type="gramEnd"/>
+      <w:r>
+        <w:rPr>
+          <w:lang w:val="en-GB"/>
+        </w:rPr>
+        <w:t xml:space="preserve"> </w:t>
       </w:r>
       <w:hyperlink r:id="rId47" w:history="1">
         <w:r>
@@ -29722,11 +30210,27 @@
           <w:lang w:val="en-GB"/>
         </w:rPr>
       </w:pPr>
+      <w:proofErr w:type="spellStart"/>
+      <w:proofErr w:type="gramStart"/>
       <w:r>
         <w:rPr>
           <w:lang w:val="en-GB"/>
         </w:rPr>
-        <w:t xml:space="preserve">ZenDesk : </w:t>
+        <w:t>ZenDesk</w:t>
+      </w:r>
+      <w:proofErr w:type="spellEnd"/>
+      <w:r>
+        <w:rPr>
+          <w:lang w:val="en-GB"/>
+        </w:rPr>
+        <w:t xml:space="preserve"> :</w:t>
+      </w:r>
+      <w:proofErr w:type="gramEnd"/>
+      <w:r>
+        <w:rPr>
+          <w:lang w:val="en-GB"/>
+        </w:rPr>
+        <w:t xml:space="preserve"> </w:t>
       </w:r>
       <w:hyperlink r:id="rId48" w:history="1">
         <w:r>
@@ -30028,8 +30532,18 @@
                 <w:sz w:val="44"/>
                 <w:szCs w:val="44"/>
               </w:rPr>
-              <w:t>David Evan</w:t>
-            </w:r>
+              <w:t xml:space="preserve">David </w:t>
+            </w:r>
+            <w:proofErr w:type="spellStart"/>
+            <w:r>
+              <w:rPr>
+                <w:rFonts w:ascii="Vladimir Script" w:hAnsi="Vladimir Script"/>
+                <w:sz w:val="44"/>
+                <w:szCs w:val="44"/>
+              </w:rPr>
+              <w:t>Evan</w:t>
+            </w:r>
+            <w:proofErr w:type="spellEnd"/>
           </w:p>
         </w:tc>
         <w:tc>

</xml_diff>